<commit_message>
QUAL-103: Various clarifications and improvements to ICD
</commit_message>
<xml_diff>
--- a/doc/requirements/LV33-151001 MPS Qualification Software ICD.docx
+++ b/doc/requirements/LV33-151001 MPS Qualification Software ICD.docx
@@ -1,6 +1,6 @@
 
 <file path=word/document.xml><?xml version="1.0" encoding="utf-8"?>
-<w:document xmlns:wpc="http://schemas.microsoft.com/office/word/2010/wordprocessingCanvas" xmlns:mc="http://schemas.openxmlformats.org/markup-compatibility/2006" xmlns:o="urn:schemas-microsoft-com:office:office" xmlns:r="http://schemas.openxmlformats.org/officeDocument/2006/relationships" xmlns:m="http://schemas.openxmlformats.org/officeDocument/2006/math" xmlns:v="urn:schemas-microsoft-com:vml" xmlns:wp14="http://schemas.microsoft.com/office/word/2010/wordprocessingDrawing" xmlns:wp="http://schemas.openxmlformats.org/drawingml/2006/wordprocessingDrawing" xmlns:w10="urn:schemas-microsoft-com:office:word" xmlns:w="http://schemas.openxmlformats.org/wordprocessingml/2006/main" xmlns:w14="http://schemas.microsoft.com/office/word/2010/wordml" xmlns:wpg="http://schemas.microsoft.com/office/word/2010/wordprocessingGroup" xmlns:wpi="http://schemas.microsoft.com/office/word/2010/wordprocessingInk" xmlns:wne="http://schemas.microsoft.com/office/word/2006/wordml" xmlns:wps="http://schemas.microsoft.com/office/word/2010/wordprocessingShape" mc:Ignorable="w14 wp14">
+<w:document xmlns:wpc="http://schemas.microsoft.com/office/word/2010/wordprocessingCanvas" xmlns:cx="http://schemas.microsoft.com/office/drawing/2014/chartex" xmlns:cx1="http://schemas.microsoft.com/office/drawing/2015/9/8/chartex" xmlns:cx2="http://schemas.microsoft.com/office/drawing/2015/10/21/chartex" xmlns:mc="http://schemas.openxmlformats.org/markup-compatibility/2006" xmlns:o="urn:schemas-microsoft-com:office:office" xmlns:r="http://schemas.openxmlformats.org/officeDocument/2006/relationships" xmlns:m="http://schemas.openxmlformats.org/officeDocument/2006/math" xmlns:v="urn:schemas-microsoft-com:vml" xmlns:wp14="http://schemas.microsoft.com/office/word/2010/wordprocessingDrawing" xmlns:wp="http://schemas.openxmlformats.org/drawingml/2006/wordprocessingDrawing" xmlns:w10="urn:schemas-microsoft-com:office:word" xmlns:w="http://schemas.openxmlformats.org/wordprocessingml/2006/main" xmlns:w14="http://schemas.microsoft.com/office/word/2010/wordml" xmlns:w15="http://schemas.microsoft.com/office/word/2012/wordml" xmlns:w16se="http://schemas.microsoft.com/office/word/2015/wordml/symex" xmlns:wpg="http://schemas.microsoft.com/office/word/2010/wordprocessingGroup" xmlns:wpi="http://schemas.microsoft.com/office/word/2010/wordprocessingInk" xmlns:wne="http://schemas.microsoft.com/office/word/2006/wordml" xmlns:wps="http://schemas.microsoft.com/office/word/2010/wordprocessingShape" mc:Ignorable="w14 w15 w16se wp14">
   <w:body>
     <w:p>
       <w:pPr>
@@ -365,6 +365,112 @@
           </w:p>
         </w:tc>
       </w:tr>
+      <w:tr>
+        <w:trPr>
+          <w:trHeight w:val="273"/>
+          <w:ins w:id="0" w:author="jburmeister" w:date="2016-06-07T14:36:00Z"/>
+        </w:trPr>
+        <w:tc>
+          <w:tcPr>
+            <w:tcW w:w="469" w:type="pct"/>
+          </w:tcPr>
+          <w:p>
+            <w:pPr>
+              <w:tabs>
+                <w:tab w:val="center" w:pos="4680"/>
+                <w:tab w:val="right" w:pos="9360"/>
+              </w:tabs>
+              <w:spacing w:before="0" w:after="0" w:line="240" w:lineRule="auto"/>
+              <w:rPr>
+                <w:ins w:id="1" w:author="jburmeister" w:date="2016-06-07T14:36:00Z"/>
+              </w:rPr>
+            </w:pPr>
+          </w:p>
+        </w:tc>
+        <w:tc>
+          <w:tcPr>
+            <w:tcW w:w="439" w:type="pct"/>
+          </w:tcPr>
+          <w:p>
+            <w:pPr>
+              <w:tabs>
+                <w:tab w:val="center" w:pos="4680"/>
+                <w:tab w:val="right" w:pos="9360"/>
+              </w:tabs>
+              <w:spacing w:before="0" w:after="0" w:line="240" w:lineRule="auto"/>
+              <w:rPr>
+                <w:ins w:id="2" w:author="jburmeister" w:date="2016-06-07T14:36:00Z"/>
+              </w:rPr>
+            </w:pPr>
+            <w:ins w:id="3" w:author="jburmeister" w:date="2016-06-07T14:36:00Z">
+              <w:r>
+                <w:t>0.2</w:t>
+              </w:r>
+            </w:ins>
+          </w:p>
+        </w:tc>
+        <w:tc>
+          <w:tcPr>
+            <w:tcW w:w="2558" w:type="pct"/>
+          </w:tcPr>
+          <w:p>
+            <w:pPr>
+              <w:tabs>
+                <w:tab w:val="center" w:pos="4680"/>
+                <w:tab w:val="right" w:pos="9360"/>
+              </w:tabs>
+              <w:spacing w:before="0" w:after="0" w:line="240" w:lineRule="auto"/>
+              <w:rPr>
+                <w:ins w:id="4" w:author="jburmeister" w:date="2016-06-07T14:36:00Z"/>
+              </w:rPr>
+            </w:pPr>
+            <w:ins w:id="5" w:author="jburmeister" w:date="2016-06-07T14:36:00Z">
+              <w:r>
+                <w:t>Suggested changes/clarifications from tkLABS</w:t>
+              </w:r>
+            </w:ins>
+          </w:p>
+        </w:tc>
+        <w:tc>
+          <w:tcPr>
+            <w:tcW w:w="679" w:type="pct"/>
+          </w:tcPr>
+          <w:p>
+            <w:pPr>
+              <w:tabs>
+                <w:tab w:val="center" w:pos="4680"/>
+                <w:tab w:val="right" w:pos="9360"/>
+              </w:tabs>
+              <w:spacing w:before="0" w:after="0" w:line="240" w:lineRule="auto"/>
+              <w:rPr>
+                <w:ins w:id="6" w:author="jburmeister" w:date="2016-06-07T14:36:00Z"/>
+              </w:rPr>
+            </w:pPr>
+            <w:ins w:id="7" w:author="jburmeister" w:date="2016-06-07T14:36:00Z">
+              <w:r>
+                <w:t>20160607</w:t>
+              </w:r>
+            </w:ins>
+          </w:p>
+        </w:tc>
+        <w:tc>
+          <w:tcPr>
+            <w:tcW w:w="855" w:type="pct"/>
+          </w:tcPr>
+          <w:p>
+            <w:pPr>
+              <w:tabs>
+                <w:tab w:val="center" w:pos="4680"/>
+                <w:tab w:val="right" w:pos="9360"/>
+              </w:tabs>
+              <w:spacing w:before="0" w:after="0" w:line="240" w:lineRule="auto"/>
+              <w:rPr>
+                <w:ins w:id="8" w:author="jburmeister" w:date="2016-06-07T14:36:00Z"/>
+              </w:rPr>
+            </w:pPr>
+          </w:p>
+        </w:tc>
+      </w:tr>
     </w:tbl>
     <w:p>
       <w:pPr>
@@ -374,12 +480,12 @@
     <w:p>
       <w:pPr>
         <w:sectPr>
-          <w:headerReference w:type="even" r:id="rId9"/>
-          <w:headerReference w:type="default" r:id="rId10"/>
-          <w:footerReference w:type="even" r:id="rId11"/>
-          <w:footerReference w:type="default" r:id="rId12"/>
-          <w:headerReference w:type="first" r:id="rId13"/>
-          <w:footerReference w:type="first" r:id="rId14"/>
+          <w:headerReference w:type="even" r:id="rId8"/>
+          <w:headerReference w:type="default" r:id="rId9"/>
+          <w:footerReference w:type="even" r:id="rId10"/>
+          <w:footerReference w:type="default" r:id="rId11"/>
+          <w:headerReference w:type="first" r:id="rId12"/>
+          <w:footerReference w:type="first" r:id="rId13"/>
           <w:pgSz w:w="12240" w:h="15840" w:code="1"/>
           <w:pgMar w:top="1440" w:right="1440" w:bottom="288" w:left="1440" w:header="475" w:footer="216" w:gutter="0"/>
           <w:pgBorders w:offsetFrom="page">
@@ -4758,12 +4864,12 @@
       <w:pPr>
         <w:pStyle w:val="Heading1"/>
       </w:pPr>
-      <w:bookmarkStart w:id="0" w:name="_Toc449505712"/>
+      <w:bookmarkStart w:id="9" w:name="_Toc449505712"/>
       <w:r>
         <w:lastRenderedPageBreak/>
         <w:t>Scope</w:t>
       </w:r>
-      <w:bookmarkEnd w:id="0"/>
+      <w:bookmarkEnd w:id="9"/>
     </w:p>
     <w:p>
       <w:r>
@@ -4801,11 +4907,11 @@
       <w:pPr>
         <w:pStyle w:val="Heading2"/>
       </w:pPr>
-      <w:bookmarkStart w:id="1" w:name="_Toc449505713"/>
+      <w:bookmarkStart w:id="10" w:name="_Toc449505713"/>
       <w:r>
         <w:t>Identification</w:t>
       </w:r>
-      <w:bookmarkEnd w:id="1"/>
+      <w:bookmarkEnd w:id="10"/>
     </w:p>
     <w:p>
       <w:r>
@@ -4833,11 +4939,11 @@
       <w:pPr>
         <w:pStyle w:val="Heading2"/>
       </w:pPr>
-      <w:bookmarkStart w:id="2" w:name="_Toc449505714"/>
+      <w:bookmarkStart w:id="11" w:name="_Toc449505714"/>
       <w:r>
         <w:t>Document Overview</w:t>
       </w:r>
-      <w:bookmarkEnd w:id="2"/>
+      <w:bookmarkEnd w:id="11"/>
     </w:p>
     <w:p>
       <w:r>
@@ -4993,15 +5099,15 @@
       <w:pPr>
         <w:pStyle w:val="Heading1"/>
       </w:pPr>
-      <w:bookmarkStart w:id="3" w:name="_Toc449505715"/>
+      <w:bookmarkStart w:id="12" w:name="_Toc449505715"/>
       <w:r>
         <w:lastRenderedPageBreak/>
         <w:t>Applicable Documents</w:t>
       </w:r>
-      <w:bookmarkEnd w:id="3"/>
-    </w:p>
-    <w:p>
-      <w:hyperlink r:id="rId15" w:history="1">
+      <w:bookmarkEnd w:id="12"/>
+    </w:p>
+    <w:p>
+      <w:hyperlink r:id="rId14" w:history="1">
         <w:r>
           <w:rPr>
             <w:rStyle w:val="Hyperlink"/>
@@ -5412,22 +5518,22 @@
       <w:pPr>
         <w:pStyle w:val="Heading1"/>
       </w:pPr>
-      <w:bookmarkStart w:id="4" w:name="_Toc449505716"/>
+      <w:bookmarkStart w:id="13" w:name="_Toc449505716"/>
       <w:r>
         <w:lastRenderedPageBreak/>
         <w:t>Interface Definitions</w:t>
       </w:r>
-      <w:bookmarkEnd w:id="4"/>
+      <w:bookmarkEnd w:id="13"/>
     </w:p>
     <w:p>
       <w:pPr>
         <w:pStyle w:val="Heading2"/>
       </w:pPr>
-      <w:bookmarkStart w:id="5" w:name="_Toc449505717"/>
+      <w:bookmarkStart w:id="14" w:name="_Toc449505717"/>
       <w:r>
         <w:t>Control and Reporting Interface</w:t>
       </w:r>
-      <w:bookmarkEnd w:id="5"/>
+      <w:bookmarkEnd w:id="14"/>
     </w:p>
     <w:p>
       <w:r>
@@ -5563,7 +5669,9 @@
       <w:pPr>
         <w:pStyle w:val="Heading3"/>
       </w:pPr>
-      <w:bookmarkStart w:id="6" w:name="_Toc449505718"/>
+      <w:bookmarkStart w:id="15" w:name="_Toc449505718"/>
+      <w:bookmarkStart w:id="16" w:name="_GoBack"/>
+      <w:bookmarkEnd w:id="16"/>
       <w:r>
         <w:lastRenderedPageBreak/>
         <w:t>CPU</w:t>
@@ -5571,7 +5679,7 @@
       <w:r>
         <w:t xml:space="preserve"> Loading</w:t>
       </w:r>
-      <w:bookmarkEnd w:id="6"/>
+      <w:bookmarkEnd w:id="15"/>
     </w:p>
     <w:p>
       <w:r>
@@ -5781,7 +5889,30 @@
         <w:ind w:firstLine="720"/>
       </w:pPr>
       <w:r>
-        <w:t>optional float level;</w:t>
+        <w:t>optional float level</w:t>
+      </w:r>
+      <w:ins w:id="17" w:author="jburmeister" w:date="2016-06-07T13:06:00Z">
+        <w:r>
+          <w:t xml:space="preserve"> = </w:t>
+        </w:r>
+        <w:commentRangeStart w:id="18"/>
+        <w:r>
+          <w:t>2</w:t>
+        </w:r>
+      </w:ins>
+      <w:commentRangeEnd w:id="18"/>
+      <w:ins w:id="19" w:author="jburmeister" w:date="2016-06-07T14:25:00Z">
+        <w:r>
+          <w:rPr>
+            <w:rStyle w:val="CommentReference"/>
+            <w:rFonts w:ascii="Calibri" w:eastAsia="Times New Roman" w:hAnsi="Calibri" w:cs="Times New Roman"/>
+            <w:lang w:bidi="ar-SA"/>
+          </w:rPr>
+          <w:commentReference w:id="18"/>
+        </w:r>
+      </w:ins>
+      <w:r>
+        <w:t>;</w:t>
       </w:r>
       <w:r>
         <w:br/>
@@ -5992,6 +6123,24 @@
             <w:r>
               <w:t xml:space="preserve"> (default 80%)</w:t>
             </w:r>
+            <w:ins w:id="20" w:author="jburmeister" w:date="2016-06-07T13:06:00Z">
+              <w:r>
+                <w:t>; level is specified as percentage, e.g. 80% is 80.</w:t>
+              </w:r>
+              <w:commentRangeStart w:id="21"/>
+              <w:r>
+                <w:t>0</w:t>
+              </w:r>
+            </w:ins>
+            <w:commentRangeEnd w:id="21"/>
+            <w:ins w:id="22" w:author="jburmeister" w:date="2016-06-07T14:26:00Z">
+              <w:r>
+                <w:rPr>
+                  <w:rStyle w:val="CommentReference"/>
+                </w:rPr>
+                <w:commentReference w:id="21"/>
+              </w:r>
+            </w:ins>
           </w:p>
         </w:tc>
       </w:tr>
@@ -6413,9 +6562,19 @@
             <w:r>
               <w:t xml:space="preserve">CPU </w:t>
             </w:r>
-            <w:r>
-              <w:t xml:space="preserve"> utilization</w:t>
-            </w:r>
+            <w:del w:id="23" w:author="jburmeister" w:date="2016-06-07T13:06:00Z">
+              <w:r>
+                <w:delText xml:space="preserve"> </w:delText>
+              </w:r>
+            </w:del>
+            <w:r>
+              <w:t>utilization</w:t>
+            </w:r>
+            <w:ins w:id="24" w:author="jburmeister" w:date="2016-06-07T13:06:00Z">
+              <w:r>
+                <w:t>; specified as percentage, e.g. 80% is 80.0</w:t>
+              </w:r>
+            </w:ins>
           </w:p>
         </w:tc>
       </w:tr>
@@ -6454,9 +6613,16 @@
             <w:r>
               <w:t>, one value per core</w:t>
             </w:r>
-            <w:r>
-              <w:t xml:space="preserve"> </w:t>
-            </w:r>
+            <w:ins w:id="25" w:author="jburmeister" w:date="2016-06-07T13:07:00Z">
+              <w:r>
+                <w:t>; specified as percentage, e.g. 80% is 80.0</w:t>
+              </w:r>
+            </w:ins>
+            <w:del w:id="26" w:author="jburmeister" w:date="2016-06-07T13:07:00Z">
+              <w:r>
+                <w:delText xml:space="preserve"> </w:delText>
+              </w:r>
+            </w:del>
           </w:p>
         </w:tc>
       </w:tr>
@@ -6498,7 +6664,7 @@
       <w:pPr>
         <w:pStyle w:val="Heading3"/>
       </w:pPr>
-      <w:bookmarkStart w:id="7" w:name="_Toc449505719"/>
+      <w:bookmarkStart w:id="27" w:name="_Toc449505719"/>
       <w:r>
         <w:lastRenderedPageBreak/>
         <w:t>M</w:t>
@@ -6509,7 +6675,7 @@
       <w:r>
         <w:t>Bandwidth</w:t>
       </w:r>
-      <w:bookmarkEnd w:id="7"/>
+      <w:bookmarkEnd w:id="27"/>
     </w:p>
     <w:p>
       <w:r>
@@ -7238,12 +7404,12 @@
       <w:pPr>
         <w:pStyle w:val="Heading3"/>
       </w:pPr>
-      <w:bookmarkStart w:id="8" w:name="_Toc449505720"/>
+      <w:bookmarkStart w:id="28" w:name="_Toc449505720"/>
       <w:r>
         <w:lastRenderedPageBreak/>
         <w:t>Analog Audio</w:t>
       </w:r>
-      <w:bookmarkEnd w:id="8"/>
+      <w:bookmarkEnd w:id="28"/>
     </w:p>
     <w:p>
       <w:r>
@@ -9189,7 +9355,6 @@
         <w:tblStyle w:val="TableGrid"/>
         <w:tblW w:w="0" w:type="auto"/>
         <w:jc w:val="center"/>
-        <w:tblInd w:w="549" w:type="dxa"/>
         <w:tblLook w:val="04A0" w:firstRow="1" w:lastRow="0" w:firstColumn="1" w:lastColumn="0" w:noHBand="0" w:noVBand="1"/>
       </w:tblPr>
       <w:tblGrid>
@@ -9585,7 +9750,7 @@
       <w:pPr>
         <w:pStyle w:val="Heading3"/>
       </w:pPr>
-      <w:bookmarkStart w:id="9" w:name="_Toc449505721"/>
+      <w:bookmarkStart w:id="29" w:name="_Toc449505721"/>
       <w:r>
         <w:lastRenderedPageBreak/>
         <w:t xml:space="preserve">Carrier Card </w:t>
@@ -9596,7 +9761,7 @@
       <w:r>
         <w:t xml:space="preserve"> Audio</w:t>
       </w:r>
-      <w:bookmarkEnd w:id="9"/>
+      <w:bookmarkEnd w:id="29"/>
     </w:p>
     <w:p>
       <w:r>
@@ -10857,12 +11022,12 @@
       <w:pPr>
         <w:pStyle w:val="Heading3"/>
       </w:pPr>
-      <w:bookmarkStart w:id="10" w:name="_Toc449505722"/>
+      <w:bookmarkStart w:id="30" w:name="_Toc449505722"/>
       <w:r>
         <w:lastRenderedPageBreak/>
         <w:t>Audio Video Encoder</w:t>
       </w:r>
-      <w:bookmarkEnd w:id="10"/>
+      <w:bookmarkEnd w:id="30"/>
     </w:p>
     <w:p>
       <w:pPr>
@@ -11914,12 +12079,12 @@
       <w:pPr>
         <w:pStyle w:val="Heading3"/>
       </w:pPr>
-      <w:bookmarkStart w:id="11" w:name="_Toc449505723"/>
+      <w:bookmarkStart w:id="31" w:name="_Toc449505723"/>
       <w:r>
         <w:lastRenderedPageBreak/>
         <w:t>Ethernet</w:t>
       </w:r>
-      <w:bookmarkEnd w:id="11"/>
+      <w:bookmarkEnd w:id="31"/>
     </w:p>
     <w:p>
       <w:pPr>
@@ -12208,6 +12373,63 @@
             <w:r>
               <w:t xml:space="preserve"> to halt and reply with a report</w:t>
             </w:r>
+            <w:ins w:id="32" w:author="jburmeister" w:date="2016-06-07T13:33:00Z">
+              <w:r>
+                <w:t>;</w:t>
+              </w:r>
+              <w:r>
+                <w:rPr>
+                  <w:rFonts w:eastAsiaTheme="minorEastAsia"/>
+                </w:rPr>
+                <w:t xml:space="preserve"> </w:t>
+              </w:r>
+              <w:r>
+                <w:rPr>
+                  <w:rFonts w:eastAsiaTheme="minorEastAsia"/>
+                </w:rPr>
+                <w:t xml:space="preserve">the </w:t>
+              </w:r>
+              <w:r>
+                <w:rPr>
+                  <w:rFonts w:eastAsiaTheme="minorEastAsia"/>
+                </w:rPr>
+                <w:t>report</w:t>
+              </w:r>
+              <w:r>
+                <w:rPr>
+                  <w:rFonts w:eastAsiaTheme="minorEastAsia"/>
+                </w:rPr>
+                <w:t xml:space="preserve"> will include the </w:t>
+              </w:r>
+              <w:r>
+                <w:rPr>
+                  <w:rFonts w:eastAsiaTheme="minorEastAsia"/>
+                </w:rPr>
+                <w:t>bandwidth and retries</w:t>
+              </w:r>
+              <w:r>
+                <w:rPr>
+                  <w:rFonts w:eastAsiaTheme="minorEastAsia"/>
+                </w:rPr>
+                <w:t xml:space="preserve"> values just prior to </w:t>
+              </w:r>
+              <w:commentRangeStart w:id="33"/>
+              <w:r>
+                <w:rPr>
+                  <w:rFonts w:eastAsiaTheme="minorEastAsia"/>
+                </w:rPr>
+                <w:t>stopping</w:t>
+              </w:r>
+            </w:ins>
+            <w:commentRangeEnd w:id="33"/>
+            <w:ins w:id="34" w:author="jburmeister" w:date="2016-06-07T14:27:00Z">
+              <w:r>
+                <w:rPr>
+                  <w:rStyle w:val="CommentReference"/>
+                </w:rPr>
+                <w:commentReference w:id="33"/>
+              </w:r>
+            </w:ins>
           </w:p>
         </w:tc>
       </w:tr>
@@ -12585,18 +12807,79 @@
       <w:pPr>
         <w:pStyle w:val="rststyle-codeblock"/>
         <w:framePr w:wrap="around"/>
-      </w:pPr>
-      <w:r>
-        <w:tab/>
-        <w:t xml:space="preserve">required string result </w:t>
-      </w:r>
-      <w:r>
-        <w:tab/>
-      </w:r>
-      <w:r>
-        <w:tab/>
+        <w:rPr>
+          <w:ins w:id="35" w:author="jburmeister" w:date="2016-06-07T13:01:00Z"/>
+        </w:rPr>
+      </w:pPr>
+      <w:r>
+        <w:tab/>
+        <w:t xml:space="preserve">required </w:t>
+      </w:r>
+      <w:del w:id="36" w:author="jburmeister" w:date="2016-06-07T13:00:00Z">
+        <w:r>
+          <w:delText xml:space="preserve">string </w:delText>
+        </w:r>
+      </w:del>
+      <w:ins w:id="37" w:author="jburmeister" w:date="2016-06-07T13:00:00Z">
+        <w:r>
+          <w:t xml:space="preserve">float </w:t>
+        </w:r>
+      </w:ins>
+      <w:commentRangeStart w:id="38"/>
+      <w:ins w:id="39" w:author="jburmeister" w:date="2016-06-07T13:01:00Z">
+        <w:r>
+          <w:t>bandwidth</w:t>
+        </w:r>
+      </w:ins>
+      <w:del w:id="40" w:author="jburmeister" w:date="2016-06-07T13:01:00Z">
+        <w:r>
+          <w:delText>result</w:delText>
+        </w:r>
+      </w:del>
+      <w:commentRangeEnd w:id="38"/>
+      <w:r>
+        <w:rPr>
+          <w:rStyle w:val="CommentReference"/>
+          <w:rFonts w:ascii="Calibri" w:eastAsia="Times New Roman" w:hAnsi="Calibri" w:cs="Times New Roman"/>
+          <w:lang w:bidi="ar-SA"/>
+        </w:rPr>
+        <w:commentReference w:id="38"/>
+      </w:r>
+      <w:del w:id="41" w:author="jburmeister" w:date="2016-06-07T13:01:00Z">
+        <w:r>
+          <w:delText xml:space="preserve"> </w:delText>
+        </w:r>
+      </w:del>
+      <w:r>
+        <w:tab/>
+      </w:r>
+      <w:del w:id="42" w:author="jburmeister" w:date="2016-06-07T13:01:00Z">
+        <w:r>
+          <w:tab/>
+        </w:r>
+      </w:del>
+      <w:r>
         <w:t>= 3;</w:t>
       </w:r>
+    </w:p>
+    <w:p>
+      <w:pPr>
+        <w:pStyle w:val="rststyle-codeblock"/>
+        <w:framePr w:wrap="around"/>
+      </w:pPr>
+      <w:ins w:id="43" w:author="jburmeister" w:date="2016-06-07T13:01:00Z">
+        <w:r>
+          <w:tab/>
+          <w:t>required uint32 retries</w:t>
+        </w:r>
+        <w:r>
+          <w:tab/>
+        </w:r>
+        <w:r>
+          <w:tab/>
+          <w:t>= 4;</w:t>
+        </w:r>
+      </w:ins>
     </w:p>
     <w:p>
       <w:pPr>
@@ -12763,9 +13046,16 @@
             <w:tcW w:w="2376" w:type="dxa"/>
           </w:tcPr>
           <w:p>
-            <w:r>
-              <w:t>result</w:t>
-            </w:r>
+            <w:del w:id="44" w:author="jburmeister" w:date="2016-06-07T13:01:00Z">
+              <w:r>
+                <w:delText>result</w:delText>
+              </w:r>
+            </w:del>
+            <w:ins w:id="45" w:author="jburmeister" w:date="2016-06-07T13:01:00Z">
+              <w:r>
+                <w:t>bandwidth</w:t>
+              </w:r>
+            </w:ins>
           </w:p>
         </w:tc>
         <w:tc>
@@ -12776,9 +13066,107 @@
             <w:pPr>
               <w:cnfStyle w:val="000000000000" w:firstRow="0" w:lastRow="0" w:firstColumn="0" w:lastColumn="0" w:oddVBand="0" w:evenVBand="0" w:oddHBand="0" w:evenHBand="0" w:firstRowFirstColumn="0" w:firstRowLastColumn="0" w:lastRowFirstColumn="0" w:lastRowLastColumn="0"/>
             </w:pPr>
-            <w:r>
-              <w:t>Output of the iPerf measurement</w:t>
-            </w:r>
+            <w:del w:id="46" w:author="jburmeister" w:date="2016-06-07T13:02:00Z">
+              <w:r>
+                <w:delText xml:space="preserve">Output </w:delText>
+              </w:r>
+            </w:del>
+            <w:ins w:id="47" w:author="jburmeister" w:date="2016-06-07T13:02:00Z">
+              <w:r>
+                <w:t>Current instantaneous bandwidth as reported by</w:t>
+              </w:r>
+            </w:ins>
+            <w:del w:id="48" w:author="jburmeister" w:date="2016-06-07T13:02:00Z">
+              <w:r>
+                <w:delText>of the</w:delText>
+              </w:r>
+            </w:del>
+            <w:r>
+              <w:t xml:space="preserve"> iPerf</w:t>
+            </w:r>
+            <w:ins w:id="49" w:author="jburmeister" w:date="2016-06-07T13:02:00Z">
+              <w:r>
+                <w:t>, in megabits/second</w:t>
+              </w:r>
+            </w:ins>
+            <w:del w:id="50" w:author="jburmeister" w:date="2016-06-07T13:02:00Z">
+              <w:r>
+                <w:delText xml:space="preserve"> measurement</w:delText>
+              </w:r>
+            </w:del>
+          </w:p>
+        </w:tc>
+      </w:tr>
+      <w:tr>
+        <w:trPr>
+          <w:cnfStyle w:val="000000100000" w:firstRow="0" w:lastRow="0" w:firstColumn="0" w:lastColumn="0" w:oddVBand="0" w:evenVBand="0" w:oddHBand="1" w:evenHBand="0" w:firstRowFirstColumn="0" w:firstRowLastColumn="0" w:lastRowFirstColumn="0" w:lastRowLastColumn="0"/>
+          <w:ins w:id="51" w:author="jburmeister" w:date="2016-06-07T13:02:00Z"/>
+        </w:trPr>
+        <w:tc>
+          <w:tcPr>
+            <w:cnfStyle w:val="001000000000" w:firstRow="0" w:lastRow="0" w:firstColumn="1" w:lastColumn="0" w:oddVBand="0" w:evenVBand="0" w:oddHBand="0" w:evenHBand="0" w:firstRowFirstColumn="0" w:firstRowLastColumn="0" w:lastRowFirstColumn="0" w:lastRowLastColumn="0"/>
+            <w:tcW w:w="2376" w:type="dxa"/>
+          </w:tcPr>
+          <w:p>
+            <w:pPr>
+              <w:rPr>
+                <w:ins w:id="52" w:author="jburmeister" w:date="2016-06-07T13:02:00Z"/>
+              </w:rPr>
+            </w:pPr>
+            <w:ins w:id="53" w:author="jburmeister" w:date="2016-06-07T13:02:00Z">
+              <w:r>
+                <w:t>retries</w:t>
+              </w:r>
+            </w:ins>
+          </w:p>
+        </w:tc>
+        <w:tc>
+          <w:tcPr>
+            <w:tcW w:w="7262" w:type="dxa"/>
+          </w:tcPr>
+          <w:p>
+            <w:pPr>
+              <w:cnfStyle w:val="000000100000" w:firstRow="0" w:lastRow="0" w:firstColumn="0" w:lastColumn="0" w:oddVBand="0" w:evenVBand="0" w:oddHBand="1" w:evenHBand="0" w:firstRowFirstColumn="0" w:firstRowLastColumn="0" w:lastRowFirstColumn="0" w:lastRowLastColumn="0"/>
+              <w:rPr>
+                <w:ins w:id="54" w:author="jburmeister" w:date="2016-06-07T13:02:00Z"/>
+              </w:rPr>
+            </w:pPr>
+            <w:ins w:id="55" w:author="jburmeister" w:date="2016-06-07T13:02:00Z">
+              <w:r>
+                <w:t>Number of TCP retries</w:t>
+              </w:r>
+            </w:ins>
+            <w:ins w:id="56" w:author="jburmeister" w:date="2016-06-07T13:03:00Z">
+              <w:r>
+                <w:t xml:space="preserve"> since </w:t>
+              </w:r>
+            </w:ins>
+            <w:ins w:id="57" w:author="jburmeister" w:date="2016-06-07T13:31:00Z">
+              <w:r>
+                <w:t xml:space="preserve">the last transition from </w:t>
+              </w:r>
+              <w:r>
+                <w:rPr>
+                  <w:i/>
+                </w:rPr>
+                <w:t>STOP</w:t>
+              </w:r>
+              <w:r>
+                <w:rPr>
+                  <w:i/>
+                </w:rPr>
+                <w:t>PED</w:t>
+              </w:r>
+              <w:r>
+                <w:t xml:space="preserve"> to </w:t>
+              </w:r>
+              <w:r>
+                <w:rPr>
+                  <w:i/>
+                </w:rPr>
+                <w:t>RUNNING</w:t>
+              </w:r>
+            </w:ins>
           </w:p>
         </w:tc>
       </w:tr>
@@ -16895,12 +17283,12 @@
       <w:pPr>
         <w:pStyle w:val="Heading3"/>
       </w:pPr>
-      <w:bookmarkStart w:id="12" w:name="_Toc449505724"/>
+      <w:bookmarkStart w:id="58" w:name="_Toc449505724"/>
       <w:r>
         <w:lastRenderedPageBreak/>
         <w:t>ARINC 429</w:t>
       </w:r>
-      <w:bookmarkEnd w:id="12"/>
+      <w:bookmarkEnd w:id="58"/>
     </w:p>
     <w:p>
       <w:r>
@@ -17375,8 +17763,54 @@
               <w:rPr>
                 <w:rFonts w:eastAsiaTheme="minorEastAsia"/>
               </w:rPr>
-              <w:t xml:space="preserve">request tells the MPS  to loop back the source signal to the sink </w:t>
-            </w:r>
+              <w:t>request tells the MPS</w:t>
+            </w:r>
+            <w:del w:id="59" w:author="jburmeister" w:date="2016-06-07T13:50:00Z">
+              <w:r>
+                <w:rPr>
+                  <w:rFonts w:eastAsiaTheme="minorEastAsia"/>
+                </w:rPr>
+                <w:delText xml:space="preserve"> </w:delText>
+              </w:r>
+            </w:del>
+            <w:r>
+              <w:rPr>
+                <w:rFonts w:eastAsiaTheme="minorEastAsia"/>
+              </w:rPr>
+              <w:t xml:space="preserve"> to loop back the source signal to the sink</w:t>
+            </w:r>
+            <w:ins w:id="60" w:author="jburmeister" w:date="2016-06-07T13:44:00Z">
+              <w:r>
+                <w:rPr>
+                  <w:rFonts w:eastAsiaTheme="minorEastAsia"/>
+                </w:rPr>
+                <w:t xml:space="preserve">. If sink is “ALL” then all sinks are connected to the specified </w:t>
+              </w:r>
+              <w:commentRangeStart w:id="61"/>
+              <w:r>
+                <w:rPr>
+                  <w:rFonts w:eastAsiaTheme="minorEastAsia"/>
+                </w:rPr>
+                <w:t>source</w:t>
+              </w:r>
+            </w:ins>
+            <w:commentRangeEnd w:id="61"/>
+            <w:ins w:id="62" w:author="jburmeister" w:date="2016-06-07T14:31:00Z">
+              <w:r>
+                <w:rPr>
+                  <w:rStyle w:val="CommentReference"/>
+                </w:rPr>
+                <w:commentReference w:id="61"/>
+              </w:r>
+            </w:ins>
+            <w:del w:id="63" w:author="jburmeister" w:date="2016-06-07T13:44:00Z">
+              <w:r>
+                <w:rPr>
+                  <w:rFonts w:eastAsiaTheme="minorEastAsia"/>
+                </w:rPr>
+                <w:delText xml:space="preserve"> </w:delText>
+              </w:r>
+            </w:del>
           </w:p>
         </w:tc>
       </w:tr>
@@ -17463,6 +17897,38 @@
               </w:rPr>
               <w:t>cease output to the sink</w:t>
             </w:r>
+            <w:ins w:id="64" w:author="jburmeister" w:date="2016-06-07T13:26:00Z">
+              <w:r>
+                <w:rPr>
+                  <w:rFonts w:eastAsiaTheme="minorEastAsia"/>
+                </w:rPr>
+                <w:t xml:space="preserve">; the response message will </w:t>
+              </w:r>
+              <w:commentRangeStart w:id="65"/>
+              <w:r>
+                <w:rPr>
+                  <w:rFonts w:eastAsiaTheme="minorEastAsia"/>
+                </w:rPr>
+                <w:t>include the counter values just prior to the disconnect</w:t>
+              </w:r>
+            </w:ins>
+            <w:commentRangeEnd w:id="65"/>
+            <w:ins w:id="66" w:author="jburmeister" w:date="2016-06-07T14:28:00Z">
+              <w:r>
+                <w:rPr>
+                  <w:rStyle w:val="CommentReference"/>
+                </w:rPr>
+                <w:commentReference w:id="65"/>
+              </w:r>
+            </w:ins>
+            <w:ins w:id="67" w:author="jburmeister" w:date="2016-06-07T13:45:00Z">
+              <w:r>
+                <w:rPr>
+                  <w:rFonts w:eastAsiaTheme="minorEastAsia"/>
+                </w:rPr>
+                <w:t>.  If sink is “ALL” then all sinks are disconnected from their source (if any)</w:t>
+              </w:r>
+            </w:ins>
           </w:p>
         </w:tc>
       </w:tr>
@@ -17530,12 +17996,26 @@
               <w:rPr>
                 <w:rFonts w:eastAsiaTheme="minorEastAsia"/>
               </w:rPr>
-              <w:t xml:space="preserve">MPS  </w:t>
-            </w:r>
+              <w:t>MPS</w:t>
+            </w:r>
+            <w:del w:id="68" w:author="jburmeister" w:date="2016-06-07T13:50:00Z">
+              <w:r>
+                <w:rPr>
+                  <w:rFonts w:eastAsiaTheme="minorEastAsia"/>
+                </w:rPr>
+                <w:delText xml:space="preserve"> </w:delText>
+              </w:r>
+            </w:del>
             <w:r>
               <w:rPr>
                 <w:rFonts w:eastAsiaTheme="minorEastAsia"/>
               </w:rPr>
+              <w:t xml:space="preserve"> </w:t>
+            </w:r>
+            <w:r>
+              <w:rPr>
+                <w:rFonts w:eastAsiaTheme="minorEastAsia"/>
+              </w:rPr>
               <w:t xml:space="preserve">to </w:t>
             </w:r>
             <w:r>
@@ -17544,6 +18024,22 @@
               </w:rPr>
               <w:t>respond with a configuration report</w:t>
             </w:r>
+            <w:ins w:id="69" w:author="jburmeister" w:date="2016-06-07T13:45:00Z">
+              <w:r>
+                <w:rPr>
+                  <w:rFonts w:eastAsiaTheme="minorEastAsia"/>
+                </w:rPr>
+                <w:t xml:space="preserve"> for the specified sink, or for all sinks if sink is </w:t>
+              </w:r>
+            </w:ins>
+            <w:ins w:id="70" w:author="jburmeister" w:date="2016-06-07T13:46:00Z">
+              <w:r>
+                <w:rPr>
+                  <w:rFonts w:eastAsiaTheme="minorEastAsia"/>
+                </w:rPr>
+                <w:t>“ALL”</w:t>
+              </w:r>
+            </w:ins>
           </w:p>
         </w:tc>
       </w:tr>
@@ -17633,26 +18129,55 @@
           </w:tcPr>
           <w:p>
             <w:pPr>
+              <w:spacing w:before="0" w:after="0"/>
               <w:cnfStyle w:val="000000100000" w:firstRow="0" w:lastRow="0" w:firstColumn="0" w:lastColumn="0" w:oddVBand="0" w:evenVBand="0" w:oddHBand="1" w:evenHBand="0" w:firstRowFirstColumn="0" w:firstRowLastColumn="0" w:lastRowFirstColumn="0" w:lastRowLastColumn="0"/>
-            </w:pPr>
-            <w:r>
-              <w:t xml:space="preserve">ARINC 429 input receiving the external loopback (ignored if present for </w:t>
-            </w:r>
-            <w:r>
-              <w:rPr>
-                <w:i/>
-              </w:rPr>
-              <w:t>REPORT</w:t>
-            </w:r>
-            <w:r>
-              <w:t xml:space="preserve"> requests)</w:t>
-            </w:r>
+              <w:pPrChange w:id="71" w:author="jburmeister" w:date="2016-06-07T13:49:00Z">
+                <w:pPr>
+                  <w:cnfStyle w:val="000000100000" w:firstRow="0" w:lastRow="0" w:firstColumn="0" w:lastColumn="0" w:oddVBand="0" w:evenVBand="0" w:oddHBand="1" w:evenHBand="0" w:firstRowFirstColumn="0" w:firstRowLastColumn="0" w:lastRowFirstColumn="0" w:lastRowLastColumn="0"/>
+                </w:pPr>
+              </w:pPrChange>
+            </w:pPr>
+            <w:r>
+              <w:t>ARINC 429 input receiving the external loopback</w:t>
+            </w:r>
+            <w:del w:id="72" w:author="jburmeister" w:date="2016-06-07T13:43:00Z">
+              <w:r>
+                <w:delText xml:space="preserve"> (ignored if present for </w:delText>
+              </w:r>
+              <w:r>
+                <w:rPr>
+                  <w:i/>
+                </w:rPr>
+                <w:delText>REPORT</w:delText>
+              </w:r>
+              <w:r>
+                <w:delText xml:space="preserve"> requests)</w:delText>
+              </w:r>
+            </w:del>
             <w:r>
               <w:t xml:space="preserve"> </w:t>
             </w:r>
             <w:r>
               <w:t>referenced by the device names below</w:t>
             </w:r>
+            <w:ins w:id="73" w:author="jburmeister" w:date="2016-06-07T13:43:00Z">
+              <w:r>
+                <w:t xml:space="preserve">, or the special value “ALL” as described </w:t>
+              </w:r>
+              <w:commentRangeStart w:id="74"/>
+              <w:r>
+                <w:t>above</w:t>
+              </w:r>
+            </w:ins>
+            <w:commentRangeEnd w:id="74"/>
+            <w:ins w:id="75" w:author="jburmeister" w:date="2016-06-07T14:38:00Z">
+              <w:r>
+                <w:rPr>
+                  <w:rStyle w:val="CommentReference"/>
+                </w:rPr>
+                <w:commentReference w:id="74"/>
+              </w:r>
+            </w:ins>
           </w:p>
         </w:tc>
       </w:tr>
@@ -17681,7 +18206,13 @@
           </w:tcPr>
           <w:p>
             <w:pPr>
+              <w:spacing w:before="0" w:after="0"/>
               <w:cnfStyle w:val="000000000000" w:firstRow="0" w:lastRow="0" w:firstColumn="0" w:lastColumn="0" w:oddVBand="0" w:evenVBand="0" w:oddHBand="0" w:evenHBand="0" w:firstRowFirstColumn="0" w:firstRowLastColumn="0" w:lastRowFirstColumn="0" w:lastRowLastColumn="0"/>
+              <w:pPrChange w:id="76" w:author="jburmeister" w:date="2016-06-07T13:49:00Z">
+                <w:pPr>
+                  <w:cnfStyle w:val="000000000000" w:firstRow="0" w:lastRow="0" w:firstColumn="0" w:lastColumn="0" w:oddVBand="0" w:evenVBand="0" w:oddHBand="0" w:evenHBand="0" w:firstRowFirstColumn="0" w:firstRowLastColumn="0" w:lastRowFirstColumn="0" w:lastRowLastColumn="0"/>
+                </w:pPr>
+              </w:pPrChange>
             </w:pPr>
             <w:r>
               <w:t xml:space="preserve">ARINC 429 Output providing the external loopback (ignored if present for </w:t>
@@ -19550,12 +20081,12 @@
       <w:pPr>
         <w:pStyle w:val="Heading3"/>
       </w:pPr>
-      <w:bookmarkStart w:id="13" w:name="_Toc449505725"/>
+      <w:bookmarkStart w:id="77" w:name="_Toc449505725"/>
       <w:r>
         <w:lastRenderedPageBreak/>
         <w:t>ARINC 485</w:t>
       </w:r>
-      <w:bookmarkEnd w:id="13"/>
+      <w:bookmarkEnd w:id="77"/>
     </w:p>
     <w:p>
       <w:r>
@@ -19861,7 +20392,6 @@
         <w:tblStyle w:val="LightList-Accent1"/>
         <w:tblW w:w="9546" w:type="dxa"/>
         <w:jc w:val="center"/>
-        <w:tblInd w:w="-30" w:type="dxa"/>
         <w:tblLook w:val="04A0" w:firstRow="1" w:lastRow="0" w:firstColumn="1" w:lastColumn="0" w:noHBand="0" w:noVBand="1"/>
       </w:tblPr>
       <w:tblGrid>
@@ -20661,12 +21191,12 @@
       <w:pPr>
         <w:pStyle w:val="Heading3"/>
       </w:pPr>
-      <w:bookmarkStart w:id="14" w:name="_Toc449505726"/>
+      <w:bookmarkStart w:id="78" w:name="_Toc449505726"/>
       <w:r>
         <w:lastRenderedPageBreak/>
         <w:t>ARINC 717</w:t>
       </w:r>
-      <w:bookmarkEnd w:id="14"/>
+      <w:bookmarkEnd w:id="78"/>
     </w:p>
     <w:p>
       <w:r>
@@ -21342,7 +21872,33 @@
         <w:ind w:firstLine="720"/>
       </w:pPr>
       <w:r>
-        <w:t xml:space="preserve">repeated int16 arinc717frame </w:t>
+        <w:t xml:space="preserve">repeated </w:t>
+      </w:r>
+      <w:commentRangeStart w:id="79"/>
+      <w:r>
+        <w:t>int</w:t>
+      </w:r>
+      <w:ins w:id="80" w:author="jburmeister" w:date="2016-06-07T12:59:00Z">
+        <w:r>
+          <w:t>32</w:t>
+        </w:r>
+      </w:ins>
+      <w:del w:id="81" w:author="jburmeister" w:date="2016-06-07T12:59:00Z">
+        <w:r>
+          <w:delText>16</w:delText>
+        </w:r>
+      </w:del>
+      <w:commentRangeEnd w:id="79"/>
+      <w:r>
+        <w:rPr>
+          <w:rStyle w:val="CommentReference"/>
+          <w:rFonts w:ascii="Calibri" w:eastAsia="Times New Roman" w:hAnsi="Calibri" w:cs="Times New Roman"/>
+          <w:lang w:bidi="ar-SA"/>
+        </w:rPr>
+        <w:commentReference w:id="79"/>
+      </w:r>
+      <w:r>
+        <w:t xml:space="preserve"> arinc717frame </w:t>
       </w:r>
       <w:r>
         <w:tab/>
@@ -21591,7 +22147,33 @@
               <w:cnfStyle w:val="000000100000" w:firstRow="0" w:lastRow="0" w:firstColumn="0" w:lastColumn="0" w:oddVBand="0" w:evenVBand="0" w:oddHBand="1" w:evenHBand="0" w:firstRowFirstColumn="0" w:firstRowLastColumn="0" w:lastRowFirstColumn="0" w:lastRowLastColumn="0"/>
             </w:pPr>
             <w:r>
-              <w:t>The 12-bit ARINC 717 words padded into 16 bit words with 4 MSBs set to 0</w:t>
+              <w:t xml:space="preserve">The 12-bit ARINC 717 words padded into </w:t>
+            </w:r>
+            <w:ins w:id="82" w:author="jburmeister" w:date="2016-06-07T12:59:00Z">
+              <w:r>
+                <w:t>32</w:t>
+              </w:r>
+            </w:ins>
+            <w:del w:id="83" w:author="jburmeister" w:date="2016-06-07T12:59:00Z">
+              <w:r>
+                <w:delText>16</w:delText>
+              </w:r>
+            </w:del>
+            <w:r>
+              <w:t xml:space="preserve"> bit words with </w:t>
+            </w:r>
+            <w:ins w:id="84" w:author="jburmeister" w:date="2016-06-07T13:00:00Z">
+              <w:r>
+                <w:t>20</w:t>
+              </w:r>
+            </w:ins>
+            <w:del w:id="85" w:author="jburmeister" w:date="2016-06-07T13:00:00Z">
+              <w:r>
+                <w:delText>4</w:delText>
+              </w:r>
+            </w:del>
+            <w:r>
+              <w:t xml:space="preserve"> MSBs set to 0</w:t>
             </w:r>
           </w:p>
         </w:tc>
@@ -21601,12 +22183,12 @@
       <w:pPr>
         <w:pStyle w:val="Heading3"/>
       </w:pPr>
-      <w:bookmarkStart w:id="15" w:name="_Toc449505727"/>
+      <w:bookmarkStart w:id="86" w:name="_Toc449505727"/>
       <w:r>
         <w:lastRenderedPageBreak/>
         <w:t>GPIO</w:t>
       </w:r>
-      <w:bookmarkEnd w:id="15"/>
+      <w:bookmarkEnd w:id="86"/>
     </w:p>
     <w:p>
       <w:pPr>
@@ -21749,9 +22331,13 @@
       <w:r>
         <w:t xml:space="preserve"> </w:t>
       </w:r>
-      <w:r>
-        <w:t>If gpIn is “ALL” then each input is connected to the one gpOut, disconnected from its current output if any, or reported as appropriate for the request type.</w:t>
-      </w:r>
+      <w:moveFromRangeStart w:id="87" w:author="jburmeister" w:date="2016-06-07T13:23:00Z" w:name="move453069121"/>
+      <w:moveFrom w:id="88" w:author="jburmeister" w:date="2016-06-07T13:23:00Z">
+        <w:r>
+          <w:t>If gpIn is “ALL” then each input is connected to the one gpOut, disconnected from its current output if any, or reported as appropriate for the request type.</w:t>
+        </w:r>
+      </w:moveFrom>
+      <w:moveFromRangeEnd w:id="87"/>
     </w:p>
     <w:p>
       <w:r>
@@ -21768,6 +22354,11 @@
       </w:r>
     </w:p>
     <w:p>
+      <w:pPr>
+        <w:rPr>
+          <w:ins w:id="89" w:author="jburmeister" w:date="2016-06-07T13:23:00Z"/>
+        </w:rPr>
+      </w:pPr>
       <w:r>
         <w:t xml:space="preserve">When the request type is </w:t>
       </w:r>
@@ -21792,6 +22383,51 @@
       <w:r>
         <w:t xml:space="preserve">. </w:t>
       </w:r>
+    </w:p>
+    <w:p>
+      <w:ins w:id="90" w:author="jburmeister" w:date="2016-06-07T13:23:00Z">
+        <w:r>
+          <w:t>For all request types, i</w:t>
+        </w:r>
+      </w:ins>
+      <w:moveToRangeStart w:id="91" w:author="jburmeister" w:date="2016-06-07T13:23:00Z" w:name="move453069121"/>
+      <w:moveTo w:id="92" w:author="jburmeister" w:date="2016-06-07T13:23:00Z">
+        <w:del w:id="93" w:author="jburmeister" w:date="2016-06-07T13:23:00Z">
+          <w:r>
+            <w:delText>I</w:delText>
+          </w:r>
+        </w:del>
+        <w:r>
+          <w:t>f gpIn is “ALL” then each input is connected to the one gpOut, disconnected from its current output if any, or reported</w:t>
+        </w:r>
+      </w:moveTo>
+      <w:ins w:id="94" w:author="jburmeister" w:date="2016-06-07T13:23:00Z">
+        <w:r>
+          <w:t>,</w:t>
+        </w:r>
+      </w:ins>
+      <w:moveTo w:id="95" w:author="jburmeister" w:date="2016-06-07T13:23:00Z">
+        <w:r>
+          <w:t xml:space="preserve"> as appropriate for the request </w:t>
+        </w:r>
+        <w:commentRangeStart w:id="96"/>
+        <w:r>
+          <w:t>type</w:t>
+        </w:r>
+      </w:moveTo>
+      <w:commentRangeEnd w:id="96"/>
+      <w:r>
+        <w:rPr>
+          <w:rStyle w:val="CommentReference"/>
+        </w:rPr>
+        <w:commentReference w:id="96"/>
+      </w:r>
+      <w:moveTo w:id="97" w:author="jburmeister" w:date="2016-06-07T13:23:00Z">
+        <w:r>
+          <w:t>.</w:t>
+        </w:r>
+      </w:moveTo>
+      <w:moveToRangeEnd w:id="91"/>
     </w:p>
     <w:p>
       <w:pPr>
@@ -22116,6 +22752,39 @@
             <w:r>
               <w:t xml:space="preserve"> to halt and reply with a report</w:t>
             </w:r>
+            <w:ins w:id="98" w:author="jburmeister" w:date="2016-06-07T13:24:00Z">
+              <w:r>
+                <w:t>; report will include</w:t>
+              </w:r>
+            </w:ins>
+            <w:ins w:id="99" w:author="jburmeister" w:date="2016-06-07T13:25:00Z">
+              <w:r>
+                <w:t xml:space="preserve"> the </w:t>
+              </w:r>
+            </w:ins>
+            <w:ins w:id="100" w:author="jburmeister" w:date="2016-06-07T14:17:00Z">
+              <w:r>
+                <w:t>counter values</w:t>
+              </w:r>
+            </w:ins>
+            <w:ins w:id="101" w:author="jburmeister" w:date="2016-06-07T13:25:00Z">
+              <w:r>
+                <w:t xml:space="preserve"> just prior to </w:t>
+              </w:r>
+              <w:commentRangeStart w:id="102"/>
+              <w:r>
+                <w:t>stopping</w:t>
+              </w:r>
+            </w:ins>
+            <w:commentRangeEnd w:id="102"/>
+            <w:ins w:id="103" w:author="jburmeister" w:date="2016-06-07T14:29:00Z">
+              <w:r>
+                <w:rPr>
+                  <w:rStyle w:val="CommentReference"/>
+                </w:rPr>
+                <w:commentReference w:id="102"/>
+              </w:r>
+            </w:ins>
           </w:p>
         </w:tc>
       </w:tr>
@@ -22215,19 +22884,47 @@
               <w:rPr>
                 <w:rFonts w:eastAsiaTheme="minorEastAsia"/>
               </w:rPr>
-              <w:t xml:space="preserve">MPS  </w:t>
-            </w:r>
+              <w:t>MPS</w:t>
+            </w:r>
+            <w:del w:id="104" w:author="jburmeister" w:date="2016-06-07T14:17:00Z">
+              <w:r>
+                <w:rPr>
+                  <w:rFonts w:eastAsiaTheme="minorEastAsia"/>
+                </w:rPr>
+                <w:delText xml:space="preserve"> </w:delText>
+              </w:r>
+            </w:del>
             <w:r>
               <w:rPr>
                 <w:rFonts w:eastAsiaTheme="minorEastAsia"/>
               </w:rPr>
+              <w:t xml:space="preserve"> </w:t>
+            </w:r>
+            <w:r>
+              <w:rPr>
+                <w:rFonts w:eastAsiaTheme="minorEastAsia"/>
+              </w:rPr>
               <w:t xml:space="preserve">to </w:t>
             </w:r>
             <w:r>
               <w:rPr>
                 <w:rFonts w:eastAsiaTheme="minorEastAsia"/>
               </w:rPr>
-              <w:t>respond with a configuration report</w:t>
+              <w:t xml:space="preserve">respond with a </w:t>
+            </w:r>
+            <w:del w:id="105" w:author="jburmeister" w:date="2016-06-07T14:17:00Z">
+              <w:r>
+                <w:rPr>
+                  <w:rFonts w:eastAsiaTheme="minorEastAsia"/>
+                </w:rPr>
+                <w:delText xml:space="preserve">configuration </w:delText>
+              </w:r>
+            </w:del>
+            <w:r>
+              <w:rPr>
+                <w:rFonts w:eastAsiaTheme="minorEastAsia"/>
+              </w:rPr>
+              <w:t>report</w:t>
             </w:r>
           </w:p>
         </w:tc>
@@ -22528,6 +23225,9 @@
       <w:pPr>
         <w:pStyle w:val="rststyle-codeblock"/>
         <w:framePr w:wrap="around"/>
+        <w:rPr>
+          <w:ins w:id="106" w:author="jburmeister" w:date="2016-06-07T14:04:00Z"/>
+        </w:rPr>
       </w:pPr>
       <w:r>
         <w:tab/>
@@ -22568,6 +23268,61 @@
         <w:pStyle w:val="rststyle-codeblock"/>
         <w:framePr w:wrap="around"/>
       </w:pPr>
+      <w:ins w:id="107" w:author="jburmeister" w:date="2016-06-07T14:04:00Z">
+        <w:r>
+          <w:tab/>
+        </w:r>
+        <w:r>
+          <w:tab/>
+        </w:r>
+        <w:r>
+          <w:t xml:space="preserve">required </w:t>
+        </w:r>
+        <w:r>
+          <w:t xml:space="preserve">integer   </w:t>
+        </w:r>
+        <w:r>
+          <w:tab/>
+        </w:r>
+        <w:r>
+          <w:t>matchCount</w:t>
+        </w:r>
+        <w:r>
+          <w:tab/>
+        </w:r>
+        <w:r>
+          <w:tab/>
+        </w:r>
+        <w:r>
+          <w:t xml:space="preserve">= </w:t>
+        </w:r>
+        <w:commentRangeStart w:id="108"/>
+        <w:r>
+          <w:t>2</w:t>
+        </w:r>
+      </w:ins>
+      <w:commentRangeEnd w:id="108"/>
+      <w:ins w:id="109" w:author="jburmeister" w:date="2016-06-07T14:33:00Z">
+        <w:r>
+          <w:rPr>
+            <w:rStyle w:val="CommentReference"/>
+            <w:rFonts w:ascii="Calibri" w:eastAsia="Times New Roman" w:hAnsi="Calibri" w:cs="Times New Roman"/>
+            <w:lang w:bidi="ar-SA"/>
+          </w:rPr>
+          <w:commentReference w:id="108"/>
+        </w:r>
+      </w:ins>
+      <w:ins w:id="110" w:author="jburmeister" w:date="2016-06-07T14:04:00Z">
+        <w:r>
+          <w:t>;</w:t>
+        </w:r>
+      </w:ins>
+    </w:p>
+    <w:p>
+      <w:pPr>
+        <w:pStyle w:val="rststyle-codeblock"/>
+        <w:framePr w:wrap="around"/>
+      </w:pPr>
       <w:r>
         <w:tab/>
       </w:r>
@@ -22586,7 +23341,20 @@
       </w:r>
       <w:r>
         <w:tab/>
-        <w:t>= 2;</w:t>
+        <w:t xml:space="preserve">= </w:t>
+      </w:r>
+      <w:ins w:id="111" w:author="jburmeister" w:date="2016-06-07T14:04:00Z">
+        <w:r>
+          <w:t>3</w:t>
+        </w:r>
+      </w:ins>
+      <w:del w:id="112" w:author="jburmeister" w:date="2016-06-07T14:04:00Z">
+        <w:r>
+          <w:delText>2</w:delText>
+        </w:r>
+      </w:del>
+      <w:r>
+        <w:t>;</w:t>
       </w:r>
     </w:p>
     <w:p>
@@ -22608,9 +23376,16 @@
       <w:r>
         <w:t xml:space="preserve">gpIn  = </w:t>
       </w:r>
-      <w:r>
-        <w:t>3</w:t>
-      </w:r>
+      <w:ins w:id="113" w:author="jburmeister" w:date="2016-06-07T14:05:00Z">
+        <w:r>
+          <w:t>4</w:t>
+        </w:r>
+      </w:ins>
+      <w:del w:id="114" w:author="jburmeister" w:date="2016-06-07T14:04:00Z">
+        <w:r>
+          <w:delText>3</w:delText>
+        </w:r>
+      </w:del>
       <w:r>
         <w:t>;</w:t>
       </w:r>
@@ -22634,9 +23409,16 @@
       <w:r>
         <w:t xml:space="preserve">gpOut = </w:t>
       </w:r>
-      <w:r>
-        <w:t>4</w:t>
-      </w:r>
+      <w:ins w:id="115" w:author="jburmeister" w:date="2016-06-07T14:05:00Z">
+        <w:r>
+          <w:t>5</w:t>
+        </w:r>
+      </w:ins>
+      <w:del w:id="116" w:author="jburmeister" w:date="2016-06-07T14:05:00Z">
+        <w:r>
+          <w:delText>4</w:delText>
+        </w:r>
+      </w:del>
       <w:r>
         <w:t>;</w:t>
       </w:r>
@@ -22795,6 +23577,7 @@
         <w:trPr>
           <w:cnfStyle w:val="000000100000" w:firstRow="0" w:lastRow="0" w:firstColumn="0" w:lastColumn="0" w:oddVBand="0" w:evenVBand="0" w:oddHBand="1" w:evenHBand="0" w:firstRowFirstColumn="0" w:firstRowLastColumn="0" w:lastRowFirstColumn="0" w:lastRowLastColumn="0"/>
           <w:cantSplit/>
+          <w:ins w:id="117" w:author="jburmeister" w:date="2016-06-07T14:06:00Z"/>
         </w:trPr>
         <w:tc>
           <w:tcPr>
@@ -22802,6 +23585,56 @@
             <w:tcW w:w="2376" w:type="dxa"/>
           </w:tcPr>
           <w:p>
+            <w:pPr>
+              <w:rPr>
+                <w:ins w:id="118" w:author="jburmeister" w:date="2016-06-07T14:06:00Z"/>
+              </w:rPr>
+            </w:pPr>
+            <w:ins w:id="119" w:author="jburmeister" w:date="2016-06-07T14:06:00Z">
+              <w:r>
+                <w:t>matchCount</w:t>
+              </w:r>
+            </w:ins>
+          </w:p>
+        </w:tc>
+        <w:tc>
+          <w:tcPr>
+            <w:tcW w:w="7262" w:type="dxa"/>
+          </w:tcPr>
+          <w:p>
+            <w:pPr>
+              <w:cnfStyle w:val="000000100000" w:firstRow="0" w:lastRow="0" w:firstColumn="0" w:lastColumn="0" w:oddVBand="0" w:evenVBand="0" w:oddHBand="1" w:evenHBand="0" w:firstRowFirstColumn="0" w:firstRowLastColumn="0" w:lastRowFirstColumn="0" w:lastRowLastColumn="0"/>
+              <w:rPr>
+                <w:ins w:id="120" w:author="jburmeister" w:date="2016-06-07T14:06:00Z"/>
+              </w:rPr>
+            </w:pPr>
+            <w:ins w:id="121" w:author="jburmeister" w:date="2016-06-07T14:06:00Z">
+              <w:r>
+                <w:t xml:space="preserve">The </w:t>
+              </w:r>
+              <w:r>
+                <w:t xml:space="preserve">number of </w:t>
+              </w:r>
+              <w:r>
+                <w:t>matches for the specified connection since the last connection request for the pin pair, or zero if the connection does not exist</w:t>
+              </w:r>
+              <w:r>
+                <w:t>.</w:t>
+              </w:r>
+            </w:ins>
+          </w:p>
+        </w:tc>
+      </w:tr>
+      <w:tr>
+        <w:trPr>
+          <w:cantSplit/>
+        </w:trPr>
+        <w:tc>
+          <w:tcPr>
+            <w:cnfStyle w:val="001000000000" w:firstRow="0" w:lastRow="0" w:firstColumn="1" w:lastColumn="0" w:oddVBand="0" w:evenVBand="0" w:oddHBand="0" w:evenHBand="0" w:firstRowFirstColumn="0" w:firstRowLastColumn="0" w:lastRowFirstColumn="0" w:lastRowLastColumn="0"/>
+            <w:tcW w:w="2376" w:type="dxa"/>
+          </w:tcPr>
+          <w:p>
             <w:r>
               <w:t>mismatchCount</w:t>
             </w:r>
@@ -22813,14 +23646,133 @@
           </w:tcPr>
           <w:p>
             <w:pPr>
+              <w:cnfStyle w:val="000000000000" w:firstRow="0" w:lastRow="0" w:firstColumn="0" w:lastColumn="0" w:oddVBand="0" w:evenVBand="0" w:oddHBand="0" w:evenHBand="0" w:firstRowFirstColumn="0" w:firstRowLastColumn="0" w:lastRowFirstColumn="0" w:lastRowLastColumn="0"/>
+            </w:pPr>
+            <w:r>
+              <w:t xml:space="preserve">The </w:t>
+            </w:r>
+            <w:r>
+              <w:t>number of mismatches for the specified connection since the last connection request for the pin pair, or zero if the connection does not exist.</w:t>
+            </w:r>
+          </w:p>
+        </w:tc>
+      </w:tr>
+      <w:tr>
+        <w:trPr>
+          <w:cnfStyle w:val="000000100000" w:firstRow="0" w:lastRow="0" w:firstColumn="0" w:lastColumn="0" w:oddVBand="0" w:evenVBand="0" w:oddHBand="1" w:evenHBand="0" w:firstRowFirstColumn="0" w:firstRowLastColumn="0" w:lastRowFirstColumn="0" w:lastRowLastColumn="0"/>
+          <w:cantSplit/>
+          <w:ins w:id="122" w:author="jburmeister" w:date="2016-06-07T14:17:00Z"/>
+        </w:trPr>
+        <w:tc>
+          <w:tcPr>
+            <w:cnfStyle w:val="001000000000" w:firstRow="0" w:lastRow="0" w:firstColumn="1" w:lastColumn="0" w:oddVBand="0" w:evenVBand="0" w:oddHBand="0" w:evenHBand="0" w:firstRowFirstColumn="0" w:firstRowLastColumn="0" w:lastRowFirstColumn="0" w:lastRowLastColumn="0"/>
+            <w:tcW w:w="2376" w:type="dxa"/>
+          </w:tcPr>
+          <w:p>
+            <w:pPr>
+              <w:rPr>
+                <w:ins w:id="123" w:author="jburmeister" w:date="2016-06-07T14:17:00Z"/>
+              </w:rPr>
+            </w:pPr>
+            <w:ins w:id="124" w:author="jburmeister" w:date="2016-06-07T14:17:00Z">
+              <w:r>
+                <w:t>gpIn</w:t>
+              </w:r>
+            </w:ins>
+          </w:p>
+        </w:tc>
+        <w:tc>
+          <w:tcPr>
+            <w:tcW w:w="7262" w:type="dxa"/>
+          </w:tcPr>
+          <w:p>
+            <w:pPr>
               <w:cnfStyle w:val="000000100000" w:firstRow="0" w:lastRow="0" w:firstColumn="0" w:lastColumn="0" w:oddVBand="0" w:evenVBand="0" w:oddHBand="1" w:evenHBand="0" w:firstRowFirstColumn="0" w:firstRowLastColumn="0" w:lastRowFirstColumn="0" w:lastRowLastColumn="0"/>
-            </w:pPr>
-            <w:r>
-              <w:t xml:space="preserve">The </w:t>
-            </w:r>
-            <w:r>
-              <w:t>number of mismatches for the specified connection since the last connection request for the pin pair, or zero if the connection does not exist.</w:t>
-            </w:r>
+              <w:rPr>
+                <w:ins w:id="125" w:author="jburmeister" w:date="2016-06-07T14:17:00Z"/>
+              </w:rPr>
+            </w:pPr>
+            <w:ins w:id="126" w:author="jburmeister" w:date="2016-06-07T14:18:00Z">
+              <w:r>
+                <w:rPr>
+                  <w:rFonts w:eastAsiaTheme="minorEastAsia"/>
+                </w:rPr>
+                <w:t xml:space="preserve">MPS discrete </w:t>
+              </w:r>
+              <w:commentRangeStart w:id="127"/>
+              <w:r>
+                <w:rPr>
+                  <w:rFonts w:eastAsiaTheme="minorEastAsia"/>
+                </w:rPr>
+                <w:t>input</w:t>
+              </w:r>
+            </w:ins>
+            <w:commentRangeEnd w:id="127"/>
+            <w:ins w:id="128" w:author="jburmeister" w:date="2016-06-07T14:33:00Z">
+              <w:r>
+                <w:rPr>
+                  <w:rStyle w:val="CommentReference"/>
+                </w:rPr>
+                <w:commentReference w:id="127"/>
+              </w:r>
+            </w:ins>
+          </w:p>
+        </w:tc>
+      </w:tr>
+      <w:tr>
+        <w:trPr>
+          <w:cantSplit/>
+          <w:ins w:id="129" w:author="jburmeister" w:date="2016-06-07T14:17:00Z"/>
+        </w:trPr>
+        <w:tc>
+          <w:tcPr>
+            <w:cnfStyle w:val="001000000000" w:firstRow="0" w:lastRow="0" w:firstColumn="1" w:lastColumn="0" w:oddVBand="0" w:evenVBand="0" w:oddHBand="0" w:evenHBand="0" w:firstRowFirstColumn="0" w:firstRowLastColumn="0" w:lastRowFirstColumn="0" w:lastRowLastColumn="0"/>
+            <w:tcW w:w="2376" w:type="dxa"/>
+          </w:tcPr>
+          <w:p>
+            <w:pPr>
+              <w:rPr>
+                <w:ins w:id="130" w:author="jburmeister" w:date="2016-06-07T14:17:00Z"/>
+              </w:rPr>
+            </w:pPr>
+            <w:ins w:id="131" w:author="jburmeister" w:date="2016-06-07T14:17:00Z">
+              <w:r>
+                <w:t>gpOut</w:t>
+              </w:r>
+            </w:ins>
+          </w:p>
+        </w:tc>
+        <w:tc>
+          <w:tcPr>
+            <w:tcW w:w="7262" w:type="dxa"/>
+          </w:tcPr>
+          <w:p>
+            <w:pPr>
+              <w:cnfStyle w:val="000000000000" w:firstRow="0" w:lastRow="0" w:firstColumn="0" w:lastColumn="0" w:oddVBand="0" w:evenVBand="0" w:oddHBand="0" w:evenHBand="0" w:firstRowFirstColumn="0" w:firstRowLastColumn="0" w:lastRowFirstColumn="0" w:lastRowLastColumn="0"/>
+              <w:rPr>
+                <w:ins w:id="132" w:author="jburmeister" w:date="2016-06-07T14:17:00Z"/>
+              </w:rPr>
+            </w:pPr>
+            <w:ins w:id="133" w:author="jburmeister" w:date="2016-06-07T14:18:00Z">
+              <w:r>
+                <w:rPr>
+                  <w:rFonts w:eastAsiaTheme="minorEastAsia"/>
+                </w:rPr>
+                <w:t>MPS discrete out</w:t>
+              </w:r>
+              <w:r>
+                <w:rPr>
+                  <w:rFonts w:eastAsiaTheme="minorEastAsia"/>
+                </w:rPr>
+                <w:t>put</w:t>
+              </w:r>
+              <w:r>
+                <w:rPr>
+                  <w:rFonts w:eastAsiaTheme="minorEastAsia"/>
+                </w:rPr>
+                <w:t>, if a connection exists</w:t>
+              </w:r>
+            </w:ins>
           </w:p>
         </w:tc>
       </w:tr>
@@ -24421,12 +25373,12 @@
       <w:pPr>
         <w:pStyle w:val="Heading3"/>
       </w:pPr>
-      <w:bookmarkStart w:id="16" w:name="_Toc449505728"/>
+      <w:bookmarkStart w:id="134" w:name="_Toc449505728"/>
       <w:r>
         <w:lastRenderedPageBreak/>
         <w:t>RS-232</w:t>
       </w:r>
-      <w:bookmarkEnd w:id="16"/>
+      <w:bookmarkEnd w:id="134"/>
     </w:p>
     <w:p>
       <w:pPr>
@@ -24759,6 +25711,50 @@
               </w:rPr>
               <w:t>)</w:t>
             </w:r>
+            <w:ins w:id="135" w:author="jburmeister" w:date="2016-06-07T13:27:00Z">
+              <w:r>
+                <w:rPr>
+                  <w:rFonts w:eastAsiaTheme="minorEastAsia"/>
+                </w:rPr>
+                <w:t xml:space="preserve">; for STOP requests, </w:t>
+              </w:r>
+            </w:ins>
+            <w:ins w:id="136" w:author="jburmeister" w:date="2016-06-07T13:28:00Z">
+              <w:r>
+                <w:rPr>
+                  <w:rFonts w:eastAsiaTheme="minorEastAsia"/>
+                </w:rPr>
+                <w:t xml:space="preserve"> </w:t>
+              </w:r>
+              <w:r>
+                <w:rPr>
+                  <w:rFonts w:eastAsiaTheme="minorEastAsia"/>
+                </w:rPr>
+                <w:t>the response message will include the counter va</w:t>
+              </w:r>
+              <w:r>
+                <w:rPr>
+                  <w:rFonts w:eastAsiaTheme="minorEastAsia"/>
+                </w:rPr>
+                <w:t xml:space="preserve">lues just prior to </w:t>
+              </w:r>
+              <w:commentRangeStart w:id="137"/>
+              <w:r>
+                <w:rPr>
+                  <w:rFonts w:eastAsiaTheme="minorEastAsia"/>
+                </w:rPr>
+                <w:t>stopping</w:t>
+              </w:r>
+            </w:ins>
+            <w:commentRangeEnd w:id="137"/>
+            <w:ins w:id="138" w:author="jburmeister" w:date="2016-06-07T14:29:00Z">
+              <w:r>
+                <w:rPr>
+                  <w:rStyle w:val="CommentReference"/>
+                </w:rPr>
+                <w:commentReference w:id="137"/>
+              </w:r>
+            </w:ins>
           </w:p>
         </w:tc>
       </w:tr>
@@ -25198,6 +26194,49 @@
             <w:r>
               <w:t>number of mismatched bytes detected</w:t>
             </w:r>
+            <w:ins w:id="139" w:author="jburmeister" w:date="2016-06-07T13:08:00Z">
+              <w:r>
+                <w:t xml:space="preserve">; </w:t>
+              </w:r>
+            </w:ins>
+            <w:ins w:id="140" w:author="jburmeister" w:date="2016-06-07T13:09:00Z">
+              <w:r>
+                <w:t>in case of gaps</w:t>
+              </w:r>
+            </w:ins>
+            <w:ins w:id="141" w:author="jburmeister" w:date="2016-06-07T13:10:00Z">
+              <w:r>
+                <w:t xml:space="preserve"> in received data</w:t>
+              </w:r>
+            </w:ins>
+            <w:ins w:id="142" w:author="jburmeister" w:date="2016-06-07T13:09:00Z">
+              <w:r>
+                <w:t xml:space="preserve">, </w:t>
+              </w:r>
+            </w:ins>
+            <w:ins w:id="143" w:author="jburmeister" w:date="2016-06-07T13:08:00Z">
+              <w:r>
+                <w:t xml:space="preserve">system will track number of sent/received bytes, calculate </w:t>
+              </w:r>
+            </w:ins>
+            <w:ins w:id="144" w:author="jburmeister" w:date="2016-06-07T13:09:00Z">
+              <w:r>
+                <w:t xml:space="preserve">number of lost bytes, and add to </w:t>
+              </w:r>
+              <w:commentRangeStart w:id="145"/>
+              <w:r>
+                <w:t>mismatches</w:t>
+              </w:r>
+            </w:ins>
+            <w:commentRangeEnd w:id="145"/>
+            <w:ins w:id="146" w:author="jburmeister" w:date="2016-06-07T14:34:00Z">
+              <w:r>
+                <w:rPr>
+                  <w:rStyle w:val="CommentReference"/>
+                </w:rPr>
+                <w:commentReference w:id="145"/>
+              </w:r>
+            </w:ins>
           </w:p>
         </w:tc>
       </w:tr>
@@ -25234,12 +26273,12 @@
       <w:pPr>
         <w:pStyle w:val="Heading3"/>
       </w:pPr>
-      <w:bookmarkStart w:id="17" w:name="_Toc449505729"/>
+      <w:bookmarkStart w:id="147" w:name="_Toc449505729"/>
       <w:r>
         <w:lastRenderedPageBreak/>
         <w:t>RS-485</w:t>
       </w:r>
-      <w:bookmarkEnd w:id="17"/>
+      <w:bookmarkEnd w:id="147"/>
     </w:p>
     <w:p>
       <w:pPr>
@@ -25679,6 +26718,14 @@
               </w:rPr>
               <w:t>Type of request (</w:t>
             </w:r>
+            <w:ins w:id="148" w:author="jburmeister" w:date="2016-06-07T13:28:00Z">
+              <w:r>
+                <w:rPr>
+                  <w:rFonts w:eastAsiaTheme="minorEastAsia"/>
+                </w:rPr>
+                <w:t xml:space="preserve">REPORT, </w:t>
+              </w:r>
+            </w:ins>
             <w:r>
               <w:rPr>
                 <w:rFonts w:eastAsiaTheme="minorEastAsia"/>
@@ -25703,6 +26750,38 @@
               </w:rPr>
               <w:t>)</w:t>
             </w:r>
+            <w:ins w:id="149" w:author="jburmeister" w:date="2016-06-07T13:28:00Z">
+              <w:r>
+                <w:rPr>
+                  <w:rFonts w:eastAsiaTheme="minorEastAsia"/>
+                </w:rPr>
+                <w:t xml:space="preserve">; for STOP requests, </w:t>
+              </w:r>
+              <w:r>
+                <w:rPr>
+                  <w:rFonts w:eastAsiaTheme="minorEastAsia"/>
+                </w:rPr>
+                <w:t xml:space="preserve">the response message will include the counter values just prior to </w:t>
+              </w:r>
+            </w:ins>
+            <w:commentRangeStart w:id="150"/>
+            <w:ins w:id="151" w:author="jburmeister" w:date="2016-06-07T13:29:00Z">
+              <w:r>
+                <w:rPr>
+                  <w:rFonts w:eastAsiaTheme="minorEastAsia"/>
+                </w:rPr>
+                <w:t>stopping</w:t>
+              </w:r>
+            </w:ins>
+            <w:commentRangeEnd w:id="150"/>
+            <w:ins w:id="152" w:author="jburmeister" w:date="2016-06-07T14:29:00Z">
+              <w:r>
+                <w:rPr>
+                  <w:rStyle w:val="CommentReference"/>
+                </w:rPr>
+                <w:commentReference w:id="150"/>
+              </w:r>
+            </w:ins>
           </w:p>
         </w:tc>
       </w:tr>
@@ -26182,6 +27261,22 @@
               </w:rPr>
               <w:t>RUNNING</w:t>
             </w:r>
+            <w:ins w:id="153" w:author="jburmeister" w:date="2016-06-07T14:35:00Z">
+              <w:r>
+                <w:t xml:space="preserve">; in case of gaps in received data, system will track number of sent/received bytes, calculate number of lost bytes, and add to </w:t>
+              </w:r>
+              <w:commentRangeStart w:id="154"/>
+              <w:r>
+                <w:t>mismatches</w:t>
+              </w:r>
+              <w:commentRangeEnd w:id="154"/>
+              <w:r>
+                <w:rPr>
+                  <w:rStyle w:val="CommentReference"/>
+                </w:rPr>
+                <w:commentReference w:id="154"/>
+              </w:r>
+            </w:ins>
           </w:p>
         </w:tc>
       </w:tr>
@@ -26224,7 +27319,7 @@
       <w:pPr>
         <w:pStyle w:val="Heading3"/>
       </w:pPr>
-      <w:bookmarkStart w:id="18" w:name="_Toc449505730"/>
+      <w:bookmarkStart w:id="155" w:name="_Toc449505730"/>
       <w:r>
         <w:lastRenderedPageBreak/>
         <w:t xml:space="preserve">SSD </w:t>
@@ -26232,7 +27327,7 @@
       <w:r>
         <w:t>Application</w:t>
       </w:r>
-      <w:bookmarkEnd w:id="18"/>
+      <w:bookmarkEnd w:id="155"/>
     </w:p>
     <w:p>
       <w:pPr>
@@ -26846,7 +27941,7 @@
       <w:pPr>
         <w:pStyle w:val="Heading3"/>
       </w:pPr>
-      <w:bookmarkStart w:id="19" w:name="_Toc449505731"/>
+      <w:bookmarkStart w:id="156" w:name="_Toc449505731"/>
       <w:r>
         <w:lastRenderedPageBreak/>
         <w:t>Remote</w:t>
@@ -26857,7 +27952,7 @@
       <w:r>
         <w:t>Inventory</w:t>
       </w:r>
-      <w:bookmarkEnd w:id="19"/>
+      <w:bookmarkEnd w:id="156"/>
     </w:p>
     <w:p>
       <w:pPr>
@@ -27202,12 +28297,12 @@
       <w:pPr>
         <w:pStyle w:val="Heading3"/>
       </w:pPr>
-      <w:bookmarkStart w:id="20" w:name="_Toc449505732"/>
+      <w:bookmarkStart w:id="157" w:name="_Toc449505732"/>
       <w:r>
         <w:lastRenderedPageBreak/>
         <w:t>System Monitoring</w:t>
       </w:r>
-      <w:bookmarkEnd w:id="20"/>
+      <w:bookmarkEnd w:id="157"/>
     </w:p>
     <w:p>
       <w:pPr>
@@ -27806,7 +28901,15 @@
       </w:pPr>
       <w:r>
         <w:tab/>
-        <w:t xml:space="preserve">required string temperture   </w:t>
+        <w:t>required string temper</w:t>
+      </w:r>
+      <w:ins w:id="158" w:author="jburmeister" w:date="2016-06-07T12:55:00Z">
+        <w:r>
+          <w:t>a</w:t>
+        </w:r>
+      </w:ins>
+      <w:r>
+        <w:t xml:space="preserve">ture   </w:t>
       </w:r>
       <w:r>
         <w:tab/>
@@ -28598,7 +29701,21 @@
               <w:rPr>
                 <w:rFonts w:eastAsiaTheme="minorEastAsia"/>
               </w:rPr>
-              <w:t>temperture</w:t>
+              <w:t>temper</w:t>
+            </w:r>
+            <w:ins w:id="159" w:author="jburmeister" w:date="2016-06-07T12:57:00Z">
+              <w:r>
+                <w:rPr>
+                  <w:rFonts w:eastAsiaTheme="minorEastAsia"/>
+                </w:rPr>
+                <w:t>a</w:t>
+              </w:r>
+            </w:ins>
+            <w:r>
+              <w:rPr>
+                <w:rFonts w:eastAsiaTheme="minorEastAsia"/>
+              </w:rPr>
+              <w:t>ture</w:t>
             </w:r>
           </w:p>
         </w:tc>
@@ -28669,15 +29786,7 @@
               <w:rPr>
                 <w:rFonts w:eastAsiaTheme="minorEastAsia"/>
               </w:rPr>
-              <w:t xml:space="preserve"> port state a</w:t>
-            </w:r>
-            <w:bookmarkStart w:id="21" w:name="_GoBack"/>
-            <w:bookmarkEnd w:id="21"/>
-            <w:r>
-              <w:rPr>
-                <w:rFonts w:eastAsiaTheme="minorEastAsia"/>
-              </w:rPr>
-              <w:t>nd traffic statistics for port</w:t>
+              <w:t xml:space="preserve"> port state and traffic statistics for port</w:t>
             </w:r>
             <w:r>
               <w:rPr>
@@ -28746,8 +29855,8 @@
       </w:pPr>
     </w:p>
     <w:sectPr>
-      <w:headerReference w:type="first" r:id="rId16"/>
-      <w:footerReference w:type="first" r:id="rId17"/>
+      <w:headerReference w:type="first" r:id="rId17"/>
+      <w:footerReference w:type="first" r:id="rId18"/>
       <w:pgSz w:w="12240" w:h="15840" w:code="1"/>
       <w:pgMar w:top="1080" w:right="1440" w:bottom="288" w:left="1440" w:header="475" w:footer="216" w:gutter="0"/>
       <w:pgBorders w:offsetFrom="page">
@@ -28764,8 +29873,290 @@
 </w:document>
 </file>
 
+<file path=word/comments.xml><?xml version="1.0" encoding="utf-8"?>
+<w:comments xmlns:wpc="http://schemas.microsoft.com/office/word/2010/wordprocessingCanvas" xmlns:cx="http://schemas.microsoft.com/office/drawing/2014/chartex" xmlns:cx1="http://schemas.microsoft.com/office/drawing/2015/9/8/chartex" xmlns:cx2="http://schemas.microsoft.com/office/drawing/2015/10/21/chartex" xmlns:mc="http://schemas.openxmlformats.org/markup-compatibility/2006" xmlns:o="urn:schemas-microsoft-com:office:office" xmlns:r="http://schemas.openxmlformats.org/officeDocument/2006/relationships" xmlns:m="http://schemas.openxmlformats.org/officeDocument/2006/math" xmlns:v="urn:schemas-microsoft-com:vml" xmlns:wp14="http://schemas.microsoft.com/office/word/2010/wordprocessingDrawing" xmlns:wp="http://schemas.openxmlformats.org/drawingml/2006/wordprocessingDrawing" xmlns:w10="urn:schemas-microsoft-com:office:word" xmlns:w="http://schemas.openxmlformats.org/wordprocessingml/2006/main" xmlns:w14="http://schemas.microsoft.com/office/word/2010/wordml" xmlns:w15="http://schemas.microsoft.com/office/word/2012/wordml" xmlns:w16se="http://schemas.microsoft.com/office/word/2015/wordml/symex" xmlns:wpg="http://schemas.microsoft.com/office/word/2010/wordprocessingGroup" xmlns:wpi="http://schemas.microsoft.com/office/word/2010/wordprocessingInk" xmlns:wne="http://schemas.microsoft.com/office/word/2006/wordml" xmlns:wps="http://schemas.microsoft.com/office/word/2010/wordprocessingShape" mc:Ignorable="w14 w15 w16se wp14">
+  <w:comment w:id="18" w:author="jburmeister" w:date="2016-06-07T14:25:00Z" w:initials="j">
+    <w:p>
+      <w:pPr>
+        <w:pStyle w:val="CommentText"/>
+      </w:pPr>
+      <w:r>
+        <w:rPr>
+          <w:rStyle w:val="CommentReference"/>
+        </w:rPr>
+        <w:annotationRef/>
+      </w:r>
+      <w:r>
+        <w:t>Added missing field number</w:t>
+      </w:r>
+    </w:p>
+  </w:comment>
+  <w:comment w:id="21" w:author="jburmeister" w:date="2016-06-07T14:26:00Z" w:initials="j">
+    <w:p>
+      <w:pPr>
+        <w:pStyle w:val="CommentText"/>
+      </w:pPr>
+      <w:r>
+        <w:rPr>
+          <w:rStyle w:val="CommentReference"/>
+        </w:rPr>
+        <w:annotationRef/>
+      </w:r>
+      <w:r>
+        <w:t>Clarified percentage format</w:t>
+      </w:r>
+    </w:p>
+  </w:comment>
+  <w:comment w:id="33" w:author="jburmeister" w:date="2016-06-07T14:27:00Z" w:initials="j">
+    <w:p>
+      <w:pPr>
+        <w:pStyle w:val="CommentText"/>
+      </w:pPr>
+      <w:r>
+        <w:rPr>
+          <w:rStyle w:val="CommentReference"/>
+        </w:rPr>
+        <w:annotationRef/>
+      </w:r>
+      <w:r>
+        <w:t>Clarified that STOP messages will return the final statistics values</w:t>
+      </w:r>
+    </w:p>
+  </w:comment>
+  <w:comment w:id="38" w:author="jburmeister" w:date="2016-06-07T14:30:00Z" w:initials="j">
+    <w:p>
+      <w:pPr>
+        <w:pStyle w:val="CommentText"/>
+      </w:pPr>
+      <w:r>
+        <w:rPr>
+          <w:rStyle w:val="CommentReference"/>
+        </w:rPr>
+        <w:annotationRef/>
+      </w:r>
+      <w:r>
+        <w:t>Replaced string results field with two numeric fields, bandwidth and retries</w:t>
+      </w:r>
+    </w:p>
+  </w:comment>
+  <w:comment w:id="61" w:author="jburmeister" w:date="2016-06-07T14:31:00Z" w:initials="j">
+    <w:p>
+      <w:pPr>
+        <w:pStyle w:val="CommentText"/>
+      </w:pPr>
+      <w:r>
+        <w:rPr>
+          <w:rStyle w:val="CommentReference"/>
+        </w:rPr>
+        <w:annotationRef/>
+      </w:r>
+      <w:r>
+        <w:t>Added support for “ALL” keyword, to match how GPIO works</w:t>
+      </w:r>
+    </w:p>
+  </w:comment>
+  <w:comment w:id="65" w:author="jburmeister" w:date="2016-06-07T14:28:00Z" w:initials="j">
+    <w:p>
+      <w:pPr>
+        <w:pStyle w:val="CommentText"/>
+      </w:pPr>
+      <w:r>
+        <w:rPr>
+          <w:rStyle w:val="CommentReference"/>
+        </w:rPr>
+        <w:annotationRef/>
+      </w:r>
+      <w:r>
+        <w:t>Clarified that DISCONNECT responses will return the final statistics values</w:t>
+      </w:r>
+    </w:p>
+  </w:comment>
+  <w:comment w:id="74" w:author="jburmeister" w:date="2016-06-07T14:38:00Z" w:initials="j">
+    <w:p>
+      <w:pPr>
+        <w:pStyle w:val="CommentText"/>
+      </w:pPr>
+      <w:r>
+        <w:rPr>
+          <w:rStyle w:val="CommentReference"/>
+        </w:rPr>
+        <w:annotationRef/>
+      </w:r>
+      <w:r>
+        <w:t>Allow getting a report for a specific sink, or specifying “ALL” to get all sinks</w:t>
+      </w:r>
+    </w:p>
+  </w:comment>
+  <w:comment w:id="79" w:author="jburmeister" w:date="2016-06-07T14:32:00Z" w:initials="j">
+    <w:p>
+      <w:pPr>
+        <w:pStyle w:val="CommentText"/>
+      </w:pPr>
+      <w:r>
+        <w:rPr>
+          <w:rStyle w:val="CommentReference"/>
+        </w:rPr>
+        <w:annotationRef/>
+      </w:r>
+      <w:r>
+        <w:t>Changed from int16 to int32 because GPB doesn’t define an int16 type</w:t>
+      </w:r>
+    </w:p>
+  </w:comment>
+  <w:comment w:id="96" w:author="jburmeister" w:date="2016-06-07T14:32:00Z" w:initials="j">
+    <w:p>
+      <w:pPr>
+        <w:pStyle w:val="CommentText"/>
+      </w:pPr>
+      <w:r>
+        <w:rPr>
+          <w:rStyle w:val="CommentReference"/>
+        </w:rPr>
+        <w:annotationRef/>
+      </w:r>
+      <w:r>
+        <w:t>Moved text describing “ALL” keyword to clarify that it applies to all request types</w:t>
+      </w:r>
+    </w:p>
+  </w:comment>
+  <w:comment w:id="102" w:author="jburmeister" w:date="2016-06-07T14:29:00Z" w:initials="j">
+    <w:p>
+      <w:pPr>
+        <w:pStyle w:val="CommentText"/>
+      </w:pPr>
+      <w:r>
+        <w:rPr>
+          <w:rStyle w:val="CommentReference"/>
+        </w:rPr>
+        <w:annotationRef/>
+      </w:r>
+      <w:r>
+        <w:t>Clarified that STOP messages will return the final statistics values</w:t>
+      </w:r>
+    </w:p>
+  </w:comment>
+  <w:comment w:id="108" w:author="jburmeister" w:date="2016-06-07T14:33:00Z" w:initials="j">
+    <w:p>
+      <w:pPr>
+        <w:pStyle w:val="CommentText"/>
+      </w:pPr>
+      <w:r>
+        <w:rPr>
+          <w:rStyle w:val="CommentReference"/>
+        </w:rPr>
+        <w:annotationRef/>
+      </w:r>
+      <w:r>
+        <w:t>Added “matchCount” field, for consistency with other tests that track both matches and mismatches</w:t>
+      </w:r>
+    </w:p>
+  </w:comment>
+  <w:comment w:id="127" w:author="jburmeister" w:date="2016-06-07T14:33:00Z" w:initials="j">
+    <w:p>
+      <w:pPr>
+        <w:pStyle w:val="CommentText"/>
+      </w:pPr>
+      <w:r>
+        <w:rPr>
+          <w:rStyle w:val="CommentReference"/>
+        </w:rPr>
+        <w:annotationRef/>
+      </w:r>
+      <w:r>
+        <w:t>Added descriptions for all fields in response</w:t>
+      </w:r>
+    </w:p>
+  </w:comment>
+  <w:comment w:id="137" w:author="jburmeister" w:date="2016-06-07T14:29:00Z" w:initials="j">
+    <w:p>
+      <w:pPr>
+        <w:pStyle w:val="CommentText"/>
+      </w:pPr>
+      <w:r>
+        <w:rPr>
+          <w:rStyle w:val="CommentReference"/>
+        </w:rPr>
+        <w:annotationRef/>
+      </w:r>
+      <w:r>
+        <w:t>Clarified that STOP messages will return the final statistics values</w:t>
+      </w:r>
+    </w:p>
+  </w:comment>
+  <w:comment w:id="145" w:author="jburmeister" w:date="2016-06-07T14:34:00Z" w:initials="j">
+    <w:p>
+      <w:pPr>
+        <w:pStyle w:val="CommentText"/>
+      </w:pPr>
+      <w:r>
+        <w:rPr>
+          <w:rStyle w:val="CommentReference"/>
+        </w:rPr>
+        <w:annotationRef/>
+      </w:r>
+      <w:r>
+        <w:t>Clarified method used for counting mismatches</w:t>
+      </w:r>
+    </w:p>
+  </w:comment>
+  <w:comment w:id="150" w:author="jburmeister" w:date="2016-06-07T14:29:00Z" w:initials="j">
+    <w:p>
+      <w:pPr>
+        <w:pStyle w:val="CommentText"/>
+      </w:pPr>
+      <w:r>
+        <w:rPr>
+          <w:rStyle w:val="CommentReference"/>
+        </w:rPr>
+        <w:annotationRef/>
+      </w:r>
+      <w:r>
+        <w:t>Clarified that STOP messages will return the final statistics values</w:t>
+      </w:r>
+    </w:p>
+  </w:comment>
+  <w:comment w:id="154" w:author="jburmeister" w:date="2016-06-07T14:34:00Z" w:initials="j">
+    <w:p>
+      <w:pPr>
+        <w:pStyle w:val="CommentText"/>
+      </w:pPr>
+      <w:r>
+        <w:rPr>
+          <w:rStyle w:val="CommentReference"/>
+        </w:rPr>
+        <w:annotationRef/>
+      </w:r>
+      <w:r>
+        <w:t>Clarified method used for counting mismatches</w:t>
+      </w:r>
+    </w:p>
+  </w:comment>
+</w:comments>
+</file>
+
+<file path=word/commentsExtended.xml><?xml version="1.0" encoding="utf-8"?>
+<w15:commentsEx xmlns:wpc="http://schemas.microsoft.com/office/word/2010/wordprocessingCanvas" xmlns:cx="http://schemas.microsoft.com/office/drawing/2014/chartex" xmlns:cx1="http://schemas.microsoft.com/office/drawing/2015/9/8/chartex" xmlns:cx2="http://schemas.microsoft.com/office/drawing/2015/10/21/chartex" xmlns:mc="http://schemas.openxmlformats.org/markup-compatibility/2006" xmlns:o="urn:schemas-microsoft-com:office:office" xmlns:r="http://schemas.openxmlformats.org/officeDocument/2006/relationships" xmlns:m="http://schemas.openxmlformats.org/officeDocument/2006/math" xmlns:v="urn:schemas-microsoft-com:vml" xmlns:wp14="http://schemas.microsoft.com/office/word/2010/wordprocessingDrawing" xmlns:wp="http://schemas.openxmlformats.org/drawingml/2006/wordprocessingDrawing" xmlns:w10="urn:schemas-microsoft-com:office:word" xmlns:w="http://schemas.openxmlformats.org/wordprocessingml/2006/main" xmlns:w14="http://schemas.microsoft.com/office/word/2010/wordml" xmlns:w15="http://schemas.microsoft.com/office/word/2012/wordml" xmlns:w16se="http://schemas.microsoft.com/office/word/2015/wordml/symex" xmlns:wpg="http://schemas.microsoft.com/office/word/2010/wordprocessingGroup" xmlns:wpi="http://schemas.microsoft.com/office/word/2010/wordprocessingInk" xmlns:wne="http://schemas.microsoft.com/office/word/2006/wordml" xmlns:wps="http://schemas.microsoft.com/office/word/2010/wordprocessingShape" mc:Ignorable="w14 w15 w16se wp14">
+  <w15:commentEx w15:paraId="360C7ECA" w15:done="0"/>
+  <w15:commentEx w15:paraId="1868CD2C" w15:done="0"/>
+  <w15:commentEx w15:paraId="0793D6E5" w15:done="0"/>
+  <w15:commentEx w15:paraId="4DA7D4B9" w15:done="0"/>
+  <w15:commentEx w15:paraId="3A98ACA0" w15:done="0"/>
+  <w15:commentEx w15:paraId="0E2353CA" w15:done="0"/>
+  <w15:commentEx w15:paraId="5D8E5D79" w15:done="0"/>
+  <w15:commentEx w15:paraId="7C5221CE" w15:done="0"/>
+  <w15:commentEx w15:paraId="75E7C93A" w15:done="0"/>
+  <w15:commentEx w15:paraId="581FBDC4" w15:done="0"/>
+  <w15:commentEx w15:paraId="54BFE03E" w15:done="0"/>
+  <w15:commentEx w15:paraId="600A94C5" w15:done="0"/>
+  <w15:commentEx w15:paraId="10FA3923" w15:done="0"/>
+  <w15:commentEx w15:paraId="6A6EB8F2" w15:done="0"/>
+  <w15:commentEx w15:paraId="34BA15D3" w15:done="0"/>
+  <w15:commentEx w15:paraId="61E4076F" w15:done="0"/>
+</w15:commentsEx>
+</file>
+
 <file path=word/endnotes.xml><?xml version="1.0" encoding="utf-8"?>
-<w:endnotes xmlns:wpc="http://schemas.microsoft.com/office/word/2010/wordprocessingCanvas" xmlns:mc="http://schemas.openxmlformats.org/markup-compatibility/2006" xmlns:o="urn:schemas-microsoft-com:office:office" xmlns:r="http://schemas.openxmlformats.org/officeDocument/2006/relationships" xmlns:m="http://schemas.openxmlformats.org/officeDocument/2006/math" xmlns:v="urn:schemas-microsoft-com:vml" xmlns:wp14="http://schemas.microsoft.com/office/word/2010/wordprocessingDrawing" xmlns:wp="http://schemas.openxmlformats.org/drawingml/2006/wordprocessingDrawing" xmlns:w10="urn:schemas-microsoft-com:office:word" xmlns:w="http://schemas.openxmlformats.org/wordprocessingml/2006/main" xmlns:w14="http://schemas.microsoft.com/office/word/2010/wordml" xmlns:wpg="http://schemas.microsoft.com/office/word/2010/wordprocessingGroup" xmlns:wpi="http://schemas.microsoft.com/office/word/2010/wordprocessingInk" xmlns:wne="http://schemas.microsoft.com/office/word/2006/wordml" xmlns:wps="http://schemas.microsoft.com/office/word/2010/wordprocessingShape" mc:Ignorable="w14 wp14">
+<w:endnotes xmlns:wpc="http://schemas.microsoft.com/office/word/2010/wordprocessingCanvas" xmlns:cx="http://schemas.microsoft.com/office/drawing/2014/chartex" xmlns:cx1="http://schemas.microsoft.com/office/drawing/2015/9/8/chartex" xmlns:cx2="http://schemas.microsoft.com/office/drawing/2015/10/21/chartex" xmlns:mc="http://schemas.openxmlformats.org/markup-compatibility/2006" xmlns:o="urn:schemas-microsoft-com:office:office" xmlns:r="http://schemas.openxmlformats.org/officeDocument/2006/relationships" xmlns:m="http://schemas.openxmlformats.org/officeDocument/2006/math" xmlns:v="urn:schemas-microsoft-com:vml" xmlns:wp14="http://schemas.microsoft.com/office/word/2010/wordprocessingDrawing" xmlns:wp="http://schemas.openxmlformats.org/drawingml/2006/wordprocessingDrawing" xmlns:w10="urn:schemas-microsoft-com:office:word" xmlns:w="http://schemas.openxmlformats.org/wordprocessingml/2006/main" xmlns:w14="http://schemas.microsoft.com/office/word/2010/wordml" xmlns:w15="http://schemas.microsoft.com/office/word/2012/wordml" xmlns:w16se="http://schemas.microsoft.com/office/word/2015/wordml/symex" xmlns:wpg="http://schemas.microsoft.com/office/word/2010/wordprocessingGroup" xmlns:wpi="http://schemas.microsoft.com/office/word/2010/wordprocessingInk" xmlns:wne="http://schemas.microsoft.com/office/word/2006/wordml" xmlns:wps="http://schemas.microsoft.com/office/word/2010/wordprocessingShape" mc:Ignorable="w14 w15 w16se wp14">
   <w:endnote w:type="separator" w:id="-1">
     <w:p>
       <w:pPr>
@@ -28790,7 +30181,7 @@
 </file>
 
 <file path=word/footer1.xml><?xml version="1.0" encoding="utf-8"?>
-<w:ftr xmlns:wpc="http://schemas.microsoft.com/office/word/2010/wordprocessingCanvas" xmlns:mc="http://schemas.openxmlformats.org/markup-compatibility/2006" xmlns:o="urn:schemas-microsoft-com:office:office" xmlns:r="http://schemas.openxmlformats.org/officeDocument/2006/relationships" xmlns:m="http://schemas.openxmlformats.org/officeDocument/2006/math" xmlns:v="urn:schemas-microsoft-com:vml" xmlns:wp14="http://schemas.microsoft.com/office/word/2010/wordprocessingDrawing" xmlns:wp="http://schemas.openxmlformats.org/drawingml/2006/wordprocessingDrawing" xmlns:w10="urn:schemas-microsoft-com:office:word" xmlns:w="http://schemas.openxmlformats.org/wordprocessingml/2006/main" xmlns:w14="http://schemas.microsoft.com/office/word/2010/wordml" xmlns:wpg="http://schemas.microsoft.com/office/word/2010/wordprocessingGroup" xmlns:wpi="http://schemas.microsoft.com/office/word/2010/wordprocessingInk" xmlns:wne="http://schemas.microsoft.com/office/word/2006/wordml" xmlns:wps="http://schemas.microsoft.com/office/word/2010/wordprocessingShape" mc:Ignorable="w14 wp14">
+<w:ftr xmlns:wpc="http://schemas.microsoft.com/office/word/2010/wordprocessingCanvas" xmlns:cx="http://schemas.microsoft.com/office/drawing/2014/chartex" xmlns:cx1="http://schemas.microsoft.com/office/drawing/2015/9/8/chartex" xmlns:cx2="http://schemas.microsoft.com/office/drawing/2015/10/21/chartex" xmlns:mc="http://schemas.openxmlformats.org/markup-compatibility/2006" xmlns:o="urn:schemas-microsoft-com:office:office" xmlns:r="http://schemas.openxmlformats.org/officeDocument/2006/relationships" xmlns:m="http://schemas.openxmlformats.org/officeDocument/2006/math" xmlns:v="urn:schemas-microsoft-com:vml" xmlns:wp14="http://schemas.microsoft.com/office/word/2010/wordprocessingDrawing" xmlns:wp="http://schemas.openxmlformats.org/drawingml/2006/wordprocessingDrawing" xmlns:w10="urn:schemas-microsoft-com:office:word" xmlns:w="http://schemas.openxmlformats.org/wordprocessingml/2006/main" xmlns:w14="http://schemas.microsoft.com/office/word/2010/wordml" xmlns:w15="http://schemas.microsoft.com/office/word/2012/wordml" xmlns:w16se="http://schemas.microsoft.com/office/word/2015/wordml/symex" xmlns:wpg="http://schemas.microsoft.com/office/word/2010/wordprocessingGroup" xmlns:wpi="http://schemas.microsoft.com/office/word/2010/wordprocessingInk" xmlns:wne="http://schemas.microsoft.com/office/word/2006/wordml" xmlns:wps="http://schemas.microsoft.com/office/word/2010/wordprocessingShape" mc:Ignorable="w14 w15 w16se wp14">
   <w:p>
     <w:pPr>
       <w:pStyle w:val="Footer"/>
@@ -28800,12 +30191,11 @@
 </file>
 
 <file path=word/footer2.xml><?xml version="1.0" encoding="utf-8"?>
-<w:ftr xmlns:wpc="http://schemas.microsoft.com/office/word/2010/wordprocessingCanvas" xmlns:mc="http://schemas.openxmlformats.org/markup-compatibility/2006" xmlns:o="urn:schemas-microsoft-com:office:office" xmlns:r="http://schemas.openxmlformats.org/officeDocument/2006/relationships" xmlns:m="http://schemas.openxmlformats.org/officeDocument/2006/math" xmlns:v="urn:schemas-microsoft-com:vml" xmlns:wp14="http://schemas.microsoft.com/office/word/2010/wordprocessingDrawing" xmlns:wp="http://schemas.openxmlformats.org/drawingml/2006/wordprocessingDrawing" xmlns:w10="urn:schemas-microsoft-com:office:word" xmlns:w="http://schemas.openxmlformats.org/wordprocessingml/2006/main" xmlns:w14="http://schemas.microsoft.com/office/word/2010/wordml" xmlns:wpg="http://schemas.microsoft.com/office/word/2010/wordprocessingGroup" xmlns:wpi="http://schemas.microsoft.com/office/word/2010/wordprocessingInk" xmlns:wne="http://schemas.microsoft.com/office/word/2006/wordml" xmlns:wps="http://schemas.microsoft.com/office/word/2010/wordprocessingShape" mc:Ignorable="w14 wp14">
+<w:ftr xmlns:wpc="http://schemas.microsoft.com/office/word/2010/wordprocessingCanvas" xmlns:cx="http://schemas.microsoft.com/office/drawing/2014/chartex" xmlns:cx1="http://schemas.microsoft.com/office/drawing/2015/9/8/chartex" xmlns:cx2="http://schemas.microsoft.com/office/drawing/2015/10/21/chartex" xmlns:mc="http://schemas.openxmlformats.org/markup-compatibility/2006" xmlns:o="urn:schemas-microsoft-com:office:office" xmlns:r="http://schemas.openxmlformats.org/officeDocument/2006/relationships" xmlns:m="http://schemas.openxmlformats.org/officeDocument/2006/math" xmlns:v="urn:schemas-microsoft-com:vml" xmlns:wp14="http://schemas.microsoft.com/office/word/2010/wordprocessingDrawing" xmlns:wp="http://schemas.openxmlformats.org/drawingml/2006/wordprocessingDrawing" xmlns:w10="urn:schemas-microsoft-com:office:word" xmlns:w="http://schemas.openxmlformats.org/wordprocessingml/2006/main" xmlns:w14="http://schemas.microsoft.com/office/word/2010/wordml" xmlns:w15="http://schemas.microsoft.com/office/word/2012/wordml" xmlns:w16se="http://schemas.microsoft.com/office/word/2015/wordml/symex" xmlns:wpg="http://schemas.microsoft.com/office/word/2010/wordprocessingGroup" xmlns:wpi="http://schemas.microsoft.com/office/word/2010/wordprocessingInk" xmlns:wne="http://schemas.microsoft.com/office/word/2006/wordml" xmlns:wps="http://schemas.microsoft.com/office/word/2010/wordprocessingShape" mc:Ignorable="w14 w15 w16se wp14">
   <w:tbl>
     <w:tblPr>
       <w:tblW w:w="11290" w:type="dxa"/>
       <w:jc w:val="center"/>
-      <w:tblInd w:w="-623" w:type="dxa"/>
       <w:tblBorders>
         <w:top w:val="single" w:sz="4" w:space="0" w:color="000000"/>
         <w:left w:val="single" w:sz="4" w:space="0" w:color="000000"/>
@@ -28971,7 +30361,7 @@
               <w:b/>
               <w:noProof/>
             </w:rPr>
-            <w:t>42</w:t>
+            <w:t>10</w:t>
           </w:r>
           <w:r>
             <w:rPr>
@@ -29034,12 +30424,11 @@
 </file>
 
 <file path=word/footer3.xml><?xml version="1.0" encoding="utf-8"?>
-<w:ftr xmlns:wpc="http://schemas.microsoft.com/office/word/2010/wordprocessingCanvas" xmlns:mc="http://schemas.openxmlformats.org/markup-compatibility/2006" xmlns:o="urn:schemas-microsoft-com:office:office" xmlns:r="http://schemas.openxmlformats.org/officeDocument/2006/relationships" xmlns:m="http://schemas.openxmlformats.org/officeDocument/2006/math" xmlns:v="urn:schemas-microsoft-com:vml" xmlns:wp14="http://schemas.microsoft.com/office/word/2010/wordprocessingDrawing" xmlns:wp="http://schemas.openxmlformats.org/drawingml/2006/wordprocessingDrawing" xmlns:w10="urn:schemas-microsoft-com:office:word" xmlns:w="http://schemas.openxmlformats.org/wordprocessingml/2006/main" xmlns:w14="http://schemas.microsoft.com/office/word/2010/wordml" xmlns:wpg="http://schemas.microsoft.com/office/word/2010/wordprocessingGroup" xmlns:wpi="http://schemas.microsoft.com/office/word/2010/wordprocessingInk" xmlns:wne="http://schemas.microsoft.com/office/word/2006/wordml" xmlns:wps="http://schemas.microsoft.com/office/word/2010/wordprocessingShape" mc:Ignorable="w14 wp14">
+<w:ftr xmlns:wpc="http://schemas.microsoft.com/office/word/2010/wordprocessingCanvas" xmlns:cx="http://schemas.microsoft.com/office/drawing/2014/chartex" xmlns:cx1="http://schemas.microsoft.com/office/drawing/2015/9/8/chartex" xmlns:cx2="http://schemas.microsoft.com/office/drawing/2015/10/21/chartex" xmlns:mc="http://schemas.openxmlformats.org/markup-compatibility/2006" xmlns:o="urn:schemas-microsoft-com:office:office" xmlns:r="http://schemas.openxmlformats.org/officeDocument/2006/relationships" xmlns:m="http://schemas.openxmlformats.org/officeDocument/2006/math" xmlns:v="urn:schemas-microsoft-com:vml" xmlns:wp14="http://schemas.microsoft.com/office/word/2010/wordprocessingDrawing" xmlns:wp="http://schemas.openxmlformats.org/drawingml/2006/wordprocessingDrawing" xmlns:w10="urn:schemas-microsoft-com:office:word" xmlns:w="http://schemas.openxmlformats.org/wordprocessingml/2006/main" xmlns:w14="http://schemas.microsoft.com/office/word/2010/wordml" xmlns:w15="http://schemas.microsoft.com/office/word/2012/wordml" xmlns:w16se="http://schemas.microsoft.com/office/word/2015/wordml/symex" xmlns:wpg="http://schemas.microsoft.com/office/word/2010/wordprocessingGroup" xmlns:wpi="http://schemas.microsoft.com/office/word/2010/wordprocessingInk" xmlns:wne="http://schemas.microsoft.com/office/word/2006/wordml" xmlns:wps="http://schemas.microsoft.com/office/word/2010/wordprocessingShape" mc:Ignorable="w14 w15 w16se wp14">
   <w:tbl>
     <w:tblPr>
       <w:tblW w:w="11291" w:type="dxa"/>
       <w:jc w:val="center"/>
-      <w:tblInd w:w="-617" w:type="dxa"/>
       <w:tblBorders>
         <w:top w:val="single" w:sz="4" w:space="0" w:color="000000"/>
         <w:left w:val="single" w:sz="4" w:space="0" w:color="000000"/>
@@ -29076,7 +30465,7 @@
               <w:noProof/>
             </w:rPr>
             <w:drawing>
-              <wp:inline distT="0" distB="0" distL="0" distR="0" wp14:anchorId="12FC0F61" wp14:editId="6AE6B050">
+              <wp:inline distT="0" distB="0" distL="0" distR="0" wp14:anchorId="3C8F257A" wp14:editId="5A9D8658">
                 <wp:extent cx="1800225" cy="323850"/>
                 <wp:effectExtent l="0" t="0" r="9525" b="0"/>
                 <wp:docPr id="2" name="Picture 2"/>
@@ -29395,12 +30784,11 @@
 </file>
 
 <file path=word/footer4.xml><?xml version="1.0" encoding="utf-8"?>
-<w:ftr xmlns:wpc="http://schemas.microsoft.com/office/word/2010/wordprocessingCanvas" xmlns:mc="http://schemas.openxmlformats.org/markup-compatibility/2006" xmlns:o="urn:schemas-microsoft-com:office:office" xmlns:r="http://schemas.openxmlformats.org/officeDocument/2006/relationships" xmlns:m="http://schemas.openxmlformats.org/officeDocument/2006/math" xmlns:v="urn:schemas-microsoft-com:vml" xmlns:wp14="http://schemas.microsoft.com/office/word/2010/wordprocessingDrawing" xmlns:wp="http://schemas.openxmlformats.org/drawingml/2006/wordprocessingDrawing" xmlns:w10="urn:schemas-microsoft-com:office:word" xmlns:w="http://schemas.openxmlformats.org/wordprocessingml/2006/main" xmlns:w14="http://schemas.microsoft.com/office/word/2010/wordml" xmlns:wpg="http://schemas.microsoft.com/office/word/2010/wordprocessingGroup" xmlns:wpi="http://schemas.microsoft.com/office/word/2010/wordprocessingInk" xmlns:wne="http://schemas.microsoft.com/office/word/2006/wordml" xmlns:wps="http://schemas.microsoft.com/office/word/2010/wordprocessingShape" mc:Ignorable="w14 wp14">
+<w:ftr xmlns:wpc="http://schemas.microsoft.com/office/word/2010/wordprocessingCanvas" xmlns:cx="http://schemas.microsoft.com/office/drawing/2014/chartex" xmlns:cx1="http://schemas.microsoft.com/office/drawing/2015/9/8/chartex" xmlns:cx2="http://schemas.microsoft.com/office/drawing/2015/10/21/chartex" xmlns:mc="http://schemas.openxmlformats.org/markup-compatibility/2006" xmlns:o="urn:schemas-microsoft-com:office:office" xmlns:r="http://schemas.openxmlformats.org/officeDocument/2006/relationships" xmlns:m="http://schemas.openxmlformats.org/officeDocument/2006/math" xmlns:v="urn:schemas-microsoft-com:vml" xmlns:wp14="http://schemas.microsoft.com/office/word/2010/wordprocessingDrawing" xmlns:wp="http://schemas.openxmlformats.org/drawingml/2006/wordprocessingDrawing" xmlns:w10="urn:schemas-microsoft-com:office:word" xmlns:w="http://schemas.openxmlformats.org/wordprocessingml/2006/main" xmlns:w14="http://schemas.microsoft.com/office/word/2010/wordml" xmlns:w15="http://schemas.microsoft.com/office/word/2012/wordml" xmlns:w16se="http://schemas.microsoft.com/office/word/2015/wordml/symex" xmlns:wpg="http://schemas.microsoft.com/office/word/2010/wordprocessingGroup" xmlns:wpi="http://schemas.microsoft.com/office/word/2010/wordprocessingInk" xmlns:wne="http://schemas.microsoft.com/office/word/2006/wordml" xmlns:wps="http://schemas.microsoft.com/office/word/2010/wordprocessingShape" mc:Ignorable="w14 w15 w16se wp14">
   <w:tbl>
     <w:tblPr>
       <w:tblW w:w="11291" w:type="dxa"/>
       <w:jc w:val="center"/>
-      <w:tblInd w:w="-617" w:type="dxa"/>
       <w:tblBorders>
         <w:top w:val="single" w:sz="4" w:space="0" w:color="000000"/>
         <w:left w:val="single" w:sz="4" w:space="0" w:color="000000"/>
@@ -29621,7 +31009,7 @@
 </file>
 
 <file path=word/footnotes.xml><?xml version="1.0" encoding="utf-8"?>
-<w:footnotes xmlns:wpc="http://schemas.microsoft.com/office/word/2010/wordprocessingCanvas" xmlns:mc="http://schemas.openxmlformats.org/markup-compatibility/2006" xmlns:o="urn:schemas-microsoft-com:office:office" xmlns:r="http://schemas.openxmlformats.org/officeDocument/2006/relationships" xmlns:m="http://schemas.openxmlformats.org/officeDocument/2006/math" xmlns:v="urn:schemas-microsoft-com:vml" xmlns:wp14="http://schemas.microsoft.com/office/word/2010/wordprocessingDrawing" xmlns:wp="http://schemas.openxmlformats.org/drawingml/2006/wordprocessingDrawing" xmlns:w10="urn:schemas-microsoft-com:office:word" xmlns:w="http://schemas.openxmlformats.org/wordprocessingml/2006/main" xmlns:w14="http://schemas.microsoft.com/office/word/2010/wordml" xmlns:wpg="http://schemas.microsoft.com/office/word/2010/wordprocessingGroup" xmlns:wpi="http://schemas.microsoft.com/office/word/2010/wordprocessingInk" xmlns:wne="http://schemas.microsoft.com/office/word/2006/wordml" xmlns:wps="http://schemas.microsoft.com/office/word/2010/wordprocessingShape" mc:Ignorable="w14 wp14">
+<w:footnotes xmlns:wpc="http://schemas.microsoft.com/office/word/2010/wordprocessingCanvas" xmlns:cx="http://schemas.microsoft.com/office/drawing/2014/chartex" xmlns:cx1="http://schemas.microsoft.com/office/drawing/2015/9/8/chartex" xmlns:cx2="http://schemas.microsoft.com/office/drawing/2015/10/21/chartex" xmlns:mc="http://schemas.openxmlformats.org/markup-compatibility/2006" xmlns:o="urn:schemas-microsoft-com:office:office" xmlns:r="http://schemas.openxmlformats.org/officeDocument/2006/relationships" xmlns:m="http://schemas.openxmlformats.org/officeDocument/2006/math" xmlns:v="urn:schemas-microsoft-com:vml" xmlns:wp14="http://schemas.microsoft.com/office/word/2010/wordprocessingDrawing" xmlns:wp="http://schemas.openxmlformats.org/drawingml/2006/wordprocessingDrawing" xmlns:w10="urn:schemas-microsoft-com:office:word" xmlns:w="http://schemas.openxmlformats.org/wordprocessingml/2006/main" xmlns:w14="http://schemas.microsoft.com/office/word/2010/wordml" xmlns:w15="http://schemas.microsoft.com/office/word/2012/wordml" xmlns:w16se="http://schemas.microsoft.com/office/word/2015/wordml/symex" xmlns:wpg="http://schemas.microsoft.com/office/word/2010/wordprocessingGroup" xmlns:wpi="http://schemas.microsoft.com/office/word/2010/wordprocessingInk" xmlns:wne="http://schemas.microsoft.com/office/word/2006/wordml" xmlns:wps="http://schemas.microsoft.com/office/word/2010/wordprocessingShape" mc:Ignorable="w14 w15 w16se wp14">
   <w:footnote w:type="separator" w:id="-1">
     <w:p>
       <w:pPr>
@@ -29646,7 +31034,7 @@
 </file>
 
 <file path=word/header1.xml><?xml version="1.0" encoding="utf-8"?>
-<w:hdr xmlns:wpc="http://schemas.microsoft.com/office/word/2010/wordprocessingCanvas" xmlns:mc="http://schemas.openxmlformats.org/markup-compatibility/2006" xmlns:o="urn:schemas-microsoft-com:office:office" xmlns:r="http://schemas.openxmlformats.org/officeDocument/2006/relationships" xmlns:m="http://schemas.openxmlformats.org/officeDocument/2006/math" xmlns:v="urn:schemas-microsoft-com:vml" xmlns:wp14="http://schemas.microsoft.com/office/word/2010/wordprocessingDrawing" xmlns:wp="http://schemas.openxmlformats.org/drawingml/2006/wordprocessingDrawing" xmlns:w10="urn:schemas-microsoft-com:office:word" xmlns:w="http://schemas.openxmlformats.org/wordprocessingml/2006/main" xmlns:w14="http://schemas.microsoft.com/office/word/2010/wordml" xmlns:wpg="http://schemas.microsoft.com/office/word/2010/wordprocessingGroup" xmlns:wpi="http://schemas.microsoft.com/office/word/2010/wordprocessingInk" xmlns:wne="http://schemas.microsoft.com/office/word/2006/wordml" xmlns:wps="http://schemas.microsoft.com/office/word/2010/wordprocessingShape" mc:Ignorable="w14 wp14">
+<w:hdr xmlns:wpc="http://schemas.microsoft.com/office/word/2010/wordprocessingCanvas" xmlns:cx="http://schemas.microsoft.com/office/drawing/2014/chartex" xmlns:cx1="http://schemas.microsoft.com/office/drawing/2015/9/8/chartex" xmlns:cx2="http://schemas.microsoft.com/office/drawing/2015/10/21/chartex" xmlns:mc="http://schemas.openxmlformats.org/markup-compatibility/2006" xmlns:o="urn:schemas-microsoft-com:office:office" xmlns:r="http://schemas.openxmlformats.org/officeDocument/2006/relationships" xmlns:m="http://schemas.openxmlformats.org/officeDocument/2006/math" xmlns:v="urn:schemas-microsoft-com:vml" xmlns:wp14="http://schemas.microsoft.com/office/word/2010/wordprocessingDrawing" xmlns:wp="http://schemas.openxmlformats.org/drawingml/2006/wordprocessingDrawing" xmlns:w10="urn:schemas-microsoft-com:office:word" xmlns:w="http://schemas.openxmlformats.org/wordprocessingml/2006/main" xmlns:w14="http://schemas.microsoft.com/office/word/2010/wordml" xmlns:w15="http://schemas.microsoft.com/office/word/2012/wordml" xmlns:w16se="http://schemas.microsoft.com/office/word/2015/wordml/symex" xmlns:wpg="http://schemas.microsoft.com/office/word/2010/wordprocessingGroup" xmlns:wpi="http://schemas.microsoft.com/office/word/2010/wordprocessingInk" xmlns:wne="http://schemas.microsoft.com/office/word/2006/wordml" xmlns:wps="http://schemas.microsoft.com/office/word/2010/wordprocessingShape" mc:Ignorable="w14 w15 w16se wp14">
   <w:p>
     <w:pPr>
       <w:pStyle w:val="Header"/>
@@ -29656,7 +31044,7 @@
 </file>
 
 <file path=word/header2.xml><?xml version="1.0" encoding="utf-8"?>
-<w:hdr xmlns:wpc="http://schemas.microsoft.com/office/word/2010/wordprocessingCanvas" xmlns:mc="http://schemas.openxmlformats.org/markup-compatibility/2006" xmlns:o="urn:schemas-microsoft-com:office:office" xmlns:r="http://schemas.openxmlformats.org/officeDocument/2006/relationships" xmlns:m="http://schemas.openxmlformats.org/officeDocument/2006/math" xmlns:v="urn:schemas-microsoft-com:vml" xmlns:wp14="http://schemas.microsoft.com/office/word/2010/wordprocessingDrawing" xmlns:wp="http://schemas.openxmlformats.org/drawingml/2006/wordprocessingDrawing" xmlns:w10="urn:schemas-microsoft-com:office:word" xmlns:w="http://schemas.openxmlformats.org/wordprocessingml/2006/main" xmlns:w14="http://schemas.microsoft.com/office/word/2010/wordml" xmlns:wpg="http://schemas.microsoft.com/office/word/2010/wordprocessingGroup" xmlns:wpi="http://schemas.microsoft.com/office/word/2010/wordprocessingInk" xmlns:wne="http://schemas.microsoft.com/office/word/2006/wordml" xmlns:wps="http://schemas.microsoft.com/office/word/2010/wordprocessingShape" mc:Ignorable="w14 wp14">
+<w:hdr xmlns:wpc="http://schemas.microsoft.com/office/word/2010/wordprocessingCanvas" xmlns:cx="http://schemas.microsoft.com/office/drawing/2014/chartex" xmlns:cx1="http://schemas.microsoft.com/office/drawing/2015/9/8/chartex" xmlns:cx2="http://schemas.microsoft.com/office/drawing/2015/10/21/chartex" xmlns:mc="http://schemas.openxmlformats.org/markup-compatibility/2006" xmlns:o="urn:schemas-microsoft-com:office:office" xmlns:r="http://schemas.openxmlformats.org/officeDocument/2006/relationships" xmlns:m="http://schemas.openxmlformats.org/officeDocument/2006/math" xmlns:v="urn:schemas-microsoft-com:vml" xmlns:wp14="http://schemas.microsoft.com/office/word/2010/wordprocessingDrawing" xmlns:wp="http://schemas.openxmlformats.org/drawingml/2006/wordprocessingDrawing" xmlns:w10="urn:schemas-microsoft-com:office:word" xmlns:w="http://schemas.openxmlformats.org/wordprocessingml/2006/main" xmlns:w14="http://schemas.microsoft.com/office/word/2010/wordml" xmlns:w15="http://schemas.microsoft.com/office/word/2012/wordml" xmlns:w16se="http://schemas.microsoft.com/office/word/2015/wordml/symex" xmlns:wpg="http://schemas.microsoft.com/office/word/2010/wordprocessingGroup" xmlns:wpi="http://schemas.microsoft.com/office/word/2010/wordprocessingInk" xmlns:wne="http://schemas.microsoft.com/office/word/2006/wordml" xmlns:wps="http://schemas.microsoft.com/office/word/2010/wordprocessingShape" mc:Ignorable="w14 w15 w16se wp14">
   <w:p>
     <w:pPr>
       <w:pStyle w:val="Header"/>
@@ -29666,12 +31054,11 @@
 </file>
 
 <file path=word/header3.xml><?xml version="1.0" encoding="utf-8"?>
-<w:hdr xmlns:wpc="http://schemas.microsoft.com/office/word/2010/wordprocessingCanvas" xmlns:mc="http://schemas.openxmlformats.org/markup-compatibility/2006" xmlns:o="urn:schemas-microsoft-com:office:office" xmlns:r="http://schemas.openxmlformats.org/officeDocument/2006/relationships" xmlns:m="http://schemas.openxmlformats.org/officeDocument/2006/math" xmlns:v="urn:schemas-microsoft-com:vml" xmlns:wp14="http://schemas.microsoft.com/office/word/2010/wordprocessingDrawing" xmlns:wp="http://schemas.openxmlformats.org/drawingml/2006/wordprocessingDrawing" xmlns:w10="urn:schemas-microsoft-com:office:word" xmlns:w="http://schemas.openxmlformats.org/wordprocessingml/2006/main" xmlns:w14="http://schemas.microsoft.com/office/word/2010/wordml" xmlns:wpg="http://schemas.microsoft.com/office/word/2010/wordprocessingGroup" xmlns:wpi="http://schemas.microsoft.com/office/word/2010/wordprocessingInk" xmlns:wne="http://schemas.microsoft.com/office/word/2006/wordml" xmlns:wps="http://schemas.microsoft.com/office/word/2010/wordprocessingShape" mc:Ignorable="w14 wp14">
+<w:hdr xmlns:wpc="http://schemas.microsoft.com/office/word/2010/wordprocessingCanvas" xmlns:cx="http://schemas.microsoft.com/office/drawing/2014/chartex" xmlns:cx1="http://schemas.microsoft.com/office/drawing/2015/9/8/chartex" xmlns:cx2="http://schemas.microsoft.com/office/drawing/2015/10/21/chartex" xmlns:mc="http://schemas.openxmlformats.org/markup-compatibility/2006" xmlns:o="urn:schemas-microsoft-com:office:office" xmlns:r="http://schemas.openxmlformats.org/officeDocument/2006/relationships" xmlns:m="http://schemas.openxmlformats.org/officeDocument/2006/math" xmlns:v="urn:schemas-microsoft-com:vml" xmlns:wp14="http://schemas.microsoft.com/office/word/2010/wordprocessingDrawing" xmlns:wp="http://schemas.openxmlformats.org/drawingml/2006/wordprocessingDrawing" xmlns:w10="urn:schemas-microsoft-com:office:word" xmlns:w="http://schemas.openxmlformats.org/wordprocessingml/2006/main" xmlns:w14="http://schemas.microsoft.com/office/word/2010/wordml" xmlns:w15="http://schemas.microsoft.com/office/word/2012/wordml" xmlns:w16se="http://schemas.microsoft.com/office/word/2015/wordml/symex" xmlns:wpg="http://schemas.microsoft.com/office/word/2010/wordprocessingGroup" xmlns:wpi="http://schemas.microsoft.com/office/word/2010/wordprocessingInk" xmlns:wne="http://schemas.microsoft.com/office/word/2006/wordml" xmlns:wps="http://schemas.microsoft.com/office/word/2010/wordprocessingShape" mc:Ignorable="w14 w15 w16se wp14">
   <w:tbl>
     <w:tblPr>
       <w:tblW w:w="5878" w:type="pct"/>
       <w:jc w:val="center"/>
-      <w:tblInd w:w="-410" w:type="dxa"/>
       <w:tblBorders>
         <w:top w:val="single" w:sz="4" w:space="0" w:color="000000"/>
         <w:left w:val="single" w:sz="4" w:space="0" w:color="000000"/>
@@ -29850,7 +31237,7 @@
 </file>
 
 <file path=word/header4.xml><?xml version="1.0" encoding="utf-8"?>
-<w:hdr xmlns:wpc="http://schemas.microsoft.com/office/word/2010/wordprocessingCanvas" xmlns:mc="http://schemas.openxmlformats.org/markup-compatibility/2006" xmlns:o="urn:schemas-microsoft-com:office:office" xmlns:r="http://schemas.openxmlformats.org/officeDocument/2006/relationships" xmlns:m="http://schemas.openxmlformats.org/officeDocument/2006/math" xmlns:v="urn:schemas-microsoft-com:vml" xmlns:wp14="http://schemas.microsoft.com/office/word/2010/wordprocessingDrawing" xmlns:wp="http://schemas.openxmlformats.org/drawingml/2006/wordprocessingDrawing" xmlns:w10="urn:schemas-microsoft-com:office:word" xmlns:w="http://schemas.openxmlformats.org/wordprocessingml/2006/main" xmlns:w14="http://schemas.microsoft.com/office/word/2010/wordml" xmlns:wpg="http://schemas.microsoft.com/office/word/2010/wordprocessingGroup" xmlns:wpi="http://schemas.microsoft.com/office/word/2010/wordprocessingInk" xmlns:wne="http://schemas.microsoft.com/office/word/2006/wordml" xmlns:wps="http://schemas.microsoft.com/office/word/2010/wordprocessingShape" mc:Ignorable="w14 wp14">
+<w:hdr xmlns:wpc="http://schemas.microsoft.com/office/word/2010/wordprocessingCanvas" xmlns:cx="http://schemas.microsoft.com/office/drawing/2014/chartex" xmlns:cx1="http://schemas.microsoft.com/office/drawing/2015/9/8/chartex" xmlns:cx2="http://schemas.microsoft.com/office/drawing/2015/10/21/chartex" xmlns:mc="http://schemas.openxmlformats.org/markup-compatibility/2006" xmlns:o="urn:schemas-microsoft-com:office:office" xmlns:r="http://schemas.openxmlformats.org/officeDocument/2006/relationships" xmlns:m="http://schemas.openxmlformats.org/officeDocument/2006/math" xmlns:v="urn:schemas-microsoft-com:vml" xmlns:wp14="http://schemas.microsoft.com/office/word/2010/wordprocessingDrawing" xmlns:wp="http://schemas.openxmlformats.org/drawingml/2006/wordprocessingDrawing" xmlns:w10="urn:schemas-microsoft-com:office:word" xmlns:w="http://schemas.openxmlformats.org/wordprocessingml/2006/main" xmlns:w14="http://schemas.microsoft.com/office/word/2010/wordml" xmlns:w15="http://schemas.microsoft.com/office/word/2012/wordml" xmlns:w16se="http://schemas.microsoft.com/office/word/2015/wordml/symex" xmlns:wpg="http://schemas.microsoft.com/office/word/2010/wordprocessingGroup" xmlns:wpi="http://schemas.microsoft.com/office/word/2010/wordprocessingInk" xmlns:wne="http://schemas.microsoft.com/office/word/2006/wordml" xmlns:wps="http://schemas.microsoft.com/office/word/2010/wordprocessingShape" mc:Ignorable="w14 w15 w16se wp14">
   <w:p>
     <w:pPr>
       <w:pStyle w:val="Header"/>
@@ -29860,8 +31247,8 @@
 </file>
 
 <file path=word/numbering.xml><?xml version="1.0" encoding="utf-8"?>
-<w:numbering xmlns:wpc="http://schemas.microsoft.com/office/word/2010/wordprocessingCanvas" xmlns:mc="http://schemas.openxmlformats.org/markup-compatibility/2006" xmlns:o="urn:schemas-microsoft-com:office:office" xmlns:r="http://schemas.openxmlformats.org/officeDocument/2006/relationships" xmlns:m="http://schemas.openxmlformats.org/officeDocument/2006/math" xmlns:v="urn:schemas-microsoft-com:vml" xmlns:wp14="http://schemas.microsoft.com/office/word/2010/wordprocessingDrawing" xmlns:wp="http://schemas.openxmlformats.org/drawingml/2006/wordprocessingDrawing" xmlns:w10="urn:schemas-microsoft-com:office:word" xmlns:w="http://schemas.openxmlformats.org/wordprocessingml/2006/main" xmlns:w14="http://schemas.microsoft.com/office/word/2010/wordml" xmlns:wpg="http://schemas.microsoft.com/office/word/2010/wordprocessingGroup" xmlns:wpi="http://schemas.microsoft.com/office/word/2010/wordprocessingInk" xmlns:wne="http://schemas.microsoft.com/office/word/2006/wordml" xmlns:wps="http://schemas.microsoft.com/office/word/2010/wordprocessingShape" mc:Ignorable="w14 wp14">
-  <w:abstractNum w:abstractNumId="0">
+<w:numbering xmlns:wpc="http://schemas.microsoft.com/office/word/2010/wordprocessingCanvas" xmlns:cx="http://schemas.microsoft.com/office/drawing/2014/chartex" xmlns:cx1="http://schemas.microsoft.com/office/drawing/2015/9/8/chartex" xmlns:cx2="http://schemas.microsoft.com/office/drawing/2015/10/21/chartex" xmlns:mc="http://schemas.openxmlformats.org/markup-compatibility/2006" xmlns:o="urn:schemas-microsoft-com:office:office" xmlns:r="http://schemas.openxmlformats.org/officeDocument/2006/relationships" xmlns:m="http://schemas.openxmlformats.org/officeDocument/2006/math" xmlns:v="urn:schemas-microsoft-com:vml" xmlns:wp14="http://schemas.microsoft.com/office/word/2010/wordprocessingDrawing" xmlns:wp="http://schemas.openxmlformats.org/drawingml/2006/wordprocessingDrawing" xmlns:w10="urn:schemas-microsoft-com:office:word" xmlns:w="http://schemas.openxmlformats.org/wordprocessingml/2006/main" xmlns:w14="http://schemas.microsoft.com/office/word/2010/wordml" xmlns:w15="http://schemas.microsoft.com/office/word/2012/wordml" xmlns:w16se="http://schemas.microsoft.com/office/word/2015/wordml/symex" xmlns:wpg="http://schemas.microsoft.com/office/word/2010/wordprocessingGroup" xmlns:wpi="http://schemas.microsoft.com/office/word/2010/wordprocessingInk" xmlns:wne="http://schemas.microsoft.com/office/word/2006/wordml" xmlns:wps="http://schemas.microsoft.com/office/word/2010/wordprocessingShape" mc:Ignorable="w14 w15 w16se wp14">
+  <w:abstractNum w:abstractNumId="0" w15:restartNumberingAfterBreak="0">
     <w:nsid w:val="14244F63"/>
     <w:multiLevelType w:val="hybridMultilevel"/>
     <w:tmpl w:val="9D70545A"/>
@@ -30001,7 +31388,7 @@
       </w:rPr>
     </w:lvl>
   </w:abstractNum>
-  <w:abstractNum w:abstractNumId="1">
+  <w:abstractNum w:abstractNumId="1" w15:restartNumberingAfterBreak="0">
     <w:nsid w:val="16CF308B"/>
     <w:multiLevelType w:val="multilevel"/>
     <w:tmpl w:val="804A1612"/>
@@ -30114,7 +31501,7 @@
       </w:pPr>
     </w:lvl>
   </w:abstractNum>
-  <w:abstractNum w:abstractNumId="2">
+  <w:abstractNum w:abstractNumId="2" w15:restartNumberingAfterBreak="0">
     <w:nsid w:val="17BB1EF4"/>
     <w:multiLevelType w:val="multilevel"/>
     <w:tmpl w:val="40B4A17A"/>
@@ -30235,7 +31622,7 @@
       </w:rPr>
     </w:lvl>
   </w:abstractNum>
-  <w:abstractNum w:abstractNumId="3">
+  <w:abstractNum w:abstractNumId="3" w15:restartNumberingAfterBreak="0">
     <w:nsid w:val="1DF45947"/>
     <w:multiLevelType w:val="hybridMultilevel"/>
     <w:tmpl w:val="9FAAB55A"/>
@@ -30348,7 +31735,7 @@
       </w:rPr>
     </w:lvl>
   </w:abstractNum>
-  <w:abstractNum w:abstractNumId="4">
+  <w:abstractNum w:abstractNumId="4" w15:restartNumberingAfterBreak="0">
     <w:nsid w:val="2DDD4222"/>
     <w:multiLevelType w:val="multilevel"/>
     <w:tmpl w:val="3D22AE9C"/>
@@ -30443,7 +31830,7 @@
       </w:pPr>
     </w:lvl>
   </w:abstractNum>
-  <w:abstractNum w:abstractNumId="5">
+  <w:abstractNum w:abstractNumId="5" w15:restartNumberingAfterBreak="0">
     <w:nsid w:val="3F6A7DAB"/>
     <w:multiLevelType w:val="multilevel"/>
     <w:tmpl w:val="40B4A17A"/>
@@ -30564,7 +31951,7 @@
       </w:rPr>
     </w:lvl>
   </w:abstractNum>
-  <w:abstractNum w:abstractNumId="6">
+  <w:abstractNum w:abstractNumId="6" w15:restartNumberingAfterBreak="0">
     <w:nsid w:val="4411065F"/>
     <w:multiLevelType w:val="hybridMultilevel"/>
     <w:tmpl w:val="7EF891F8"/>
@@ -30653,7 +32040,7 @@
       </w:pPr>
     </w:lvl>
   </w:abstractNum>
-  <w:abstractNum w:abstractNumId="7">
+  <w:abstractNum w:abstractNumId="7" w15:restartNumberingAfterBreak="0">
     <w:nsid w:val="45366A03"/>
     <w:multiLevelType w:val="hybridMultilevel"/>
     <w:tmpl w:val="C694D29C"/>
@@ -30742,7 +32129,7 @@
       </w:pPr>
     </w:lvl>
   </w:abstractNum>
-  <w:abstractNum w:abstractNumId="8">
+  <w:abstractNum w:abstractNumId="8" w15:restartNumberingAfterBreak="0">
     <w:nsid w:val="496F6F47"/>
     <w:multiLevelType w:val="hybridMultilevel"/>
     <w:tmpl w:val="708C02EC"/>
@@ -30856,7 +32243,7 @@
       </w:rPr>
     </w:lvl>
   </w:abstractNum>
-  <w:abstractNum w:abstractNumId="9">
+  <w:abstractNum w:abstractNumId="9" w15:restartNumberingAfterBreak="0">
     <w:nsid w:val="5F5A422B"/>
     <w:multiLevelType w:val="hybridMultilevel"/>
     <w:tmpl w:val="BB7622EC"/>
@@ -30969,7 +32356,7 @@
       </w:rPr>
     </w:lvl>
   </w:abstractNum>
-  <w:abstractNum w:abstractNumId="10">
+  <w:abstractNum w:abstractNumId="10" w15:restartNumberingAfterBreak="0">
     <w:nsid w:val="61194292"/>
     <w:multiLevelType w:val="hybridMultilevel"/>
     <w:tmpl w:val="0C94025C"/>
@@ -31302,8 +32689,16 @@
 </w:numbering>
 </file>
 
+<file path=word/people.xml><?xml version="1.0" encoding="utf-8"?>
+<w15:people xmlns:wpc="http://schemas.microsoft.com/office/word/2010/wordprocessingCanvas" xmlns:cx="http://schemas.microsoft.com/office/drawing/2014/chartex" xmlns:cx1="http://schemas.microsoft.com/office/drawing/2015/9/8/chartex" xmlns:cx2="http://schemas.microsoft.com/office/drawing/2015/10/21/chartex" xmlns:mc="http://schemas.openxmlformats.org/markup-compatibility/2006" xmlns:o="urn:schemas-microsoft-com:office:office" xmlns:r="http://schemas.openxmlformats.org/officeDocument/2006/relationships" xmlns:m="http://schemas.openxmlformats.org/officeDocument/2006/math" xmlns:v="urn:schemas-microsoft-com:vml" xmlns:wp14="http://schemas.microsoft.com/office/word/2010/wordprocessingDrawing" xmlns:wp="http://schemas.openxmlformats.org/drawingml/2006/wordprocessingDrawing" xmlns:w10="urn:schemas-microsoft-com:office:word" xmlns:w="http://schemas.openxmlformats.org/wordprocessingml/2006/main" xmlns:w14="http://schemas.microsoft.com/office/word/2010/wordml" xmlns:w15="http://schemas.microsoft.com/office/word/2012/wordml" xmlns:w16se="http://schemas.microsoft.com/office/word/2015/wordml/symex" xmlns:wpg="http://schemas.microsoft.com/office/word/2010/wordprocessingGroup" xmlns:wpi="http://schemas.microsoft.com/office/word/2010/wordprocessingInk" xmlns:wne="http://schemas.microsoft.com/office/word/2006/wordml" xmlns:wps="http://schemas.microsoft.com/office/word/2010/wordprocessingShape" mc:Ignorable="w14 w15 w16se wp14">
+  <w15:person w15:author="jburmeister">
+    <w15:presenceInfo w15:providerId="None" w15:userId="jburmeister"/>
+  </w15:person>
+</w15:people>
+</file>
+
 <file path=word/styles.xml><?xml version="1.0" encoding="utf-8"?>
-<w:styles xmlns:mc="http://schemas.openxmlformats.org/markup-compatibility/2006" xmlns:r="http://schemas.openxmlformats.org/officeDocument/2006/relationships" xmlns:w="http://schemas.openxmlformats.org/wordprocessingml/2006/main" xmlns:w14="http://schemas.microsoft.com/office/word/2010/wordml" mc:Ignorable="w14">
+<w:styles xmlns:mc="http://schemas.openxmlformats.org/markup-compatibility/2006" xmlns:r="http://schemas.openxmlformats.org/officeDocument/2006/relationships" xmlns:w="http://schemas.openxmlformats.org/wordprocessingml/2006/main" xmlns:w14="http://schemas.microsoft.com/office/word/2010/wordml" xmlns:w15="http://schemas.microsoft.com/office/word/2012/wordml" xmlns:w16se="http://schemas.microsoft.com/office/word/2015/wordml/symex" mc:Ignorable="w14 w15 w16se">
   <w:docDefaults>
     <w:rPrDefault>
       <w:rPr>
@@ -31313,145 +32708,379 @@
     </w:rPrDefault>
     <w:pPrDefault/>
   </w:docDefaults>
-  <w:latentStyles w:defLockedState="0" w:defUIPriority="99" w:defSemiHidden="1" w:defUnhideWhenUsed="1" w:defQFormat="0" w:count="267">
-    <w:lsdException w:name="Normal" w:semiHidden="0" w:uiPriority="0" w:unhideWhenUsed="0" w:qFormat="1"/>
-    <w:lsdException w:name="heading 1" w:semiHidden="0" w:uiPriority="0" w:unhideWhenUsed="0" w:qFormat="1"/>
-    <w:lsdException w:name="heading 2" w:uiPriority="0" w:qFormat="1"/>
-    <w:lsdException w:name="heading 3" w:uiPriority="0" w:qFormat="1"/>
-    <w:lsdException w:name="heading 4" w:uiPriority="0" w:qFormat="1"/>
-    <w:lsdException w:name="heading 5" w:uiPriority="0" w:qFormat="1"/>
-    <w:lsdException w:name="heading 6" w:uiPriority="0" w:qFormat="1"/>
-    <w:lsdException w:name="heading 7" w:uiPriority="0" w:qFormat="1"/>
-    <w:lsdException w:name="heading 8" w:uiPriority="0" w:qFormat="1"/>
-    <w:lsdException w:name="heading 9" w:uiPriority="0" w:qFormat="1"/>
-    <w:lsdException w:name="toc 1" w:uiPriority="39" w:qFormat="1"/>
-    <w:lsdException w:name="toc 2" w:uiPriority="39" w:qFormat="1"/>
-    <w:lsdException w:name="toc 3" w:uiPriority="39" w:qFormat="1"/>
-    <w:lsdException w:name="toc 4" w:uiPriority="39"/>
-    <w:lsdException w:name="toc 5" w:uiPriority="39"/>
-    <w:lsdException w:name="toc 6" w:uiPriority="39"/>
-    <w:lsdException w:name="toc 7" w:uiPriority="39"/>
-    <w:lsdException w:name="toc 8" w:uiPriority="39"/>
-    <w:lsdException w:name="toc 9" w:uiPriority="39"/>
-    <w:lsdException w:name="caption" w:uiPriority="35" w:qFormat="1"/>
-    <w:lsdException w:name="Title" w:semiHidden="0" w:uiPriority="10" w:unhideWhenUsed="0" w:qFormat="1"/>
-    <w:lsdException w:name="Default Paragraph Font" w:uiPriority="1"/>
-    <w:lsdException w:name="Subtitle" w:semiHidden="0" w:uiPriority="0" w:unhideWhenUsed="0" w:qFormat="1"/>
-    <w:lsdException w:name="Strong" w:semiHidden="0" w:uiPriority="22" w:unhideWhenUsed="0" w:qFormat="1"/>
-    <w:lsdException w:name="Emphasis" w:semiHidden="0" w:uiPriority="20" w:unhideWhenUsed="0" w:qFormat="1"/>
-    <w:lsdException w:name="Plain Text" w:uiPriority="0"/>
-    <w:lsdException w:name="Table Grid" w:semiHidden="0" w:uiPriority="59" w:unhideWhenUsed="0"/>
-    <w:lsdException w:name="Placeholder Text" w:unhideWhenUsed="0"/>
-    <w:lsdException w:name="No Spacing" w:semiHidden="0" w:uiPriority="1" w:unhideWhenUsed="0" w:qFormat="1"/>
-    <w:lsdException w:name="Light Shading" w:semiHidden="0" w:uiPriority="60" w:unhideWhenUsed="0"/>
-    <w:lsdException w:name="Light List" w:semiHidden="0" w:uiPriority="61" w:unhideWhenUsed="0"/>
-    <w:lsdException w:name="Light Grid" w:semiHidden="0" w:uiPriority="62" w:unhideWhenUsed="0"/>
-    <w:lsdException w:name="Medium Shading 1" w:semiHidden="0" w:uiPriority="63" w:unhideWhenUsed="0"/>
-    <w:lsdException w:name="Medium Shading 2" w:semiHidden="0" w:uiPriority="64" w:unhideWhenUsed="0"/>
-    <w:lsdException w:name="Medium List 1" w:semiHidden="0" w:uiPriority="65" w:unhideWhenUsed="0"/>
-    <w:lsdException w:name="Medium List 2" w:semiHidden="0" w:uiPriority="66" w:unhideWhenUsed="0"/>
-    <w:lsdException w:name="Medium Grid 1" w:semiHidden="0" w:uiPriority="67" w:unhideWhenUsed="0"/>
-    <w:lsdException w:name="Medium Grid 2" w:semiHidden="0" w:uiPriority="68" w:unhideWhenUsed="0"/>
-    <w:lsdException w:name="Medium Grid 3" w:semiHidden="0" w:uiPriority="69" w:unhideWhenUsed="0"/>
-    <w:lsdException w:name="Dark List" w:semiHidden="0" w:uiPriority="70" w:unhideWhenUsed="0"/>
-    <w:lsdException w:name="Colorful Shading" w:semiHidden="0" w:uiPriority="71" w:unhideWhenUsed="0"/>
-    <w:lsdException w:name="Colorful List" w:semiHidden="0" w:uiPriority="72" w:unhideWhenUsed="0"/>
-    <w:lsdException w:name="Colorful Grid" w:semiHidden="0" w:uiPriority="73" w:unhideWhenUsed="0"/>
-    <w:lsdException w:name="Light Shading Accent 1" w:semiHidden="0" w:uiPriority="60" w:unhideWhenUsed="0"/>
-    <w:lsdException w:name="Light List Accent 1" w:semiHidden="0" w:uiPriority="61" w:unhideWhenUsed="0"/>
-    <w:lsdException w:name="Light Grid Accent 1" w:semiHidden="0" w:uiPriority="62" w:unhideWhenUsed="0"/>
-    <w:lsdException w:name="Medium Shading 1 Accent 1" w:semiHidden="0" w:uiPriority="63" w:unhideWhenUsed="0"/>
-    <w:lsdException w:name="Medium Shading 2 Accent 1" w:semiHidden="0" w:uiPriority="64" w:unhideWhenUsed="0"/>
-    <w:lsdException w:name="Medium List 1 Accent 1" w:semiHidden="0" w:uiPriority="65" w:unhideWhenUsed="0"/>
-    <w:lsdException w:name="Revision" w:unhideWhenUsed="0"/>
-    <w:lsdException w:name="List Paragraph" w:semiHidden="0" w:uiPriority="34" w:unhideWhenUsed="0" w:qFormat="1"/>
-    <w:lsdException w:name="Quote" w:semiHidden="0" w:uiPriority="29" w:unhideWhenUsed="0" w:qFormat="1"/>
-    <w:lsdException w:name="Intense Quote" w:semiHidden="0" w:uiPriority="30" w:unhideWhenUsed="0" w:qFormat="1"/>
-    <w:lsdException w:name="Medium List 2 Accent 1" w:semiHidden="0" w:uiPriority="66" w:unhideWhenUsed="0"/>
-    <w:lsdException w:name="Medium Grid 1 Accent 1" w:semiHidden="0" w:uiPriority="67" w:unhideWhenUsed="0"/>
-    <w:lsdException w:name="Medium Grid 2 Accent 1" w:semiHidden="0" w:uiPriority="68" w:unhideWhenUsed="0"/>
-    <w:lsdException w:name="Medium Grid 3 Accent 1" w:semiHidden="0" w:uiPriority="69" w:unhideWhenUsed="0"/>
-    <w:lsdException w:name="Dark List Accent 1" w:semiHidden="0" w:uiPriority="70" w:unhideWhenUsed="0"/>
-    <w:lsdException w:name="Colorful Shading Accent 1" w:semiHidden="0" w:uiPriority="71" w:unhideWhenUsed="0"/>
-    <w:lsdException w:name="Colorful List Accent 1" w:semiHidden="0" w:uiPriority="72" w:unhideWhenUsed="0"/>
-    <w:lsdException w:name="Colorful Grid Accent 1" w:semiHidden="0" w:uiPriority="73" w:unhideWhenUsed="0"/>
-    <w:lsdException w:name="Light Shading Accent 2" w:semiHidden="0" w:uiPriority="60" w:unhideWhenUsed="0"/>
-    <w:lsdException w:name="Light List Accent 2" w:semiHidden="0" w:uiPriority="61" w:unhideWhenUsed="0"/>
-    <w:lsdException w:name="Light Grid Accent 2" w:semiHidden="0" w:uiPriority="62" w:unhideWhenUsed="0"/>
-    <w:lsdException w:name="Medium Shading 1 Accent 2" w:semiHidden="0" w:uiPriority="63" w:unhideWhenUsed="0"/>
-    <w:lsdException w:name="Medium Shading 2 Accent 2" w:semiHidden="0" w:uiPriority="64" w:unhideWhenUsed="0"/>
-    <w:lsdException w:name="Medium List 1 Accent 2" w:semiHidden="0" w:uiPriority="65" w:unhideWhenUsed="0"/>
-    <w:lsdException w:name="Medium List 2 Accent 2" w:semiHidden="0" w:uiPriority="66" w:unhideWhenUsed="0"/>
-    <w:lsdException w:name="Medium Grid 1 Accent 2" w:semiHidden="0" w:uiPriority="67" w:unhideWhenUsed="0"/>
-    <w:lsdException w:name="Medium Grid 2 Accent 2" w:semiHidden="0" w:uiPriority="68" w:unhideWhenUsed="0"/>
-    <w:lsdException w:name="Medium Grid 3 Accent 2" w:semiHidden="0" w:uiPriority="69" w:unhideWhenUsed="0"/>
-    <w:lsdException w:name="Dark List Accent 2" w:semiHidden="0" w:uiPriority="70" w:unhideWhenUsed="0"/>
-    <w:lsdException w:name="Colorful Shading Accent 2" w:semiHidden="0" w:uiPriority="71" w:unhideWhenUsed="0"/>
-    <w:lsdException w:name="Colorful List Accent 2" w:semiHidden="0" w:uiPriority="72" w:unhideWhenUsed="0"/>
-    <w:lsdException w:name="Colorful Grid Accent 2" w:semiHidden="0" w:uiPriority="73" w:unhideWhenUsed="0"/>
-    <w:lsdException w:name="Light Shading Accent 3" w:semiHidden="0" w:uiPriority="60" w:unhideWhenUsed="0"/>
-    <w:lsdException w:name="Light List Accent 3" w:semiHidden="0" w:uiPriority="61" w:unhideWhenUsed="0"/>
-    <w:lsdException w:name="Light Grid Accent 3" w:semiHidden="0" w:uiPriority="62" w:unhideWhenUsed="0"/>
-    <w:lsdException w:name="Medium Shading 1 Accent 3" w:semiHidden="0" w:uiPriority="63" w:unhideWhenUsed="0"/>
-    <w:lsdException w:name="Medium Shading 2 Accent 3" w:semiHidden="0" w:uiPriority="64" w:unhideWhenUsed="0"/>
-    <w:lsdException w:name="Medium List 1 Accent 3" w:semiHidden="0" w:uiPriority="65" w:unhideWhenUsed="0"/>
-    <w:lsdException w:name="Medium List 2 Accent 3" w:semiHidden="0" w:uiPriority="66" w:unhideWhenUsed="0"/>
-    <w:lsdException w:name="Medium Grid 1 Accent 3" w:semiHidden="0" w:uiPriority="67" w:unhideWhenUsed="0"/>
-    <w:lsdException w:name="Medium Grid 2 Accent 3" w:semiHidden="0" w:uiPriority="68" w:unhideWhenUsed="0"/>
-    <w:lsdException w:name="Medium Grid 3 Accent 3" w:semiHidden="0" w:uiPriority="69" w:unhideWhenUsed="0"/>
-    <w:lsdException w:name="Dark List Accent 3" w:semiHidden="0" w:uiPriority="70" w:unhideWhenUsed="0"/>
-    <w:lsdException w:name="Colorful Shading Accent 3" w:semiHidden="0" w:uiPriority="71" w:unhideWhenUsed="0"/>
-    <w:lsdException w:name="Colorful List Accent 3" w:semiHidden="0" w:uiPriority="72" w:unhideWhenUsed="0"/>
-    <w:lsdException w:name="Colorful Grid Accent 3" w:semiHidden="0" w:uiPriority="73" w:unhideWhenUsed="0"/>
-    <w:lsdException w:name="Light Shading Accent 4" w:semiHidden="0" w:uiPriority="60" w:unhideWhenUsed="0"/>
-    <w:lsdException w:name="Light List Accent 4" w:semiHidden="0" w:uiPriority="61" w:unhideWhenUsed="0"/>
-    <w:lsdException w:name="Light Grid Accent 4" w:semiHidden="0" w:uiPriority="62" w:unhideWhenUsed="0"/>
-    <w:lsdException w:name="Medium Shading 1 Accent 4" w:semiHidden="0" w:uiPriority="63" w:unhideWhenUsed="0"/>
-    <w:lsdException w:name="Medium Shading 2 Accent 4" w:semiHidden="0" w:uiPriority="64" w:unhideWhenUsed="0"/>
-    <w:lsdException w:name="Medium List 1 Accent 4" w:semiHidden="0" w:uiPriority="65" w:unhideWhenUsed="0"/>
-    <w:lsdException w:name="Medium List 2 Accent 4" w:semiHidden="0" w:uiPriority="66" w:unhideWhenUsed="0"/>
-    <w:lsdException w:name="Medium Grid 1 Accent 4" w:semiHidden="0" w:uiPriority="67" w:unhideWhenUsed="0"/>
-    <w:lsdException w:name="Medium Grid 2 Accent 4" w:semiHidden="0" w:uiPriority="68" w:unhideWhenUsed="0"/>
-    <w:lsdException w:name="Medium Grid 3 Accent 4" w:semiHidden="0" w:uiPriority="69" w:unhideWhenUsed="0"/>
-    <w:lsdException w:name="Dark List Accent 4" w:semiHidden="0" w:uiPriority="70" w:unhideWhenUsed="0"/>
-    <w:lsdException w:name="Colorful Shading Accent 4" w:semiHidden="0" w:uiPriority="71" w:unhideWhenUsed="0"/>
-    <w:lsdException w:name="Colorful List Accent 4" w:semiHidden="0" w:uiPriority="72" w:unhideWhenUsed="0"/>
-    <w:lsdException w:name="Colorful Grid Accent 4" w:semiHidden="0" w:uiPriority="73" w:unhideWhenUsed="0"/>
-    <w:lsdException w:name="Light Shading Accent 5" w:semiHidden="0" w:uiPriority="60" w:unhideWhenUsed="0"/>
-    <w:lsdException w:name="Light List Accent 5" w:semiHidden="0" w:uiPriority="61" w:unhideWhenUsed="0"/>
-    <w:lsdException w:name="Light Grid Accent 5" w:semiHidden="0" w:uiPriority="62" w:unhideWhenUsed="0"/>
-    <w:lsdException w:name="Medium Shading 1 Accent 5" w:semiHidden="0" w:uiPriority="63" w:unhideWhenUsed="0"/>
-    <w:lsdException w:name="Medium Shading 2 Accent 5" w:semiHidden="0" w:uiPriority="64" w:unhideWhenUsed="0"/>
-    <w:lsdException w:name="Medium List 1 Accent 5" w:semiHidden="0" w:uiPriority="65" w:unhideWhenUsed="0"/>
-    <w:lsdException w:name="Medium List 2 Accent 5" w:semiHidden="0" w:uiPriority="66" w:unhideWhenUsed="0"/>
-    <w:lsdException w:name="Medium Grid 1 Accent 5" w:semiHidden="0" w:uiPriority="67" w:unhideWhenUsed="0"/>
-    <w:lsdException w:name="Medium Grid 2 Accent 5" w:semiHidden="0" w:uiPriority="68" w:unhideWhenUsed="0"/>
-    <w:lsdException w:name="Medium Grid 3 Accent 5" w:semiHidden="0" w:uiPriority="69" w:unhideWhenUsed="0"/>
-    <w:lsdException w:name="Dark List Accent 5" w:semiHidden="0" w:uiPriority="70" w:unhideWhenUsed="0"/>
-    <w:lsdException w:name="Colorful Shading Accent 5" w:semiHidden="0" w:uiPriority="71" w:unhideWhenUsed="0"/>
-    <w:lsdException w:name="Colorful List Accent 5" w:semiHidden="0" w:uiPriority="72" w:unhideWhenUsed="0"/>
-    <w:lsdException w:name="Colorful Grid Accent 5" w:semiHidden="0" w:uiPriority="73" w:unhideWhenUsed="0"/>
-    <w:lsdException w:name="Light Shading Accent 6" w:semiHidden="0" w:uiPriority="60" w:unhideWhenUsed="0"/>
-    <w:lsdException w:name="Light List Accent 6" w:semiHidden="0" w:uiPriority="61" w:unhideWhenUsed="0"/>
-    <w:lsdException w:name="Light Grid Accent 6" w:semiHidden="0" w:uiPriority="62" w:unhideWhenUsed="0"/>
-    <w:lsdException w:name="Medium Shading 1 Accent 6" w:semiHidden="0" w:uiPriority="63" w:unhideWhenUsed="0"/>
-    <w:lsdException w:name="Medium Shading 2 Accent 6" w:semiHidden="0" w:uiPriority="64" w:unhideWhenUsed="0"/>
-    <w:lsdException w:name="Medium List 1 Accent 6" w:semiHidden="0" w:uiPriority="65" w:unhideWhenUsed="0"/>
-    <w:lsdException w:name="Medium List 2 Accent 6" w:semiHidden="0" w:uiPriority="66" w:unhideWhenUsed="0"/>
-    <w:lsdException w:name="Medium Grid 1 Accent 6" w:semiHidden="0" w:uiPriority="67" w:unhideWhenUsed="0"/>
-    <w:lsdException w:name="Medium Grid 2 Accent 6" w:semiHidden="0" w:uiPriority="68" w:unhideWhenUsed="0"/>
-    <w:lsdException w:name="Medium Grid 3 Accent 6" w:semiHidden="0" w:uiPriority="69" w:unhideWhenUsed="0"/>
-    <w:lsdException w:name="Dark List Accent 6" w:semiHidden="0" w:uiPriority="70" w:unhideWhenUsed="0"/>
-    <w:lsdException w:name="Colorful Shading Accent 6" w:semiHidden="0" w:uiPriority="71" w:unhideWhenUsed="0"/>
-    <w:lsdException w:name="Colorful List Accent 6" w:semiHidden="0" w:uiPriority="72" w:unhideWhenUsed="0"/>
-    <w:lsdException w:name="Colorful Grid Accent 6" w:semiHidden="0" w:uiPriority="73" w:unhideWhenUsed="0"/>
-    <w:lsdException w:name="Subtle Emphasis" w:semiHidden="0" w:uiPriority="19" w:unhideWhenUsed="0" w:qFormat="1"/>
-    <w:lsdException w:name="Intense Emphasis" w:semiHidden="0" w:uiPriority="21" w:unhideWhenUsed="0" w:qFormat="1"/>
-    <w:lsdException w:name="Subtle Reference" w:semiHidden="0" w:uiPriority="31" w:unhideWhenUsed="0" w:qFormat="1"/>
-    <w:lsdException w:name="Intense Reference" w:semiHidden="0" w:uiPriority="32" w:unhideWhenUsed="0" w:qFormat="1"/>
-    <w:lsdException w:name="Book Title" w:semiHidden="0" w:uiPriority="33" w:unhideWhenUsed="0" w:qFormat="1"/>
-    <w:lsdException w:name="Bibliography" w:uiPriority="37"/>
-    <w:lsdException w:name="TOC Heading" w:uiPriority="39" w:qFormat="1"/>
+  <w:latentStyles w:defLockedState="0" w:defUIPriority="99" w:defSemiHidden="0" w:defUnhideWhenUsed="0" w:defQFormat="0" w:count="372">
+    <w:lsdException w:name="Normal" w:uiPriority="0" w:qFormat="1"/>
+    <w:lsdException w:name="heading 1" w:uiPriority="0" w:qFormat="1"/>
+    <w:lsdException w:name="heading 2" w:semiHidden="1" w:uiPriority="0" w:unhideWhenUsed="1" w:qFormat="1"/>
+    <w:lsdException w:name="heading 3" w:semiHidden="1" w:uiPriority="0" w:unhideWhenUsed="1" w:qFormat="1"/>
+    <w:lsdException w:name="heading 4" w:semiHidden="1" w:uiPriority="0" w:unhideWhenUsed="1" w:qFormat="1"/>
+    <w:lsdException w:name="heading 5" w:semiHidden="1" w:uiPriority="0" w:unhideWhenUsed="1" w:qFormat="1"/>
+    <w:lsdException w:name="heading 6" w:semiHidden="1" w:uiPriority="0" w:unhideWhenUsed="1" w:qFormat="1"/>
+    <w:lsdException w:name="heading 7" w:semiHidden="1" w:uiPriority="0" w:unhideWhenUsed="1" w:qFormat="1"/>
+    <w:lsdException w:name="heading 8" w:semiHidden="1" w:uiPriority="0" w:unhideWhenUsed="1" w:qFormat="1"/>
+    <w:lsdException w:name="heading 9" w:semiHidden="1" w:uiPriority="0" w:unhideWhenUsed="1" w:qFormat="1"/>
+    <w:lsdException w:name="index 1" w:semiHidden="1" w:unhideWhenUsed="1"/>
+    <w:lsdException w:name="index 2" w:semiHidden="1" w:unhideWhenUsed="1"/>
+    <w:lsdException w:name="index 3" w:semiHidden="1" w:unhideWhenUsed="1"/>
+    <w:lsdException w:name="index 4" w:semiHidden="1" w:unhideWhenUsed="1"/>
+    <w:lsdException w:name="index 5" w:semiHidden="1" w:unhideWhenUsed="1"/>
+    <w:lsdException w:name="index 6" w:semiHidden="1" w:unhideWhenUsed="1"/>
+    <w:lsdException w:name="index 7" w:semiHidden="1" w:unhideWhenUsed="1"/>
+    <w:lsdException w:name="index 8" w:semiHidden="1" w:unhideWhenUsed="1"/>
+    <w:lsdException w:name="index 9" w:semiHidden="1" w:unhideWhenUsed="1"/>
+    <w:lsdException w:name="toc 1" w:semiHidden="1" w:uiPriority="39" w:unhideWhenUsed="1" w:qFormat="1"/>
+    <w:lsdException w:name="toc 2" w:semiHidden="1" w:uiPriority="39" w:unhideWhenUsed="1" w:qFormat="1"/>
+    <w:lsdException w:name="toc 3" w:semiHidden="1" w:uiPriority="39" w:unhideWhenUsed="1" w:qFormat="1"/>
+    <w:lsdException w:name="toc 4" w:semiHidden="1" w:uiPriority="39" w:unhideWhenUsed="1"/>
+    <w:lsdException w:name="toc 5" w:semiHidden="1" w:uiPriority="39" w:unhideWhenUsed="1"/>
+    <w:lsdException w:name="toc 6" w:semiHidden="1" w:uiPriority="39" w:unhideWhenUsed="1"/>
+    <w:lsdException w:name="toc 7" w:semiHidden="1" w:uiPriority="39" w:unhideWhenUsed="1"/>
+    <w:lsdException w:name="toc 8" w:semiHidden="1" w:uiPriority="39" w:unhideWhenUsed="1"/>
+    <w:lsdException w:name="toc 9" w:semiHidden="1" w:uiPriority="39" w:unhideWhenUsed="1"/>
+    <w:lsdException w:name="Normal Indent" w:semiHidden="1" w:unhideWhenUsed="1"/>
+    <w:lsdException w:name="footnote text" w:semiHidden="1" w:unhideWhenUsed="1"/>
+    <w:lsdException w:name="annotation text" w:semiHidden="1" w:unhideWhenUsed="1"/>
+    <w:lsdException w:name="header" w:semiHidden="1" w:unhideWhenUsed="1"/>
+    <w:lsdException w:name="footer" w:semiHidden="1" w:unhideWhenUsed="1"/>
+    <w:lsdException w:name="index heading" w:semiHidden="1" w:unhideWhenUsed="1"/>
+    <w:lsdException w:name="caption" w:semiHidden="1" w:uiPriority="35" w:unhideWhenUsed="1" w:qFormat="1"/>
+    <w:lsdException w:name="table of figures" w:semiHidden="1" w:unhideWhenUsed="1"/>
+    <w:lsdException w:name="envelope address" w:semiHidden="1" w:unhideWhenUsed="1"/>
+    <w:lsdException w:name="envelope return" w:semiHidden="1" w:unhideWhenUsed="1"/>
+    <w:lsdException w:name="footnote reference" w:semiHidden="1" w:unhideWhenUsed="1"/>
+    <w:lsdException w:name="annotation reference" w:semiHidden="1" w:unhideWhenUsed="1"/>
+    <w:lsdException w:name="line number" w:semiHidden="1" w:unhideWhenUsed="1"/>
+    <w:lsdException w:name="page number" w:semiHidden="1" w:unhideWhenUsed="1"/>
+    <w:lsdException w:name="endnote reference" w:semiHidden="1" w:unhideWhenUsed="1"/>
+    <w:lsdException w:name="endnote text" w:semiHidden="1" w:unhideWhenUsed="1"/>
+    <w:lsdException w:name="table of authorities" w:semiHidden="1" w:unhideWhenUsed="1"/>
+    <w:lsdException w:name="macro" w:semiHidden="1" w:unhideWhenUsed="1"/>
+    <w:lsdException w:name="toa heading" w:semiHidden="1" w:unhideWhenUsed="1"/>
+    <w:lsdException w:name="List" w:semiHidden="1" w:unhideWhenUsed="1"/>
+    <w:lsdException w:name="List Bullet" w:semiHidden="1" w:unhideWhenUsed="1"/>
+    <w:lsdException w:name="List Number" w:semiHidden="1" w:unhideWhenUsed="1"/>
+    <w:lsdException w:name="List 2" w:semiHidden="1" w:unhideWhenUsed="1"/>
+    <w:lsdException w:name="List 3" w:semiHidden="1" w:unhideWhenUsed="1"/>
+    <w:lsdException w:name="List 4" w:semiHidden="1" w:unhideWhenUsed="1"/>
+    <w:lsdException w:name="List 5" w:semiHidden="1" w:unhideWhenUsed="1"/>
+    <w:lsdException w:name="List Bullet 2" w:semiHidden="1" w:unhideWhenUsed="1"/>
+    <w:lsdException w:name="List Bullet 3" w:semiHidden="1" w:unhideWhenUsed="1"/>
+    <w:lsdException w:name="List Bullet 4" w:semiHidden="1" w:unhideWhenUsed="1"/>
+    <w:lsdException w:name="List Bullet 5" w:semiHidden="1" w:unhideWhenUsed="1"/>
+    <w:lsdException w:name="List Number 2" w:semiHidden="1" w:unhideWhenUsed="1"/>
+    <w:lsdException w:name="List Number 3" w:semiHidden="1" w:unhideWhenUsed="1"/>
+    <w:lsdException w:name="List Number 4" w:semiHidden="1" w:unhideWhenUsed="1"/>
+    <w:lsdException w:name="List Number 5" w:semiHidden="1" w:unhideWhenUsed="1"/>
+    <w:lsdException w:name="Title" w:uiPriority="10" w:qFormat="1"/>
+    <w:lsdException w:name="Closing" w:semiHidden="1" w:unhideWhenUsed="1"/>
+    <w:lsdException w:name="Signature" w:semiHidden="1" w:unhideWhenUsed="1"/>
+    <w:lsdException w:name="Default Paragraph Font" w:semiHidden="1" w:uiPriority="1" w:unhideWhenUsed="1"/>
+    <w:lsdException w:name="Body Text" w:semiHidden="1" w:unhideWhenUsed="1"/>
+    <w:lsdException w:name="Body Text Indent" w:semiHidden="1" w:unhideWhenUsed="1"/>
+    <w:lsdException w:name="List Continue" w:semiHidden="1" w:unhideWhenUsed="1"/>
+    <w:lsdException w:name="List Continue 2" w:semiHidden="1" w:unhideWhenUsed="1"/>
+    <w:lsdException w:name="List Continue 3" w:semiHidden="1" w:unhideWhenUsed="1"/>
+    <w:lsdException w:name="List Continue 4" w:semiHidden="1" w:unhideWhenUsed="1"/>
+    <w:lsdException w:name="List Continue 5" w:semiHidden="1" w:unhideWhenUsed="1"/>
+    <w:lsdException w:name="Message Header" w:semiHidden="1" w:unhideWhenUsed="1"/>
+    <w:lsdException w:name="Subtitle" w:uiPriority="0" w:qFormat="1"/>
+    <w:lsdException w:name="Salutation" w:semiHidden="1" w:unhideWhenUsed="1"/>
+    <w:lsdException w:name="Date" w:semiHidden="1" w:unhideWhenUsed="1"/>
+    <w:lsdException w:name="Body Text First Indent" w:semiHidden="1" w:unhideWhenUsed="1"/>
+    <w:lsdException w:name="Body Text First Indent 2" w:semiHidden="1" w:unhideWhenUsed="1"/>
+    <w:lsdException w:name="Note Heading" w:semiHidden="1" w:unhideWhenUsed="1"/>
+    <w:lsdException w:name="Body Text 2" w:semiHidden="1" w:unhideWhenUsed="1"/>
+    <w:lsdException w:name="Body Text 3" w:semiHidden="1" w:unhideWhenUsed="1"/>
+    <w:lsdException w:name="Body Text Indent 2" w:semiHidden="1" w:unhideWhenUsed="1"/>
+    <w:lsdException w:name="Body Text Indent 3" w:semiHidden="1" w:unhideWhenUsed="1"/>
+    <w:lsdException w:name="Block Text" w:semiHidden="1" w:unhideWhenUsed="1"/>
+    <w:lsdException w:name="Hyperlink" w:semiHidden="1" w:unhideWhenUsed="1"/>
+    <w:lsdException w:name="FollowedHyperlink" w:semiHidden="1" w:unhideWhenUsed="1"/>
+    <w:lsdException w:name="Strong" w:uiPriority="22" w:qFormat="1"/>
+    <w:lsdException w:name="Emphasis" w:uiPriority="20" w:qFormat="1"/>
+    <w:lsdException w:name="Document Map" w:semiHidden="1" w:unhideWhenUsed="1"/>
+    <w:lsdException w:name="Plain Text" w:semiHidden="1" w:uiPriority="0" w:unhideWhenUsed="1"/>
+    <w:lsdException w:name="E-mail Signature" w:semiHidden="1" w:unhideWhenUsed="1"/>
+    <w:lsdException w:name="HTML Top of Form" w:semiHidden="1" w:unhideWhenUsed="1"/>
+    <w:lsdException w:name="HTML Bottom of Form" w:semiHidden="1" w:unhideWhenUsed="1"/>
+    <w:lsdException w:name="Normal (Web)" w:semiHidden="1" w:unhideWhenUsed="1"/>
+    <w:lsdException w:name="HTML Acronym" w:semiHidden="1" w:unhideWhenUsed="1"/>
+    <w:lsdException w:name="HTML Address" w:semiHidden="1" w:unhideWhenUsed="1"/>
+    <w:lsdException w:name="HTML Cite" w:semiHidden="1" w:unhideWhenUsed="1"/>
+    <w:lsdException w:name="HTML Code" w:semiHidden="1" w:unhideWhenUsed="1"/>
+    <w:lsdException w:name="HTML Definition" w:semiHidden="1" w:unhideWhenUsed="1"/>
+    <w:lsdException w:name="HTML Keyboard" w:semiHidden="1" w:unhideWhenUsed="1"/>
+    <w:lsdException w:name="HTML Preformatted" w:semiHidden="1" w:unhideWhenUsed="1"/>
+    <w:lsdException w:name="HTML Sample" w:semiHidden="1" w:unhideWhenUsed="1"/>
+    <w:lsdException w:name="HTML Typewriter" w:semiHidden="1" w:unhideWhenUsed="1"/>
+    <w:lsdException w:name="HTML Variable" w:semiHidden="1" w:unhideWhenUsed="1"/>
+    <w:lsdException w:name="Normal Table" w:semiHidden="1" w:unhideWhenUsed="1"/>
+    <w:lsdException w:name="annotation subject" w:semiHidden="1" w:unhideWhenUsed="1"/>
+    <w:lsdException w:name="No List" w:semiHidden="1" w:unhideWhenUsed="1"/>
+    <w:lsdException w:name="Outline List 1" w:semiHidden="1" w:unhideWhenUsed="1"/>
+    <w:lsdException w:name="Outline List 2" w:semiHidden="1" w:unhideWhenUsed="1"/>
+    <w:lsdException w:name="Outline List 3" w:semiHidden="1" w:unhideWhenUsed="1"/>
+    <w:lsdException w:name="Table Simple 1" w:semiHidden="1" w:unhideWhenUsed="1"/>
+    <w:lsdException w:name="Table Simple 2" w:semiHidden="1" w:unhideWhenUsed="1"/>
+    <w:lsdException w:name="Table Simple 3" w:semiHidden="1" w:unhideWhenUsed="1"/>
+    <w:lsdException w:name="Table Classic 1" w:semiHidden="1" w:unhideWhenUsed="1"/>
+    <w:lsdException w:name="Table Classic 2" w:semiHidden="1" w:unhideWhenUsed="1"/>
+    <w:lsdException w:name="Table Classic 3" w:semiHidden="1" w:unhideWhenUsed="1"/>
+    <w:lsdException w:name="Table Classic 4" w:semiHidden="1" w:unhideWhenUsed="1"/>
+    <w:lsdException w:name="Table Colorful 1" w:semiHidden="1" w:unhideWhenUsed="1"/>
+    <w:lsdException w:name="Table Colorful 2" w:semiHidden="1" w:unhideWhenUsed="1"/>
+    <w:lsdException w:name="Table Colorful 3" w:semiHidden="1" w:unhideWhenUsed="1"/>
+    <w:lsdException w:name="Table Columns 1" w:semiHidden="1" w:unhideWhenUsed="1"/>
+    <w:lsdException w:name="Table Columns 2" w:semiHidden="1" w:unhideWhenUsed="1"/>
+    <w:lsdException w:name="Table Columns 3" w:semiHidden="1" w:unhideWhenUsed="1"/>
+    <w:lsdException w:name="Table Columns 4" w:semiHidden="1" w:unhideWhenUsed="1"/>
+    <w:lsdException w:name="Table Columns 5" w:semiHidden="1" w:unhideWhenUsed="1"/>
+    <w:lsdException w:name="Table Grid 1" w:semiHidden="1" w:unhideWhenUsed="1"/>
+    <w:lsdException w:name="Table Grid 2" w:semiHidden="1" w:unhideWhenUsed="1"/>
+    <w:lsdException w:name="Table Grid 3" w:semiHidden="1" w:unhideWhenUsed="1"/>
+    <w:lsdException w:name="Table Grid 4" w:semiHidden="1" w:unhideWhenUsed="1"/>
+    <w:lsdException w:name="Table Grid 5" w:semiHidden="1" w:unhideWhenUsed="1"/>
+    <w:lsdException w:name="Table Grid 6" w:semiHidden="1" w:unhideWhenUsed="1"/>
+    <w:lsdException w:name="Table Grid 7" w:semiHidden="1" w:unhideWhenUsed="1"/>
+    <w:lsdException w:name="Table Grid 8" w:semiHidden="1" w:unhideWhenUsed="1"/>
+    <w:lsdException w:name="Table List 1" w:semiHidden="1" w:unhideWhenUsed="1"/>
+    <w:lsdException w:name="Table List 2" w:semiHidden="1" w:unhideWhenUsed="1"/>
+    <w:lsdException w:name="Table List 3" w:semiHidden="1" w:unhideWhenUsed="1"/>
+    <w:lsdException w:name="Table List 4" w:semiHidden="1" w:unhideWhenUsed="1"/>
+    <w:lsdException w:name="Table List 5" w:semiHidden="1" w:unhideWhenUsed="1"/>
+    <w:lsdException w:name="Table List 6" w:semiHidden="1" w:unhideWhenUsed="1"/>
+    <w:lsdException w:name="Table List 7" w:semiHidden="1" w:unhideWhenUsed="1"/>
+    <w:lsdException w:name="Table List 8" w:semiHidden="1" w:unhideWhenUsed="1"/>
+    <w:lsdException w:name="Table 3D effects 1" w:semiHidden="1" w:unhideWhenUsed="1"/>
+    <w:lsdException w:name="Table 3D effects 2" w:semiHidden="1" w:unhideWhenUsed="1"/>
+    <w:lsdException w:name="Table 3D effects 3" w:semiHidden="1" w:unhideWhenUsed="1"/>
+    <w:lsdException w:name="Table Contemporary" w:semiHidden="1" w:unhideWhenUsed="1"/>
+    <w:lsdException w:name="Table Elegant" w:semiHidden="1" w:unhideWhenUsed="1"/>
+    <w:lsdException w:name="Table Professional" w:semiHidden="1" w:unhideWhenUsed="1"/>
+    <w:lsdException w:name="Table Subtle 1" w:semiHidden="1" w:unhideWhenUsed="1"/>
+    <w:lsdException w:name="Table Subtle 2" w:semiHidden="1" w:unhideWhenUsed="1"/>
+    <w:lsdException w:name="Table Web 1" w:semiHidden="1" w:unhideWhenUsed="1"/>
+    <w:lsdException w:name="Table Web 2" w:semiHidden="1" w:unhideWhenUsed="1"/>
+    <w:lsdException w:name="Table Web 3" w:semiHidden="1" w:unhideWhenUsed="1"/>
+    <w:lsdException w:name="Balloon Text" w:semiHidden="1" w:unhideWhenUsed="1"/>
+    <w:lsdException w:name="Table Grid" w:uiPriority="59"/>
+    <w:lsdException w:name="Table Theme" w:semiHidden="1" w:unhideWhenUsed="1"/>
+    <w:lsdException w:name="Placeholder Text" w:semiHidden="1"/>
+    <w:lsdException w:name="No Spacing" w:uiPriority="1" w:qFormat="1"/>
+    <w:lsdException w:name="Light Shading" w:uiPriority="60"/>
+    <w:lsdException w:name="Light List" w:uiPriority="61"/>
+    <w:lsdException w:name="Light Grid" w:uiPriority="62"/>
+    <w:lsdException w:name="Medium Shading 1" w:uiPriority="63"/>
+    <w:lsdException w:name="Medium Shading 2" w:uiPriority="64"/>
+    <w:lsdException w:name="Medium List 1" w:uiPriority="65"/>
+    <w:lsdException w:name="Medium List 2" w:uiPriority="66"/>
+    <w:lsdException w:name="Medium Grid 1" w:uiPriority="67"/>
+    <w:lsdException w:name="Medium Grid 2" w:uiPriority="68"/>
+    <w:lsdException w:name="Medium Grid 3" w:uiPriority="69"/>
+    <w:lsdException w:name="Dark List" w:uiPriority="70"/>
+    <w:lsdException w:name="Colorful Shading" w:uiPriority="71"/>
+    <w:lsdException w:name="Colorful List" w:uiPriority="72"/>
+    <w:lsdException w:name="Colorful Grid" w:uiPriority="73"/>
+    <w:lsdException w:name="Light Shading Accent 1" w:uiPriority="60"/>
+    <w:lsdException w:name="Light List Accent 1" w:uiPriority="61"/>
+    <w:lsdException w:name="Light Grid Accent 1" w:uiPriority="62"/>
+    <w:lsdException w:name="Medium Shading 1 Accent 1" w:uiPriority="63"/>
+    <w:lsdException w:name="Medium Shading 2 Accent 1" w:uiPriority="64"/>
+    <w:lsdException w:name="Medium List 1 Accent 1" w:uiPriority="65"/>
+    <w:lsdException w:name="Revision" w:semiHidden="1"/>
+    <w:lsdException w:name="List Paragraph" w:uiPriority="34" w:qFormat="1"/>
+    <w:lsdException w:name="Quote" w:uiPriority="29" w:qFormat="1"/>
+    <w:lsdException w:name="Intense Quote" w:uiPriority="30" w:qFormat="1"/>
+    <w:lsdException w:name="Medium List 2 Accent 1" w:uiPriority="66"/>
+    <w:lsdException w:name="Medium Grid 1 Accent 1" w:uiPriority="67"/>
+    <w:lsdException w:name="Medium Grid 2 Accent 1" w:uiPriority="68"/>
+    <w:lsdException w:name="Medium Grid 3 Accent 1" w:uiPriority="69"/>
+    <w:lsdException w:name="Dark List Accent 1" w:uiPriority="70"/>
+    <w:lsdException w:name="Colorful Shading Accent 1" w:uiPriority="71"/>
+    <w:lsdException w:name="Colorful List Accent 1" w:uiPriority="72"/>
+    <w:lsdException w:name="Colorful Grid Accent 1" w:uiPriority="73"/>
+    <w:lsdException w:name="Light Shading Accent 2" w:uiPriority="60"/>
+    <w:lsdException w:name="Light List Accent 2" w:uiPriority="61"/>
+    <w:lsdException w:name="Light Grid Accent 2" w:uiPriority="62"/>
+    <w:lsdException w:name="Medium Shading 1 Accent 2" w:uiPriority="63"/>
+    <w:lsdException w:name="Medium Shading 2 Accent 2" w:uiPriority="64"/>
+    <w:lsdException w:name="Medium List 1 Accent 2" w:uiPriority="65"/>
+    <w:lsdException w:name="Medium List 2 Accent 2" w:uiPriority="66"/>
+    <w:lsdException w:name="Medium Grid 1 Accent 2" w:uiPriority="67"/>
+    <w:lsdException w:name="Medium Grid 2 Accent 2" w:uiPriority="68"/>
+    <w:lsdException w:name="Medium Grid 3 Accent 2" w:uiPriority="69"/>
+    <w:lsdException w:name="Dark List Accent 2" w:uiPriority="70"/>
+    <w:lsdException w:name="Colorful Shading Accent 2" w:uiPriority="71"/>
+    <w:lsdException w:name="Colorful List Accent 2" w:uiPriority="72"/>
+    <w:lsdException w:name="Colorful Grid Accent 2" w:uiPriority="73"/>
+    <w:lsdException w:name="Light Shading Accent 3" w:uiPriority="60"/>
+    <w:lsdException w:name="Light List Accent 3" w:uiPriority="61"/>
+    <w:lsdException w:name="Light Grid Accent 3" w:uiPriority="62"/>
+    <w:lsdException w:name="Medium Shading 1 Accent 3" w:uiPriority="63"/>
+    <w:lsdException w:name="Medium Shading 2 Accent 3" w:uiPriority="64"/>
+    <w:lsdException w:name="Medium List 1 Accent 3" w:uiPriority="65"/>
+    <w:lsdException w:name="Medium List 2 Accent 3" w:uiPriority="66"/>
+    <w:lsdException w:name="Medium Grid 1 Accent 3" w:uiPriority="67"/>
+    <w:lsdException w:name="Medium Grid 2 Accent 3" w:uiPriority="68"/>
+    <w:lsdException w:name="Medium Grid 3 Accent 3" w:uiPriority="69"/>
+    <w:lsdException w:name="Dark List Accent 3" w:uiPriority="70"/>
+    <w:lsdException w:name="Colorful Shading Accent 3" w:uiPriority="71"/>
+    <w:lsdException w:name="Colorful List Accent 3" w:uiPriority="72"/>
+    <w:lsdException w:name="Colorful Grid Accent 3" w:uiPriority="73"/>
+    <w:lsdException w:name="Light Shading Accent 4" w:uiPriority="60"/>
+    <w:lsdException w:name="Light List Accent 4" w:uiPriority="61"/>
+    <w:lsdException w:name="Light Grid Accent 4" w:uiPriority="62"/>
+    <w:lsdException w:name="Medium Shading 1 Accent 4" w:uiPriority="63"/>
+    <w:lsdException w:name="Medium Shading 2 Accent 4" w:uiPriority="64"/>
+    <w:lsdException w:name="Medium List 1 Accent 4" w:uiPriority="65"/>
+    <w:lsdException w:name="Medium List 2 Accent 4" w:uiPriority="66"/>
+    <w:lsdException w:name="Medium Grid 1 Accent 4" w:uiPriority="67"/>
+    <w:lsdException w:name="Medium Grid 2 Accent 4" w:uiPriority="68"/>
+    <w:lsdException w:name="Medium Grid 3 Accent 4" w:uiPriority="69"/>
+    <w:lsdException w:name="Dark List Accent 4" w:uiPriority="70"/>
+    <w:lsdException w:name="Colorful Shading Accent 4" w:uiPriority="71"/>
+    <w:lsdException w:name="Colorful List Accent 4" w:uiPriority="72"/>
+    <w:lsdException w:name="Colorful Grid Accent 4" w:uiPriority="73"/>
+    <w:lsdException w:name="Light Shading Accent 5" w:uiPriority="60"/>
+    <w:lsdException w:name="Light List Accent 5" w:uiPriority="61"/>
+    <w:lsdException w:name="Light Grid Accent 5" w:uiPriority="62"/>
+    <w:lsdException w:name="Medium Shading 1 Accent 5" w:uiPriority="63"/>
+    <w:lsdException w:name="Medium Shading 2 Accent 5" w:uiPriority="64"/>
+    <w:lsdException w:name="Medium List 1 Accent 5" w:uiPriority="65"/>
+    <w:lsdException w:name="Medium List 2 Accent 5" w:uiPriority="66"/>
+    <w:lsdException w:name="Medium Grid 1 Accent 5" w:uiPriority="67"/>
+    <w:lsdException w:name="Medium Grid 2 Accent 5" w:uiPriority="68"/>
+    <w:lsdException w:name="Medium Grid 3 Accent 5" w:uiPriority="69"/>
+    <w:lsdException w:name="Dark List Accent 5" w:uiPriority="70"/>
+    <w:lsdException w:name="Colorful Shading Accent 5" w:uiPriority="71"/>
+    <w:lsdException w:name="Colorful List Accent 5" w:uiPriority="72"/>
+    <w:lsdException w:name="Colorful Grid Accent 5" w:uiPriority="73"/>
+    <w:lsdException w:name="Light Shading Accent 6" w:uiPriority="60"/>
+    <w:lsdException w:name="Light List Accent 6" w:uiPriority="61"/>
+    <w:lsdException w:name="Light Grid Accent 6" w:uiPriority="62"/>
+    <w:lsdException w:name="Medium Shading 1 Accent 6" w:uiPriority="63"/>
+    <w:lsdException w:name="Medium Shading 2 Accent 6" w:uiPriority="64"/>
+    <w:lsdException w:name="Medium List 1 Accent 6" w:uiPriority="65"/>
+    <w:lsdException w:name="Medium List 2 Accent 6" w:uiPriority="66"/>
+    <w:lsdException w:name="Medium Grid 1 Accent 6" w:uiPriority="67"/>
+    <w:lsdException w:name="Medium Grid 2 Accent 6" w:uiPriority="68"/>
+    <w:lsdException w:name="Medium Grid 3 Accent 6" w:uiPriority="69"/>
+    <w:lsdException w:name="Dark List Accent 6" w:uiPriority="70"/>
+    <w:lsdException w:name="Colorful Shading Accent 6" w:uiPriority="71"/>
+    <w:lsdException w:name="Colorful List Accent 6" w:uiPriority="72"/>
+    <w:lsdException w:name="Colorful Grid Accent 6" w:uiPriority="73"/>
+    <w:lsdException w:name="Subtle Emphasis" w:uiPriority="19" w:qFormat="1"/>
+    <w:lsdException w:name="Intense Emphasis" w:uiPriority="21" w:qFormat="1"/>
+    <w:lsdException w:name="Subtle Reference" w:uiPriority="31" w:qFormat="1"/>
+    <w:lsdException w:name="Intense Reference" w:uiPriority="32" w:qFormat="1"/>
+    <w:lsdException w:name="Book Title" w:uiPriority="33" w:qFormat="1"/>
+    <w:lsdException w:name="Bibliography" w:semiHidden="1" w:uiPriority="37" w:unhideWhenUsed="1"/>
+    <w:lsdException w:name="TOC Heading" w:semiHidden="1" w:uiPriority="39" w:unhideWhenUsed="1" w:qFormat="1"/>
+    <w:lsdException w:name="Plain Table 1" w:uiPriority="41"/>
+    <w:lsdException w:name="Plain Table 2" w:uiPriority="42"/>
+    <w:lsdException w:name="Plain Table 3" w:uiPriority="43"/>
+    <w:lsdException w:name="Plain Table 4" w:uiPriority="44"/>
+    <w:lsdException w:name="Plain Table 5" w:uiPriority="45"/>
+    <w:lsdException w:name="Grid Table Light" w:uiPriority="40"/>
+    <w:lsdException w:name="Grid Table 1 Light" w:uiPriority="46"/>
+    <w:lsdException w:name="Grid Table 2" w:uiPriority="47"/>
+    <w:lsdException w:name="Grid Table 3" w:uiPriority="48"/>
+    <w:lsdException w:name="Grid Table 4" w:uiPriority="49"/>
+    <w:lsdException w:name="Grid Table 5 Dark" w:uiPriority="50"/>
+    <w:lsdException w:name="Grid Table 6 Colorful" w:uiPriority="51"/>
+    <w:lsdException w:name="Grid Table 7 Colorful" w:uiPriority="52"/>
+    <w:lsdException w:name="Grid Table 1 Light Accent 1" w:uiPriority="46"/>
+    <w:lsdException w:name="Grid Table 2 Accent 1" w:uiPriority="47"/>
+    <w:lsdException w:name="Grid Table 3 Accent 1" w:uiPriority="48"/>
+    <w:lsdException w:name="Grid Table 4 Accent 1" w:uiPriority="49"/>
+    <w:lsdException w:name="Grid Table 5 Dark Accent 1" w:uiPriority="50"/>
+    <w:lsdException w:name="Grid Table 6 Colorful Accent 1" w:uiPriority="51"/>
+    <w:lsdException w:name="Grid Table 7 Colorful Accent 1" w:uiPriority="52"/>
+    <w:lsdException w:name="Grid Table 1 Light Accent 2" w:uiPriority="46"/>
+    <w:lsdException w:name="Grid Table 2 Accent 2" w:uiPriority="47"/>
+    <w:lsdException w:name="Grid Table 3 Accent 2" w:uiPriority="48"/>
+    <w:lsdException w:name="Grid Table 4 Accent 2" w:uiPriority="49"/>
+    <w:lsdException w:name="Grid Table 5 Dark Accent 2" w:uiPriority="50"/>
+    <w:lsdException w:name="Grid Table 6 Colorful Accent 2" w:uiPriority="51"/>
+    <w:lsdException w:name="Grid Table 7 Colorful Accent 2" w:uiPriority="52"/>
+    <w:lsdException w:name="Grid Table 1 Light Accent 3" w:uiPriority="46"/>
+    <w:lsdException w:name="Grid Table 2 Accent 3" w:uiPriority="47"/>
+    <w:lsdException w:name="Grid Table 3 Accent 3" w:uiPriority="48"/>
+    <w:lsdException w:name="Grid Table 4 Accent 3" w:uiPriority="49"/>
+    <w:lsdException w:name="Grid Table 5 Dark Accent 3" w:uiPriority="50"/>
+    <w:lsdException w:name="Grid Table 6 Colorful Accent 3" w:uiPriority="51"/>
+    <w:lsdException w:name="Grid Table 7 Colorful Accent 3" w:uiPriority="52"/>
+    <w:lsdException w:name="Grid Table 1 Light Accent 4" w:uiPriority="46"/>
+    <w:lsdException w:name="Grid Table 2 Accent 4" w:uiPriority="47"/>
+    <w:lsdException w:name="Grid Table 3 Accent 4" w:uiPriority="48"/>
+    <w:lsdException w:name="Grid Table 4 Accent 4" w:uiPriority="49"/>
+    <w:lsdException w:name="Grid Table 5 Dark Accent 4" w:uiPriority="50"/>
+    <w:lsdException w:name="Grid Table 6 Colorful Accent 4" w:uiPriority="51"/>
+    <w:lsdException w:name="Grid Table 7 Colorful Accent 4" w:uiPriority="52"/>
+    <w:lsdException w:name="Grid Table 1 Light Accent 5" w:uiPriority="46"/>
+    <w:lsdException w:name="Grid Table 2 Accent 5" w:uiPriority="47"/>
+    <w:lsdException w:name="Grid Table 3 Accent 5" w:uiPriority="48"/>
+    <w:lsdException w:name="Grid Table 4 Accent 5" w:uiPriority="49"/>
+    <w:lsdException w:name="Grid Table 5 Dark Accent 5" w:uiPriority="50"/>
+    <w:lsdException w:name="Grid Table 6 Colorful Accent 5" w:uiPriority="51"/>
+    <w:lsdException w:name="Grid Table 7 Colorful Accent 5" w:uiPriority="52"/>
+    <w:lsdException w:name="Grid Table 1 Light Accent 6" w:uiPriority="46"/>
+    <w:lsdException w:name="Grid Table 2 Accent 6" w:uiPriority="47"/>
+    <w:lsdException w:name="Grid Table 3 Accent 6" w:uiPriority="48"/>
+    <w:lsdException w:name="Grid Table 4 Accent 6" w:uiPriority="49"/>
+    <w:lsdException w:name="Grid Table 5 Dark Accent 6" w:uiPriority="50"/>
+    <w:lsdException w:name="Grid Table 6 Colorful Accent 6" w:uiPriority="51"/>
+    <w:lsdException w:name="Grid Table 7 Colorful Accent 6" w:uiPriority="52"/>
+    <w:lsdException w:name="List Table 1 Light" w:uiPriority="46"/>
+    <w:lsdException w:name="List Table 2" w:uiPriority="47"/>
+    <w:lsdException w:name="List Table 3" w:uiPriority="48"/>
+    <w:lsdException w:name="List Table 4" w:uiPriority="49"/>
+    <w:lsdException w:name="List Table 5 Dark" w:uiPriority="50"/>
+    <w:lsdException w:name="List Table 6 Colorful" w:uiPriority="51"/>
+    <w:lsdException w:name="List Table 7 Colorful" w:uiPriority="52"/>
+    <w:lsdException w:name="List Table 1 Light Accent 1" w:uiPriority="46"/>
+    <w:lsdException w:name="List Table 2 Accent 1" w:uiPriority="47"/>
+    <w:lsdException w:name="List Table 3 Accent 1" w:uiPriority="48"/>
+    <w:lsdException w:name="List Table 4 Accent 1" w:uiPriority="49"/>
+    <w:lsdException w:name="List Table 5 Dark Accent 1" w:uiPriority="50"/>
+    <w:lsdException w:name="List Table 6 Colorful Accent 1" w:uiPriority="51"/>
+    <w:lsdException w:name="List Table 7 Colorful Accent 1" w:uiPriority="52"/>
+    <w:lsdException w:name="List Table 1 Light Accent 2" w:uiPriority="46"/>
+    <w:lsdException w:name="List Table 2 Accent 2" w:uiPriority="47"/>
+    <w:lsdException w:name="List Table 3 Accent 2" w:uiPriority="48"/>
+    <w:lsdException w:name="List Table 4 Accent 2" w:uiPriority="49"/>
+    <w:lsdException w:name="List Table 5 Dark Accent 2" w:uiPriority="50"/>
+    <w:lsdException w:name="List Table 6 Colorful Accent 2" w:uiPriority="51"/>
+    <w:lsdException w:name="List Table 7 Colorful Accent 2" w:uiPriority="52"/>
+    <w:lsdException w:name="List Table 1 Light Accent 3" w:uiPriority="46"/>
+    <w:lsdException w:name="List Table 2 Accent 3" w:uiPriority="47"/>
+    <w:lsdException w:name="List Table 3 Accent 3" w:uiPriority="48"/>
+    <w:lsdException w:name="List Table 4 Accent 3" w:uiPriority="49"/>
+    <w:lsdException w:name="List Table 5 Dark Accent 3" w:uiPriority="50"/>
+    <w:lsdException w:name="List Table 6 Colorful Accent 3" w:uiPriority="51"/>
+    <w:lsdException w:name="List Table 7 Colorful Accent 3" w:uiPriority="52"/>
+    <w:lsdException w:name="List Table 1 Light Accent 4" w:uiPriority="46"/>
+    <w:lsdException w:name="List Table 2 Accent 4" w:uiPriority="47"/>
+    <w:lsdException w:name="List Table 3 Accent 4" w:uiPriority="48"/>
+    <w:lsdException w:name="List Table 4 Accent 4" w:uiPriority="49"/>
+    <w:lsdException w:name="List Table 5 Dark Accent 4" w:uiPriority="50"/>
+    <w:lsdException w:name="List Table 6 Colorful Accent 4" w:uiPriority="51"/>
+    <w:lsdException w:name="List Table 7 Colorful Accent 4" w:uiPriority="52"/>
+    <w:lsdException w:name="List Table 1 Light Accent 5" w:uiPriority="46"/>
+    <w:lsdException w:name="List Table 2 Accent 5" w:uiPriority="47"/>
+    <w:lsdException w:name="List Table 3 Accent 5" w:uiPriority="48"/>
+    <w:lsdException w:name="List Table 4 Accent 5" w:uiPriority="49"/>
+    <w:lsdException w:name="List Table 5 Dark Accent 5" w:uiPriority="50"/>
+    <w:lsdException w:name="List Table 6 Colorful Accent 5" w:uiPriority="51"/>
+    <w:lsdException w:name="List Table 7 Colorful Accent 5" w:uiPriority="52"/>
+    <w:lsdException w:name="List Table 1 Light Accent 6" w:uiPriority="46"/>
+    <w:lsdException w:name="List Table 2 Accent 6" w:uiPriority="47"/>
+    <w:lsdException w:name="List Table 3 Accent 6" w:uiPriority="48"/>
+    <w:lsdException w:name="List Table 4 Accent 6" w:uiPriority="49"/>
+    <w:lsdException w:name="List Table 5 Dark Accent 6" w:uiPriority="50"/>
+    <w:lsdException w:name="List Table 6 Colorful Accent 6" w:uiPriority="51"/>
+    <w:lsdException w:name="List Table 7 Colorful Accent 6" w:uiPriority="52"/>
+    <w:lsdException w:name="Mention" w:semiHidden="1" w:unhideWhenUsed="1"/>
   </w:latentStyles>
   <w:style w:type="paragraph" w:default="1" w:styleId="Normal">
     <w:name w:val="Normal"/>
@@ -31667,1430 +33296,6 @@
   <w:style w:type="character" w:default="1" w:styleId="DefaultParagraphFont">
     <w:name w:val="Default Paragraph Font"/>
     <w:uiPriority w:val="1"/>
-    <w:semiHidden/>
-    <w:unhideWhenUsed/>
-  </w:style>
-  <w:style w:type="table" w:default="1" w:styleId="TableNormal">
-    <w:name w:val="Normal Table"/>
-    <w:uiPriority w:val="99"/>
-    <w:semiHidden/>
-    <w:unhideWhenUsed/>
-    <w:tblPr>
-      <w:tblInd w:w="0" w:type="dxa"/>
-      <w:tblCellMar>
-        <w:top w:w="0" w:type="dxa"/>
-        <w:left w:w="108" w:type="dxa"/>
-        <w:bottom w:w="0" w:type="dxa"/>
-        <w:right w:w="108" w:type="dxa"/>
-      </w:tblCellMar>
-    </w:tblPr>
-  </w:style>
-  <w:style w:type="numbering" w:default="1" w:styleId="NoList">
-    <w:name w:val="No List"/>
-    <w:uiPriority w:val="99"/>
-    <w:semiHidden/>
-    <w:unhideWhenUsed/>
-  </w:style>
-  <w:style w:type="paragraph" w:styleId="Header">
-    <w:name w:val="header"/>
-    <w:basedOn w:val="Normal"/>
-    <w:link w:val="HeaderChar"/>
-    <w:uiPriority w:val="99"/>
-    <w:unhideWhenUsed/>
-    <w:rsid w:val="005F52B6"/>
-    <w:pPr>
-      <w:tabs>
-        <w:tab w:val="center" w:pos="4680"/>
-        <w:tab w:val="right" w:pos="9360"/>
-      </w:tabs>
-      <w:spacing w:after="0" w:line="240" w:lineRule="auto"/>
-    </w:pPr>
-  </w:style>
-  <w:style w:type="character" w:customStyle="1" w:styleId="HeaderChar">
-    <w:name w:val="Header Char"/>
-    <w:basedOn w:val="DefaultParagraphFont"/>
-    <w:link w:val="Header"/>
-    <w:uiPriority w:val="99"/>
-    <w:rsid w:val="005F52B6"/>
-  </w:style>
-  <w:style w:type="paragraph" w:styleId="Footer">
-    <w:name w:val="footer"/>
-    <w:basedOn w:val="Normal"/>
-    <w:link w:val="FooterChar"/>
-    <w:uiPriority w:val="99"/>
-    <w:unhideWhenUsed/>
-    <w:rsid w:val="005F52B6"/>
-    <w:pPr>
-      <w:tabs>
-        <w:tab w:val="center" w:pos="4680"/>
-        <w:tab w:val="right" w:pos="9360"/>
-      </w:tabs>
-      <w:spacing w:after="0" w:line="240" w:lineRule="auto"/>
-    </w:pPr>
-  </w:style>
-  <w:style w:type="character" w:customStyle="1" w:styleId="FooterChar">
-    <w:name w:val="Footer Char"/>
-    <w:basedOn w:val="DefaultParagraphFont"/>
-    <w:link w:val="Footer"/>
-    <w:uiPriority w:val="99"/>
-    <w:rsid w:val="005F52B6"/>
-  </w:style>
-  <w:style w:type="paragraph" w:styleId="BalloonText">
-    <w:name w:val="Balloon Text"/>
-    <w:basedOn w:val="Normal"/>
-    <w:link w:val="BalloonTextChar"/>
-    <w:uiPriority w:val="99"/>
-    <w:semiHidden/>
-    <w:unhideWhenUsed/>
-    <w:rsid w:val="005F52B6"/>
-    <w:pPr>
-      <w:spacing w:after="0" w:line="240" w:lineRule="auto"/>
-    </w:pPr>
-    <w:rPr>
-      <w:rFonts w:ascii="Tahoma" w:hAnsi="Tahoma" w:cs="Tahoma"/>
-      <w:sz w:val="16"/>
-      <w:szCs w:val="16"/>
-    </w:rPr>
-  </w:style>
-  <w:style w:type="character" w:customStyle="1" w:styleId="BalloonTextChar">
-    <w:name w:val="Balloon Text Char"/>
-    <w:link w:val="BalloonText"/>
-    <w:uiPriority w:val="99"/>
-    <w:semiHidden/>
-    <w:rsid w:val="005F52B6"/>
-    <w:rPr>
-      <w:rFonts w:ascii="Tahoma" w:hAnsi="Tahoma" w:cs="Tahoma"/>
-      <w:sz w:val="16"/>
-      <w:szCs w:val="16"/>
-    </w:rPr>
-  </w:style>
-  <w:style w:type="table" w:styleId="TableGrid">
-    <w:name w:val="Table Grid"/>
-    <w:basedOn w:val="TableNormal"/>
-    <w:uiPriority w:val="59"/>
-    <w:rsid w:val="005F52B6"/>
-    <w:tblPr>
-      <w:tblBorders>
-        <w:top w:val="single" w:sz="4" w:space="0" w:color="000000"/>
-        <w:left w:val="single" w:sz="4" w:space="0" w:color="000000"/>
-        <w:bottom w:val="single" w:sz="4" w:space="0" w:color="000000"/>
-        <w:right w:val="single" w:sz="4" w:space="0" w:color="000000"/>
-        <w:insideH w:val="single" w:sz="4" w:space="0" w:color="000000"/>
-        <w:insideV w:val="single" w:sz="4" w:space="0" w:color="000000"/>
-      </w:tblBorders>
-    </w:tblPr>
-  </w:style>
-  <w:style w:type="paragraph" w:styleId="Subtitle">
-    <w:name w:val="Subtitle"/>
-    <w:basedOn w:val="Normal"/>
-    <w:link w:val="SubtitleChar"/>
-    <w:qFormat/>
-    <w:rsid w:val="00A4071A"/>
-    <w:pPr>
-      <w:spacing w:after="0" w:line="240" w:lineRule="auto"/>
-      <w:jc w:val="center"/>
-    </w:pPr>
-    <w:rPr>
-      <w:rFonts w:ascii="Times New Roman" w:hAnsi="Times New Roman"/>
-      <w:b/>
-      <w:bCs/>
-      <w:i/>
-      <w:iCs/>
-      <w:sz w:val="52"/>
-      <w:szCs w:val="24"/>
-    </w:rPr>
-  </w:style>
-  <w:style w:type="character" w:customStyle="1" w:styleId="SubtitleChar">
-    <w:name w:val="Subtitle Char"/>
-    <w:link w:val="Subtitle"/>
-    <w:rsid w:val="00A4071A"/>
-    <w:rPr>
-      <w:rFonts w:ascii="Times New Roman" w:eastAsia="Times New Roman" w:hAnsi="Times New Roman" w:cs="Times New Roman"/>
-      <w:b/>
-      <w:bCs/>
-      <w:i/>
-      <w:iCs/>
-      <w:sz w:val="52"/>
-      <w:szCs w:val="24"/>
-    </w:rPr>
-  </w:style>
-  <w:style w:type="character" w:customStyle="1" w:styleId="Heading1Char">
-    <w:name w:val="Heading 1 Char"/>
-    <w:link w:val="Heading1"/>
-    <w:rsid w:val="000D7704"/>
-    <w:rPr>
-      <w:rFonts w:ascii="Times New Roman" w:hAnsi="Times New Roman"/>
-      <w:b/>
-      <w:kern w:val="28"/>
-      <w:sz w:val="28"/>
-    </w:rPr>
-  </w:style>
-  <w:style w:type="character" w:customStyle="1" w:styleId="Heading2Char">
-    <w:name w:val="Heading 2 Char"/>
-    <w:link w:val="Heading2"/>
-    <w:rsid w:val="000D7704"/>
-    <w:rPr>
-      <w:rFonts w:ascii="Times New Roman" w:hAnsi="Times New Roman"/>
-      <w:b/>
-      <w:kern w:val="28"/>
-      <w:sz w:val="24"/>
-    </w:rPr>
-  </w:style>
-  <w:style w:type="character" w:customStyle="1" w:styleId="Heading3Char">
-    <w:name w:val="Heading 3 Char"/>
-    <w:link w:val="Heading3"/>
-    <w:rsid w:val="007107AF"/>
-    <w:rPr>
-      <w:rFonts w:ascii="Times New Roman" w:hAnsi="Times New Roman"/>
-      <w:b/>
-      <w:sz w:val="24"/>
-    </w:rPr>
-  </w:style>
-  <w:style w:type="character" w:customStyle="1" w:styleId="Heading4Char">
-    <w:name w:val="Heading 4 Char"/>
-    <w:link w:val="Heading4"/>
-    <w:rsid w:val="00973954"/>
-    <w:rPr>
-      <w:rFonts w:ascii="Times New Roman" w:hAnsi="Times New Roman"/>
-      <w:b/>
-      <w:sz w:val="24"/>
-    </w:rPr>
-  </w:style>
-  <w:style w:type="character" w:customStyle="1" w:styleId="Heading5Char">
-    <w:name w:val="Heading 5 Char"/>
-    <w:link w:val="Heading5"/>
-    <w:rsid w:val="004E07B0"/>
-    <w:rPr>
-      <w:rFonts w:ascii="Times New Roman" w:hAnsi="Times New Roman"/>
-      <w:b/>
-      <w:sz w:val="24"/>
-    </w:rPr>
-  </w:style>
-  <w:style w:type="character" w:customStyle="1" w:styleId="Heading6Char">
-    <w:name w:val="Heading 6 Char"/>
-    <w:link w:val="Heading6"/>
-    <w:rsid w:val="004E07B0"/>
-    <w:rPr>
-      <w:rFonts w:ascii="Times New Roman" w:hAnsi="Times New Roman"/>
-      <w:i/>
-      <w:sz w:val="22"/>
-    </w:rPr>
-  </w:style>
-  <w:style w:type="character" w:customStyle="1" w:styleId="Heading7Char">
-    <w:name w:val="Heading 7 Char"/>
-    <w:link w:val="Heading7"/>
-    <w:rsid w:val="004E07B0"/>
-    <w:rPr>
-      <w:rFonts w:ascii="Arial" w:hAnsi="Arial"/>
-    </w:rPr>
-  </w:style>
-  <w:style w:type="character" w:customStyle="1" w:styleId="Heading8Char">
-    <w:name w:val="Heading 8 Char"/>
-    <w:link w:val="Heading8"/>
-    <w:rsid w:val="004E07B0"/>
-    <w:rPr>
-      <w:rFonts w:ascii="Arial" w:hAnsi="Arial"/>
-      <w:i/>
-    </w:rPr>
-  </w:style>
-  <w:style w:type="character" w:customStyle="1" w:styleId="Heading9Char">
-    <w:name w:val="Heading 9 Char"/>
-    <w:link w:val="Heading9"/>
-    <w:rsid w:val="004E07B0"/>
-    <w:rPr>
-      <w:rFonts w:ascii="Arial" w:hAnsi="Arial"/>
-      <w:b/>
-      <w:i/>
-      <w:sz w:val="18"/>
-    </w:rPr>
-  </w:style>
-  <w:style w:type="paragraph" w:styleId="Caption">
-    <w:name w:val="caption"/>
-    <w:basedOn w:val="Normal"/>
-    <w:next w:val="Normal"/>
-    <w:uiPriority w:val="35"/>
-    <w:unhideWhenUsed/>
-    <w:qFormat/>
-    <w:rsid w:val="007B5CB8"/>
-    <w:pPr>
-      <w:spacing w:after="240"/>
-      <w:jc w:val="center"/>
-    </w:pPr>
-    <w:rPr>
-      <w:b/>
-      <w:bCs/>
-      <w:sz w:val="20"/>
-      <w:szCs w:val="20"/>
-    </w:rPr>
-  </w:style>
-  <w:style w:type="paragraph" w:styleId="NormalWeb">
-    <w:name w:val="Normal (Web)"/>
-    <w:basedOn w:val="Normal"/>
-    <w:uiPriority w:val="99"/>
-    <w:unhideWhenUsed/>
-    <w:rsid w:val="003E3302"/>
-    <w:pPr>
-      <w:spacing w:before="100" w:beforeAutospacing="1" w:after="100" w:afterAutospacing="1" w:line="240" w:lineRule="auto"/>
-    </w:pPr>
-    <w:rPr>
-      <w:rFonts w:ascii="Times New Roman" w:hAnsi="Times New Roman"/>
-      <w:sz w:val="24"/>
-      <w:szCs w:val="24"/>
-    </w:rPr>
-  </w:style>
-  <w:style w:type="paragraph" w:styleId="NoSpacing">
-    <w:name w:val="No Spacing"/>
-    <w:uiPriority w:val="1"/>
-    <w:qFormat/>
-    <w:rsid w:val="00C5423D"/>
-    <w:rPr>
-      <w:rFonts w:eastAsia="Calibri"/>
-      <w:sz w:val="22"/>
-      <w:szCs w:val="22"/>
-    </w:rPr>
-  </w:style>
-  <w:style w:type="table" w:customStyle="1" w:styleId="LightList1">
-    <w:name w:val="Light List1"/>
-    <w:basedOn w:val="TableNormal"/>
-    <w:uiPriority w:val="61"/>
-    <w:rsid w:val="00EC79DE"/>
-    <w:tblPr>
-      <w:tblStyleRowBandSize w:val="1"/>
-      <w:tblStyleColBandSize w:val="1"/>
-      <w:tblBorders>
-        <w:top w:val="single" w:sz="8" w:space="0" w:color="000000"/>
-        <w:left w:val="single" w:sz="8" w:space="0" w:color="000000"/>
-        <w:bottom w:val="single" w:sz="8" w:space="0" w:color="000000"/>
-        <w:right w:val="single" w:sz="8" w:space="0" w:color="000000"/>
-      </w:tblBorders>
-    </w:tblPr>
-    <w:tblStylePr w:type="firstRow">
-      <w:pPr>
-        <w:spacing w:before="0" w:after="0" w:line="240" w:lineRule="auto"/>
-      </w:pPr>
-      <w:rPr>
-        <w:b/>
-        <w:bCs/>
-        <w:color w:val="FFFFFF"/>
-      </w:rPr>
-      <w:tblPr/>
-      <w:tcPr>
-        <w:shd w:val="clear" w:color="auto" w:fill="000000"/>
-      </w:tcPr>
-    </w:tblStylePr>
-    <w:tblStylePr w:type="lastRow">
-      <w:pPr>
-        <w:spacing w:before="0" w:after="0" w:line="240" w:lineRule="auto"/>
-      </w:pPr>
-      <w:rPr>
-        <w:b/>
-        <w:bCs/>
-      </w:rPr>
-      <w:tblPr/>
-      <w:tcPr>
-        <w:tcBorders>
-          <w:top w:val="double" w:sz="6" w:space="0" w:color="000000"/>
-          <w:left w:val="single" w:sz="8" w:space="0" w:color="000000"/>
-          <w:bottom w:val="single" w:sz="8" w:space="0" w:color="000000"/>
-          <w:right w:val="single" w:sz="8" w:space="0" w:color="000000"/>
-        </w:tcBorders>
-      </w:tcPr>
-    </w:tblStylePr>
-    <w:tblStylePr w:type="firstCol">
-      <w:rPr>
-        <w:b/>
-        <w:bCs/>
-      </w:rPr>
-    </w:tblStylePr>
-    <w:tblStylePr w:type="lastCol">
-      <w:rPr>
-        <w:b/>
-        <w:bCs/>
-      </w:rPr>
-    </w:tblStylePr>
-    <w:tblStylePr w:type="band1Vert">
-      <w:tblPr/>
-      <w:tcPr>
-        <w:tcBorders>
-          <w:top w:val="single" w:sz="8" w:space="0" w:color="000000"/>
-          <w:left w:val="single" w:sz="8" w:space="0" w:color="000000"/>
-          <w:bottom w:val="single" w:sz="8" w:space="0" w:color="000000"/>
-          <w:right w:val="single" w:sz="8" w:space="0" w:color="000000"/>
-        </w:tcBorders>
-      </w:tcPr>
-    </w:tblStylePr>
-    <w:tblStylePr w:type="band1Horz">
-      <w:tblPr/>
-      <w:tcPr>
-        <w:tcBorders>
-          <w:top w:val="single" w:sz="8" w:space="0" w:color="000000"/>
-          <w:left w:val="single" w:sz="8" w:space="0" w:color="000000"/>
-          <w:bottom w:val="single" w:sz="8" w:space="0" w:color="000000"/>
-          <w:right w:val="single" w:sz="8" w:space="0" w:color="000000"/>
-        </w:tcBorders>
-      </w:tcPr>
-    </w:tblStylePr>
-  </w:style>
-  <w:style w:type="paragraph" w:styleId="Revision">
-    <w:name w:val="Revision"/>
-    <w:hidden/>
-    <w:uiPriority w:val="99"/>
-    <w:semiHidden/>
-    <w:rsid w:val="001E208F"/>
-    <w:rPr>
-      <w:sz w:val="22"/>
-      <w:szCs w:val="22"/>
-    </w:rPr>
-  </w:style>
-  <w:style w:type="paragraph" w:styleId="PlainText">
-    <w:name w:val="Plain Text"/>
-    <w:basedOn w:val="Normal"/>
-    <w:link w:val="PlainTextChar"/>
-    <w:rsid w:val="00A94FC1"/>
-    <w:pPr>
-      <w:spacing w:after="0" w:line="240" w:lineRule="auto"/>
-    </w:pPr>
-    <w:rPr>
-      <w:rFonts w:ascii="Courier New" w:hAnsi="Courier New" w:cs="Courier New"/>
-      <w:sz w:val="20"/>
-      <w:szCs w:val="20"/>
-    </w:rPr>
-  </w:style>
-  <w:style w:type="character" w:customStyle="1" w:styleId="PlainTextChar">
-    <w:name w:val="Plain Text Char"/>
-    <w:link w:val="PlainText"/>
-    <w:rsid w:val="00A94FC1"/>
-    <w:rPr>
-      <w:rFonts w:ascii="Courier New" w:hAnsi="Courier New" w:cs="Courier New"/>
-    </w:rPr>
-  </w:style>
-  <w:style w:type="paragraph" w:styleId="Title">
-    <w:name w:val="Title"/>
-    <w:basedOn w:val="Normal"/>
-    <w:next w:val="Normal"/>
-    <w:link w:val="TitleChar"/>
-    <w:uiPriority w:val="10"/>
-    <w:qFormat/>
-    <w:rsid w:val="0009038C"/>
-    <w:pPr>
-      <w:spacing w:after="0" w:line="240" w:lineRule="auto"/>
-      <w:jc w:val="center"/>
-      <w:outlineLvl w:val="0"/>
-    </w:pPr>
-    <w:rPr>
-      <w:rFonts w:ascii="Cambria" w:hAnsi="Cambria"/>
-      <w:b/>
-      <w:bCs/>
-      <w:kern w:val="28"/>
-      <w:sz w:val="44"/>
-      <w:szCs w:val="32"/>
-    </w:rPr>
-  </w:style>
-  <w:style w:type="character" w:customStyle="1" w:styleId="TitleChar">
-    <w:name w:val="Title Char"/>
-    <w:basedOn w:val="DefaultParagraphFont"/>
-    <w:link w:val="Title"/>
-    <w:uiPriority w:val="10"/>
-    <w:rsid w:val="0009038C"/>
-    <w:rPr>
-      <w:rFonts w:ascii="Cambria" w:hAnsi="Cambria"/>
-      <w:b/>
-      <w:bCs/>
-      <w:kern w:val="28"/>
-      <w:sz w:val="44"/>
-      <w:szCs w:val="32"/>
-    </w:rPr>
-  </w:style>
-  <w:style w:type="paragraph" w:styleId="ListParagraph">
-    <w:name w:val="List Paragraph"/>
-    <w:basedOn w:val="Normal"/>
-    <w:uiPriority w:val="34"/>
-    <w:qFormat/>
-    <w:rsid w:val="00E7050E"/>
-    <w:pPr>
-      <w:ind w:left="720"/>
-      <w:contextualSpacing/>
-    </w:pPr>
-  </w:style>
-  <w:style w:type="paragraph" w:styleId="TOC1">
-    <w:name w:val="toc 1"/>
-    <w:basedOn w:val="Normal"/>
-    <w:next w:val="Normal"/>
-    <w:autoRedefine/>
-    <w:uiPriority w:val="39"/>
-    <w:unhideWhenUsed/>
-    <w:qFormat/>
-    <w:rsid w:val="0095180A"/>
-    <w:pPr>
-      <w:spacing w:before="360" w:after="0"/>
-    </w:pPr>
-    <w:rPr>
-      <w:rFonts w:asciiTheme="majorHAnsi" w:hAnsiTheme="majorHAnsi"/>
-      <w:b/>
-      <w:bCs/>
-      <w:caps/>
-      <w:sz w:val="24"/>
-      <w:szCs w:val="24"/>
-    </w:rPr>
-  </w:style>
-  <w:style w:type="character" w:styleId="Hyperlink">
-    <w:name w:val="Hyperlink"/>
-    <w:basedOn w:val="DefaultParagraphFont"/>
-    <w:uiPriority w:val="99"/>
-    <w:unhideWhenUsed/>
-    <w:rsid w:val="008A0913"/>
-    <w:rPr>
-      <w:color w:val="0000FF" w:themeColor="hyperlink"/>
-      <w:u w:val="single"/>
-    </w:rPr>
-  </w:style>
-  <w:style w:type="paragraph" w:styleId="TableofFigures">
-    <w:name w:val="table of figures"/>
-    <w:basedOn w:val="Normal"/>
-    <w:next w:val="Normal"/>
-    <w:uiPriority w:val="99"/>
-    <w:unhideWhenUsed/>
-    <w:rsid w:val="00964568"/>
-    <w:pPr>
-      <w:spacing w:after="0"/>
-    </w:pPr>
-  </w:style>
-  <w:style w:type="character" w:customStyle="1" w:styleId="documentbody1">
-    <w:name w:val="documentbody1"/>
-    <w:basedOn w:val="DefaultParagraphFont"/>
-    <w:rsid w:val="00291323"/>
-    <w:rPr>
-      <w:rFonts w:ascii="Verdana" w:hAnsi="Verdana" w:hint="default"/>
-    </w:rPr>
-  </w:style>
-  <w:style w:type="character" w:customStyle="1" w:styleId="rststyle-emphasis">
-    <w:name w:val="rststyle-emphasis"/>
-    <w:basedOn w:val="Emphasis"/>
-    <w:qFormat/>
-    <w:rsid w:val="00B16B1E"/>
-    <w:rPr>
-      <w:bCs w:val="0"/>
-      <w:i/>
-      <w:iCs/>
-    </w:rPr>
-  </w:style>
-  <w:style w:type="paragraph" w:customStyle="1" w:styleId="rststyle-textbody">
-    <w:name w:val="rststyle-textbody"/>
-    <w:basedOn w:val="Normal"/>
-    <w:qFormat/>
-    <w:rsid w:val="00B16B1E"/>
-    <w:pPr>
-      <w:widowControl w:val="0"/>
-      <w:spacing w:line="240" w:lineRule="auto"/>
-    </w:pPr>
-    <w:rPr>
-      <w:rFonts w:ascii="Nimbus Roman No9 L" w:eastAsia="DejaVu Sans" w:hAnsi="Nimbus Roman No9 L" w:cs="DejaVu Sans"/>
-      <w:sz w:val="24"/>
-      <w:szCs w:val="24"/>
-      <w:lang w:bidi="en-US"/>
-    </w:rPr>
-  </w:style>
-  <w:style w:type="paragraph" w:customStyle="1" w:styleId="rststyle-codeblock">
-    <w:name w:val="rststyle-codeblock"/>
-    <w:basedOn w:val="Normal"/>
-    <w:qFormat/>
-    <w:rsid w:val="00A6733B"/>
-    <w:pPr>
-      <w:framePr w:wrap="around" w:vAnchor="text" w:hAnchor="text" w:y="1"/>
-      <w:pBdr>
-        <w:top w:val="single" w:sz="2" w:space="1" w:color="000000"/>
-        <w:left w:val="single" w:sz="2" w:space="1" w:color="000000"/>
-        <w:bottom w:val="single" w:sz="2" w:space="1" w:color="000000"/>
-        <w:right w:val="single" w:sz="2" w:space="1" w:color="000000"/>
-      </w:pBdr>
-      <w:shd w:val="clear" w:color="auto" w:fill="CCFFFF"/>
-      <w:spacing w:line="240" w:lineRule="auto"/>
-    </w:pPr>
-    <w:rPr>
-      <w:rFonts w:ascii="Nimbus Mono L" w:eastAsia="Nimbus Mono L" w:hAnsi="Nimbus Mono L" w:cs="Nimbus Mono L"/>
-      <w:sz w:val="20"/>
-      <w:szCs w:val="20"/>
-      <w:lang w:bidi="en-US"/>
-    </w:rPr>
-  </w:style>
-  <w:style w:type="character" w:styleId="CommentReference">
-    <w:name w:val="annotation reference"/>
-    <w:basedOn w:val="DefaultParagraphFont"/>
-    <w:uiPriority w:val="99"/>
-    <w:semiHidden/>
-    <w:unhideWhenUsed/>
-    <w:rsid w:val="00B16B1E"/>
-    <w:rPr>
-      <w:sz w:val="16"/>
-      <w:szCs w:val="16"/>
-    </w:rPr>
-  </w:style>
-  <w:style w:type="paragraph" w:styleId="CommentText">
-    <w:name w:val="annotation text"/>
-    <w:basedOn w:val="Normal"/>
-    <w:link w:val="CommentTextChar"/>
-    <w:uiPriority w:val="99"/>
-    <w:semiHidden/>
-    <w:unhideWhenUsed/>
-    <w:rsid w:val="00B16B1E"/>
-    <w:pPr>
-      <w:spacing w:line="240" w:lineRule="auto"/>
-    </w:pPr>
-    <w:rPr>
-      <w:sz w:val="20"/>
-      <w:szCs w:val="20"/>
-    </w:rPr>
-  </w:style>
-  <w:style w:type="character" w:customStyle="1" w:styleId="CommentTextChar">
-    <w:name w:val="Comment Text Char"/>
-    <w:basedOn w:val="DefaultParagraphFont"/>
-    <w:link w:val="CommentText"/>
-    <w:uiPriority w:val="99"/>
-    <w:semiHidden/>
-    <w:rsid w:val="00B16B1E"/>
-  </w:style>
-  <w:style w:type="character" w:styleId="Emphasis">
-    <w:name w:val="Emphasis"/>
-    <w:basedOn w:val="DefaultParagraphFont"/>
-    <w:uiPriority w:val="20"/>
-    <w:qFormat/>
-    <w:rsid w:val="00B16B1E"/>
-    <w:rPr>
-      <w:i/>
-      <w:iCs/>
-    </w:rPr>
-  </w:style>
-  <w:style w:type="paragraph" w:styleId="CommentSubject">
-    <w:name w:val="annotation subject"/>
-    <w:basedOn w:val="CommentText"/>
-    <w:next w:val="CommentText"/>
-    <w:link w:val="CommentSubjectChar"/>
-    <w:uiPriority w:val="99"/>
-    <w:semiHidden/>
-    <w:unhideWhenUsed/>
-    <w:rsid w:val="00210F96"/>
-    <w:rPr>
-      <w:b/>
-      <w:bCs/>
-    </w:rPr>
-  </w:style>
-  <w:style w:type="character" w:customStyle="1" w:styleId="CommentSubjectChar">
-    <w:name w:val="Comment Subject Char"/>
-    <w:basedOn w:val="CommentTextChar"/>
-    <w:link w:val="CommentSubject"/>
-    <w:uiPriority w:val="99"/>
-    <w:semiHidden/>
-    <w:rsid w:val="00210F96"/>
-    <w:rPr>
-      <w:b/>
-      <w:bCs/>
-    </w:rPr>
-  </w:style>
-  <w:style w:type="paragraph" w:customStyle="1" w:styleId="rststyle-codeblock-indented">
-    <w:name w:val="rststyle-codeblock-indented"/>
-    <w:basedOn w:val="Normal"/>
-    <w:rsid w:val="009767CB"/>
-    <w:pPr>
-      <w:widowControl w:val="0"/>
-      <w:pBdr>
-        <w:top w:val="single" w:sz="2" w:space="1" w:color="000000"/>
-        <w:left w:val="single" w:sz="2" w:space="1" w:color="000000"/>
-        <w:bottom w:val="single" w:sz="2" w:space="1" w:color="000000"/>
-        <w:right w:val="single" w:sz="2" w:space="1" w:color="000000"/>
-      </w:pBdr>
-      <w:shd w:val="clear" w:color="auto" w:fill="CCFFFF"/>
-      <w:spacing w:before="0" w:line="240" w:lineRule="auto"/>
-      <w:ind w:left="1152"/>
-    </w:pPr>
-    <w:rPr>
-      <w:rFonts w:ascii="Nimbus Mono L" w:eastAsia="Nimbus Mono L" w:hAnsi="Nimbus Mono L" w:cs="Nimbus Mono L"/>
-      <w:sz w:val="20"/>
-      <w:szCs w:val="20"/>
-      <w:lang w:bidi="en-US"/>
-    </w:rPr>
-  </w:style>
-  <w:style w:type="paragraph" w:customStyle="1" w:styleId="BulletList">
-    <w:name w:val="Bullet List"/>
-    <w:basedOn w:val="Normal"/>
-    <w:link w:val="BulletListChar"/>
-    <w:qFormat/>
-    <w:rsid w:val="004322F2"/>
-    <w:pPr>
-      <w:numPr>
-        <w:numId w:val="3"/>
-      </w:numPr>
-      <w:spacing w:before="0" w:after="0"/>
-    </w:pPr>
-  </w:style>
-  <w:style w:type="paragraph" w:customStyle="1" w:styleId="rststyle-admon-note-body">
-    <w:name w:val="rststyle-admon-note-body"/>
-    <w:basedOn w:val="rststyle-textbody"/>
-    <w:qFormat/>
-    <w:rsid w:val="004322F2"/>
-    <w:pPr>
-      <w:spacing w:before="0"/>
-      <w:ind w:left="1134" w:right="1134"/>
-    </w:pPr>
-    <w:rPr>
-      <w:i/>
-    </w:rPr>
-  </w:style>
-  <w:style w:type="character" w:customStyle="1" w:styleId="BulletListChar">
-    <w:name w:val="Bullet List Char"/>
-    <w:basedOn w:val="DefaultParagraphFont"/>
-    <w:link w:val="BulletList"/>
-    <w:rsid w:val="004322F2"/>
-    <w:rPr>
-      <w:sz w:val="22"/>
-      <w:szCs w:val="22"/>
-    </w:rPr>
-  </w:style>
-  <w:style w:type="table" w:styleId="LightList-Accent1">
-    <w:name w:val="Light List Accent 1"/>
-    <w:basedOn w:val="TableNormal"/>
-    <w:uiPriority w:val="61"/>
-    <w:rsid w:val="00BA7D33"/>
-    <w:tblPr>
-      <w:tblStyleRowBandSize w:val="1"/>
-      <w:tblStyleColBandSize w:val="1"/>
-      <w:tblBorders>
-        <w:top w:val="single" w:sz="8" w:space="0" w:color="4F81BD" w:themeColor="accent1"/>
-        <w:left w:val="single" w:sz="8" w:space="0" w:color="4F81BD" w:themeColor="accent1"/>
-        <w:bottom w:val="single" w:sz="8" w:space="0" w:color="4F81BD" w:themeColor="accent1"/>
-        <w:right w:val="single" w:sz="8" w:space="0" w:color="4F81BD" w:themeColor="accent1"/>
-      </w:tblBorders>
-    </w:tblPr>
-    <w:tblStylePr w:type="firstRow">
-      <w:pPr>
-        <w:spacing w:before="0" w:after="0" w:line="240" w:lineRule="auto"/>
-      </w:pPr>
-      <w:rPr>
-        <w:b/>
-        <w:bCs/>
-        <w:color w:val="FFFFFF" w:themeColor="background1"/>
-      </w:rPr>
-      <w:tblPr/>
-      <w:tcPr>
-        <w:shd w:val="clear" w:color="auto" w:fill="4F81BD" w:themeFill="accent1"/>
-      </w:tcPr>
-    </w:tblStylePr>
-    <w:tblStylePr w:type="lastRow">
-      <w:pPr>
-        <w:spacing w:before="0" w:after="0" w:line="240" w:lineRule="auto"/>
-      </w:pPr>
-      <w:rPr>
-        <w:b/>
-        <w:bCs/>
-      </w:rPr>
-      <w:tblPr/>
-      <w:tcPr>
-        <w:tcBorders>
-          <w:top w:val="double" w:sz="6" w:space="0" w:color="4F81BD" w:themeColor="accent1"/>
-          <w:left w:val="single" w:sz="8" w:space="0" w:color="4F81BD" w:themeColor="accent1"/>
-          <w:bottom w:val="single" w:sz="8" w:space="0" w:color="4F81BD" w:themeColor="accent1"/>
-          <w:right w:val="single" w:sz="8" w:space="0" w:color="4F81BD" w:themeColor="accent1"/>
-        </w:tcBorders>
-      </w:tcPr>
-    </w:tblStylePr>
-    <w:tblStylePr w:type="firstCol">
-      <w:rPr>
-        <w:b/>
-        <w:bCs/>
-      </w:rPr>
-    </w:tblStylePr>
-    <w:tblStylePr w:type="lastCol">
-      <w:rPr>
-        <w:b/>
-        <w:bCs/>
-      </w:rPr>
-    </w:tblStylePr>
-    <w:tblStylePr w:type="band1Vert">
-      <w:tblPr/>
-      <w:tcPr>
-        <w:tcBorders>
-          <w:top w:val="single" w:sz="8" w:space="0" w:color="4F81BD" w:themeColor="accent1"/>
-          <w:left w:val="single" w:sz="8" w:space="0" w:color="4F81BD" w:themeColor="accent1"/>
-          <w:bottom w:val="single" w:sz="8" w:space="0" w:color="4F81BD" w:themeColor="accent1"/>
-          <w:right w:val="single" w:sz="8" w:space="0" w:color="4F81BD" w:themeColor="accent1"/>
-        </w:tcBorders>
-      </w:tcPr>
-    </w:tblStylePr>
-    <w:tblStylePr w:type="band1Horz">
-      <w:tblPr/>
-      <w:tcPr>
-        <w:tcBorders>
-          <w:top w:val="single" w:sz="8" w:space="0" w:color="4F81BD" w:themeColor="accent1"/>
-          <w:left w:val="single" w:sz="8" w:space="0" w:color="4F81BD" w:themeColor="accent1"/>
-          <w:bottom w:val="single" w:sz="8" w:space="0" w:color="4F81BD" w:themeColor="accent1"/>
-          <w:right w:val="single" w:sz="8" w:space="0" w:color="4F81BD" w:themeColor="accent1"/>
-        </w:tcBorders>
-      </w:tcPr>
-    </w:tblStylePr>
-  </w:style>
-  <w:style w:type="table" w:customStyle="1" w:styleId="LightList-Accent11">
-    <w:name w:val="Light List - Accent 11"/>
-    <w:basedOn w:val="TableNormal"/>
-    <w:next w:val="LightList-Accent1"/>
-    <w:uiPriority w:val="61"/>
-    <w:rsid w:val="00D33427"/>
-    <w:tblPr>
-      <w:tblStyleRowBandSize w:val="1"/>
-      <w:tblStyleColBandSize w:val="1"/>
-      <w:tblBorders>
-        <w:top w:val="single" w:sz="8" w:space="0" w:color="4F81BD" w:themeColor="accent1"/>
-        <w:left w:val="single" w:sz="8" w:space="0" w:color="4F81BD" w:themeColor="accent1"/>
-        <w:bottom w:val="single" w:sz="8" w:space="0" w:color="4F81BD" w:themeColor="accent1"/>
-        <w:right w:val="single" w:sz="8" w:space="0" w:color="4F81BD" w:themeColor="accent1"/>
-      </w:tblBorders>
-    </w:tblPr>
-    <w:tblStylePr w:type="firstRow">
-      <w:pPr>
-        <w:spacing w:before="0" w:after="0" w:line="240" w:lineRule="auto"/>
-      </w:pPr>
-      <w:rPr>
-        <w:b/>
-        <w:bCs/>
-        <w:color w:val="FFFFFF" w:themeColor="background1"/>
-      </w:rPr>
-      <w:tblPr/>
-      <w:tcPr>
-        <w:shd w:val="clear" w:color="auto" w:fill="4F81BD" w:themeFill="accent1"/>
-      </w:tcPr>
-    </w:tblStylePr>
-    <w:tblStylePr w:type="lastRow">
-      <w:pPr>
-        <w:spacing w:before="0" w:after="0" w:line="240" w:lineRule="auto"/>
-      </w:pPr>
-      <w:rPr>
-        <w:b/>
-        <w:bCs/>
-      </w:rPr>
-      <w:tblPr/>
-      <w:tcPr>
-        <w:tcBorders>
-          <w:top w:val="double" w:sz="6" w:space="0" w:color="4F81BD" w:themeColor="accent1"/>
-          <w:left w:val="single" w:sz="8" w:space="0" w:color="4F81BD" w:themeColor="accent1"/>
-          <w:bottom w:val="single" w:sz="8" w:space="0" w:color="4F81BD" w:themeColor="accent1"/>
-          <w:right w:val="single" w:sz="8" w:space="0" w:color="4F81BD" w:themeColor="accent1"/>
-        </w:tcBorders>
-      </w:tcPr>
-    </w:tblStylePr>
-    <w:tblStylePr w:type="firstCol">
-      <w:rPr>
-        <w:b/>
-        <w:bCs/>
-      </w:rPr>
-    </w:tblStylePr>
-    <w:tblStylePr w:type="lastCol">
-      <w:rPr>
-        <w:b/>
-        <w:bCs/>
-      </w:rPr>
-    </w:tblStylePr>
-    <w:tblStylePr w:type="band1Vert">
-      <w:tblPr/>
-      <w:tcPr>
-        <w:tcBorders>
-          <w:top w:val="single" w:sz="8" w:space="0" w:color="4F81BD" w:themeColor="accent1"/>
-          <w:left w:val="single" w:sz="8" w:space="0" w:color="4F81BD" w:themeColor="accent1"/>
-          <w:bottom w:val="single" w:sz="8" w:space="0" w:color="4F81BD" w:themeColor="accent1"/>
-          <w:right w:val="single" w:sz="8" w:space="0" w:color="4F81BD" w:themeColor="accent1"/>
-        </w:tcBorders>
-      </w:tcPr>
-    </w:tblStylePr>
-    <w:tblStylePr w:type="band1Horz">
-      <w:tblPr/>
-      <w:tcPr>
-        <w:tcBorders>
-          <w:top w:val="single" w:sz="8" w:space="0" w:color="4F81BD" w:themeColor="accent1"/>
-          <w:left w:val="single" w:sz="8" w:space="0" w:color="4F81BD" w:themeColor="accent1"/>
-          <w:bottom w:val="single" w:sz="8" w:space="0" w:color="4F81BD" w:themeColor="accent1"/>
-          <w:right w:val="single" w:sz="8" w:space="0" w:color="4F81BD" w:themeColor="accent1"/>
-        </w:tcBorders>
-      </w:tcPr>
-    </w:tblStylePr>
-  </w:style>
-  <w:style w:type="character" w:customStyle="1" w:styleId="apple-converted-space">
-    <w:name w:val="apple-converted-space"/>
-    <w:basedOn w:val="DefaultParagraphFont"/>
-    <w:rsid w:val="00661CC3"/>
-  </w:style>
-  <w:style w:type="character" w:styleId="Strong">
-    <w:name w:val="Strong"/>
-    <w:basedOn w:val="DefaultParagraphFont"/>
-    <w:uiPriority w:val="22"/>
-    <w:qFormat/>
-    <w:rsid w:val="00661CC3"/>
-    <w:rPr>
-      <w:b/>
-      <w:bCs/>
-    </w:rPr>
-  </w:style>
-  <w:style w:type="paragraph" w:styleId="TOCHeading">
-    <w:name w:val="TOC Heading"/>
-    <w:basedOn w:val="Heading1"/>
-    <w:next w:val="Normal"/>
-    <w:uiPriority w:val="39"/>
-    <w:semiHidden/>
-    <w:unhideWhenUsed/>
-    <w:qFormat/>
-    <w:rsid w:val="00B547CB"/>
-    <w:pPr>
-      <w:keepLines/>
-      <w:pageBreakBefore w:val="0"/>
-      <w:numPr>
-        <w:numId w:val="0"/>
-      </w:numPr>
-      <w:spacing w:before="480" w:after="0" w:line="276" w:lineRule="auto"/>
-      <w:outlineLvl w:val="9"/>
-    </w:pPr>
-    <w:rPr>
-      <w:rFonts w:asciiTheme="majorHAnsi" w:eastAsiaTheme="majorEastAsia" w:hAnsiTheme="majorHAnsi" w:cstheme="majorBidi"/>
-      <w:bCs/>
-      <w:color w:val="365F91" w:themeColor="accent1" w:themeShade="BF"/>
-      <w:kern w:val="0"/>
-      <w:szCs w:val="28"/>
-      <w:lang w:eastAsia="ja-JP"/>
-    </w:rPr>
-  </w:style>
-  <w:style w:type="paragraph" w:styleId="TOC2">
-    <w:name w:val="toc 2"/>
-    <w:basedOn w:val="Normal"/>
-    <w:next w:val="Normal"/>
-    <w:autoRedefine/>
-    <w:uiPriority w:val="39"/>
-    <w:unhideWhenUsed/>
-    <w:qFormat/>
-    <w:rsid w:val="00CE6E64"/>
-    <w:pPr>
-      <w:spacing w:before="240" w:after="0"/>
-    </w:pPr>
-    <w:rPr>
-      <w:rFonts w:asciiTheme="minorHAnsi" w:hAnsiTheme="minorHAnsi"/>
-      <w:b/>
-      <w:bCs/>
-      <w:sz w:val="20"/>
-      <w:szCs w:val="20"/>
-    </w:rPr>
-  </w:style>
-  <w:style w:type="paragraph" w:styleId="TOC3">
-    <w:name w:val="toc 3"/>
-    <w:basedOn w:val="Normal"/>
-    <w:next w:val="Normal"/>
-    <w:autoRedefine/>
-    <w:uiPriority w:val="39"/>
-    <w:unhideWhenUsed/>
-    <w:qFormat/>
-    <w:rsid w:val="00B547CB"/>
-    <w:pPr>
-      <w:spacing w:before="0" w:after="0"/>
-      <w:ind w:left="220"/>
-    </w:pPr>
-    <w:rPr>
-      <w:rFonts w:asciiTheme="minorHAnsi" w:hAnsiTheme="minorHAnsi"/>
-      <w:sz w:val="20"/>
-      <w:szCs w:val="20"/>
-    </w:rPr>
-  </w:style>
-  <w:style w:type="paragraph" w:styleId="TOC4">
-    <w:name w:val="toc 4"/>
-    <w:basedOn w:val="Normal"/>
-    <w:next w:val="Normal"/>
-    <w:autoRedefine/>
-    <w:uiPriority w:val="39"/>
-    <w:unhideWhenUsed/>
-    <w:rsid w:val="00CE6E64"/>
-    <w:pPr>
-      <w:spacing w:before="0" w:after="0"/>
-      <w:ind w:left="440"/>
-    </w:pPr>
-    <w:rPr>
-      <w:rFonts w:asciiTheme="minorHAnsi" w:hAnsiTheme="minorHAnsi"/>
-      <w:sz w:val="20"/>
-      <w:szCs w:val="20"/>
-    </w:rPr>
-  </w:style>
-  <w:style w:type="paragraph" w:styleId="TOC5">
-    <w:name w:val="toc 5"/>
-    <w:basedOn w:val="Normal"/>
-    <w:next w:val="Normal"/>
-    <w:autoRedefine/>
-    <w:uiPriority w:val="39"/>
-    <w:unhideWhenUsed/>
-    <w:rsid w:val="00CE6E64"/>
-    <w:pPr>
-      <w:spacing w:before="0" w:after="0"/>
-      <w:ind w:left="660"/>
-    </w:pPr>
-    <w:rPr>
-      <w:rFonts w:asciiTheme="minorHAnsi" w:hAnsiTheme="minorHAnsi"/>
-      <w:sz w:val="20"/>
-      <w:szCs w:val="20"/>
-    </w:rPr>
-  </w:style>
-  <w:style w:type="paragraph" w:styleId="TOC6">
-    <w:name w:val="toc 6"/>
-    <w:basedOn w:val="Normal"/>
-    <w:next w:val="Normal"/>
-    <w:autoRedefine/>
-    <w:uiPriority w:val="39"/>
-    <w:unhideWhenUsed/>
-    <w:rsid w:val="00CE6E64"/>
-    <w:pPr>
-      <w:spacing w:before="0" w:after="0"/>
-      <w:ind w:left="880"/>
-    </w:pPr>
-    <w:rPr>
-      <w:rFonts w:asciiTheme="minorHAnsi" w:hAnsiTheme="minorHAnsi"/>
-      <w:sz w:val="20"/>
-      <w:szCs w:val="20"/>
-    </w:rPr>
-  </w:style>
-  <w:style w:type="paragraph" w:styleId="TOC7">
-    <w:name w:val="toc 7"/>
-    <w:basedOn w:val="Normal"/>
-    <w:next w:val="Normal"/>
-    <w:autoRedefine/>
-    <w:uiPriority w:val="39"/>
-    <w:unhideWhenUsed/>
-    <w:rsid w:val="00CE6E64"/>
-    <w:pPr>
-      <w:spacing w:before="0" w:after="0"/>
-      <w:ind w:left="1100"/>
-    </w:pPr>
-    <w:rPr>
-      <w:rFonts w:asciiTheme="minorHAnsi" w:hAnsiTheme="minorHAnsi"/>
-      <w:sz w:val="20"/>
-      <w:szCs w:val="20"/>
-    </w:rPr>
-  </w:style>
-  <w:style w:type="paragraph" w:styleId="TOC8">
-    <w:name w:val="toc 8"/>
-    <w:basedOn w:val="Normal"/>
-    <w:next w:val="Normal"/>
-    <w:autoRedefine/>
-    <w:uiPriority w:val="39"/>
-    <w:unhideWhenUsed/>
-    <w:rsid w:val="00CE6E64"/>
-    <w:pPr>
-      <w:spacing w:before="0" w:after="0"/>
-      <w:ind w:left="1320"/>
-    </w:pPr>
-    <w:rPr>
-      <w:rFonts w:asciiTheme="minorHAnsi" w:hAnsiTheme="minorHAnsi"/>
-      <w:sz w:val="20"/>
-      <w:szCs w:val="20"/>
-    </w:rPr>
-  </w:style>
-  <w:style w:type="paragraph" w:styleId="TOC9">
-    <w:name w:val="toc 9"/>
-    <w:basedOn w:val="Normal"/>
-    <w:next w:val="Normal"/>
-    <w:autoRedefine/>
-    <w:uiPriority w:val="39"/>
-    <w:unhideWhenUsed/>
-    <w:rsid w:val="00CE6E64"/>
-    <w:pPr>
-      <w:spacing w:before="0" w:after="0"/>
-      <w:ind w:left="1540"/>
-    </w:pPr>
-    <w:rPr>
-      <w:rFonts w:asciiTheme="minorHAnsi" w:hAnsiTheme="minorHAnsi"/>
-      <w:sz w:val="20"/>
-      <w:szCs w:val="20"/>
-    </w:rPr>
-  </w:style>
-  <w:style w:type="table" w:customStyle="1" w:styleId="TableGrid1">
-    <w:name w:val="Table Grid1"/>
-    <w:basedOn w:val="TableNormal"/>
-    <w:next w:val="TableGrid"/>
-    <w:uiPriority w:val="59"/>
-    <w:rsid w:val="001C1E9E"/>
-    <w:rPr>
-      <w:rFonts w:asciiTheme="minorHAnsi" w:eastAsiaTheme="minorHAnsi" w:hAnsiTheme="minorHAnsi" w:cstheme="minorBidi"/>
-      <w:sz w:val="22"/>
-      <w:szCs w:val="22"/>
-    </w:rPr>
-    <w:tblPr>
-      <w:tblBorders>
-        <w:top w:val="single" w:sz="4" w:space="0" w:color="auto"/>
-        <w:left w:val="single" w:sz="4" w:space="0" w:color="auto"/>
-        <w:bottom w:val="single" w:sz="4" w:space="0" w:color="auto"/>
-        <w:right w:val="single" w:sz="4" w:space="0" w:color="auto"/>
-        <w:insideH w:val="single" w:sz="4" w:space="0" w:color="auto"/>
-        <w:insideV w:val="single" w:sz="4" w:space="0" w:color="auto"/>
-      </w:tblBorders>
-    </w:tblPr>
-  </w:style>
-</w:styles>
-</file>
-
-<file path=word/stylesWithEffects.xml><?xml version="1.0" encoding="utf-8"?>
-<w:styles xmlns:wpc="http://schemas.microsoft.com/office/word/2010/wordprocessingCanvas" xmlns:mc="http://schemas.openxmlformats.org/markup-compatibility/2006" xmlns:o="urn:schemas-microsoft-com:office:office" xmlns:r="http://schemas.openxmlformats.org/officeDocument/2006/relationships" xmlns:m="http://schemas.openxmlformats.org/officeDocument/2006/math" xmlns:v="urn:schemas-microsoft-com:vml" xmlns:wp14="http://schemas.microsoft.com/office/word/2010/wordprocessingDrawing" xmlns:wp="http://schemas.openxmlformats.org/drawingml/2006/wordprocessingDrawing" xmlns:w10="urn:schemas-microsoft-com:office:word" xmlns:w="http://schemas.openxmlformats.org/wordprocessingml/2006/main" xmlns:w14="http://schemas.microsoft.com/office/word/2010/wordml" xmlns:wpg="http://schemas.microsoft.com/office/word/2010/wordprocessingGroup" xmlns:wpi="http://schemas.microsoft.com/office/word/2010/wordprocessingInk" xmlns:wne="http://schemas.microsoft.com/office/word/2006/wordml" xmlns:wps="http://schemas.microsoft.com/office/word/2010/wordprocessingShape" mc:Ignorable="w14 wp14">
-  <w:docDefaults>
-    <w:rPrDefault>
-      <w:rPr>
-        <w:rFonts w:ascii="Calibri" w:eastAsia="Times New Roman" w:hAnsi="Calibri" w:cs="Times New Roman"/>
-        <w:lang w:val="en-US" w:eastAsia="en-US" w:bidi="ar-SA"/>
-      </w:rPr>
-    </w:rPrDefault>
-    <w:pPrDefault/>
-  </w:docDefaults>
-  <w:latentStyles w:defLockedState="0" w:defUIPriority="99" w:defSemiHidden="1" w:defUnhideWhenUsed="1" w:defQFormat="0" w:count="267">
-    <w:lsdException w:name="Normal" w:semiHidden="0" w:uiPriority="0" w:unhideWhenUsed="0" w:qFormat="1"/>
-    <w:lsdException w:name="heading 1" w:semiHidden="0" w:uiPriority="0" w:unhideWhenUsed="0" w:qFormat="1"/>
-    <w:lsdException w:name="heading 2" w:uiPriority="0" w:qFormat="1"/>
-    <w:lsdException w:name="heading 3" w:uiPriority="0" w:qFormat="1"/>
-    <w:lsdException w:name="heading 4" w:uiPriority="0" w:qFormat="1"/>
-    <w:lsdException w:name="heading 5" w:uiPriority="0" w:qFormat="1"/>
-    <w:lsdException w:name="heading 6" w:uiPriority="0" w:qFormat="1"/>
-    <w:lsdException w:name="heading 7" w:uiPriority="0" w:qFormat="1"/>
-    <w:lsdException w:name="heading 8" w:uiPriority="0" w:qFormat="1"/>
-    <w:lsdException w:name="heading 9" w:uiPriority="0" w:qFormat="1"/>
-    <w:lsdException w:name="toc 1" w:uiPriority="39" w:qFormat="1"/>
-    <w:lsdException w:name="toc 2" w:uiPriority="39" w:qFormat="1"/>
-    <w:lsdException w:name="toc 3" w:uiPriority="39" w:qFormat="1"/>
-    <w:lsdException w:name="toc 4" w:uiPriority="39"/>
-    <w:lsdException w:name="toc 5" w:uiPriority="39"/>
-    <w:lsdException w:name="toc 6" w:uiPriority="39"/>
-    <w:lsdException w:name="toc 7" w:uiPriority="39"/>
-    <w:lsdException w:name="toc 8" w:uiPriority="39"/>
-    <w:lsdException w:name="toc 9" w:uiPriority="39"/>
-    <w:lsdException w:name="caption" w:uiPriority="35" w:qFormat="1"/>
-    <w:lsdException w:name="Title" w:semiHidden="0" w:uiPriority="10" w:unhideWhenUsed="0" w:qFormat="1"/>
-    <w:lsdException w:name="Default Paragraph Font" w:uiPriority="1"/>
-    <w:lsdException w:name="Subtitle" w:semiHidden="0" w:uiPriority="0" w:unhideWhenUsed="0" w:qFormat="1"/>
-    <w:lsdException w:name="Strong" w:semiHidden="0" w:uiPriority="22" w:unhideWhenUsed="0" w:qFormat="1"/>
-    <w:lsdException w:name="Emphasis" w:semiHidden="0" w:uiPriority="20" w:unhideWhenUsed="0" w:qFormat="1"/>
-    <w:lsdException w:name="Plain Text" w:uiPriority="0"/>
-    <w:lsdException w:name="Table Grid" w:semiHidden="0" w:uiPriority="59" w:unhideWhenUsed="0"/>
-    <w:lsdException w:name="Placeholder Text" w:unhideWhenUsed="0"/>
-    <w:lsdException w:name="No Spacing" w:semiHidden="0" w:uiPriority="1" w:unhideWhenUsed="0" w:qFormat="1"/>
-    <w:lsdException w:name="Light Shading" w:semiHidden="0" w:uiPriority="60" w:unhideWhenUsed="0"/>
-    <w:lsdException w:name="Light List" w:semiHidden="0" w:uiPriority="61" w:unhideWhenUsed="0"/>
-    <w:lsdException w:name="Light Grid" w:semiHidden="0" w:uiPriority="62" w:unhideWhenUsed="0"/>
-    <w:lsdException w:name="Medium Shading 1" w:semiHidden="0" w:uiPriority="63" w:unhideWhenUsed="0"/>
-    <w:lsdException w:name="Medium Shading 2" w:semiHidden="0" w:uiPriority="64" w:unhideWhenUsed="0"/>
-    <w:lsdException w:name="Medium List 1" w:semiHidden="0" w:uiPriority="65" w:unhideWhenUsed="0"/>
-    <w:lsdException w:name="Medium List 2" w:semiHidden="0" w:uiPriority="66" w:unhideWhenUsed="0"/>
-    <w:lsdException w:name="Medium Grid 1" w:semiHidden="0" w:uiPriority="67" w:unhideWhenUsed="0"/>
-    <w:lsdException w:name="Medium Grid 2" w:semiHidden="0" w:uiPriority="68" w:unhideWhenUsed="0"/>
-    <w:lsdException w:name="Medium Grid 3" w:semiHidden="0" w:uiPriority="69" w:unhideWhenUsed="0"/>
-    <w:lsdException w:name="Dark List" w:semiHidden="0" w:uiPriority="70" w:unhideWhenUsed="0"/>
-    <w:lsdException w:name="Colorful Shading" w:semiHidden="0" w:uiPriority="71" w:unhideWhenUsed="0"/>
-    <w:lsdException w:name="Colorful List" w:semiHidden="0" w:uiPriority="72" w:unhideWhenUsed="0"/>
-    <w:lsdException w:name="Colorful Grid" w:semiHidden="0" w:uiPriority="73" w:unhideWhenUsed="0"/>
-    <w:lsdException w:name="Light Shading Accent 1" w:semiHidden="0" w:uiPriority="60" w:unhideWhenUsed="0"/>
-    <w:lsdException w:name="Light List Accent 1" w:semiHidden="0" w:uiPriority="61" w:unhideWhenUsed="0"/>
-    <w:lsdException w:name="Light Grid Accent 1" w:semiHidden="0" w:uiPriority="62" w:unhideWhenUsed="0"/>
-    <w:lsdException w:name="Medium Shading 1 Accent 1" w:semiHidden="0" w:uiPriority="63" w:unhideWhenUsed="0"/>
-    <w:lsdException w:name="Medium Shading 2 Accent 1" w:semiHidden="0" w:uiPriority="64" w:unhideWhenUsed="0"/>
-    <w:lsdException w:name="Medium List 1 Accent 1" w:semiHidden="0" w:uiPriority="65" w:unhideWhenUsed="0"/>
-    <w:lsdException w:name="Revision" w:unhideWhenUsed="0"/>
-    <w:lsdException w:name="List Paragraph" w:semiHidden="0" w:uiPriority="34" w:unhideWhenUsed="0" w:qFormat="1"/>
-    <w:lsdException w:name="Quote" w:semiHidden="0" w:uiPriority="29" w:unhideWhenUsed="0" w:qFormat="1"/>
-    <w:lsdException w:name="Intense Quote" w:semiHidden="0" w:uiPriority="30" w:unhideWhenUsed="0" w:qFormat="1"/>
-    <w:lsdException w:name="Medium List 2 Accent 1" w:semiHidden="0" w:uiPriority="66" w:unhideWhenUsed="0"/>
-    <w:lsdException w:name="Medium Grid 1 Accent 1" w:semiHidden="0" w:uiPriority="67" w:unhideWhenUsed="0"/>
-    <w:lsdException w:name="Medium Grid 2 Accent 1" w:semiHidden="0" w:uiPriority="68" w:unhideWhenUsed="0"/>
-    <w:lsdException w:name="Medium Grid 3 Accent 1" w:semiHidden="0" w:uiPriority="69" w:unhideWhenUsed="0"/>
-    <w:lsdException w:name="Dark List Accent 1" w:semiHidden="0" w:uiPriority="70" w:unhideWhenUsed="0"/>
-    <w:lsdException w:name="Colorful Shading Accent 1" w:semiHidden="0" w:uiPriority="71" w:unhideWhenUsed="0"/>
-    <w:lsdException w:name="Colorful List Accent 1" w:semiHidden="0" w:uiPriority="72" w:unhideWhenUsed="0"/>
-    <w:lsdException w:name="Colorful Grid Accent 1" w:semiHidden="0" w:uiPriority="73" w:unhideWhenUsed="0"/>
-    <w:lsdException w:name="Light Shading Accent 2" w:semiHidden="0" w:uiPriority="60" w:unhideWhenUsed="0"/>
-    <w:lsdException w:name="Light List Accent 2" w:semiHidden="0" w:uiPriority="61" w:unhideWhenUsed="0"/>
-    <w:lsdException w:name="Light Grid Accent 2" w:semiHidden="0" w:uiPriority="62" w:unhideWhenUsed="0"/>
-    <w:lsdException w:name="Medium Shading 1 Accent 2" w:semiHidden="0" w:uiPriority="63" w:unhideWhenUsed="0"/>
-    <w:lsdException w:name="Medium Shading 2 Accent 2" w:semiHidden="0" w:uiPriority="64" w:unhideWhenUsed="0"/>
-    <w:lsdException w:name="Medium List 1 Accent 2" w:semiHidden="0" w:uiPriority="65" w:unhideWhenUsed="0"/>
-    <w:lsdException w:name="Medium List 2 Accent 2" w:semiHidden="0" w:uiPriority="66" w:unhideWhenUsed="0"/>
-    <w:lsdException w:name="Medium Grid 1 Accent 2" w:semiHidden="0" w:uiPriority="67" w:unhideWhenUsed="0"/>
-    <w:lsdException w:name="Medium Grid 2 Accent 2" w:semiHidden="0" w:uiPriority="68" w:unhideWhenUsed="0"/>
-    <w:lsdException w:name="Medium Grid 3 Accent 2" w:semiHidden="0" w:uiPriority="69" w:unhideWhenUsed="0"/>
-    <w:lsdException w:name="Dark List Accent 2" w:semiHidden="0" w:uiPriority="70" w:unhideWhenUsed="0"/>
-    <w:lsdException w:name="Colorful Shading Accent 2" w:semiHidden="0" w:uiPriority="71" w:unhideWhenUsed="0"/>
-    <w:lsdException w:name="Colorful List Accent 2" w:semiHidden="0" w:uiPriority="72" w:unhideWhenUsed="0"/>
-    <w:lsdException w:name="Colorful Grid Accent 2" w:semiHidden="0" w:uiPriority="73" w:unhideWhenUsed="0"/>
-    <w:lsdException w:name="Light Shading Accent 3" w:semiHidden="0" w:uiPriority="60" w:unhideWhenUsed="0"/>
-    <w:lsdException w:name="Light List Accent 3" w:semiHidden="0" w:uiPriority="61" w:unhideWhenUsed="0"/>
-    <w:lsdException w:name="Light Grid Accent 3" w:semiHidden="0" w:uiPriority="62" w:unhideWhenUsed="0"/>
-    <w:lsdException w:name="Medium Shading 1 Accent 3" w:semiHidden="0" w:uiPriority="63" w:unhideWhenUsed="0"/>
-    <w:lsdException w:name="Medium Shading 2 Accent 3" w:semiHidden="0" w:uiPriority="64" w:unhideWhenUsed="0"/>
-    <w:lsdException w:name="Medium List 1 Accent 3" w:semiHidden="0" w:uiPriority="65" w:unhideWhenUsed="0"/>
-    <w:lsdException w:name="Medium List 2 Accent 3" w:semiHidden="0" w:uiPriority="66" w:unhideWhenUsed="0"/>
-    <w:lsdException w:name="Medium Grid 1 Accent 3" w:semiHidden="0" w:uiPriority="67" w:unhideWhenUsed="0"/>
-    <w:lsdException w:name="Medium Grid 2 Accent 3" w:semiHidden="0" w:uiPriority="68" w:unhideWhenUsed="0"/>
-    <w:lsdException w:name="Medium Grid 3 Accent 3" w:semiHidden="0" w:uiPriority="69" w:unhideWhenUsed="0"/>
-    <w:lsdException w:name="Dark List Accent 3" w:semiHidden="0" w:uiPriority="70" w:unhideWhenUsed="0"/>
-    <w:lsdException w:name="Colorful Shading Accent 3" w:semiHidden="0" w:uiPriority="71" w:unhideWhenUsed="0"/>
-    <w:lsdException w:name="Colorful List Accent 3" w:semiHidden="0" w:uiPriority="72" w:unhideWhenUsed="0"/>
-    <w:lsdException w:name="Colorful Grid Accent 3" w:semiHidden="0" w:uiPriority="73" w:unhideWhenUsed="0"/>
-    <w:lsdException w:name="Light Shading Accent 4" w:semiHidden="0" w:uiPriority="60" w:unhideWhenUsed="0"/>
-    <w:lsdException w:name="Light List Accent 4" w:semiHidden="0" w:uiPriority="61" w:unhideWhenUsed="0"/>
-    <w:lsdException w:name="Light Grid Accent 4" w:semiHidden="0" w:uiPriority="62" w:unhideWhenUsed="0"/>
-    <w:lsdException w:name="Medium Shading 1 Accent 4" w:semiHidden="0" w:uiPriority="63" w:unhideWhenUsed="0"/>
-    <w:lsdException w:name="Medium Shading 2 Accent 4" w:semiHidden="0" w:uiPriority="64" w:unhideWhenUsed="0"/>
-    <w:lsdException w:name="Medium List 1 Accent 4" w:semiHidden="0" w:uiPriority="65" w:unhideWhenUsed="0"/>
-    <w:lsdException w:name="Medium List 2 Accent 4" w:semiHidden="0" w:uiPriority="66" w:unhideWhenUsed="0"/>
-    <w:lsdException w:name="Medium Grid 1 Accent 4" w:semiHidden="0" w:uiPriority="67" w:unhideWhenUsed="0"/>
-    <w:lsdException w:name="Medium Grid 2 Accent 4" w:semiHidden="0" w:uiPriority="68" w:unhideWhenUsed="0"/>
-    <w:lsdException w:name="Medium Grid 3 Accent 4" w:semiHidden="0" w:uiPriority="69" w:unhideWhenUsed="0"/>
-    <w:lsdException w:name="Dark List Accent 4" w:semiHidden="0" w:uiPriority="70" w:unhideWhenUsed="0"/>
-    <w:lsdException w:name="Colorful Shading Accent 4" w:semiHidden="0" w:uiPriority="71" w:unhideWhenUsed="0"/>
-    <w:lsdException w:name="Colorful List Accent 4" w:semiHidden="0" w:uiPriority="72" w:unhideWhenUsed="0"/>
-    <w:lsdException w:name="Colorful Grid Accent 4" w:semiHidden="0" w:uiPriority="73" w:unhideWhenUsed="0"/>
-    <w:lsdException w:name="Light Shading Accent 5" w:semiHidden="0" w:uiPriority="60" w:unhideWhenUsed="0"/>
-    <w:lsdException w:name="Light List Accent 5" w:semiHidden="0" w:uiPriority="61" w:unhideWhenUsed="0"/>
-    <w:lsdException w:name="Light Grid Accent 5" w:semiHidden="0" w:uiPriority="62" w:unhideWhenUsed="0"/>
-    <w:lsdException w:name="Medium Shading 1 Accent 5" w:semiHidden="0" w:uiPriority="63" w:unhideWhenUsed="0"/>
-    <w:lsdException w:name="Medium Shading 2 Accent 5" w:semiHidden="0" w:uiPriority="64" w:unhideWhenUsed="0"/>
-    <w:lsdException w:name="Medium List 1 Accent 5" w:semiHidden="0" w:uiPriority="65" w:unhideWhenUsed="0"/>
-    <w:lsdException w:name="Medium List 2 Accent 5" w:semiHidden="0" w:uiPriority="66" w:unhideWhenUsed="0"/>
-    <w:lsdException w:name="Medium Grid 1 Accent 5" w:semiHidden="0" w:uiPriority="67" w:unhideWhenUsed="0"/>
-    <w:lsdException w:name="Medium Grid 2 Accent 5" w:semiHidden="0" w:uiPriority="68" w:unhideWhenUsed="0"/>
-    <w:lsdException w:name="Medium Grid 3 Accent 5" w:semiHidden="0" w:uiPriority="69" w:unhideWhenUsed="0"/>
-    <w:lsdException w:name="Dark List Accent 5" w:semiHidden="0" w:uiPriority="70" w:unhideWhenUsed="0"/>
-    <w:lsdException w:name="Colorful Shading Accent 5" w:semiHidden="0" w:uiPriority="71" w:unhideWhenUsed="0"/>
-    <w:lsdException w:name="Colorful List Accent 5" w:semiHidden="0" w:uiPriority="72" w:unhideWhenUsed="0"/>
-    <w:lsdException w:name="Colorful Grid Accent 5" w:semiHidden="0" w:uiPriority="73" w:unhideWhenUsed="0"/>
-    <w:lsdException w:name="Light Shading Accent 6" w:semiHidden="0" w:uiPriority="60" w:unhideWhenUsed="0"/>
-    <w:lsdException w:name="Light List Accent 6" w:semiHidden="0" w:uiPriority="61" w:unhideWhenUsed="0"/>
-    <w:lsdException w:name="Light Grid Accent 6" w:semiHidden="0" w:uiPriority="62" w:unhideWhenUsed="0"/>
-    <w:lsdException w:name="Medium Shading 1 Accent 6" w:semiHidden="0" w:uiPriority="63" w:unhideWhenUsed="0"/>
-    <w:lsdException w:name="Medium Shading 2 Accent 6" w:semiHidden="0" w:uiPriority="64" w:unhideWhenUsed="0"/>
-    <w:lsdException w:name="Medium List 1 Accent 6" w:semiHidden="0" w:uiPriority="65" w:unhideWhenUsed="0"/>
-    <w:lsdException w:name="Medium List 2 Accent 6" w:semiHidden="0" w:uiPriority="66" w:unhideWhenUsed="0"/>
-    <w:lsdException w:name="Medium Grid 1 Accent 6" w:semiHidden="0" w:uiPriority="67" w:unhideWhenUsed="0"/>
-    <w:lsdException w:name="Medium Grid 2 Accent 6" w:semiHidden="0" w:uiPriority="68" w:unhideWhenUsed="0"/>
-    <w:lsdException w:name="Medium Grid 3 Accent 6" w:semiHidden="0" w:uiPriority="69" w:unhideWhenUsed="0"/>
-    <w:lsdException w:name="Dark List Accent 6" w:semiHidden="0" w:uiPriority="70" w:unhideWhenUsed="0"/>
-    <w:lsdException w:name="Colorful Shading Accent 6" w:semiHidden="0" w:uiPriority="71" w:unhideWhenUsed="0"/>
-    <w:lsdException w:name="Colorful List Accent 6" w:semiHidden="0" w:uiPriority="72" w:unhideWhenUsed="0"/>
-    <w:lsdException w:name="Colorful Grid Accent 6" w:semiHidden="0" w:uiPriority="73" w:unhideWhenUsed="0"/>
-    <w:lsdException w:name="Subtle Emphasis" w:semiHidden="0" w:uiPriority="19" w:unhideWhenUsed="0" w:qFormat="1"/>
-    <w:lsdException w:name="Intense Emphasis" w:semiHidden="0" w:uiPriority="21" w:unhideWhenUsed="0" w:qFormat="1"/>
-    <w:lsdException w:name="Subtle Reference" w:semiHidden="0" w:uiPriority="31" w:unhideWhenUsed="0" w:qFormat="1"/>
-    <w:lsdException w:name="Intense Reference" w:semiHidden="0" w:uiPriority="32" w:unhideWhenUsed="0" w:qFormat="1"/>
-    <w:lsdException w:name="Book Title" w:semiHidden="0" w:uiPriority="33" w:unhideWhenUsed="0" w:qFormat="1"/>
-    <w:lsdException w:name="Bibliography" w:uiPriority="37"/>
-    <w:lsdException w:name="TOC Heading" w:uiPriority="39" w:qFormat="1"/>
-  </w:latentStyles>
-  <w:style w:type="paragraph" w:default="1" w:styleId="Normal">
-    <w:name w:val="Normal"/>
-    <w:qFormat/>
-    <w:rsid w:val="00AD2CE0"/>
-    <w:pPr>
-      <w:spacing w:before="120" w:after="120" w:line="276" w:lineRule="auto"/>
-    </w:pPr>
-    <w:rPr>
-      <w:sz w:val="22"/>
-      <w:szCs w:val="22"/>
-    </w:rPr>
-  </w:style>
-  <w:style w:type="paragraph" w:styleId="Heading1">
-    <w:name w:val="heading 1"/>
-    <w:basedOn w:val="Normal"/>
-    <w:next w:val="Normal"/>
-    <w:link w:val="Heading1Char"/>
-    <w:qFormat/>
-    <w:rsid w:val="000D7704"/>
-    <w:pPr>
-      <w:keepNext/>
-      <w:pageBreakBefore/>
-      <w:numPr>
-        <w:numId w:val="1"/>
-      </w:numPr>
-      <w:spacing w:before="240" w:after="60" w:line="240" w:lineRule="auto"/>
-      <w:outlineLvl w:val="0"/>
-    </w:pPr>
-    <w:rPr>
-      <w:rFonts w:ascii="Times New Roman" w:hAnsi="Times New Roman"/>
-      <w:b/>
-      <w:kern w:val="28"/>
-      <w:sz w:val="28"/>
-      <w:szCs w:val="20"/>
-    </w:rPr>
-  </w:style>
-  <w:style w:type="paragraph" w:styleId="Heading2">
-    <w:name w:val="heading 2"/>
-    <w:basedOn w:val="Heading1"/>
-    <w:next w:val="Normal"/>
-    <w:link w:val="Heading2Char"/>
-    <w:qFormat/>
-    <w:rsid w:val="000D7704"/>
-    <w:pPr>
-      <w:pageBreakBefore w:val="0"/>
-      <w:numPr>
-        <w:ilvl w:val="1"/>
-      </w:numPr>
-      <w:spacing w:before="480" w:after="120"/>
-      <w:outlineLvl w:val="1"/>
-    </w:pPr>
-    <w:rPr>
-      <w:sz w:val="24"/>
-    </w:rPr>
-  </w:style>
-  <w:style w:type="paragraph" w:styleId="Heading3">
-    <w:name w:val="heading 3"/>
-    <w:basedOn w:val="Normal"/>
-    <w:next w:val="Normal"/>
-    <w:link w:val="Heading3Char"/>
-    <w:qFormat/>
-    <w:rsid w:val="007107AF"/>
-    <w:pPr>
-      <w:keepNext/>
-      <w:pageBreakBefore/>
-      <w:numPr>
-        <w:ilvl w:val="2"/>
-        <w:numId w:val="1"/>
-      </w:numPr>
-      <w:spacing w:before="240" w:after="60" w:line="240" w:lineRule="auto"/>
-      <w:outlineLvl w:val="2"/>
-    </w:pPr>
-    <w:rPr>
-      <w:rFonts w:ascii="Times New Roman" w:hAnsi="Times New Roman"/>
-      <w:b/>
-      <w:sz w:val="24"/>
-      <w:szCs w:val="20"/>
-    </w:rPr>
-  </w:style>
-  <w:style w:type="paragraph" w:styleId="Heading4">
-    <w:name w:val="heading 4"/>
-    <w:basedOn w:val="Normal"/>
-    <w:next w:val="Normal"/>
-    <w:link w:val="Heading4Char"/>
-    <w:qFormat/>
-    <w:rsid w:val="00973954"/>
-    <w:pPr>
-      <w:keepNext/>
-      <w:numPr>
-        <w:ilvl w:val="3"/>
-        <w:numId w:val="1"/>
-      </w:numPr>
-      <w:spacing w:before="360" w:after="60" w:line="240" w:lineRule="auto"/>
-      <w:outlineLvl w:val="3"/>
-    </w:pPr>
-    <w:rPr>
-      <w:rFonts w:ascii="Times New Roman" w:hAnsi="Times New Roman"/>
-      <w:b/>
-      <w:sz w:val="24"/>
-      <w:szCs w:val="20"/>
-    </w:rPr>
-  </w:style>
-  <w:style w:type="paragraph" w:styleId="Heading5">
-    <w:name w:val="heading 5"/>
-    <w:basedOn w:val="Normal"/>
-    <w:next w:val="Normal"/>
-    <w:link w:val="Heading5Char"/>
-    <w:qFormat/>
-    <w:rsid w:val="004E07B0"/>
-    <w:pPr>
-      <w:numPr>
-        <w:ilvl w:val="4"/>
-        <w:numId w:val="1"/>
-      </w:numPr>
-      <w:spacing w:before="240" w:after="60" w:line="240" w:lineRule="auto"/>
-      <w:outlineLvl w:val="4"/>
-    </w:pPr>
-    <w:rPr>
-      <w:rFonts w:ascii="Times New Roman" w:hAnsi="Times New Roman"/>
-      <w:b/>
-      <w:sz w:val="24"/>
-      <w:szCs w:val="20"/>
-    </w:rPr>
-  </w:style>
-  <w:style w:type="paragraph" w:styleId="Heading6">
-    <w:name w:val="heading 6"/>
-    <w:basedOn w:val="Normal"/>
-    <w:next w:val="Normal"/>
-    <w:link w:val="Heading6Char"/>
-    <w:qFormat/>
-    <w:rsid w:val="004E07B0"/>
-    <w:pPr>
-      <w:numPr>
-        <w:ilvl w:val="5"/>
-        <w:numId w:val="1"/>
-      </w:numPr>
-      <w:spacing w:before="240" w:after="60" w:line="240" w:lineRule="auto"/>
-      <w:outlineLvl w:val="5"/>
-    </w:pPr>
-    <w:rPr>
-      <w:rFonts w:ascii="Times New Roman" w:hAnsi="Times New Roman"/>
-      <w:i/>
-      <w:szCs w:val="20"/>
-    </w:rPr>
-  </w:style>
-  <w:style w:type="paragraph" w:styleId="Heading7">
-    <w:name w:val="heading 7"/>
-    <w:basedOn w:val="Normal"/>
-    <w:next w:val="Normal"/>
-    <w:link w:val="Heading7Char"/>
-    <w:qFormat/>
-    <w:rsid w:val="004E07B0"/>
-    <w:pPr>
-      <w:numPr>
-        <w:ilvl w:val="6"/>
-        <w:numId w:val="1"/>
-      </w:numPr>
-      <w:spacing w:before="240" w:after="60" w:line="240" w:lineRule="auto"/>
-      <w:outlineLvl w:val="6"/>
-    </w:pPr>
-    <w:rPr>
-      <w:rFonts w:ascii="Arial" w:hAnsi="Arial"/>
-      <w:sz w:val="20"/>
-      <w:szCs w:val="20"/>
-    </w:rPr>
-  </w:style>
-  <w:style w:type="paragraph" w:styleId="Heading8">
-    <w:name w:val="heading 8"/>
-    <w:basedOn w:val="Normal"/>
-    <w:next w:val="Normal"/>
-    <w:link w:val="Heading8Char"/>
-    <w:qFormat/>
-    <w:rsid w:val="004E07B0"/>
-    <w:pPr>
-      <w:numPr>
-        <w:ilvl w:val="7"/>
-        <w:numId w:val="1"/>
-      </w:numPr>
-      <w:spacing w:before="240" w:after="60" w:line="240" w:lineRule="auto"/>
-      <w:outlineLvl w:val="7"/>
-    </w:pPr>
-    <w:rPr>
-      <w:rFonts w:ascii="Arial" w:hAnsi="Arial"/>
-      <w:i/>
-      <w:sz w:val="20"/>
-      <w:szCs w:val="20"/>
-    </w:rPr>
-  </w:style>
-  <w:style w:type="paragraph" w:styleId="Heading9">
-    <w:name w:val="heading 9"/>
-    <w:basedOn w:val="Normal"/>
-    <w:next w:val="Normal"/>
-    <w:link w:val="Heading9Char"/>
-    <w:qFormat/>
-    <w:rsid w:val="004E07B0"/>
-    <w:pPr>
-      <w:numPr>
-        <w:ilvl w:val="8"/>
-        <w:numId w:val="1"/>
-      </w:numPr>
-      <w:spacing w:before="240" w:after="60" w:line="240" w:lineRule="auto"/>
-      <w:outlineLvl w:val="8"/>
-    </w:pPr>
-    <w:rPr>
-      <w:rFonts w:ascii="Arial" w:hAnsi="Arial"/>
-      <w:b/>
-      <w:i/>
-      <w:sz w:val="18"/>
-      <w:szCs w:val="20"/>
-    </w:rPr>
-  </w:style>
-  <w:style w:type="character" w:default="1" w:styleId="DefaultParagraphFont">
-    <w:name w:val="Default Paragraph Font"/>
-    <w:uiPriority w:val="1"/>
-    <w:semiHidden/>
     <w:unhideWhenUsed/>
   </w:style>
   <w:style w:type="table" w:default="1" w:styleId="TableNormal">
@@ -34438,7 +34643,7 @@
 </file>
 
 <file path=customXml/itemProps1.xml><?xml version="1.0" encoding="utf-8"?>
-<ds:datastoreItem xmlns:ds="http://schemas.openxmlformats.org/officeDocument/2006/customXml" ds:itemID="{607A913B-8A37-4D4B-A925-00B03FC99F79}">
+<ds:datastoreItem xmlns:ds="http://schemas.openxmlformats.org/officeDocument/2006/customXml" ds:itemID="{0842B6FA-86A2-4617-A008-688028FCAFB5}">
   <ds:schemaRefs>
     <ds:schemaRef ds:uri="http://schemas.openxmlformats.org/officeDocument/2006/bibliography"/>
   </ds:schemaRefs>

</xml_diff>

<commit_message>
QUAL-94: Updated ICD to replace Remote Inventory with HDDS Pass-Through
</commit_message>
<xml_diff>
--- a/doc/requirements/LV33-151001 MPS Qualification Software ICD.docx
+++ b/doc/requirements/LV33-151001 MPS Qualification Software ICD.docx
@@ -471,6 +471,115 @@
           </w:p>
         </w:tc>
       </w:tr>
+      <w:tr>
+        <w:trPr>
+          <w:trHeight w:val="273"/>
+          <w:ins w:id="9" w:author="jburmeister" w:date="2016-06-17T13:02:00Z"/>
+        </w:trPr>
+        <w:tc>
+          <w:tcPr>
+            <w:tcW w:w="469" w:type="pct"/>
+          </w:tcPr>
+          <w:p>
+            <w:pPr>
+              <w:tabs>
+                <w:tab w:val="center" w:pos="4680"/>
+                <w:tab w:val="right" w:pos="9360"/>
+              </w:tabs>
+              <w:spacing w:before="0" w:after="0" w:line="240" w:lineRule="auto"/>
+              <w:rPr>
+                <w:ins w:id="10" w:author="jburmeister" w:date="2016-06-17T13:02:00Z"/>
+              </w:rPr>
+            </w:pPr>
+          </w:p>
+        </w:tc>
+        <w:tc>
+          <w:tcPr>
+            <w:tcW w:w="439" w:type="pct"/>
+          </w:tcPr>
+          <w:p>
+            <w:pPr>
+              <w:tabs>
+                <w:tab w:val="center" w:pos="4680"/>
+                <w:tab w:val="right" w:pos="9360"/>
+              </w:tabs>
+              <w:spacing w:before="0" w:after="0" w:line="240" w:lineRule="auto"/>
+              <w:rPr>
+                <w:ins w:id="11" w:author="jburmeister" w:date="2016-06-17T13:02:00Z"/>
+              </w:rPr>
+            </w:pPr>
+            <w:ins w:id="12" w:author="jburmeister" w:date="2016-06-17T13:02:00Z">
+              <w:r>
+                <w:t>0.3</w:t>
+              </w:r>
+            </w:ins>
+          </w:p>
+        </w:tc>
+        <w:tc>
+          <w:tcPr>
+            <w:tcW w:w="2558" w:type="pct"/>
+          </w:tcPr>
+          <w:p>
+            <w:pPr>
+              <w:tabs>
+                <w:tab w:val="center" w:pos="4680"/>
+                <w:tab w:val="right" w:pos="9360"/>
+              </w:tabs>
+              <w:spacing w:before="0" w:after="0" w:line="240" w:lineRule="auto"/>
+              <w:rPr>
+                <w:ins w:id="13" w:author="jburmeister" w:date="2016-06-17T13:02:00Z"/>
+              </w:rPr>
+            </w:pPr>
+            <w:ins w:id="14" w:author="jburmeister" w:date="2016-06-17T13:02:00Z">
+              <w:r>
+                <w:t>Added HDDS Pass-Through (tkLABS)</w:t>
+              </w:r>
+            </w:ins>
+          </w:p>
+        </w:tc>
+        <w:tc>
+          <w:tcPr>
+            <w:tcW w:w="679" w:type="pct"/>
+          </w:tcPr>
+          <w:p>
+            <w:pPr>
+              <w:tabs>
+                <w:tab w:val="center" w:pos="4680"/>
+                <w:tab w:val="right" w:pos="9360"/>
+              </w:tabs>
+              <w:spacing w:before="0" w:after="0" w:line="240" w:lineRule="auto"/>
+              <w:rPr>
+                <w:ins w:id="15" w:author="jburmeister" w:date="2016-06-17T13:02:00Z"/>
+              </w:rPr>
+            </w:pPr>
+            <w:ins w:id="16" w:author="jburmeister" w:date="2016-06-17T13:02:00Z">
+              <w:r>
+                <w:t>2016</w:t>
+              </w:r>
+              <w:r>
+                <w:t>0617</w:t>
+              </w:r>
+            </w:ins>
+          </w:p>
+        </w:tc>
+        <w:tc>
+          <w:tcPr>
+            <w:tcW w:w="855" w:type="pct"/>
+          </w:tcPr>
+          <w:p>
+            <w:pPr>
+              <w:tabs>
+                <w:tab w:val="center" w:pos="4680"/>
+                <w:tab w:val="right" w:pos="9360"/>
+              </w:tabs>
+              <w:spacing w:before="0" w:after="0" w:line="240" w:lineRule="auto"/>
+              <w:rPr>
+                <w:ins w:id="17" w:author="jburmeister" w:date="2016-06-17T13:02:00Z"/>
+              </w:rPr>
+            </w:pPr>
+          </w:p>
+        </w:tc>
+      </w:tr>
     </w:tbl>
     <w:p>
       <w:pPr>
@@ -4864,12 +4973,12 @@
       <w:pPr>
         <w:pStyle w:val="Heading1"/>
       </w:pPr>
-      <w:bookmarkStart w:id="9" w:name="_Toc449505712"/>
+      <w:bookmarkStart w:id="18" w:name="_Toc449505712"/>
       <w:r>
         <w:lastRenderedPageBreak/>
         <w:t>Scope</w:t>
       </w:r>
-      <w:bookmarkEnd w:id="9"/>
+      <w:bookmarkEnd w:id="18"/>
     </w:p>
     <w:p>
       <w:r>
@@ -4907,11 +5016,11 @@
       <w:pPr>
         <w:pStyle w:val="Heading2"/>
       </w:pPr>
-      <w:bookmarkStart w:id="10" w:name="_Toc449505713"/>
+      <w:bookmarkStart w:id="19" w:name="_Toc449505713"/>
       <w:r>
         <w:t>Identification</w:t>
       </w:r>
-      <w:bookmarkEnd w:id="10"/>
+      <w:bookmarkEnd w:id="19"/>
     </w:p>
     <w:p>
       <w:r>
@@ -4939,11 +5048,11 @@
       <w:pPr>
         <w:pStyle w:val="Heading2"/>
       </w:pPr>
-      <w:bookmarkStart w:id="11" w:name="_Toc449505714"/>
+      <w:bookmarkStart w:id="20" w:name="_Toc449505714"/>
       <w:r>
         <w:t>Document Overview</w:t>
       </w:r>
-      <w:bookmarkEnd w:id="11"/>
+      <w:bookmarkEnd w:id="20"/>
     </w:p>
     <w:p>
       <w:r>
@@ -5082,9 +5191,16 @@
       <w:pPr>
         <w:pStyle w:val="BulletList"/>
       </w:pPr>
-      <w:r>
-        <w:t>System Inventory</w:t>
-      </w:r>
+      <w:ins w:id="21" w:author="jburmeister" w:date="2016-06-17T13:03:00Z">
+        <w:r>
+          <w:t>HDDS Pass-Through</w:t>
+        </w:r>
+      </w:ins>
+      <w:del w:id="22" w:author="jburmeister" w:date="2016-06-17T13:03:00Z">
+        <w:r>
+          <w:delText>System Inventory</w:delText>
+        </w:r>
+      </w:del>
     </w:p>
     <w:p>
       <w:pPr>
@@ -5099,12 +5215,12 @@
       <w:pPr>
         <w:pStyle w:val="Heading1"/>
       </w:pPr>
-      <w:bookmarkStart w:id="12" w:name="_Toc449505715"/>
+      <w:bookmarkStart w:id="23" w:name="_Toc449505715"/>
       <w:r>
         <w:lastRenderedPageBreak/>
         <w:t>Applicable Documents</w:t>
       </w:r>
-      <w:bookmarkEnd w:id="12"/>
+      <w:bookmarkEnd w:id="23"/>
     </w:p>
     <w:p>
       <w:hyperlink r:id="rId14" w:history="1">
@@ -5238,7 +5354,64 @@
                 <w:szCs w:val="20"/>
               </w:rPr>
             </w:pPr>
-            <w:r>
+            <w:del w:id="24" w:author="jburmeister" w:date="2016-06-17T12:57:00Z">
+              <w:r>
+                <w:rPr>
+                  <w:rFonts w:ascii="Times New Roman" w:hAnsi="Times New Roman" w:cs="Times New Roman"/>
+                  <w:b/>
+                  <w:noProof/>
+                  <w:sz w:val="20"/>
+                  <w:szCs w:val="20"/>
+                </w:rPr>
+                <w:delText>LV33-</w:delText>
+              </w:r>
+              <w:r>
+                <w:rPr>
+                  <w:rFonts w:ascii="Times New Roman" w:hAnsi="Times New Roman" w:cs="Times New Roman"/>
+                  <w:b/>
+                  <w:noProof/>
+                  <w:sz w:val="20"/>
+                  <w:szCs w:val="20"/>
+                </w:rPr>
+                <w:delText>080302</w:delText>
+              </w:r>
+            </w:del>
+          </w:p>
+        </w:tc>
+        <w:tc>
+          <w:tcPr>
+            <w:tcW w:w="810" w:type="dxa"/>
+          </w:tcPr>
+          <w:p>
+            <w:pPr>
+              <w:spacing w:before="0" w:after="0" w:line="240" w:lineRule="auto"/>
+              <w:jc w:val="both"/>
+              <w:rPr>
+                <w:rFonts w:ascii="Times New Roman" w:hAnsi="Times New Roman"/>
+                <w:b/>
+                <w:noProof/>
+                <w:sz w:val="20"/>
+                <w:szCs w:val="20"/>
+              </w:rPr>
+            </w:pPr>
+            <w:r>
+              <w:t xml:space="preserve">Rev. </w:t>
+            </w:r>
+            <w:del w:id="25" w:author="jburmeister" w:date="2016-06-17T12:58:00Z">
+              <w:r>
+                <w:delText>5</w:delText>
+              </w:r>
+            </w:del>
+          </w:p>
+        </w:tc>
+        <w:tc>
+          <w:tcPr>
+            <w:tcW w:w="7110" w:type="dxa"/>
+          </w:tcPr>
+          <w:p>
+            <w:pPr>
+              <w:spacing w:before="0" w:after="0" w:line="240" w:lineRule="auto"/>
+              <w:jc w:val="both"/>
               <w:rPr>
                 <w:rFonts w:ascii="Times New Roman" w:hAnsi="Times New Roman" w:cs="Times New Roman"/>
                 <w:b/>
@@ -5246,8 +5419,31 @@
                 <w:sz w:val="20"/>
                 <w:szCs w:val="20"/>
               </w:rPr>
-              <w:t>LV33-</w:t>
-            </w:r>
+            </w:pPr>
+            <w:ins w:id="26" w:author="jburmeister" w:date="2016-06-17T12:57:00Z">
+              <w:r>
+                <w:rPr>
+                  <w:rFonts w:ascii="Times New Roman" w:hAnsi="Times New Roman" w:cs="Times New Roman"/>
+                  <w:b/>
+                  <w:noProof/>
+                  <w:sz w:val="20"/>
+                  <w:szCs w:val="20"/>
+                </w:rPr>
+                <w:t>MPS Host Domain Device Service</w:t>
+              </w:r>
+            </w:ins>
+            <w:del w:id="27" w:author="jburmeister" w:date="2016-06-17T12:57:00Z">
+              <w:r>
+                <w:rPr>
+                  <w:rFonts w:ascii="Times New Roman" w:hAnsi="Times New Roman" w:cs="Times New Roman"/>
+                  <w:b/>
+                  <w:noProof/>
+                  <w:sz w:val="20"/>
+                  <w:szCs w:val="20"/>
+                </w:rPr>
+                <w:delText>Thales Remote Inventory</w:delText>
+              </w:r>
+            </w:del>
             <w:r>
               <w:rPr>
                 <w:rFonts w:ascii="Times New Roman" w:hAnsi="Times New Roman" w:cs="Times New Roman"/>
@@ -5256,56 +5452,7 @@
                 <w:sz w:val="20"/>
                 <w:szCs w:val="20"/>
               </w:rPr>
-              <w:t>080302</w:t>
-            </w:r>
-          </w:p>
-        </w:tc>
-        <w:tc>
-          <w:tcPr>
-            <w:tcW w:w="810" w:type="dxa"/>
-          </w:tcPr>
-          <w:p>
-            <w:pPr>
-              <w:spacing w:before="0" w:after="0" w:line="240" w:lineRule="auto"/>
-              <w:jc w:val="both"/>
-              <w:rPr>
-                <w:rFonts w:ascii="Times New Roman" w:hAnsi="Times New Roman"/>
-                <w:b/>
-                <w:noProof/>
-                <w:sz w:val="20"/>
-                <w:szCs w:val="20"/>
-              </w:rPr>
-            </w:pPr>
-            <w:r>
-              <w:t>Rev. 5</w:t>
-            </w:r>
-          </w:p>
-        </w:tc>
-        <w:tc>
-          <w:tcPr>
-            <w:tcW w:w="7110" w:type="dxa"/>
-          </w:tcPr>
-          <w:p>
-            <w:pPr>
-              <w:spacing w:before="0" w:after="0" w:line="240" w:lineRule="auto"/>
-              <w:jc w:val="both"/>
-              <w:rPr>
-                <w:rFonts w:ascii="Times New Roman" w:hAnsi="Times New Roman" w:cs="Times New Roman"/>
-                <w:b/>
-                <w:noProof/>
-                <w:sz w:val="20"/>
-                <w:szCs w:val="20"/>
-              </w:rPr>
-            </w:pPr>
-            <w:r>
-              <w:rPr>
-                <w:rFonts w:ascii="Times New Roman" w:hAnsi="Times New Roman" w:cs="Times New Roman"/>
-                <w:b/>
-                <w:noProof/>
-                <w:sz w:val="20"/>
-                <w:szCs w:val="20"/>
-              </w:rPr>
-              <w:t>Thales Remote Inventory Interface Control Document</w:t>
+              <w:t xml:space="preserve"> Interface Control Document</w:t>
             </w:r>
           </w:p>
         </w:tc>
@@ -5518,22 +5665,22 @@
       <w:pPr>
         <w:pStyle w:val="Heading1"/>
       </w:pPr>
-      <w:bookmarkStart w:id="13" w:name="_Toc449505716"/>
+      <w:bookmarkStart w:id="28" w:name="_Toc449505716"/>
       <w:r>
         <w:lastRenderedPageBreak/>
         <w:t>Interface Definitions</w:t>
       </w:r>
-      <w:bookmarkEnd w:id="13"/>
+      <w:bookmarkEnd w:id="28"/>
     </w:p>
     <w:p>
       <w:pPr>
         <w:pStyle w:val="Heading2"/>
       </w:pPr>
-      <w:bookmarkStart w:id="14" w:name="_Toc449505717"/>
+      <w:bookmarkStart w:id="29" w:name="_Toc449505717"/>
       <w:r>
         <w:t>Control and Reporting Interface</w:t>
       </w:r>
-      <w:bookmarkEnd w:id="14"/>
+      <w:bookmarkEnd w:id="29"/>
     </w:p>
     <w:p>
       <w:r>
@@ -5669,9 +5816,7 @@
       <w:pPr>
         <w:pStyle w:val="Heading3"/>
       </w:pPr>
-      <w:bookmarkStart w:id="15" w:name="_Toc449505718"/>
-      <w:bookmarkStart w:id="16" w:name="_GoBack"/>
-      <w:bookmarkEnd w:id="16"/>
+      <w:bookmarkStart w:id="30" w:name="_Toc449505718"/>
       <w:r>
         <w:lastRenderedPageBreak/>
         <w:t>CPU</w:t>
@@ -5679,7 +5824,7 @@
       <w:r>
         <w:t xml:space="preserve"> Loading</w:t>
       </w:r>
-      <w:bookmarkEnd w:id="15"/>
+      <w:bookmarkEnd w:id="30"/>
     </w:p>
     <w:p>
       <w:r>
@@ -5891,24 +6036,24 @@
       <w:r>
         <w:t>optional float level</w:t>
       </w:r>
-      <w:ins w:id="17" w:author="jburmeister" w:date="2016-06-07T13:06:00Z">
+      <w:ins w:id="31" w:author="jburmeister" w:date="2016-06-07T13:06:00Z">
         <w:r>
           <w:t xml:space="preserve"> = </w:t>
         </w:r>
-        <w:commentRangeStart w:id="18"/>
+        <w:commentRangeStart w:id="32"/>
         <w:r>
           <w:t>2</w:t>
         </w:r>
       </w:ins>
-      <w:commentRangeEnd w:id="18"/>
-      <w:ins w:id="19" w:author="jburmeister" w:date="2016-06-07T14:25:00Z">
+      <w:commentRangeEnd w:id="32"/>
+      <w:ins w:id="33" w:author="jburmeister" w:date="2016-06-07T14:25:00Z">
         <w:r>
           <w:rPr>
             <w:rStyle w:val="CommentReference"/>
             <w:rFonts w:ascii="Calibri" w:eastAsia="Times New Roman" w:hAnsi="Calibri" w:cs="Times New Roman"/>
             <w:lang w:bidi="ar-SA"/>
           </w:rPr>
-          <w:commentReference w:id="18"/>
+          <w:commentReference w:id="32"/>
         </w:r>
       </w:ins>
       <w:r>
@@ -6123,22 +6268,22 @@
             <w:r>
               <w:t xml:space="preserve"> (default 80%)</w:t>
             </w:r>
-            <w:ins w:id="20" w:author="jburmeister" w:date="2016-06-07T13:06:00Z">
+            <w:ins w:id="34" w:author="jburmeister" w:date="2016-06-07T13:06:00Z">
               <w:r>
                 <w:t>; level is specified as percentage, e.g. 80% is 80.</w:t>
               </w:r>
-              <w:commentRangeStart w:id="21"/>
+              <w:commentRangeStart w:id="35"/>
               <w:r>
                 <w:t>0</w:t>
               </w:r>
             </w:ins>
-            <w:commentRangeEnd w:id="21"/>
-            <w:ins w:id="22" w:author="jburmeister" w:date="2016-06-07T14:26:00Z">
+            <w:commentRangeEnd w:id="35"/>
+            <w:ins w:id="36" w:author="jburmeister" w:date="2016-06-07T14:26:00Z">
               <w:r>
                 <w:rPr>
                   <w:rStyle w:val="CommentReference"/>
                 </w:rPr>
-                <w:commentReference w:id="21"/>
+                <w:commentReference w:id="35"/>
               </w:r>
             </w:ins>
           </w:p>
@@ -6562,7 +6707,7 @@
             <w:r>
               <w:t xml:space="preserve">CPU </w:t>
             </w:r>
-            <w:del w:id="23" w:author="jburmeister" w:date="2016-06-07T13:06:00Z">
+            <w:del w:id="37" w:author="jburmeister" w:date="2016-06-07T13:06:00Z">
               <w:r>
                 <w:delText xml:space="preserve"> </w:delText>
               </w:r>
@@ -6570,7 +6715,7 @@
             <w:r>
               <w:t>utilization</w:t>
             </w:r>
-            <w:ins w:id="24" w:author="jburmeister" w:date="2016-06-07T13:06:00Z">
+            <w:ins w:id="38" w:author="jburmeister" w:date="2016-06-07T13:06:00Z">
               <w:r>
                 <w:t>; specified as percentage, e.g. 80% is 80.0</w:t>
               </w:r>
@@ -6613,12 +6758,12 @@
             <w:r>
               <w:t>, one value per core</w:t>
             </w:r>
-            <w:ins w:id="25" w:author="jburmeister" w:date="2016-06-07T13:07:00Z">
+            <w:ins w:id="39" w:author="jburmeister" w:date="2016-06-07T13:07:00Z">
               <w:r>
                 <w:t>; specified as percentage, e.g. 80% is 80.0</w:t>
               </w:r>
             </w:ins>
-            <w:del w:id="26" w:author="jburmeister" w:date="2016-06-07T13:07:00Z">
+            <w:del w:id="40" w:author="jburmeister" w:date="2016-06-07T13:07:00Z">
               <w:r>
                 <w:delText xml:space="preserve"> </w:delText>
               </w:r>
@@ -6664,7 +6809,7 @@
       <w:pPr>
         <w:pStyle w:val="Heading3"/>
       </w:pPr>
-      <w:bookmarkStart w:id="27" w:name="_Toc449505719"/>
+      <w:bookmarkStart w:id="41" w:name="_Toc449505719"/>
       <w:r>
         <w:lastRenderedPageBreak/>
         <w:t>M</w:t>
@@ -6675,7 +6820,7 @@
       <w:r>
         <w:t>Bandwidth</w:t>
       </w:r>
-      <w:bookmarkEnd w:id="27"/>
+      <w:bookmarkEnd w:id="41"/>
     </w:p>
     <w:p>
       <w:r>
@@ -7404,12 +7549,12 @@
       <w:pPr>
         <w:pStyle w:val="Heading3"/>
       </w:pPr>
-      <w:bookmarkStart w:id="28" w:name="_Toc449505720"/>
+      <w:bookmarkStart w:id="42" w:name="_Toc449505720"/>
       <w:r>
         <w:lastRenderedPageBreak/>
         <w:t>Analog Audio</w:t>
       </w:r>
-      <w:bookmarkEnd w:id="28"/>
+      <w:bookmarkEnd w:id="42"/>
     </w:p>
     <w:p>
       <w:r>
@@ -9750,7 +9895,7 @@
       <w:pPr>
         <w:pStyle w:val="Heading3"/>
       </w:pPr>
-      <w:bookmarkStart w:id="29" w:name="_Toc449505721"/>
+      <w:bookmarkStart w:id="43" w:name="_Toc449505721"/>
       <w:r>
         <w:lastRenderedPageBreak/>
         <w:t xml:space="preserve">Carrier Card </w:t>
@@ -9761,7 +9906,7 @@
       <w:r>
         <w:t xml:space="preserve"> Audio</w:t>
       </w:r>
-      <w:bookmarkEnd w:id="29"/>
+      <w:bookmarkEnd w:id="43"/>
     </w:p>
     <w:p>
       <w:r>
@@ -11022,12 +11167,12 @@
       <w:pPr>
         <w:pStyle w:val="Heading3"/>
       </w:pPr>
-      <w:bookmarkStart w:id="30" w:name="_Toc449505722"/>
+      <w:bookmarkStart w:id="44" w:name="_Toc449505722"/>
       <w:r>
         <w:lastRenderedPageBreak/>
         <w:t>Audio Video Encoder</w:t>
       </w:r>
-      <w:bookmarkEnd w:id="30"/>
+      <w:bookmarkEnd w:id="44"/>
     </w:p>
     <w:p>
       <w:pPr>
@@ -12079,12 +12224,12 @@
       <w:pPr>
         <w:pStyle w:val="Heading3"/>
       </w:pPr>
-      <w:bookmarkStart w:id="31" w:name="_Toc449505723"/>
+      <w:bookmarkStart w:id="45" w:name="_Toc449505723"/>
       <w:r>
         <w:lastRenderedPageBreak/>
         <w:t>Ethernet</w:t>
       </w:r>
-      <w:bookmarkEnd w:id="31"/>
+      <w:bookmarkEnd w:id="45"/>
     </w:p>
     <w:p>
       <w:pPr>
@@ -12373,7 +12518,7 @@
             <w:r>
               <w:t xml:space="preserve"> to halt and reply with a report</w:t>
             </w:r>
-            <w:ins w:id="32" w:author="jburmeister" w:date="2016-06-07T13:33:00Z">
+            <w:ins w:id="46" w:author="jburmeister" w:date="2016-06-07T13:33:00Z">
               <w:r>
                 <w:t>;</w:t>
               </w:r>
@@ -12381,25 +12526,7 @@
                 <w:rPr>
                   <w:rFonts w:eastAsiaTheme="minorEastAsia"/>
                 </w:rPr>
-                <w:t xml:space="preserve"> </w:t>
-              </w:r>
-              <w:r>
-                <w:rPr>
-                  <w:rFonts w:eastAsiaTheme="minorEastAsia"/>
-                </w:rPr>
-                <w:t xml:space="preserve">the </w:t>
-              </w:r>
-              <w:r>
-                <w:rPr>
-                  <w:rFonts w:eastAsiaTheme="minorEastAsia"/>
-                </w:rPr>
-                <w:t>report</w:t>
-              </w:r>
-              <w:r>
-                <w:rPr>
-                  <w:rFonts w:eastAsiaTheme="minorEastAsia"/>
-                </w:rPr>
-                <w:t xml:space="preserve"> will include the </w:t>
+                <w:t xml:space="preserve"> the report will include the </w:t>
               </w:r>
               <w:r>
                 <w:rPr>
@@ -12413,7 +12540,7 @@
                 </w:rPr>
                 <w:t xml:space="preserve"> values just prior to </w:t>
               </w:r>
-              <w:commentRangeStart w:id="33"/>
+              <w:commentRangeStart w:id="47"/>
               <w:r>
                 <w:rPr>
                   <w:rFonts w:eastAsiaTheme="minorEastAsia"/>
@@ -12421,13 +12548,13 @@
                 <w:t>stopping</w:t>
               </w:r>
             </w:ins>
-            <w:commentRangeEnd w:id="33"/>
-            <w:ins w:id="34" w:author="jburmeister" w:date="2016-06-07T14:27:00Z">
+            <w:commentRangeEnd w:id="47"/>
+            <w:ins w:id="48" w:author="jburmeister" w:date="2016-06-07T14:27:00Z">
               <w:r>
                 <w:rPr>
                   <w:rStyle w:val="CommentReference"/>
                 </w:rPr>
-                <w:commentReference w:id="33"/>
+                <w:commentReference w:id="47"/>
               </w:r>
             </w:ins>
           </w:p>
@@ -12808,44 +12935,44 @@
         <w:pStyle w:val="rststyle-codeblock"/>
         <w:framePr w:wrap="around"/>
         <w:rPr>
-          <w:ins w:id="35" w:author="jburmeister" w:date="2016-06-07T13:01:00Z"/>
+          <w:ins w:id="49" w:author="jburmeister" w:date="2016-06-07T13:01:00Z"/>
         </w:rPr>
       </w:pPr>
       <w:r>
         <w:tab/>
         <w:t xml:space="preserve">required </w:t>
       </w:r>
-      <w:del w:id="36" w:author="jburmeister" w:date="2016-06-07T13:00:00Z">
+      <w:del w:id="50" w:author="jburmeister" w:date="2016-06-07T13:00:00Z">
         <w:r>
           <w:delText xml:space="preserve">string </w:delText>
         </w:r>
       </w:del>
-      <w:ins w:id="37" w:author="jburmeister" w:date="2016-06-07T13:00:00Z">
+      <w:ins w:id="51" w:author="jburmeister" w:date="2016-06-07T13:00:00Z">
         <w:r>
           <w:t xml:space="preserve">float </w:t>
         </w:r>
       </w:ins>
-      <w:commentRangeStart w:id="38"/>
-      <w:ins w:id="39" w:author="jburmeister" w:date="2016-06-07T13:01:00Z">
+      <w:commentRangeStart w:id="52"/>
+      <w:ins w:id="53" w:author="jburmeister" w:date="2016-06-07T13:01:00Z">
         <w:r>
           <w:t>bandwidth</w:t>
         </w:r>
       </w:ins>
-      <w:del w:id="40" w:author="jburmeister" w:date="2016-06-07T13:01:00Z">
+      <w:del w:id="54" w:author="jburmeister" w:date="2016-06-07T13:01:00Z">
         <w:r>
           <w:delText>result</w:delText>
         </w:r>
       </w:del>
-      <w:commentRangeEnd w:id="38"/>
+      <w:commentRangeEnd w:id="52"/>
       <w:r>
         <w:rPr>
           <w:rStyle w:val="CommentReference"/>
           <w:rFonts w:ascii="Calibri" w:eastAsia="Times New Roman" w:hAnsi="Calibri" w:cs="Times New Roman"/>
           <w:lang w:bidi="ar-SA"/>
         </w:rPr>
-        <w:commentReference w:id="38"/>
-      </w:r>
-      <w:del w:id="41" w:author="jburmeister" w:date="2016-06-07T13:01:00Z">
+        <w:commentReference w:id="52"/>
+      </w:r>
+      <w:del w:id="55" w:author="jburmeister" w:date="2016-06-07T13:01:00Z">
         <w:r>
           <w:delText xml:space="preserve"> </w:delText>
         </w:r>
@@ -12853,7 +12980,7 @@
       <w:r>
         <w:tab/>
       </w:r>
-      <w:del w:id="42" w:author="jburmeister" w:date="2016-06-07T13:01:00Z">
+      <w:del w:id="56" w:author="jburmeister" w:date="2016-06-07T13:01:00Z">
         <w:r>
           <w:tab/>
         </w:r>
@@ -12867,7 +12994,7 @@
         <w:pStyle w:val="rststyle-codeblock"/>
         <w:framePr w:wrap="around"/>
       </w:pPr>
-      <w:ins w:id="43" w:author="jburmeister" w:date="2016-06-07T13:01:00Z">
+      <w:ins w:id="57" w:author="jburmeister" w:date="2016-06-07T13:01:00Z">
         <w:r>
           <w:tab/>
           <w:t>required uint32 retries</w:t>
@@ -13046,12 +13173,12 @@
             <w:tcW w:w="2376" w:type="dxa"/>
           </w:tcPr>
           <w:p>
-            <w:del w:id="44" w:author="jburmeister" w:date="2016-06-07T13:01:00Z">
+            <w:del w:id="58" w:author="jburmeister" w:date="2016-06-07T13:01:00Z">
               <w:r>
                 <w:delText>result</w:delText>
               </w:r>
             </w:del>
-            <w:ins w:id="45" w:author="jburmeister" w:date="2016-06-07T13:01:00Z">
+            <w:ins w:id="59" w:author="jburmeister" w:date="2016-06-07T13:01:00Z">
               <w:r>
                 <w:t>bandwidth</w:t>
               </w:r>
@@ -13066,17 +13193,17 @@
             <w:pPr>
               <w:cnfStyle w:val="000000000000" w:firstRow="0" w:lastRow="0" w:firstColumn="0" w:lastColumn="0" w:oddVBand="0" w:evenVBand="0" w:oddHBand="0" w:evenHBand="0" w:firstRowFirstColumn="0" w:firstRowLastColumn="0" w:lastRowFirstColumn="0" w:lastRowLastColumn="0"/>
             </w:pPr>
-            <w:del w:id="46" w:author="jburmeister" w:date="2016-06-07T13:02:00Z">
+            <w:del w:id="60" w:author="jburmeister" w:date="2016-06-07T13:02:00Z">
               <w:r>
                 <w:delText xml:space="preserve">Output </w:delText>
               </w:r>
             </w:del>
-            <w:ins w:id="47" w:author="jburmeister" w:date="2016-06-07T13:02:00Z">
+            <w:ins w:id="61" w:author="jburmeister" w:date="2016-06-07T13:02:00Z">
               <w:r>
                 <w:t>Current instantaneous bandwidth as reported by</w:t>
               </w:r>
             </w:ins>
-            <w:del w:id="48" w:author="jburmeister" w:date="2016-06-07T13:02:00Z">
+            <w:del w:id="62" w:author="jburmeister" w:date="2016-06-07T13:02:00Z">
               <w:r>
                 <w:delText>of the</w:delText>
               </w:r>
@@ -13084,12 +13211,12 @@
             <w:r>
               <w:t xml:space="preserve"> iPerf</w:t>
             </w:r>
-            <w:ins w:id="49" w:author="jburmeister" w:date="2016-06-07T13:02:00Z">
+            <w:ins w:id="63" w:author="jburmeister" w:date="2016-06-07T13:02:00Z">
               <w:r>
                 <w:t>, in megabits/second</w:t>
               </w:r>
             </w:ins>
-            <w:del w:id="50" w:author="jburmeister" w:date="2016-06-07T13:02:00Z">
+            <w:del w:id="64" w:author="jburmeister" w:date="2016-06-07T13:02:00Z">
               <w:r>
                 <w:delText xml:space="preserve"> measurement</w:delText>
               </w:r>
@@ -13100,7 +13227,7 @@
       <w:tr>
         <w:trPr>
           <w:cnfStyle w:val="000000100000" w:firstRow="0" w:lastRow="0" w:firstColumn="0" w:lastColumn="0" w:oddVBand="0" w:evenVBand="0" w:oddHBand="1" w:evenHBand="0" w:firstRowFirstColumn="0" w:firstRowLastColumn="0" w:lastRowFirstColumn="0" w:lastRowLastColumn="0"/>
-          <w:ins w:id="51" w:author="jburmeister" w:date="2016-06-07T13:02:00Z"/>
+          <w:ins w:id="65" w:author="jburmeister" w:date="2016-06-07T13:02:00Z"/>
         </w:trPr>
         <w:tc>
           <w:tcPr>
@@ -13110,10 +13237,10 @@
           <w:p>
             <w:pPr>
               <w:rPr>
-                <w:ins w:id="52" w:author="jburmeister" w:date="2016-06-07T13:02:00Z"/>
-              </w:rPr>
-            </w:pPr>
-            <w:ins w:id="53" w:author="jburmeister" w:date="2016-06-07T13:02:00Z">
+                <w:ins w:id="66" w:author="jburmeister" w:date="2016-06-07T13:02:00Z"/>
+              </w:rPr>
+            </w:pPr>
+            <w:ins w:id="67" w:author="jburmeister" w:date="2016-06-07T13:02:00Z">
               <w:r>
                 <w:t>retries</w:t>
               </w:r>
@@ -13128,20 +13255,20 @@
             <w:pPr>
               <w:cnfStyle w:val="000000100000" w:firstRow="0" w:lastRow="0" w:firstColumn="0" w:lastColumn="0" w:oddVBand="0" w:evenVBand="0" w:oddHBand="1" w:evenHBand="0" w:firstRowFirstColumn="0" w:firstRowLastColumn="0" w:lastRowFirstColumn="0" w:lastRowLastColumn="0"/>
               <w:rPr>
-                <w:ins w:id="54" w:author="jburmeister" w:date="2016-06-07T13:02:00Z"/>
-              </w:rPr>
-            </w:pPr>
-            <w:ins w:id="55" w:author="jburmeister" w:date="2016-06-07T13:02:00Z">
+                <w:ins w:id="68" w:author="jburmeister" w:date="2016-06-07T13:02:00Z"/>
+              </w:rPr>
+            </w:pPr>
+            <w:ins w:id="69" w:author="jburmeister" w:date="2016-06-07T13:02:00Z">
               <w:r>
                 <w:t>Number of TCP retries</w:t>
               </w:r>
             </w:ins>
-            <w:ins w:id="56" w:author="jburmeister" w:date="2016-06-07T13:03:00Z">
+            <w:ins w:id="70" w:author="jburmeister" w:date="2016-06-07T13:03:00Z">
               <w:r>
                 <w:t xml:space="preserve"> since </w:t>
               </w:r>
             </w:ins>
-            <w:ins w:id="57" w:author="jburmeister" w:date="2016-06-07T13:31:00Z">
+            <w:ins w:id="71" w:author="jburmeister" w:date="2016-06-07T13:31:00Z">
               <w:r>
                 <w:t xml:space="preserve">the last transition from </w:t>
               </w:r>
@@ -17283,12 +17410,12 @@
       <w:pPr>
         <w:pStyle w:val="Heading3"/>
       </w:pPr>
-      <w:bookmarkStart w:id="58" w:name="_Toc449505724"/>
+      <w:bookmarkStart w:id="72" w:name="_Toc449505724"/>
       <w:r>
         <w:lastRenderedPageBreak/>
         <w:t>ARINC 429</w:t>
       </w:r>
-      <w:bookmarkEnd w:id="58"/>
+      <w:bookmarkEnd w:id="72"/>
     </w:p>
     <w:p>
       <w:r>
@@ -17765,7 +17892,7 @@
               </w:rPr>
               <w:t>request tells the MPS</w:t>
             </w:r>
-            <w:del w:id="59" w:author="jburmeister" w:date="2016-06-07T13:50:00Z">
+            <w:del w:id="73" w:author="jburmeister" w:date="2016-06-07T13:50:00Z">
               <w:r>
                 <w:rPr>
                   <w:rFonts w:eastAsiaTheme="minorEastAsia"/>
@@ -17779,14 +17906,14 @@
               </w:rPr>
               <w:t xml:space="preserve"> to loop back the source signal to the sink</w:t>
             </w:r>
-            <w:ins w:id="60" w:author="jburmeister" w:date="2016-06-07T13:44:00Z">
+            <w:ins w:id="74" w:author="jburmeister" w:date="2016-06-07T13:44:00Z">
               <w:r>
                 <w:rPr>
                   <w:rFonts w:eastAsiaTheme="minorEastAsia"/>
                 </w:rPr>
                 <w:t xml:space="preserve">. If sink is “ALL” then all sinks are connected to the specified </w:t>
               </w:r>
-              <w:commentRangeStart w:id="61"/>
+              <w:commentRangeStart w:id="75"/>
               <w:r>
                 <w:rPr>
                   <w:rFonts w:eastAsiaTheme="minorEastAsia"/>
@@ -17794,16 +17921,16 @@
                 <w:t>source</w:t>
               </w:r>
             </w:ins>
-            <w:commentRangeEnd w:id="61"/>
-            <w:ins w:id="62" w:author="jburmeister" w:date="2016-06-07T14:31:00Z">
+            <w:commentRangeEnd w:id="75"/>
+            <w:ins w:id="76" w:author="jburmeister" w:date="2016-06-07T14:31:00Z">
               <w:r>
                 <w:rPr>
                   <w:rStyle w:val="CommentReference"/>
                 </w:rPr>
-                <w:commentReference w:id="61"/>
+                <w:commentReference w:id="75"/>
               </w:r>
             </w:ins>
-            <w:del w:id="63" w:author="jburmeister" w:date="2016-06-07T13:44:00Z">
+            <w:del w:id="77" w:author="jburmeister" w:date="2016-06-07T13:44:00Z">
               <w:r>
                 <w:rPr>
                   <w:rFonts w:eastAsiaTheme="minorEastAsia"/>
@@ -17897,14 +18024,14 @@
               </w:rPr>
               <w:t>cease output to the sink</w:t>
             </w:r>
-            <w:ins w:id="64" w:author="jburmeister" w:date="2016-06-07T13:26:00Z">
+            <w:ins w:id="78" w:author="jburmeister" w:date="2016-06-07T13:26:00Z">
               <w:r>
                 <w:rPr>
                   <w:rFonts w:eastAsiaTheme="minorEastAsia"/>
                 </w:rPr>
                 <w:t xml:space="preserve">; the response message will </w:t>
               </w:r>
-              <w:commentRangeStart w:id="65"/>
+              <w:commentRangeStart w:id="79"/>
               <w:r>
                 <w:rPr>
                   <w:rFonts w:eastAsiaTheme="minorEastAsia"/>
@@ -17912,16 +18039,16 @@
                 <w:t>include the counter values just prior to the disconnect</w:t>
               </w:r>
             </w:ins>
-            <w:commentRangeEnd w:id="65"/>
-            <w:ins w:id="66" w:author="jburmeister" w:date="2016-06-07T14:28:00Z">
+            <w:commentRangeEnd w:id="79"/>
+            <w:ins w:id="80" w:author="jburmeister" w:date="2016-06-07T14:28:00Z">
               <w:r>
                 <w:rPr>
                   <w:rStyle w:val="CommentReference"/>
                 </w:rPr>
-                <w:commentReference w:id="65"/>
+                <w:commentReference w:id="79"/>
               </w:r>
             </w:ins>
-            <w:ins w:id="67" w:author="jburmeister" w:date="2016-06-07T13:45:00Z">
+            <w:ins w:id="81" w:author="jburmeister" w:date="2016-06-07T13:45:00Z">
               <w:r>
                 <w:rPr>
                   <w:rFonts w:eastAsiaTheme="minorEastAsia"/>
@@ -17998,7 +18125,7 @@
               </w:rPr>
               <w:t>MPS</w:t>
             </w:r>
-            <w:del w:id="68" w:author="jburmeister" w:date="2016-06-07T13:50:00Z">
+            <w:del w:id="82" w:author="jburmeister" w:date="2016-06-07T13:50:00Z">
               <w:r>
                 <w:rPr>
                   <w:rFonts w:eastAsiaTheme="minorEastAsia"/>
@@ -18024,7 +18151,7 @@
               </w:rPr>
               <w:t>respond with a configuration report</w:t>
             </w:r>
-            <w:ins w:id="69" w:author="jburmeister" w:date="2016-06-07T13:45:00Z">
+            <w:ins w:id="83" w:author="jburmeister" w:date="2016-06-07T13:45:00Z">
               <w:r>
                 <w:rPr>
                   <w:rFonts w:eastAsiaTheme="minorEastAsia"/>
@@ -18032,7 +18159,7 @@
                 <w:t xml:space="preserve"> for the specified sink, or for all sinks if sink is </w:t>
               </w:r>
             </w:ins>
-            <w:ins w:id="70" w:author="jburmeister" w:date="2016-06-07T13:46:00Z">
+            <w:ins w:id="84" w:author="jburmeister" w:date="2016-06-07T13:46:00Z">
               <w:r>
                 <w:rPr>
                   <w:rFonts w:eastAsiaTheme="minorEastAsia"/>
@@ -18131,7 +18258,7 @@
             <w:pPr>
               <w:spacing w:before="0" w:after="0"/>
               <w:cnfStyle w:val="000000100000" w:firstRow="0" w:lastRow="0" w:firstColumn="0" w:lastColumn="0" w:oddVBand="0" w:evenVBand="0" w:oddHBand="1" w:evenHBand="0" w:firstRowFirstColumn="0" w:firstRowLastColumn="0" w:lastRowFirstColumn="0" w:lastRowLastColumn="0"/>
-              <w:pPrChange w:id="71" w:author="jburmeister" w:date="2016-06-07T13:49:00Z">
+              <w:pPrChange w:id="85" w:author="jburmeister" w:date="2016-06-07T13:49:00Z">
                 <w:pPr>
                   <w:cnfStyle w:val="000000100000" w:firstRow="0" w:lastRow="0" w:firstColumn="0" w:lastColumn="0" w:oddVBand="0" w:evenVBand="0" w:oddHBand="1" w:evenHBand="0" w:firstRowFirstColumn="0" w:firstRowLastColumn="0" w:lastRowFirstColumn="0" w:lastRowLastColumn="0"/>
                 </w:pPr>
@@ -18140,7 +18267,7 @@
             <w:r>
               <w:t>ARINC 429 input receiving the external loopback</w:t>
             </w:r>
-            <w:del w:id="72" w:author="jburmeister" w:date="2016-06-07T13:43:00Z">
+            <w:del w:id="86" w:author="jburmeister" w:date="2016-06-07T13:43:00Z">
               <w:r>
                 <w:delText xml:space="preserve"> (ignored if present for </w:delText>
               </w:r>
@@ -18160,22 +18287,22 @@
             <w:r>
               <w:t>referenced by the device names below</w:t>
             </w:r>
-            <w:ins w:id="73" w:author="jburmeister" w:date="2016-06-07T13:43:00Z">
+            <w:ins w:id="87" w:author="jburmeister" w:date="2016-06-07T13:43:00Z">
               <w:r>
                 <w:t xml:space="preserve">, or the special value “ALL” as described </w:t>
               </w:r>
-              <w:commentRangeStart w:id="74"/>
+              <w:commentRangeStart w:id="88"/>
               <w:r>
                 <w:t>above</w:t>
               </w:r>
             </w:ins>
-            <w:commentRangeEnd w:id="74"/>
-            <w:ins w:id="75" w:author="jburmeister" w:date="2016-06-07T14:38:00Z">
+            <w:commentRangeEnd w:id="88"/>
+            <w:ins w:id="89" w:author="jburmeister" w:date="2016-06-07T14:38:00Z">
               <w:r>
                 <w:rPr>
                   <w:rStyle w:val="CommentReference"/>
                 </w:rPr>
-                <w:commentReference w:id="74"/>
+                <w:commentReference w:id="88"/>
               </w:r>
             </w:ins>
           </w:p>
@@ -18208,7 +18335,7 @@
             <w:pPr>
               <w:spacing w:before="0" w:after="0"/>
               <w:cnfStyle w:val="000000000000" w:firstRow="0" w:lastRow="0" w:firstColumn="0" w:lastColumn="0" w:oddVBand="0" w:evenVBand="0" w:oddHBand="0" w:evenHBand="0" w:firstRowFirstColumn="0" w:firstRowLastColumn="0" w:lastRowFirstColumn="0" w:lastRowLastColumn="0"/>
-              <w:pPrChange w:id="76" w:author="jburmeister" w:date="2016-06-07T13:49:00Z">
+              <w:pPrChange w:id="90" w:author="jburmeister" w:date="2016-06-07T13:49:00Z">
                 <w:pPr>
                   <w:cnfStyle w:val="000000000000" w:firstRow="0" w:lastRow="0" w:firstColumn="0" w:lastColumn="0" w:oddVBand="0" w:evenVBand="0" w:oddHBand="0" w:evenHBand="0" w:firstRowFirstColumn="0" w:firstRowLastColumn="0" w:lastRowFirstColumn="0" w:lastRowLastColumn="0"/>
                 </w:pPr>
@@ -20081,12 +20208,12 @@
       <w:pPr>
         <w:pStyle w:val="Heading3"/>
       </w:pPr>
-      <w:bookmarkStart w:id="77" w:name="_Toc449505725"/>
+      <w:bookmarkStart w:id="91" w:name="_Toc449505725"/>
       <w:r>
         <w:lastRenderedPageBreak/>
         <w:t>ARINC 485</w:t>
       </w:r>
-      <w:bookmarkEnd w:id="77"/>
+      <w:bookmarkEnd w:id="91"/>
     </w:p>
     <w:p>
       <w:r>
@@ -21191,12 +21318,12 @@
       <w:pPr>
         <w:pStyle w:val="Heading3"/>
       </w:pPr>
-      <w:bookmarkStart w:id="78" w:name="_Toc449505726"/>
+      <w:bookmarkStart w:id="92" w:name="_Toc449505726"/>
       <w:r>
         <w:lastRenderedPageBreak/>
         <w:t>ARINC 717</w:t>
       </w:r>
-      <w:bookmarkEnd w:id="78"/>
+      <w:bookmarkEnd w:id="92"/>
     </w:p>
     <w:p>
       <w:r>
@@ -21874,28 +22001,28 @@
       <w:r>
         <w:t xml:space="preserve">repeated </w:t>
       </w:r>
-      <w:commentRangeStart w:id="79"/>
+      <w:commentRangeStart w:id="93"/>
       <w:r>
         <w:t>int</w:t>
       </w:r>
-      <w:ins w:id="80" w:author="jburmeister" w:date="2016-06-07T12:59:00Z">
+      <w:ins w:id="94" w:author="jburmeister" w:date="2016-06-07T12:59:00Z">
         <w:r>
           <w:t>32</w:t>
         </w:r>
       </w:ins>
-      <w:del w:id="81" w:author="jburmeister" w:date="2016-06-07T12:59:00Z">
+      <w:del w:id="95" w:author="jburmeister" w:date="2016-06-07T12:59:00Z">
         <w:r>
           <w:delText>16</w:delText>
         </w:r>
       </w:del>
-      <w:commentRangeEnd w:id="79"/>
+      <w:commentRangeEnd w:id="93"/>
       <w:r>
         <w:rPr>
           <w:rStyle w:val="CommentReference"/>
           <w:rFonts w:ascii="Calibri" w:eastAsia="Times New Roman" w:hAnsi="Calibri" w:cs="Times New Roman"/>
           <w:lang w:bidi="ar-SA"/>
         </w:rPr>
-        <w:commentReference w:id="79"/>
+        <w:commentReference w:id="93"/>
       </w:r>
       <w:r>
         <w:t xml:space="preserve"> arinc717frame </w:t>
@@ -22149,12 +22276,12 @@
             <w:r>
               <w:t xml:space="preserve">The 12-bit ARINC 717 words padded into </w:t>
             </w:r>
-            <w:ins w:id="82" w:author="jburmeister" w:date="2016-06-07T12:59:00Z">
+            <w:ins w:id="96" w:author="jburmeister" w:date="2016-06-07T12:59:00Z">
               <w:r>
                 <w:t>32</w:t>
               </w:r>
             </w:ins>
-            <w:del w:id="83" w:author="jburmeister" w:date="2016-06-07T12:59:00Z">
+            <w:del w:id="97" w:author="jburmeister" w:date="2016-06-07T12:59:00Z">
               <w:r>
                 <w:delText>16</w:delText>
               </w:r>
@@ -22162,12 +22289,12 @@
             <w:r>
               <w:t xml:space="preserve"> bit words with </w:t>
             </w:r>
-            <w:ins w:id="84" w:author="jburmeister" w:date="2016-06-07T13:00:00Z">
+            <w:ins w:id="98" w:author="jburmeister" w:date="2016-06-07T13:00:00Z">
               <w:r>
                 <w:t>20</w:t>
               </w:r>
             </w:ins>
-            <w:del w:id="85" w:author="jburmeister" w:date="2016-06-07T13:00:00Z">
+            <w:del w:id="99" w:author="jburmeister" w:date="2016-06-07T13:00:00Z">
               <w:r>
                 <w:delText>4</w:delText>
               </w:r>
@@ -22183,12 +22310,12 @@
       <w:pPr>
         <w:pStyle w:val="Heading3"/>
       </w:pPr>
-      <w:bookmarkStart w:id="86" w:name="_Toc449505727"/>
+      <w:bookmarkStart w:id="100" w:name="_Toc449505727"/>
       <w:r>
         <w:lastRenderedPageBreak/>
         <w:t>GPIO</w:t>
       </w:r>
-      <w:bookmarkEnd w:id="86"/>
+      <w:bookmarkEnd w:id="100"/>
     </w:p>
     <w:p>
       <w:pPr>
@@ -22331,13 +22458,13 @@
       <w:r>
         <w:t xml:space="preserve"> </w:t>
       </w:r>
-      <w:moveFromRangeStart w:id="87" w:author="jburmeister" w:date="2016-06-07T13:23:00Z" w:name="move453069121"/>
-      <w:moveFrom w:id="88" w:author="jburmeister" w:date="2016-06-07T13:23:00Z">
+      <w:moveFromRangeStart w:id="101" w:author="jburmeister" w:date="2016-06-07T13:23:00Z" w:name="move453069121"/>
+      <w:moveFrom w:id="102" w:author="jburmeister" w:date="2016-06-07T13:23:00Z">
         <w:r>
           <w:t>If gpIn is “ALL” then each input is connected to the one gpOut, disconnected from its current output if any, or reported as appropriate for the request type.</w:t>
         </w:r>
       </w:moveFrom>
-      <w:moveFromRangeEnd w:id="87"/>
+      <w:moveFromRangeEnd w:id="101"/>
     </w:p>
     <w:p>
       <w:r>
@@ -22356,7 +22483,7 @@
     <w:p>
       <w:pPr>
         <w:rPr>
-          <w:ins w:id="89" w:author="jburmeister" w:date="2016-06-07T13:23:00Z"/>
+          <w:ins w:id="103" w:author="jburmeister" w:date="2016-06-07T13:23:00Z"/>
         </w:rPr>
       </w:pPr>
       <w:r>
@@ -22385,14 +22512,14 @@
       </w:r>
     </w:p>
     <w:p>
-      <w:ins w:id="90" w:author="jburmeister" w:date="2016-06-07T13:23:00Z">
+      <w:ins w:id="104" w:author="jburmeister" w:date="2016-06-07T13:23:00Z">
         <w:r>
           <w:t>For all request types, i</w:t>
         </w:r>
       </w:ins>
-      <w:moveToRangeStart w:id="91" w:author="jburmeister" w:date="2016-06-07T13:23:00Z" w:name="move453069121"/>
-      <w:moveTo w:id="92" w:author="jburmeister" w:date="2016-06-07T13:23:00Z">
-        <w:del w:id="93" w:author="jburmeister" w:date="2016-06-07T13:23:00Z">
+      <w:moveToRangeStart w:id="105" w:author="jburmeister" w:date="2016-06-07T13:23:00Z" w:name="move453069121"/>
+      <w:moveTo w:id="106" w:author="jburmeister" w:date="2016-06-07T13:23:00Z">
+        <w:del w:id="107" w:author="jburmeister" w:date="2016-06-07T13:23:00Z">
           <w:r>
             <w:delText>I</w:delText>
           </w:r>
@@ -22401,33 +22528,33 @@
           <w:t>f gpIn is “ALL” then each input is connected to the one gpOut, disconnected from its current output if any, or reported</w:t>
         </w:r>
       </w:moveTo>
-      <w:ins w:id="94" w:author="jburmeister" w:date="2016-06-07T13:23:00Z">
+      <w:ins w:id="108" w:author="jburmeister" w:date="2016-06-07T13:23:00Z">
         <w:r>
           <w:t>,</w:t>
         </w:r>
       </w:ins>
-      <w:moveTo w:id="95" w:author="jburmeister" w:date="2016-06-07T13:23:00Z">
+      <w:moveTo w:id="109" w:author="jburmeister" w:date="2016-06-07T13:23:00Z">
         <w:r>
           <w:t xml:space="preserve"> as appropriate for the request </w:t>
         </w:r>
-        <w:commentRangeStart w:id="96"/>
+        <w:commentRangeStart w:id="110"/>
         <w:r>
           <w:t>type</w:t>
         </w:r>
       </w:moveTo>
-      <w:commentRangeEnd w:id="96"/>
+      <w:commentRangeEnd w:id="110"/>
       <w:r>
         <w:rPr>
           <w:rStyle w:val="CommentReference"/>
         </w:rPr>
-        <w:commentReference w:id="96"/>
-      </w:r>
-      <w:moveTo w:id="97" w:author="jburmeister" w:date="2016-06-07T13:23:00Z">
+        <w:commentReference w:id="110"/>
+      </w:r>
+      <w:moveTo w:id="111" w:author="jburmeister" w:date="2016-06-07T13:23:00Z">
         <w:r>
           <w:t>.</w:t>
         </w:r>
       </w:moveTo>
-      <w:moveToRangeEnd w:id="91"/>
+      <w:moveToRangeEnd w:id="105"/>
     </w:p>
     <w:p>
       <w:pPr>
@@ -22730,9 +22857,16 @@
             <w:tcW w:w="3635" w:type="dxa"/>
           </w:tcPr>
           <w:p>
-            <w:r>
-              <w:t>STOP</w:t>
-            </w:r>
+            <w:del w:id="112" w:author="jburmeister" w:date="2016-06-17T12:41:00Z">
+              <w:r>
+                <w:delText>STOP</w:delText>
+              </w:r>
+            </w:del>
+            <w:ins w:id="113" w:author="jburmeister" w:date="2016-06-17T12:41:00Z">
+              <w:r>
+                <w:t>DISCONNECT</w:t>
+              </w:r>
+            </w:ins>
           </w:p>
         </w:tc>
         <w:tc>
@@ -22742,6 +22876,11 @@
           <w:p>
             <w:pPr>
               <w:cnfStyle w:val="000000100000" w:firstRow="0" w:lastRow="0" w:firstColumn="0" w:lastColumn="0" w:oddVBand="0" w:evenVBand="0" w:oddHBand="1" w:evenHBand="0" w:firstRowFirstColumn="0" w:firstRowLastColumn="0" w:lastRowFirstColumn="0" w:lastRowLastColumn="0"/>
+              <w:pPrChange w:id="114" w:author="jburmeister" w:date="2016-06-17T12:41:00Z">
+                <w:pPr>
+                  <w:cnfStyle w:val="000000100000" w:firstRow="0" w:lastRow="0" w:firstColumn="0" w:lastColumn="0" w:oddVBand="0" w:evenVBand="0" w:oddHBand="1" w:evenHBand="0" w:firstRowFirstColumn="0" w:firstRowLastColumn="0" w:lastRowFirstColumn="0" w:lastRowLastColumn="0"/>
+                </w:pPr>
+              </w:pPrChange>
             </w:pPr>
             <w:r>
               <w:t xml:space="preserve">Requests the </w:t>
@@ -22750,39 +22889,55 @@
               <w:t>application</w:t>
             </w:r>
             <w:r>
-              <w:t xml:space="preserve"> to halt and reply with a report</w:t>
-            </w:r>
-            <w:ins w:id="98" w:author="jburmeister" w:date="2016-06-07T13:24:00Z">
+              <w:t xml:space="preserve"> to </w:t>
+            </w:r>
+            <w:del w:id="115" w:author="jburmeister" w:date="2016-06-17T12:41:00Z">
+              <w:r>
+                <w:delText xml:space="preserve">halt </w:delText>
+              </w:r>
+            </w:del>
+            <w:ins w:id="116" w:author="jburmeister" w:date="2016-06-17T12:41:00Z">
+              <w:r>
+                <w:t>disconnect</w:t>
+              </w:r>
+              <w:r>
+                <w:t xml:space="preserve"> </w:t>
+              </w:r>
+            </w:ins>
+            <w:r>
+              <w:t>and reply with a report</w:t>
+            </w:r>
+            <w:ins w:id="117" w:author="jburmeister" w:date="2016-06-07T13:24:00Z">
               <w:r>
                 <w:t>; report will include</w:t>
               </w:r>
             </w:ins>
-            <w:ins w:id="99" w:author="jburmeister" w:date="2016-06-07T13:25:00Z">
+            <w:ins w:id="118" w:author="jburmeister" w:date="2016-06-07T13:25:00Z">
               <w:r>
                 <w:t xml:space="preserve"> the </w:t>
               </w:r>
             </w:ins>
-            <w:ins w:id="100" w:author="jburmeister" w:date="2016-06-07T14:17:00Z">
+            <w:ins w:id="119" w:author="jburmeister" w:date="2016-06-07T14:17:00Z">
               <w:r>
                 <w:t>counter values</w:t>
               </w:r>
             </w:ins>
-            <w:ins w:id="101" w:author="jburmeister" w:date="2016-06-07T13:25:00Z">
+            <w:ins w:id="120" w:author="jburmeister" w:date="2016-06-07T13:25:00Z">
               <w:r>
                 <w:t xml:space="preserve"> just prior to </w:t>
               </w:r>
-              <w:commentRangeStart w:id="102"/>
+              <w:commentRangeStart w:id="121"/>
               <w:r>
                 <w:t>stopping</w:t>
               </w:r>
             </w:ins>
-            <w:commentRangeEnd w:id="102"/>
-            <w:ins w:id="103" w:author="jburmeister" w:date="2016-06-07T14:29:00Z">
+            <w:commentRangeEnd w:id="121"/>
+            <w:ins w:id="122" w:author="jburmeister" w:date="2016-06-07T14:29:00Z">
               <w:r>
                 <w:rPr>
                   <w:rStyle w:val="CommentReference"/>
                 </w:rPr>
-                <w:commentReference w:id="102"/>
+                <w:commentReference w:id="121"/>
               </w:r>
             </w:ins>
           </w:p>
@@ -22801,9 +22956,16 @@
             <w:tcW w:w="3635" w:type="dxa"/>
           </w:tcPr>
           <w:p>
-            <w:r>
-              <w:t>RUN</w:t>
-            </w:r>
+            <w:del w:id="123" w:author="jburmeister" w:date="2016-06-17T12:41:00Z">
+              <w:r>
+                <w:delText>RUN</w:delText>
+              </w:r>
+            </w:del>
+            <w:ins w:id="124" w:author="jburmeister" w:date="2016-06-17T12:41:00Z">
+              <w:r>
+                <w:t>CONNECT</w:t>
+              </w:r>
+            </w:ins>
           </w:p>
         </w:tc>
         <w:tc>
@@ -22813,6 +22975,11 @@
           <w:p>
             <w:pPr>
               <w:cnfStyle w:val="000000000000" w:firstRow="0" w:lastRow="0" w:firstColumn="0" w:lastColumn="0" w:oddVBand="0" w:evenVBand="0" w:oddHBand="0" w:evenHBand="0" w:firstRowFirstColumn="0" w:firstRowLastColumn="0" w:lastRowFirstColumn="0" w:lastRowLastColumn="0"/>
+              <w:pPrChange w:id="125" w:author="jburmeister" w:date="2016-06-17T12:42:00Z">
+                <w:pPr>
+                  <w:cnfStyle w:val="000000000000" w:firstRow="0" w:lastRow="0" w:firstColumn="0" w:lastColumn="0" w:oddVBand="0" w:evenVBand="0" w:oddHBand="0" w:evenHBand="0" w:firstRowFirstColumn="0" w:firstRowLastColumn="0" w:lastRowFirstColumn="0" w:lastRowLastColumn="0"/>
+                </w:pPr>
+              </w:pPrChange>
             </w:pPr>
             <w:r>
               <w:t xml:space="preserve">Requests the </w:t>
@@ -22821,7 +22988,23 @@
               <w:t>application</w:t>
             </w:r>
             <w:r>
-              <w:t xml:space="preserve"> to run and reply with a report</w:t>
+              <w:t xml:space="preserve"> to </w:t>
+            </w:r>
+            <w:del w:id="126" w:author="jburmeister" w:date="2016-06-17T12:42:00Z">
+              <w:r>
+                <w:delText xml:space="preserve">run </w:delText>
+              </w:r>
+            </w:del>
+            <w:ins w:id="127" w:author="jburmeister" w:date="2016-06-17T12:42:00Z">
+              <w:r>
+                <w:t>connect</w:t>
+              </w:r>
+              <w:r>
+                <w:t xml:space="preserve"> </w:t>
+              </w:r>
+            </w:ins>
+            <w:r>
+              <w:t>and reply with a report</w:t>
             </w:r>
           </w:p>
         </w:tc>
@@ -22886,7 +23069,7 @@
               </w:rPr>
               <w:t>MPS</w:t>
             </w:r>
-            <w:del w:id="104" w:author="jburmeister" w:date="2016-06-07T14:17:00Z">
+            <w:del w:id="128" w:author="jburmeister" w:date="2016-06-07T14:17:00Z">
               <w:r>
                 <w:rPr>
                   <w:rFonts w:eastAsiaTheme="minorEastAsia"/>
@@ -22912,7 +23095,7 @@
               </w:rPr>
               <w:t xml:space="preserve">respond with a </w:t>
             </w:r>
-            <w:del w:id="105" w:author="jburmeister" w:date="2016-06-07T14:17:00Z">
+            <w:del w:id="129" w:author="jburmeister" w:date="2016-06-07T14:17:00Z">
               <w:r>
                 <w:rPr>
                   <w:rFonts w:eastAsiaTheme="minorEastAsia"/>
@@ -23226,7 +23409,7 @@
         <w:pStyle w:val="rststyle-codeblock"/>
         <w:framePr w:wrap="around"/>
         <w:rPr>
-          <w:ins w:id="106" w:author="jburmeister" w:date="2016-06-07T14:04:00Z"/>
+          <w:ins w:id="130" w:author="jburmeister" w:date="2016-06-07T14:04:00Z"/>
         </w:rPr>
       </w:pPr>
       <w:r>
@@ -23268,23 +23451,16 @@
         <w:pStyle w:val="rststyle-codeblock"/>
         <w:framePr w:wrap="around"/>
       </w:pPr>
-      <w:ins w:id="107" w:author="jburmeister" w:date="2016-06-07T14:04:00Z">
+      <w:ins w:id="131" w:author="jburmeister" w:date="2016-06-07T14:04:00Z">
         <w:r>
           <w:tab/>
         </w:r>
         <w:r>
           <w:tab/>
-        </w:r>
-        <w:r>
-          <w:t xml:space="preserve">required </w:t>
-        </w:r>
-        <w:r>
-          <w:t xml:space="preserve">integer   </w:t>
+          <w:t xml:space="preserve">required integer   </w:t>
         </w:r>
         <w:r>
           <w:tab/>
-        </w:r>
-        <w:r>
           <w:t>matchCount</w:t>
         </w:r>
         <w:r>
@@ -23292,27 +23468,25 @@
         </w:r>
         <w:r>
           <w:tab/>
-        </w:r>
-        <w:r>
           <w:t xml:space="preserve">= </w:t>
         </w:r>
-        <w:commentRangeStart w:id="108"/>
+        <w:commentRangeStart w:id="132"/>
         <w:r>
           <w:t>2</w:t>
         </w:r>
       </w:ins>
-      <w:commentRangeEnd w:id="108"/>
-      <w:ins w:id="109" w:author="jburmeister" w:date="2016-06-07T14:33:00Z">
+      <w:commentRangeEnd w:id="132"/>
+      <w:ins w:id="133" w:author="jburmeister" w:date="2016-06-07T14:33:00Z">
         <w:r>
           <w:rPr>
             <w:rStyle w:val="CommentReference"/>
             <w:rFonts w:ascii="Calibri" w:eastAsia="Times New Roman" w:hAnsi="Calibri" w:cs="Times New Roman"/>
             <w:lang w:bidi="ar-SA"/>
           </w:rPr>
-          <w:commentReference w:id="108"/>
+          <w:commentReference w:id="132"/>
         </w:r>
       </w:ins>
-      <w:ins w:id="110" w:author="jburmeister" w:date="2016-06-07T14:04:00Z">
+      <w:ins w:id="134" w:author="jburmeister" w:date="2016-06-07T14:04:00Z">
         <w:r>
           <w:t>;</w:t>
         </w:r>
@@ -23343,12 +23517,12 @@
         <w:tab/>
         <w:t xml:space="preserve">= </w:t>
       </w:r>
-      <w:ins w:id="111" w:author="jburmeister" w:date="2016-06-07T14:04:00Z">
+      <w:ins w:id="135" w:author="jburmeister" w:date="2016-06-07T14:04:00Z">
         <w:r>
           <w:t>3</w:t>
         </w:r>
       </w:ins>
-      <w:del w:id="112" w:author="jburmeister" w:date="2016-06-07T14:04:00Z">
+      <w:del w:id="136" w:author="jburmeister" w:date="2016-06-07T14:04:00Z">
         <w:r>
           <w:delText>2</w:delText>
         </w:r>
@@ -23376,12 +23550,12 @@
       <w:r>
         <w:t xml:space="preserve">gpIn  = </w:t>
       </w:r>
-      <w:ins w:id="113" w:author="jburmeister" w:date="2016-06-07T14:05:00Z">
+      <w:ins w:id="137" w:author="jburmeister" w:date="2016-06-07T14:05:00Z">
         <w:r>
           <w:t>4</w:t>
         </w:r>
       </w:ins>
-      <w:del w:id="114" w:author="jburmeister" w:date="2016-06-07T14:04:00Z">
+      <w:del w:id="138" w:author="jburmeister" w:date="2016-06-07T14:04:00Z">
         <w:r>
           <w:delText>3</w:delText>
         </w:r>
@@ -23409,12 +23583,12 @@
       <w:r>
         <w:t xml:space="preserve">gpOut = </w:t>
       </w:r>
-      <w:ins w:id="115" w:author="jburmeister" w:date="2016-06-07T14:05:00Z">
+      <w:ins w:id="139" w:author="jburmeister" w:date="2016-06-07T14:05:00Z">
         <w:r>
           <w:t>5</w:t>
         </w:r>
       </w:ins>
-      <w:del w:id="116" w:author="jburmeister" w:date="2016-06-07T14:05:00Z">
+      <w:del w:id="140" w:author="jburmeister" w:date="2016-06-07T14:05:00Z">
         <w:r>
           <w:delText>4</w:delText>
         </w:r>
@@ -23577,7 +23751,7 @@
         <w:trPr>
           <w:cnfStyle w:val="000000100000" w:firstRow="0" w:lastRow="0" w:firstColumn="0" w:lastColumn="0" w:oddVBand="0" w:evenVBand="0" w:oddHBand="1" w:evenHBand="0" w:firstRowFirstColumn="0" w:firstRowLastColumn="0" w:lastRowFirstColumn="0" w:lastRowLastColumn="0"/>
           <w:cantSplit/>
-          <w:ins w:id="117" w:author="jburmeister" w:date="2016-06-07T14:06:00Z"/>
+          <w:ins w:id="141" w:author="jburmeister" w:date="2016-06-07T14:06:00Z"/>
         </w:trPr>
         <w:tc>
           <w:tcPr>
@@ -23587,10 +23761,10 @@
           <w:p>
             <w:pPr>
               <w:rPr>
-                <w:ins w:id="118" w:author="jburmeister" w:date="2016-06-07T14:06:00Z"/>
-              </w:rPr>
-            </w:pPr>
-            <w:ins w:id="119" w:author="jburmeister" w:date="2016-06-07T14:06:00Z">
+                <w:ins w:id="142" w:author="jburmeister" w:date="2016-06-07T14:06:00Z"/>
+              </w:rPr>
+            </w:pPr>
+            <w:ins w:id="143" w:author="jburmeister" w:date="2016-06-07T14:06:00Z">
               <w:r>
                 <w:t>matchCount</w:t>
               </w:r>
@@ -23605,10 +23779,10 @@
             <w:pPr>
               <w:cnfStyle w:val="000000100000" w:firstRow="0" w:lastRow="0" w:firstColumn="0" w:lastColumn="0" w:oddVBand="0" w:evenVBand="0" w:oddHBand="1" w:evenHBand="0" w:firstRowFirstColumn="0" w:firstRowLastColumn="0" w:lastRowFirstColumn="0" w:lastRowLastColumn="0"/>
               <w:rPr>
-                <w:ins w:id="120" w:author="jburmeister" w:date="2016-06-07T14:06:00Z"/>
-              </w:rPr>
-            </w:pPr>
-            <w:ins w:id="121" w:author="jburmeister" w:date="2016-06-07T14:06:00Z">
+                <w:ins w:id="144" w:author="jburmeister" w:date="2016-06-07T14:06:00Z"/>
+              </w:rPr>
+            </w:pPr>
+            <w:ins w:id="145" w:author="jburmeister" w:date="2016-06-07T14:06:00Z">
               <w:r>
                 <w:t xml:space="preserve">The </w:t>
               </w:r>
@@ -23616,10 +23790,7 @@
                 <w:t xml:space="preserve">number of </w:t>
               </w:r>
               <w:r>
-                <w:t>matches for the specified connection since the last connection request for the pin pair, or zero if the connection does not exist</w:t>
-              </w:r>
-              <w:r>
-                <w:t>.</w:t>
+                <w:t>matches for the specified connection since the last connection request for the pin pair, or zero if the connection does not exist.</w:t>
               </w:r>
             </w:ins>
           </w:p>
@@ -23661,7 +23832,7 @@
         <w:trPr>
           <w:cnfStyle w:val="000000100000" w:firstRow="0" w:lastRow="0" w:firstColumn="0" w:lastColumn="0" w:oddVBand="0" w:evenVBand="0" w:oddHBand="1" w:evenHBand="0" w:firstRowFirstColumn="0" w:firstRowLastColumn="0" w:lastRowFirstColumn="0" w:lastRowLastColumn="0"/>
           <w:cantSplit/>
-          <w:ins w:id="122" w:author="jburmeister" w:date="2016-06-07T14:17:00Z"/>
+          <w:ins w:id="146" w:author="jburmeister" w:date="2016-06-07T14:17:00Z"/>
         </w:trPr>
         <w:tc>
           <w:tcPr>
@@ -23671,10 +23842,10 @@
           <w:p>
             <w:pPr>
               <w:rPr>
-                <w:ins w:id="123" w:author="jburmeister" w:date="2016-06-07T14:17:00Z"/>
-              </w:rPr>
-            </w:pPr>
-            <w:ins w:id="124" w:author="jburmeister" w:date="2016-06-07T14:17:00Z">
+                <w:ins w:id="147" w:author="jburmeister" w:date="2016-06-07T14:17:00Z"/>
+              </w:rPr>
+            </w:pPr>
+            <w:ins w:id="148" w:author="jburmeister" w:date="2016-06-07T14:17:00Z">
               <w:r>
                 <w:t>gpIn</w:t>
               </w:r>
@@ -23689,17 +23860,17 @@
             <w:pPr>
               <w:cnfStyle w:val="000000100000" w:firstRow="0" w:lastRow="0" w:firstColumn="0" w:lastColumn="0" w:oddVBand="0" w:evenVBand="0" w:oddHBand="1" w:evenHBand="0" w:firstRowFirstColumn="0" w:firstRowLastColumn="0" w:lastRowFirstColumn="0" w:lastRowLastColumn="0"/>
               <w:rPr>
-                <w:ins w:id="125" w:author="jburmeister" w:date="2016-06-07T14:17:00Z"/>
-              </w:rPr>
-            </w:pPr>
-            <w:ins w:id="126" w:author="jburmeister" w:date="2016-06-07T14:18:00Z">
+                <w:ins w:id="149" w:author="jburmeister" w:date="2016-06-07T14:17:00Z"/>
+              </w:rPr>
+            </w:pPr>
+            <w:ins w:id="150" w:author="jburmeister" w:date="2016-06-07T14:18:00Z">
               <w:r>
                 <w:rPr>
                   <w:rFonts w:eastAsiaTheme="minorEastAsia"/>
                 </w:rPr>
                 <w:t xml:space="preserve">MPS discrete </w:t>
               </w:r>
-              <w:commentRangeStart w:id="127"/>
+              <w:commentRangeStart w:id="151"/>
               <w:r>
                 <w:rPr>
                   <w:rFonts w:eastAsiaTheme="minorEastAsia"/>
@@ -23707,13 +23878,13 @@
                 <w:t>input</w:t>
               </w:r>
             </w:ins>
-            <w:commentRangeEnd w:id="127"/>
-            <w:ins w:id="128" w:author="jburmeister" w:date="2016-06-07T14:33:00Z">
+            <w:commentRangeEnd w:id="151"/>
+            <w:ins w:id="152" w:author="jburmeister" w:date="2016-06-07T14:33:00Z">
               <w:r>
                 <w:rPr>
                   <w:rStyle w:val="CommentReference"/>
                 </w:rPr>
-                <w:commentReference w:id="127"/>
+                <w:commentReference w:id="151"/>
               </w:r>
             </w:ins>
           </w:p>
@@ -23722,7 +23893,7 @@
       <w:tr>
         <w:trPr>
           <w:cantSplit/>
-          <w:ins w:id="129" w:author="jburmeister" w:date="2016-06-07T14:17:00Z"/>
+          <w:ins w:id="153" w:author="jburmeister" w:date="2016-06-07T14:17:00Z"/>
         </w:trPr>
         <w:tc>
           <w:tcPr>
@@ -23732,10 +23903,10 @@
           <w:p>
             <w:pPr>
               <w:rPr>
-                <w:ins w:id="130" w:author="jburmeister" w:date="2016-06-07T14:17:00Z"/>
-              </w:rPr>
-            </w:pPr>
-            <w:ins w:id="131" w:author="jburmeister" w:date="2016-06-07T14:17:00Z">
+                <w:ins w:id="154" w:author="jburmeister" w:date="2016-06-07T14:17:00Z"/>
+              </w:rPr>
+            </w:pPr>
+            <w:ins w:id="155" w:author="jburmeister" w:date="2016-06-07T14:17:00Z">
               <w:r>
                 <w:t>gpOut</w:t>
               </w:r>
@@ -23750,10 +23921,10 @@
             <w:pPr>
               <w:cnfStyle w:val="000000000000" w:firstRow="0" w:lastRow="0" w:firstColumn="0" w:lastColumn="0" w:oddVBand="0" w:evenVBand="0" w:oddHBand="0" w:evenHBand="0" w:firstRowFirstColumn="0" w:firstRowLastColumn="0" w:lastRowFirstColumn="0" w:lastRowLastColumn="0"/>
               <w:rPr>
-                <w:ins w:id="132" w:author="jburmeister" w:date="2016-06-07T14:17:00Z"/>
-              </w:rPr>
-            </w:pPr>
-            <w:ins w:id="133" w:author="jburmeister" w:date="2016-06-07T14:18:00Z">
+                <w:ins w:id="156" w:author="jburmeister" w:date="2016-06-07T14:17:00Z"/>
+              </w:rPr>
+            </w:pPr>
+            <w:ins w:id="157" w:author="jburmeister" w:date="2016-06-07T14:18:00Z">
               <w:r>
                 <w:rPr>
                   <w:rFonts w:eastAsiaTheme="minorEastAsia"/>
@@ -25373,12 +25544,12 @@
       <w:pPr>
         <w:pStyle w:val="Heading3"/>
       </w:pPr>
-      <w:bookmarkStart w:id="134" w:name="_Toc449505728"/>
+      <w:bookmarkStart w:id="158" w:name="_Toc449505728"/>
       <w:r>
         <w:lastRenderedPageBreak/>
         <w:t>RS-232</w:t>
       </w:r>
-      <w:bookmarkEnd w:id="134"/>
+      <w:bookmarkEnd w:id="158"/>
     </w:p>
     <w:p>
       <w:pPr>
@@ -25711,7 +25882,7 @@
               </w:rPr>
               <w:t>)</w:t>
             </w:r>
-            <w:ins w:id="135" w:author="jburmeister" w:date="2016-06-07T13:27:00Z">
+            <w:ins w:id="159" w:author="jburmeister" w:date="2016-06-07T13:27:00Z">
               <w:r>
                 <w:rPr>
                   <w:rFonts w:eastAsiaTheme="minorEastAsia"/>
@@ -25719,26 +25890,14 @@
                 <w:t xml:space="preserve">; for STOP requests, </w:t>
               </w:r>
             </w:ins>
-            <w:ins w:id="136" w:author="jburmeister" w:date="2016-06-07T13:28:00Z">
+            <w:ins w:id="160" w:author="jburmeister" w:date="2016-06-07T13:28:00Z">
               <w:r>
                 <w:rPr>
                   <w:rFonts w:eastAsiaTheme="minorEastAsia"/>
                 </w:rPr>
-                <w:t xml:space="preserve"> </w:t>
+                <w:t xml:space="preserve"> the response message will include the counter values just prior to </w:t>
               </w:r>
-              <w:r>
-                <w:rPr>
-                  <w:rFonts w:eastAsiaTheme="minorEastAsia"/>
-                </w:rPr>
-                <w:t>the response message will include the counter va</w:t>
-              </w:r>
-              <w:r>
-                <w:rPr>
-                  <w:rFonts w:eastAsiaTheme="minorEastAsia"/>
-                </w:rPr>
-                <w:t xml:space="preserve">lues just prior to </w:t>
-              </w:r>
-              <w:commentRangeStart w:id="137"/>
+              <w:commentRangeStart w:id="161"/>
               <w:r>
                 <w:rPr>
                   <w:rFonts w:eastAsiaTheme="minorEastAsia"/>
@@ -25746,13 +25905,13 @@
                 <w:t>stopping</w:t>
               </w:r>
             </w:ins>
-            <w:commentRangeEnd w:id="137"/>
-            <w:ins w:id="138" w:author="jburmeister" w:date="2016-06-07T14:29:00Z">
+            <w:commentRangeEnd w:id="161"/>
+            <w:ins w:id="162" w:author="jburmeister" w:date="2016-06-07T14:29:00Z">
               <w:r>
                 <w:rPr>
                   <w:rStyle w:val="CommentReference"/>
                 </w:rPr>
-                <w:commentReference w:id="137"/>
+                <w:commentReference w:id="161"/>
               </w:r>
             </w:ins>
           </w:p>
@@ -26194,47 +26353,47 @@
             <w:r>
               <w:t>number of mismatched bytes detected</w:t>
             </w:r>
-            <w:ins w:id="139" w:author="jburmeister" w:date="2016-06-07T13:08:00Z">
+            <w:ins w:id="163" w:author="jburmeister" w:date="2016-06-07T13:08:00Z">
               <w:r>
                 <w:t xml:space="preserve">; </w:t>
               </w:r>
             </w:ins>
-            <w:ins w:id="140" w:author="jburmeister" w:date="2016-06-07T13:09:00Z">
+            <w:ins w:id="164" w:author="jburmeister" w:date="2016-06-07T13:09:00Z">
               <w:r>
                 <w:t>in case of gaps</w:t>
               </w:r>
             </w:ins>
-            <w:ins w:id="141" w:author="jburmeister" w:date="2016-06-07T13:10:00Z">
+            <w:ins w:id="165" w:author="jburmeister" w:date="2016-06-07T13:10:00Z">
               <w:r>
                 <w:t xml:space="preserve"> in received data</w:t>
               </w:r>
             </w:ins>
-            <w:ins w:id="142" w:author="jburmeister" w:date="2016-06-07T13:09:00Z">
+            <w:ins w:id="166" w:author="jburmeister" w:date="2016-06-07T13:09:00Z">
               <w:r>
                 <w:t xml:space="preserve">, </w:t>
               </w:r>
             </w:ins>
-            <w:ins w:id="143" w:author="jburmeister" w:date="2016-06-07T13:08:00Z">
+            <w:ins w:id="167" w:author="jburmeister" w:date="2016-06-07T13:08:00Z">
               <w:r>
                 <w:t xml:space="preserve">system will track number of sent/received bytes, calculate </w:t>
               </w:r>
             </w:ins>
-            <w:ins w:id="144" w:author="jburmeister" w:date="2016-06-07T13:09:00Z">
+            <w:ins w:id="168" w:author="jburmeister" w:date="2016-06-07T13:09:00Z">
               <w:r>
                 <w:t xml:space="preserve">number of lost bytes, and add to </w:t>
               </w:r>
-              <w:commentRangeStart w:id="145"/>
+              <w:commentRangeStart w:id="169"/>
               <w:r>
                 <w:t>mismatches</w:t>
               </w:r>
             </w:ins>
-            <w:commentRangeEnd w:id="145"/>
-            <w:ins w:id="146" w:author="jburmeister" w:date="2016-06-07T14:34:00Z">
+            <w:commentRangeEnd w:id="169"/>
+            <w:ins w:id="170" w:author="jburmeister" w:date="2016-06-07T14:34:00Z">
               <w:r>
                 <w:rPr>
                   <w:rStyle w:val="CommentReference"/>
                 </w:rPr>
-                <w:commentReference w:id="145"/>
+                <w:commentReference w:id="169"/>
               </w:r>
             </w:ins>
           </w:p>
@@ -26273,12 +26432,12 @@
       <w:pPr>
         <w:pStyle w:val="Heading3"/>
       </w:pPr>
-      <w:bookmarkStart w:id="147" w:name="_Toc449505729"/>
+      <w:bookmarkStart w:id="171" w:name="_Toc449505729"/>
       <w:r>
         <w:lastRenderedPageBreak/>
         <w:t>RS-485</w:t>
       </w:r>
-      <w:bookmarkEnd w:id="147"/>
+      <w:bookmarkEnd w:id="171"/>
     </w:p>
     <w:p>
       <w:pPr>
@@ -26718,7 +26877,7 @@
               </w:rPr>
               <w:t>Type of request (</w:t>
             </w:r>
-            <w:ins w:id="148" w:author="jburmeister" w:date="2016-06-07T13:28:00Z">
+            <w:ins w:id="172" w:author="jburmeister" w:date="2016-06-07T13:28:00Z">
               <w:r>
                 <w:rPr>
                   <w:rFonts w:eastAsiaTheme="minorEastAsia"/>
@@ -26750,22 +26909,16 @@
               </w:rPr>
               <w:t>)</w:t>
             </w:r>
-            <w:ins w:id="149" w:author="jburmeister" w:date="2016-06-07T13:28:00Z">
+            <w:ins w:id="173" w:author="jburmeister" w:date="2016-06-07T13:28:00Z">
               <w:r>
                 <w:rPr>
                   <w:rFonts w:eastAsiaTheme="minorEastAsia"/>
                 </w:rPr>
-                <w:t xml:space="preserve">; for STOP requests, </w:t>
-              </w:r>
-              <w:r>
-                <w:rPr>
-                  <w:rFonts w:eastAsiaTheme="minorEastAsia"/>
-                </w:rPr>
-                <w:t xml:space="preserve">the response message will include the counter values just prior to </w:t>
+                <w:t xml:space="preserve">; for STOP requests, the response message will include the counter values just prior to </w:t>
               </w:r>
             </w:ins>
-            <w:commentRangeStart w:id="150"/>
-            <w:ins w:id="151" w:author="jburmeister" w:date="2016-06-07T13:29:00Z">
+            <w:commentRangeStart w:id="174"/>
+            <w:ins w:id="175" w:author="jburmeister" w:date="2016-06-07T13:29:00Z">
               <w:r>
                 <w:rPr>
                   <w:rFonts w:eastAsiaTheme="minorEastAsia"/>
@@ -26773,13 +26926,13 @@
                 <w:t>stopping</w:t>
               </w:r>
             </w:ins>
-            <w:commentRangeEnd w:id="150"/>
-            <w:ins w:id="152" w:author="jburmeister" w:date="2016-06-07T14:29:00Z">
+            <w:commentRangeEnd w:id="174"/>
+            <w:ins w:id="176" w:author="jburmeister" w:date="2016-06-07T14:29:00Z">
               <w:r>
                 <w:rPr>
                   <w:rStyle w:val="CommentReference"/>
                 </w:rPr>
-                <w:commentReference w:id="150"/>
+                <w:commentReference w:id="174"/>
               </w:r>
             </w:ins>
           </w:p>
@@ -27261,20 +27414,20 @@
               </w:rPr>
               <w:t>RUNNING</w:t>
             </w:r>
-            <w:ins w:id="153" w:author="jburmeister" w:date="2016-06-07T14:35:00Z">
+            <w:ins w:id="177" w:author="jburmeister" w:date="2016-06-07T14:35:00Z">
               <w:r>
                 <w:t xml:space="preserve">; in case of gaps in received data, system will track number of sent/received bytes, calculate number of lost bytes, and add to </w:t>
               </w:r>
-              <w:commentRangeStart w:id="154"/>
+              <w:commentRangeStart w:id="178"/>
               <w:r>
                 <w:t>mismatches</w:t>
               </w:r>
-              <w:commentRangeEnd w:id="154"/>
+              <w:commentRangeEnd w:id="178"/>
               <w:r>
                 <w:rPr>
                   <w:rStyle w:val="CommentReference"/>
                 </w:rPr>
-                <w:commentReference w:id="154"/>
+                <w:commentReference w:id="178"/>
               </w:r>
             </w:ins>
           </w:p>
@@ -27319,7 +27472,7 @@
       <w:pPr>
         <w:pStyle w:val="Heading3"/>
       </w:pPr>
-      <w:bookmarkStart w:id="155" w:name="_Toc449505730"/>
+      <w:bookmarkStart w:id="179" w:name="_Toc449505730"/>
       <w:r>
         <w:lastRenderedPageBreak/>
         <w:t xml:space="preserve">SSD </w:t>
@@ -27327,7 +27480,7 @@
       <w:r>
         <w:t>Application</w:t>
       </w:r>
-      <w:bookmarkEnd w:id="155"/>
+      <w:bookmarkEnd w:id="179"/>
     </w:p>
     <w:p>
       <w:pPr>
@@ -27941,30 +28094,81 @@
       <w:pPr>
         <w:pStyle w:val="Heading3"/>
       </w:pPr>
-      <w:bookmarkStart w:id="156" w:name="_Toc449505731"/>
-      <w:r>
-        <w:lastRenderedPageBreak/>
-        <w:t>Remote</w:t>
-      </w:r>
+      <w:bookmarkStart w:id="180" w:name="_Toc449505731"/>
+      <w:commentRangeStart w:id="181"/>
+      <w:ins w:id="182" w:author="jburmeister" w:date="2016-06-17T12:42:00Z">
+        <w:r>
+          <w:lastRenderedPageBreak/>
+          <w:t>HDDS Pass-Through</w:t>
+        </w:r>
+      </w:ins>
+      <w:commentRangeEnd w:id="181"/>
+      <w:ins w:id="183" w:author="jburmeister" w:date="2016-06-17T13:00:00Z">
+        <w:r>
+          <w:rPr>
+            <w:rStyle w:val="CommentReference"/>
+            <w:rFonts w:ascii="Calibri" w:hAnsi="Calibri"/>
+            <w:b w:val="0"/>
+          </w:rPr>
+          <w:commentReference w:id="181"/>
+        </w:r>
+      </w:ins>
+      <w:del w:id="184" w:author="jburmeister" w:date="2016-06-17T12:42:00Z">
+        <w:r>
+          <w:delText>Remote</w:delText>
+        </w:r>
+        <w:r>
+          <w:delText xml:space="preserve"> </w:delText>
+        </w:r>
+        <w:r>
+          <w:delText>Inventory</w:delText>
+        </w:r>
+      </w:del>
+      <w:bookmarkEnd w:id="180"/>
+    </w:p>
+    <w:p>
+      <w:pPr>
+        <w:rPr>
+          <w:ins w:id="185" w:author="jburmeister" w:date="2016-06-17T12:43:00Z"/>
+        </w:rPr>
+      </w:pPr>
+      <w:ins w:id="186" w:author="jburmeister" w:date="2016-06-17T12:44:00Z">
+        <w:r>
+          <w:t>In order to get system information such as Remote Inventory, a pass-through interface to connect to the Host Domain Device Service (HDDS) will be provided</w:t>
+        </w:r>
+      </w:ins>
+      <w:ins w:id="187" w:author="jburmeister" w:date="2016-06-17T12:43:00Z">
+        <w:r>
+          <w:t>.</w:t>
+        </w:r>
+      </w:ins>
+      <w:ins w:id="188" w:author="jburmeister" w:date="2016-06-17T12:44:00Z">
+        <w:r>
+          <w:t xml:space="preserve">  This interface will accept the same requests and return the same responses as the HDDS.</w:t>
+        </w:r>
+      </w:ins>
+    </w:p>
+    <w:p>
+      <w:pPr>
+        <w:pStyle w:val="Heading4"/>
+      </w:pPr>
+      <w:del w:id="189" w:author="jburmeister" w:date="2016-06-17T12:45:00Z">
+        <w:r>
+          <w:delText xml:space="preserve">Remote </w:delText>
+        </w:r>
+        <w:r>
+          <w:delText>Inventory</w:delText>
+        </w:r>
+      </w:del>
+      <w:ins w:id="190" w:author="jburmeister" w:date="2016-06-17T12:45:00Z">
+        <w:r>
+          <w:t>HDDS Get</w:t>
+        </w:r>
+      </w:ins>
       <w:r>
         <w:t xml:space="preserve"> </w:t>
       </w:r>
       <w:r>
-        <w:t>Inventory</w:t>
-      </w:r>
-      <w:bookmarkEnd w:id="156"/>
-    </w:p>
-    <w:p>
-      <w:pPr>
-        <w:pStyle w:val="Heading4"/>
-      </w:pPr>
-      <w:r>
-        <w:t xml:space="preserve">Remote </w:t>
-      </w:r>
-      <w:r>
-        <w:t xml:space="preserve">Inventory </w:t>
-      </w:r>
-      <w:r>
         <w:t xml:space="preserve">Request </w:t>
       </w:r>
     </w:p>
@@ -27972,21 +28176,46 @@
       <w:r>
         <w:t xml:space="preserve">The </w:t>
       </w:r>
-      <w:r>
-        <w:t>Remote</w:t>
-      </w:r>
-      <w:r>
-        <w:t xml:space="preserve"> </w:t>
-      </w:r>
-      <w:r>
-        <w:t xml:space="preserve">Inventory </w:t>
-      </w:r>
-      <w:r>
-        <w:t xml:space="preserve">Request Message is sent by the TE to request the MPS </w:t>
-      </w:r>
-      <w:r>
-        <w:t>hardware and software inventory</w:t>
-      </w:r>
+      <w:del w:id="191" w:author="jburmeister" w:date="2016-06-17T12:45:00Z">
+        <w:r>
+          <w:delText>Remote</w:delText>
+        </w:r>
+        <w:r>
+          <w:delText xml:space="preserve"> </w:delText>
+        </w:r>
+        <w:r>
+          <w:delText xml:space="preserve">Inventory </w:delText>
+        </w:r>
+        <w:r>
+          <w:delText xml:space="preserve">Request Message is sent by the TE to request the MPS </w:delText>
+        </w:r>
+        <w:r>
+          <w:delText>hardware and software inventory</w:delText>
+        </w:r>
+      </w:del>
+      <w:ins w:id="192" w:author="jburmeister" w:date="2016-06-17T12:45:00Z">
+        <w:r>
+          <w:t>HDDS Get Request</w:t>
+        </w:r>
+      </w:ins>
+      <w:ins w:id="193" w:author="jburmeister" w:date="2016-06-17T12:46:00Z">
+        <w:r>
+          <w:t xml:space="preserve"> is a</w:t>
+        </w:r>
+        <w:r>
+          <w:t xml:space="preserve"> client request to </w:t>
+        </w:r>
+      </w:ins>
+      <w:ins w:id="194" w:author="jburmeister" w:date="2016-06-17T12:55:00Z">
+        <w:r>
+          <w:t xml:space="preserve">the </w:t>
+        </w:r>
+      </w:ins>
+      <w:ins w:id="195" w:author="jburmeister" w:date="2016-06-17T12:46:00Z">
+        <w:r>
+          <w:t>HDDS for one or more elements by key name</w:t>
+        </w:r>
+      </w:ins>
       <w:r>
         <w:t>.</w:t>
       </w:r>
@@ -27995,19 +28224,48 @@
       <w:pPr>
         <w:pStyle w:val="rststyle-codeblock"/>
         <w:framePr w:wrap="around"/>
+        <w:rPr>
+          <w:ins w:id="196" w:author="jburmeister" w:date="2016-06-17T12:46:00Z"/>
+        </w:rPr>
       </w:pPr>
       <w:r>
         <w:t xml:space="preserve">message </w:t>
       </w:r>
-      <w:r>
-        <w:t>Remote</w:t>
-      </w:r>
-      <w:r>
-        <w:t>Inventory</w:t>
-      </w:r>
-      <w:r>
-        <w:t xml:space="preserve">Request { </w:t>
-      </w:r>
+      <w:del w:id="197" w:author="jburmeister" w:date="2016-06-17T12:47:00Z">
+        <w:r>
+          <w:delText>Remote</w:delText>
+        </w:r>
+        <w:r>
+          <w:delText>Inventory</w:delText>
+        </w:r>
+        <w:r>
+          <w:delText xml:space="preserve">Request </w:delText>
+        </w:r>
+      </w:del>
+      <w:ins w:id="198" w:author="jburmeister" w:date="2016-06-17T12:47:00Z">
+        <w:r>
+          <w:t xml:space="preserve">GetReq </w:t>
+        </w:r>
+      </w:ins>
+      <w:r>
+        <w:t xml:space="preserve">{ </w:t>
+      </w:r>
+    </w:p>
+    <w:p>
+      <w:pPr>
+        <w:pStyle w:val="rststyle-codeblock"/>
+        <w:framePr w:wrap="around"/>
+      </w:pPr>
+      <w:ins w:id="199" w:author="jburmeister" w:date="2016-06-17T12:46:00Z">
+        <w:r>
+          <w:tab/>
+        </w:r>
+      </w:ins>
+      <w:ins w:id="200" w:author="jburmeister" w:date="2016-06-17T12:47:00Z">
+        <w:r>
+          <w:t>repeated string key = 1;</w:t>
+        </w:r>
+      </w:ins>
     </w:p>
     <w:p>
       <w:pPr>
@@ -28036,15 +28294,25 @@
       <w:r>
         <w:t xml:space="preserve"> </w:t>
       </w:r>
-      <w:r>
-        <w:t>Remote</w:t>
-      </w:r>
-      <w:r>
-        <w:t>Inventory</w:t>
-      </w:r>
-      <w:r>
-        <w:t xml:space="preserve">Request </w:t>
-      </w:r>
+      <w:del w:id="201" w:author="jburmeister" w:date="2016-06-17T12:47:00Z">
+        <w:r>
+          <w:delText>Remote</w:delText>
+        </w:r>
+        <w:r>
+          <w:delText>Inventory</w:delText>
+        </w:r>
+        <w:r>
+          <w:delText xml:space="preserve">Request </w:delText>
+        </w:r>
+      </w:del>
+      <w:ins w:id="202" w:author="jburmeister" w:date="2016-06-17T12:47:00Z">
+        <w:r>
+          <w:t>HDDS GetReq</w:t>
+        </w:r>
+        <w:r>
+          <w:t xml:space="preserve"> </w:t>
+        </w:r>
+      </w:ins>
       <w:r>
         <w:t>M</w:t>
       </w:r>
@@ -28054,13 +28322,60 @@
     </w:p>
     <w:p>
       <w:pPr>
+        <w:rPr>
+          <w:ins w:id="203" w:author="jburmeister" w:date="2016-06-17T12:48:00Z"/>
+        </w:rPr>
+      </w:pPr>
+      <w:ins w:id="204" w:author="jburmeister" w:date="2016-06-17T12:48:00Z">
+        <w:r>
+          <w:t xml:space="preserve">This message is passed unmodified to the HDDS.  Refer to the </w:t>
+        </w:r>
+      </w:ins>
+      <w:ins w:id="205" w:author="jburmeister" w:date="2016-06-17T12:59:00Z">
+        <w:r>
+          <w:rPr>
+            <w:i/>
+            <w:rPrChange w:id="206" w:author="jburmeister" w:date="2016-06-17T12:59:00Z">
+              <w:rPr/>
+            </w:rPrChange>
+          </w:rPr>
+          <w:t xml:space="preserve">MPS </w:t>
+        </w:r>
+      </w:ins>
+      <w:ins w:id="207" w:author="jburmeister" w:date="2016-06-17T12:48:00Z">
+        <w:r>
+          <w:rPr>
+            <w:i/>
+            <w:rPrChange w:id="208" w:author="jburmeister" w:date="2016-06-17T12:59:00Z">
+              <w:rPr/>
+            </w:rPrChange>
+          </w:rPr>
+          <w:t>Host Domain Device Service ICD</w:t>
+        </w:r>
+        <w:r>
+          <w:t xml:space="preserve"> for details regarding the use of this message.</w:t>
+        </w:r>
+      </w:ins>
+    </w:p>
+    <w:p>
+      <w:pPr>
         <w:pStyle w:val="Heading4"/>
       </w:pPr>
-      <w:r>
-        <w:t xml:space="preserve">Remote </w:t>
-      </w:r>
-      <w:r>
-        <w:t xml:space="preserve">Inventory </w:t>
+      <w:del w:id="209" w:author="jburmeister" w:date="2016-06-17T12:49:00Z">
+        <w:r>
+          <w:delText xml:space="preserve">Remote </w:delText>
+        </w:r>
+        <w:r>
+          <w:delText>Inventory</w:delText>
+        </w:r>
+      </w:del>
+      <w:ins w:id="210" w:author="jburmeister" w:date="2016-06-17T12:49:00Z">
+        <w:r>
+          <w:t>HDDS Get</w:t>
+        </w:r>
+      </w:ins>
+      <w:r>
+        <w:t xml:space="preserve"> </w:t>
       </w:r>
       <w:r>
         <w:t>Response</w:t>
@@ -28073,42 +28388,98 @@
       <w:r>
         <w:t xml:space="preserve">The </w:t>
       </w:r>
-      <w:r>
-        <w:t>Remote</w:t>
-      </w:r>
-      <w:r>
-        <w:t>Inventory</w:t>
-      </w:r>
-      <w:r>
-        <w:t xml:space="preserve">Response </w:t>
-      </w:r>
-      <w:r>
-        <w:t xml:space="preserve">Message is sent by the MPS to report the </w:t>
-      </w:r>
-      <w:r>
-        <w:t>hardware and software inventory</w:t>
-      </w:r>
-      <w:r>
-        <w:t>.</w:t>
-      </w:r>
-      <w:r>
-        <w:t xml:space="preserve"> </w:t>
-      </w:r>
-      <w:r>
-        <w:t xml:space="preserve">The inventory is presented in XML format </w:t>
-      </w:r>
-      <w:r>
-        <w:t xml:space="preserve">defined by the </w:t>
-      </w:r>
-      <w:r>
-        <w:rPr>
-          <w:i/>
-        </w:rPr>
-        <w:t>THALES REMOTE INVENTORY INTERFACE CONTROL DOCUMENT</w:t>
-      </w:r>
-      <w:r>
-        <w:t>. The entire inventory is contained in a single string which must be parsed by the recipient if requied.</w:t>
-      </w:r>
+      <w:del w:id="211" w:author="jburmeister" w:date="2016-06-17T12:49:00Z">
+        <w:r>
+          <w:delText>Remote</w:delText>
+        </w:r>
+        <w:r>
+          <w:delText>Inventory</w:delText>
+        </w:r>
+        <w:r>
+          <w:delText xml:space="preserve">Response </w:delText>
+        </w:r>
+      </w:del>
+      <w:ins w:id="212" w:author="jburmeister" w:date="2016-06-17T12:49:00Z">
+        <w:r>
+          <w:t>HDD</w:t>
+        </w:r>
+      </w:ins>
+      <w:ins w:id="213" w:author="jburmeister" w:date="2016-06-17T12:53:00Z">
+        <w:r>
+          <w:t>S</w:t>
+        </w:r>
+      </w:ins>
+      <w:ins w:id="214" w:author="jburmeister" w:date="2016-06-17T12:49:00Z">
+        <w:r>
+          <w:t xml:space="preserve"> Get Response</w:t>
+        </w:r>
+        <w:r>
+          <w:t xml:space="preserve"> </w:t>
+        </w:r>
+      </w:ins>
+      <w:del w:id="215" w:author="jburmeister" w:date="2016-06-17T12:50:00Z">
+        <w:r>
+          <w:delText xml:space="preserve">Message </w:delText>
+        </w:r>
+      </w:del>
+      <w:r>
+        <w:t xml:space="preserve">is </w:t>
+      </w:r>
+      <w:ins w:id="216" w:author="jburmeister" w:date="2016-06-17T12:50:00Z">
+        <w:r>
+          <w:t>the response for</w:t>
+        </w:r>
+        <w:r>
+          <w:t xml:space="preserve"> the HDDS</w:t>
+        </w:r>
+        <w:r>
+          <w:t xml:space="preserve"> Get</w:t>
+        </w:r>
+        <w:r>
+          <w:t xml:space="preserve"> </w:t>
+        </w:r>
+        <w:r>
+          <w:t>Req</w:t>
+        </w:r>
+        <w:r>
+          <w:t>uest</w:t>
+        </w:r>
+        <w:r>
+          <w:t xml:space="preserve"> message</w:t>
+        </w:r>
+        <w:r>
+          <w:t>.</w:t>
+        </w:r>
+      </w:ins>
+      <w:del w:id="217" w:author="jburmeister" w:date="2016-06-17T12:49:00Z">
+        <w:r>
+          <w:delText xml:space="preserve">sent by the MPS to report the </w:delText>
+        </w:r>
+        <w:r>
+          <w:delText>hardware and software inventory</w:delText>
+        </w:r>
+        <w:r>
+          <w:delText>.</w:delText>
+        </w:r>
+        <w:r>
+          <w:delText xml:space="preserve"> </w:delText>
+        </w:r>
+        <w:r>
+          <w:delText xml:space="preserve">The inventory is presented in XML format </w:delText>
+        </w:r>
+        <w:r>
+          <w:delText xml:space="preserve">defined by the </w:delText>
+        </w:r>
+        <w:r>
+          <w:rPr>
+            <w:i/>
+          </w:rPr>
+          <w:delText>THALES REMOTE INVENTORY INTERFACE CONTROL DOCUMENT</w:delText>
+        </w:r>
+        <w:r>
+          <w:delText>. The entire inventory is contained in a single string which must be parsed by the recipient if requied.</w:delText>
+        </w:r>
+      </w:del>
     </w:p>
     <w:p>
       <w:pPr>
@@ -28118,15 +28489,27 @@
       <w:r>
         <w:t xml:space="preserve">message </w:t>
       </w:r>
-      <w:r>
-        <w:t xml:space="preserve">RemoteInventoryResponse </w:t>
-      </w:r>
+      <w:del w:id="218" w:author="jburmeister" w:date="2016-06-17T12:47:00Z">
+        <w:r>
+          <w:delText xml:space="preserve">RemoteInventoryResponse </w:delText>
+        </w:r>
+      </w:del>
+      <w:ins w:id="219" w:author="jburmeister" w:date="2016-06-17T12:47:00Z">
+        <w:r>
+          <w:t>GetResp</w:t>
+        </w:r>
+        <w:r>
+          <w:t xml:space="preserve"> </w:t>
+        </w:r>
+      </w:ins>
       <w:r>
         <w:t>{</w:t>
       </w:r>
-      <w:r>
-        <w:br/>
-      </w:r>
+      <w:del w:id="220" w:author="jburmeister" w:date="2016-06-17T12:52:00Z">
+        <w:r>
+          <w:br/>
+        </w:r>
+      </w:del>
     </w:p>
     <w:p>
       <w:pPr>
@@ -28134,15 +28517,37 @@
         <w:framePr w:wrap="around"/>
         <w:ind w:firstLine="720"/>
       </w:pPr>
-      <w:r>
-        <w:t>required string inventory</w:t>
-      </w:r>
-      <w:r>
-        <w:t xml:space="preserve"> = 1</w:t>
-      </w:r>
-      <w:r>
-        <w:t>;</w:t>
-      </w:r>
+      <w:ins w:id="221" w:author="jburmeister" w:date="2016-06-17T12:51:00Z">
+        <w:r>
+          <w:t xml:space="preserve">repeated ValueResp </w:t>
+        </w:r>
+      </w:ins>
+      <w:ins w:id="222" w:author="jburmeister" w:date="2016-06-17T13:06:00Z">
+        <w:r>
+          <w:t>HDDSValue</w:t>
+        </w:r>
+        <w:r>
+          <w:t xml:space="preserve"> </w:t>
+        </w:r>
+      </w:ins>
+      <w:bookmarkStart w:id="223" w:name="_GoBack"/>
+      <w:bookmarkEnd w:id="223"/>
+      <w:ins w:id="224" w:author="jburmeister" w:date="2016-06-17T12:51:00Z">
+        <w:r>
+          <w:t>= 1;</w:t>
+        </w:r>
+      </w:ins>
+      <w:del w:id="225" w:author="jburmeister" w:date="2016-06-17T12:51:00Z">
+        <w:r>
+          <w:delText>required string inventory</w:delText>
+        </w:r>
+        <w:r>
+          <w:delText xml:space="preserve"> = 1</w:delText>
+        </w:r>
+        <w:r>
+          <w:delText>;</w:delText>
+        </w:r>
+      </w:del>
     </w:p>
     <w:p>
       <w:pPr>
@@ -28157,6 +28562,9 @@
       <w:pPr>
         <w:keepNext/>
         <w:keepLines/>
+        <w:rPr>
+          <w:del w:id="226" w:author="jburmeister" w:date="2016-06-17T12:51:00Z"/>
+        </w:rPr>
       </w:pPr>
     </w:p>
     <w:tbl>
@@ -28173,6 +28581,7 @@
       <w:tr>
         <w:trPr>
           <w:cnfStyle w:val="100000000000" w:firstRow="1" w:lastRow="0" w:firstColumn="0" w:lastColumn="0" w:oddVBand="0" w:evenVBand="0" w:oddHBand="0" w:evenHBand="0" w:firstRowFirstColumn="0" w:firstRowLastColumn="0" w:lastRowFirstColumn="0" w:lastRowLastColumn="0"/>
+          <w:del w:id="227" w:author="jburmeister" w:date="2016-06-17T12:51:00Z"/>
         </w:trPr>
         <w:tc>
           <w:tcPr>
@@ -28186,12 +28595,15 @@
               <w:keepLines/>
               <w:spacing w:after="0" w:line="240" w:lineRule="auto"/>
               <w:rPr>
+                <w:del w:id="228" w:author="jburmeister" w:date="2016-06-17T12:51:00Z"/>
                 <w:lang w:eastAsia="zh-CN" w:bidi="hi-IN"/>
               </w:rPr>
             </w:pPr>
-            <w:r>
-              <w:t>Field</w:t>
-            </w:r>
+            <w:del w:id="229" w:author="jburmeister" w:date="2016-06-17T12:51:00Z">
+              <w:r>
+                <w:delText>Field</w:delText>
+              </w:r>
+            </w:del>
           </w:p>
         </w:tc>
         <w:tc>
@@ -28206,18 +28618,22 @@
               <w:spacing w:after="0" w:line="240" w:lineRule="auto"/>
               <w:cnfStyle w:val="100000000000" w:firstRow="1" w:lastRow="0" w:firstColumn="0" w:lastColumn="0" w:oddVBand="0" w:evenVBand="0" w:oddHBand="0" w:evenHBand="0" w:firstRowFirstColumn="0" w:firstRowLastColumn="0" w:lastRowFirstColumn="0" w:lastRowLastColumn="0"/>
               <w:rPr>
+                <w:del w:id="230" w:author="jburmeister" w:date="2016-06-17T12:51:00Z"/>
                 <w:lang w:eastAsia="zh-CN" w:bidi="hi-IN"/>
               </w:rPr>
             </w:pPr>
-            <w:r>
-              <w:t>Description</w:t>
-            </w:r>
+            <w:del w:id="231" w:author="jburmeister" w:date="2016-06-17T12:51:00Z">
+              <w:r>
+                <w:delText>Description</w:delText>
+              </w:r>
+            </w:del>
           </w:p>
         </w:tc>
       </w:tr>
       <w:tr>
         <w:trPr>
           <w:cnfStyle w:val="000000100000" w:firstRow="0" w:lastRow="0" w:firstColumn="0" w:lastColumn="0" w:oddVBand="0" w:evenVBand="0" w:oddHBand="1" w:evenHBand="0" w:firstRowFirstColumn="0" w:firstRowLastColumn="0" w:lastRowFirstColumn="0" w:lastRowLastColumn="0"/>
+          <w:del w:id="232" w:author="jburmeister" w:date="2016-06-17T12:51:00Z"/>
         </w:trPr>
         <w:tc>
           <w:tcPr>
@@ -28228,10 +28644,15 @@
             <w:pPr>
               <w:keepNext/>
               <w:keepLines/>
-            </w:pPr>
-            <w:r>
-              <w:t>inventory</w:t>
-            </w:r>
+              <w:rPr>
+                <w:del w:id="233" w:author="jburmeister" w:date="2016-06-17T12:51:00Z"/>
+              </w:rPr>
+            </w:pPr>
+            <w:del w:id="234" w:author="jburmeister" w:date="2016-06-17T12:51:00Z">
+              <w:r>
+                <w:delText>inventory</w:delText>
+              </w:r>
+            </w:del>
           </w:p>
         </w:tc>
         <w:tc>
@@ -28243,22 +28664,27 @@
               <w:keepNext/>
               <w:keepLines/>
               <w:cnfStyle w:val="000000100000" w:firstRow="0" w:lastRow="0" w:firstColumn="0" w:lastColumn="0" w:oddVBand="0" w:evenVBand="0" w:oddHBand="1" w:evenHBand="0" w:firstRowFirstColumn="0" w:firstRowLastColumn="0" w:lastRowFirstColumn="0" w:lastRowLastColumn="0"/>
-            </w:pPr>
-            <w:r>
-              <w:t xml:space="preserve">This is the remote inventory in text format as defined by the </w:t>
-            </w:r>
-            <w:r>
-              <w:rPr>
-                <w:i/>
-              </w:rPr>
-              <w:t>THALES REMOTE INVENTORY INTERFACE CONTROL DOCUMENT</w:t>
-            </w:r>
-            <w:r>
-              <w:rPr>
-                <w:i/>
-              </w:rPr>
-              <w:t>.</w:t>
-            </w:r>
+              <w:rPr>
+                <w:del w:id="235" w:author="jburmeister" w:date="2016-06-17T12:51:00Z"/>
+              </w:rPr>
+            </w:pPr>
+            <w:del w:id="236" w:author="jburmeister" w:date="2016-06-17T12:51:00Z">
+              <w:r>
+                <w:delText xml:space="preserve">This is the remote inventory in text format as defined by the </w:delText>
+              </w:r>
+              <w:r>
+                <w:rPr>
+                  <w:i/>
+                </w:rPr>
+                <w:delText>THALES REMOTE INVENTORY INTERFACE CONTROL DOCUMENT</w:delText>
+              </w:r>
+              <w:r>
+                <w:rPr>
+                  <w:i/>
+                </w:rPr>
+                <w:delText>.</w:delText>
+              </w:r>
+            </w:del>
           </w:p>
         </w:tc>
       </w:tr>
@@ -28268,6 +28694,9 @@
         <w:pStyle w:val="Caption"/>
         <w:keepNext/>
         <w:keepLines/>
+        <w:rPr>
+          <w:ins w:id="237" w:author="jburmeister" w:date="2016-06-17T12:52:00Z"/>
+        </w:rPr>
       </w:pPr>
       <w:r>
         <w:t xml:space="preserve">Table </w:t>
@@ -28283,9 +28712,19 @@
       <w:r>
         <w:t xml:space="preserve"> </w:t>
       </w:r>
-      <w:r>
-        <w:t xml:space="preserve">RemoteInventoryResponse </w:t>
-      </w:r>
+      <w:del w:id="238" w:author="jburmeister" w:date="2016-06-17T12:47:00Z">
+        <w:r>
+          <w:delText xml:space="preserve">RemoteInventoryResponse </w:delText>
+        </w:r>
+      </w:del>
+      <w:ins w:id="239" w:author="jburmeister" w:date="2016-06-17T12:47:00Z">
+        <w:r>
+          <w:t>HDDS GetResp</w:t>
+        </w:r>
+        <w:r>
+          <w:t xml:space="preserve"> </w:t>
+        </w:r>
+      </w:ins>
       <w:r>
         <w:t>M</w:t>
       </w:r>
@@ -28295,14 +28734,514 @@
     </w:p>
     <w:p>
       <w:pPr>
+        <w:rPr>
+          <w:ins w:id="240" w:author="jburmeister" w:date="2016-06-17T12:52:00Z"/>
+        </w:rPr>
+      </w:pPr>
+      <w:ins w:id="241" w:author="jburmeister" w:date="2016-06-17T12:52:00Z">
+        <w:r>
+          <w:t xml:space="preserve">This message is </w:t>
+        </w:r>
+        <w:r>
+          <w:t>returned</w:t>
+        </w:r>
+        <w:r>
+          <w:t xml:space="preserve"> unmodified </w:t>
+        </w:r>
+        <w:r>
+          <w:t>from</w:t>
+        </w:r>
+        <w:r>
+          <w:t xml:space="preserve"> the HDDS.  Refer to the </w:t>
+        </w:r>
+      </w:ins>
+      <w:ins w:id="242" w:author="jburmeister" w:date="2016-06-17T12:59:00Z">
+        <w:r>
+          <w:rPr>
+            <w:i/>
+            <w:rPrChange w:id="243" w:author="jburmeister" w:date="2016-06-17T12:59:00Z">
+              <w:rPr/>
+            </w:rPrChange>
+          </w:rPr>
+          <w:t xml:space="preserve">MPS </w:t>
+        </w:r>
+      </w:ins>
+      <w:ins w:id="244" w:author="jburmeister" w:date="2016-06-17T12:52:00Z">
+        <w:r>
+          <w:rPr>
+            <w:i/>
+            <w:rPrChange w:id="245" w:author="jburmeister" w:date="2016-06-17T12:59:00Z">
+              <w:rPr/>
+            </w:rPrChange>
+          </w:rPr>
+          <w:t>Host Domain Device Service ICD</w:t>
+        </w:r>
+        <w:r>
+          <w:t xml:space="preserve"> for details regarding the </w:t>
+        </w:r>
+      </w:ins>
+      <w:ins w:id="246" w:author="jburmeister" w:date="2016-06-17T12:53:00Z">
+        <w:r>
+          <w:t>contents</w:t>
+        </w:r>
+      </w:ins>
+      <w:ins w:id="247" w:author="jburmeister" w:date="2016-06-17T12:52:00Z">
+        <w:r>
+          <w:t xml:space="preserve"> of this message.</w:t>
+        </w:r>
+      </w:ins>
+    </w:p>
+    <w:p>
+      <w:pPr>
+        <w:pStyle w:val="Heading4"/>
+        <w:rPr>
+          <w:ins w:id="248" w:author="jburmeister" w:date="2016-06-17T12:53:00Z"/>
+        </w:rPr>
+      </w:pPr>
+      <w:ins w:id="249" w:author="jburmeister" w:date="2016-06-17T12:53:00Z">
+        <w:r>
+          <w:t>HDDS Set</w:t>
+        </w:r>
+        <w:r>
+          <w:t xml:space="preserve"> </w:t>
+        </w:r>
+        <w:r>
+          <w:t xml:space="preserve">Request </w:t>
+        </w:r>
+      </w:ins>
+    </w:p>
+    <w:p>
+      <w:pPr>
+        <w:rPr>
+          <w:ins w:id="250" w:author="jburmeister" w:date="2016-06-17T12:53:00Z"/>
+        </w:rPr>
+      </w:pPr>
+      <w:ins w:id="251" w:author="jburmeister" w:date="2016-06-17T12:53:00Z">
+        <w:r>
+          <w:t>The HDDS Get Request is a</w:t>
+        </w:r>
+        <w:r>
+          <w:t xml:space="preserve"> client request to </w:t>
+        </w:r>
+      </w:ins>
+      <w:ins w:id="252" w:author="jburmeister" w:date="2016-06-17T12:56:00Z">
+        <w:r>
+          <w:t xml:space="preserve">the </w:t>
+        </w:r>
+      </w:ins>
+      <w:ins w:id="253" w:author="jburmeister" w:date="2016-06-17T12:53:00Z">
+        <w:r>
+          <w:t xml:space="preserve">HDDS </w:t>
+        </w:r>
+      </w:ins>
+      <w:ins w:id="254" w:author="jburmeister" w:date="2016-06-17T12:55:00Z">
+        <w:r>
+          <w:t>to set given key(s) to the given value(s)</w:t>
+        </w:r>
+      </w:ins>
+      <w:ins w:id="255" w:author="jburmeister" w:date="2016-06-17T12:53:00Z">
+        <w:r>
+          <w:t>.</w:t>
+        </w:r>
+      </w:ins>
+    </w:p>
+    <w:p>
+      <w:pPr>
+        <w:pStyle w:val="rststyle-codeblock"/>
+        <w:framePr w:wrap="around"/>
+        <w:rPr>
+          <w:ins w:id="256" w:author="jburmeister" w:date="2016-06-17T12:53:00Z"/>
+        </w:rPr>
+      </w:pPr>
+      <w:ins w:id="257" w:author="jburmeister" w:date="2016-06-17T12:53:00Z">
+        <w:r>
+          <w:t xml:space="preserve">message GetReq { </w:t>
+        </w:r>
+      </w:ins>
+    </w:p>
+    <w:p>
+      <w:pPr>
+        <w:pStyle w:val="rststyle-codeblock"/>
+        <w:framePr w:wrap="around"/>
+        <w:rPr>
+          <w:ins w:id="258" w:author="jburmeister" w:date="2016-06-17T12:53:00Z"/>
+        </w:rPr>
+      </w:pPr>
+      <w:ins w:id="259" w:author="jburmeister" w:date="2016-06-17T12:53:00Z">
+        <w:r>
+          <w:tab/>
+        </w:r>
+      </w:ins>
+      <w:ins w:id="260" w:author="jburmeister" w:date="2016-06-17T12:54:00Z">
+        <w:r>
+          <w:t xml:space="preserve">repeated Property </w:t>
+        </w:r>
+      </w:ins>
+      <w:ins w:id="261" w:author="jburmeister" w:date="2016-06-17T13:05:00Z">
+        <w:r>
+          <w:t>HDDSValue</w:t>
+        </w:r>
+        <w:r>
+          <w:t xml:space="preserve"> </w:t>
+        </w:r>
+      </w:ins>
+      <w:ins w:id="262" w:author="jburmeister" w:date="2016-06-17T12:54:00Z">
+        <w:r>
+          <w:t>= 1;</w:t>
+        </w:r>
+      </w:ins>
+    </w:p>
+    <w:p>
+      <w:pPr>
+        <w:pStyle w:val="rststyle-codeblock"/>
+        <w:framePr w:wrap="around"/>
+        <w:rPr>
+          <w:ins w:id="263" w:author="jburmeister" w:date="2016-06-17T12:53:00Z"/>
+        </w:rPr>
+      </w:pPr>
+      <w:ins w:id="264" w:author="jburmeister" w:date="2016-06-17T12:53:00Z">
+        <w:r>
+          <w:t>}</w:t>
+        </w:r>
+      </w:ins>
+    </w:p>
+    <w:p>
+      <w:pPr>
+        <w:pStyle w:val="Caption"/>
+        <w:rPr>
+          <w:ins w:id="265" w:author="jburmeister" w:date="2016-06-17T12:53:00Z"/>
+        </w:rPr>
+      </w:pPr>
+      <w:ins w:id="266" w:author="jburmeister" w:date="2016-06-17T12:53:00Z">
+        <w:r>
+          <w:t xml:space="preserve">Table </w:t>
+        </w:r>
+        <w:r>
+          <w:fldChar w:fldCharType="begin"/>
+        </w:r>
+        <w:r>
+          <w:instrText xml:space="preserve"> SEQ Table \* ARABIC </w:instrText>
+        </w:r>
+        <w:r>
+          <w:fldChar w:fldCharType="separate"/>
+        </w:r>
+        <w:r>
+          <w:rPr>
+            <w:noProof/>
+          </w:rPr>
+          <w:t>34</w:t>
+        </w:r>
+        <w:r>
+          <w:rPr>
+            <w:noProof/>
+          </w:rPr>
+          <w:fldChar w:fldCharType="end"/>
+        </w:r>
+        <w:r>
+          <w:t xml:space="preserve"> </w:t>
+        </w:r>
+        <w:r>
+          <w:t>HDDS SetReq</w:t>
+        </w:r>
+        <w:r>
+          <w:t xml:space="preserve"> </w:t>
+        </w:r>
+        <w:r>
+          <w:t>M</w:t>
+        </w:r>
+        <w:r>
+          <w:t xml:space="preserve">essage </w:t>
+        </w:r>
+      </w:ins>
+    </w:p>
+    <w:p>
+      <w:pPr>
+        <w:rPr>
+          <w:ins w:id="267" w:author="jburmeister" w:date="2016-06-17T12:53:00Z"/>
+        </w:rPr>
+      </w:pPr>
+      <w:ins w:id="268" w:author="jburmeister" w:date="2016-06-17T12:53:00Z">
+        <w:r>
+          <w:t xml:space="preserve">This message is passed unmodified to the HDDS.  Refer to the </w:t>
+        </w:r>
+      </w:ins>
+      <w:ins w:id="269" w:author="jburmeister" w:date="2016-06-17T12:59:00Z">
+        <w:r>
+          <w:rPr>
+            <w:i/>
+            <w:rPrChange w:id="270" w:author="jburmeister" w:date="2016-06-17T12:59:00Z">
+              <w:rPr/>
+            </w:rPrChange>
+          </w:rPr>
+          <w:t xml:space="preserve">MPS </w:t>
+        </w:r>
+      </w:ins>
+      <w:ins w:id="271" w:author="jburmeister" w:date="2016-06-17T12:53:00Z">
+        <w:r>
+          <w:rPr>
+            <w:i/>
+            <w:rPrChange w:id="272" w:author="jburmeister" w:date="2016-06-17T12:59:00Z">
+              <w:rPr/>
+            </w:rPrChange>
+          </w:rPr>
+          <w:t>Host Domain Device Service ICD</w:t>
+        </w:r>
+        <w:r>
+          <w:t xml:space="preserve"> for details regarding the use of this message.</w:t>
+        </w:r>
+      </w:ins>
+    </w:p>
+    <w:p>
+      <w:pPr>
+        <w:pStyle w:val="Heading4"/>
+        <w:rPr>
+          <w:ins w:id="273" w:author="jburmeister" w:date="2016-06-17T12:53:00Z"/>
+        </w:rPr>
+      </w:pPr>
+      <w:ins w:id="274" w:author="jburmeister" w:date="2016-06-17T12:53:00Z">
+        <w:r>
+          <w:lastRenderedPageBreak/>
+          <w:t>HDDS Set</w:t>
+        </w:r>
+        <w:r>
+          <w:t xml:space="preserve"> </w:t>
+        </w:r>
+        <w:r>
+          <w:t>Response</w:t>
+        </w:r>
+      </w:ins>
+    </w:p>
+    <w:p>
+      <w:pPr>
+        <w:keepNext/>
+        <w:rPr>
+          <w:ins w:id="275" w:author="jburmeister" w:date="2016-06-17T12:53:00Z"/>
+        </w:rPr>
+      </w:pPr>
+      <w:ins w:id="276" w:author="jburmeister" w:date="2016-06-17T12:53:00Z">
+        <w:r>
+          <w:t xml:space="preserve">The </w:t>
+        </w:r>
+        <w:r>
+          <w:t>HDDS S</w:t>
+        </w:r>
+        <w:r>
+          <w:t>et Response</w:t>
+        </w:r>
+        <w:r>
+          <w:t xml:space="preserve"> </w:t>
+        </w:r>
+        <w:r>
+          <w:t xml:space="preserve">is </w:t>
+        </w:r>
+        <w:r>
+          <w:t>the response for</w:t>
+        </w:r>
+        <w:r>
+          <w:t xml:space="preserve"> the HDDS</w:t>
+        </w:r>
+        <w:r>
+          <w:t xml:space="preserve"> S</w:t>
+        </w:r>
+        <w:r>
+          <w:t>et</w:t>
+        </w:r>
+        <w:r>
+          <w:t xml:space="preserve"> </w:t>
+        </w:r>
+        <w:r>
+          <w:t>Req</w:t>
+        </w:r>
+        <w:r>
+          <w:t>uest</w:t>
+        </w:r>
+        <w:r>
+          <w:t xml:space="preserve"> message</w:t>
+        </w:r>
+        <w:r>
+          <w:t>.</w:t>
+        </w:r>
+      </w:ins>
+    </w:p>
+    <w:p>
+      <w:pPr>
+        <w:pStyle w:val="rststyle-codeblock"/>
+        <w:framePr w:wrap="around"/>
+        <w:rPr>
+          <w:ins w:id="277" w:author="jburmeister" w:date="2016-06-17T12:53:00Z"/>
+        </w:rPr>
+      </w:pPr>
+      <w:ins w:id="278" w:author="jburmeister" w:date="2016-06-17T12:53:00Z">
+        <w:r>
+          <w:t xml:space="preserve">message </w:t>
+        </w:r>
+        <w:r>
+          <w:t>SetResp</w:t>
+        </w:r>
+        <w:r>
+          <w:t xml:space="preserve"> </w:t>
+        </w:r>
+        <w:r>
+          <w:t>{</w:t>
+        </w:r>
+      </w:ins>
+    </w:p>
+    <w:p>
+      <w:pPr>
+        <w:pStyle w:val="rststyle-codeblock"/>
+        <w:framePr w:wrap="around"/>
+        <w:ind w:firstLine="720"/>
+        <w:rPr>
+          <w:ins w:id="279" w:author="jburmeister" w:date="2016-06-17T12:53:00Z"/>
+        </w:rPr>
+      </w:pPr>
+      <w:ins w:id="280" w:author="jburmeister" w:date="2016-06-17T12:53:00Z">
+        <w:r>
+          <w:t xml:space="preserve">repeated ValueResp </w:t>
+        </w:r>
+      </w:ins>
+      <w:ins w:id="281" w:author="jburmeister" w:date="2016-06-17T13:05:00Z">
+        <w:r>
+          <w:t>HDDSValue</w:t>
+        </w:r>
+      </w:ins>
+      <w:ins w:id="282" w:author="jburmeister" w:date="2016-06-17T12:53:00Z">
+        <w:r>
+          <w:t xml:space="preserve"> = 1;</w:t>
+        </w:r>
+      </w:ins>
+    </w:p>
+    <w:p>
+      <w:pPr>
+        <w:pStyle w:val="rststyle-codeblock"/>
+        <w:framePr w:wrap="around"/>
+        <w:rPr>
+          <w:ins w:id="283" w:author="jburmeister" w:date="2016-06-17T12:53:00Z"/>
+        </w:rPr>
+      </w:pPr>
+      <w:ins w:id="284" w:author="jburmeister" w:date="2016-06-17T12:53:00Z">
+        <w:r>
+          <w:t>}</w:t>
+        </w:r>
+      </w:ins>
+    </w:p>
+    <w:p>
+      <w:pPr>
+        <w:pStyle w:val="Caption"/>
+        <w:keepNext/>
+        <w:keepLines/>
+        <w:rPr>
+          <w:ins w:id="285" w:author="jburmeister" w:date="2016-06-17T12:53:00Z"/>
+        </w:rPr>
+      </w:pPr>
+      <w:ins w:id="286" w:author="jburmeister" w:date="2016-06-17T12:53:00Z">
+        <w:r>
+          <w:t xml:space="preserve">Table </w:t>
+        </w:r>
+        <w:r>
+          <w:fldChar w:fldCharType="begin"/>
+        </w:r>
+        <w:r>
+          <w:instrText xml:space="preserve"> SEQ Table \* ARABIC </w:instrText>
+        </w:r>
+        <w:r>
+          <w:fldChar w:fldCharType="separate"/>
+        </w:r>
+        <w:r>
+          <w:rPr>
+            <w:noProof/>
+          </w:rPr>
+          <w:t>35</w:t>
+        </w:r>
+        <w:r>
+          <w:rPr>
+            <w:noProof/>
+          </w:rPr>
+          <w:fldChar w:fldCharType="end"/>
+        </w:r>
+        <w:r>
+          <w:t xml:space="preserve"> </w:t>
+        </w:r>
+        <w:r>
+          <w:t xml:space="preserve">HDDS </w:t>
+        </w:r>
+        <w:r>
+          <w:t>SetResp</w:t>
+        </w:r>
+        <w:r>
+          <w:t xml:space="preserve"> </w:t>
+        </w:r>
+        <w:r>
+          <w:t>M</w:t>
+        </w:r>
+        <w:r>
+          <w:t xml:space="preserve">essage </w:t>
+        </w:r>
+      </w:ins>
+    </w:p>
+    <w:p>
+      <w:pPr>
+        <w:rPr>
+          <w:ins w:id="287" w:author="jburmeister" w:date="2016-06-17T12:53:00Z"/>
+        </w:rPr>
+      </w:pPr>
+      <w:ins w:id="288" w:author="jburmeister" w:date="2016-06-17T12:53:00Z">
+        <w:r>
+          <w:t xml:space="preserve">This message is returned unmodified from the HDDS.  Refer to the </w:t>
+        </w:r>
+      </w:ins>
+      <w:ins w:id="289" w:author="jburmeister" w:date="2016-06-17T12:59:00Z">
+        <w:r>
+          <w:rPr>
+            <w:i/>
+            <w:rPrChange w:id="290" w:author="jburmeister" w:date="2016-06-17T12:59:00Z">
+              <w:rPr/>
+            </w:rPrChange>
+          </w:rPr>
+          <w:t xml:space="preserve">MPS </w:t>
+        </w:r>
+      </w:ins>
+      <w:ins w:id="291" w:author="jburmeister" w:date="2016-06-17T12:53:00Z">
+        <w:r>
+          <w:rPr>
+            <w:i/>
+            <w:rPrChange w:id="292" w:author="jburmeister" w:date="2016-06-17T12:59:00Z">
+              <w:rPr/>
+            </w:rPrChange>
+          </w:rPr>
+          <w:t>Host Domain Device Service ICD</w:t>
+        </w:r>
+        <w:r>
+          <w:t xml:space="preserve"> for details regarding the contents of this message.</w:t>
+        </w:r>
+      </w:ins>
+    </w:p>
+    <w:p>
+      <w:pPr>
+        <w:rPr>
+          <w:rPrChange w:id="293" w:author="jburmeister" w:date="2016-06-17T12:52:00Z">
+            <w:rPr/>
+          </w:rPrChange>
+        </w:rPr>
+        <w:pPrChange w:id="294" w:author="jburmeister" w:date="2016-06-17T12:52:00Z">
+          <w:pPr>
+            <w:pStyle w:val="Caption"/>
+            <w:keepNext/>
+            <w:keepLines/>
+          </w:pPr>
+        </w:pPrChange>
+      </w:pPr>
+    </w:p>
+    <w:p>
+      <w:pPr>
         <w:pStyle w:val="Heading3"/>
       </w:pPr>
-      <w:bookmarkStart w:id="157" w:name="_Toc449505732"/>
+      <w:bookmarkStart w:id="295" w:name="_Toc449505732"/>
       <w:r>
         <w:lastRenderedPageBreak/>
         <w:t>System Monitoring</w:t>
       </w:r>
-      <w:bookmarkEnd w:id="157"/>
+      <w:bookmarkEnd w:id="295"/>
     </w:p>
     <w:p>
       <w:pPr>
@@ -28903,7 +29842,7 @@
         <w:tab/>
         <w:t>required string temper</w:t>
       </w:r>
-      <w:ins w:id="158" w:author="jburmeister" w:date="2016-06-07T12:55:00Z">
+      <w:ins w:id="296" w:author="jburmeister" w:date="2016-06-07T12:55:00Z">
         <w:r>
           <w:t>a</w:t>
         </w:r>
@@ -29703,7 +30642,7 @@
               </w:rPr>
               <w:t>temper</w:t>
             </w:r>
-            <w:ins w:id="159" w:author="jburmeister" w:date="2016-06-07T12:57:00Z">
+            <w:ins w:id="297" w:author="jburmeister" w:date="2016-06-07T12:57:00Z">
               <w:r>
                 <w:rPr>
                   <w:rFonts w:eastAsiaTheme="minorEastAsia"/>
@@ -29875,7 +30814,7 @@
 
 <file path=word/comments.xml><?xml version="1.0" encoding="utf-8"?>
 <w:comments xmlns:wpc="http://schemas.microsoft.com/office/word/2010/wordprocessingCanvas" xmlns:cx="http://schemas.microsoft.com/office/drawing/2014/chartex" xmlns:cx1="http://schemas.microsoft.com/office/drawing/2015/9/8/chartex" xmlns:cx2="http://schemas.microsoft.com/office/drawing/2015/10/21/chartex" xmlns:mc="http://schemas.openxmlformats.org/markup-compatibility/2006" xmlns:o="urn:schemas-microsoft-com:office:office" xmlns:r="http://schemas.openxmlformats.org/officeDocument/2006/relationships" xmlns:m="http://schemas.openxmlformats.org/officeDocument/2006/math" xmlns:v="urn:schemas-microsoft-com:vml" xmlns:wp14="http://schemas.microsoft.com/office/word/2010/wordprocessingDrawing" xmlns:wp="http://schemas.openxmlformats.org/drawingml/2006/wordprocessingDrawing" xmlns:w10="urn:schemas-microsoft-com:office:word" xmlns:w="http://schemas.openxmlformats.org/wordprocessingml/2006/main" xmlns:w14="http://schemas.microsoft.com/office/word/2010/wordml" xmlns:w15="http://schemas.microsoft.com/office/word/2012/wordml" xmlns:w16se="http://schemas.microsoft.com/office/word/2015/wordml/symex" xmlns:wpg="http://schemas.microsoft.com/office/word/2010/wordprocessingGroup" xmlns:wpi="http://schemas.microsoft.com/office/word/2010/wordprocessingInk" xmlns:wne="http://schemas.microsoft.com/office/word/2006/wordml" xmlns:wps="http://schemas.microsoft.com/office/word/2010/wordprocessingShape" mc:Ignorable="w14 w15 w16se wp14">
-  <w:comment w:id="18" w:author="jburmeister" w:date="2016-06-07T14:25:00Z" w:initials="j">
+  <w:comment w:id="32" w:author="jburmeister" w:date="2016-06-07T14:25:00Z" w:initials="j">
     <w:p>
       <w:pPr>
         <w:pStyle w:val="CommentText"/>
@@ -29891,7 +30830,7 @@
       </w:r>
     </w:p>
   </w:comment>
-  <w:comment w:id="21" w:author="jburmeister" w:date="2016-06-07T14:26:00Z" w:initials="j">
+  <w:comment w:id="35" w:author="jburmeister" w:date="2016-06-07T14:26:00Z" w:initials="j">
     <w:p>
       <w:pPr>
         <w:pStyle w:val="CommentText"/>
@@ -29907,7 +30846,7 @@
       </w:r>
     </w:p>
   </w:comment>
-  <w:comment w:id="33" w:author="jburmeister" w:date="2016-06-07T14:27:00Z" w:initials="j">
+  <w:comment w:id="47" w:author="jburmeister" w:date="2016-06-07T14:27:00Z" w:initials="j">
     <w:p>
       <w:pPr>
         <w:pStyle w:val="CommentText"/>
@@ -29923,7 +30862,7 @@
       </w:r>
     </w:p>
   </w:comment>
-  <w:comment w:id="38" w:author="jburmeister" w:date="2016-06-07T14:30:00Z" w:initials="j">
+  <w:comment w:id="52" w:author="jburmeister" w:date="2016-06-07T14:30:00Z" w:initials="j">
     <w:p>
       <w:pPr>
         <w:pStyle w:val="CommentText"/>
@@ -29939,7 +30878,7 @@
       </w:r>
     </w:p>
   </w:comment>
-  <w:comment w:id="61" w:author="jburmeister" w:date="2016-06-07T14:31:00Z" w:initials="j">
+  <w:comment w:id="75" w:author="jburmeister" w:date="2016-06-07T14:31:00Z" w:initials="j">
     <w:p>
       <w:pPr>
         <w:pStyle w:val="CommentText"/>
@@ -29955,7 +30894,7 @@
       </w:r>
     </w:p>
   </w:comment>
-  <w:comment w:id="65" w:author="jburmeister" w:date="2016-06-07T14:28:00Z" w:initials="j">
+  <w:comment w:id="79" w:author="jburmeister" w:date="2016-06-07T14:28:00Z" w:initials="j">
     <w:p>
       <w:pPr>
         <w:pStyle w:val="CommentText"/>
@@ -29971,7 +30910,7 @@
       </w:r>
     </w:p>
   </w:comment>
-  <w:comment w:id="74" w:author="jburmeister" w:date="2016-06-07T14:38:00Z" w:initials="j">
+  <w:comment w:id="88" w:author="jburmeister" w:date="2016-06-07T14:38:00Z" w:initials="j">
     <w:p>
       <w:pPr>
         <w:pStyle w:val="CommentText"/>
@@ -29987,7 +30926,7 @@
       </w:r>
     </w:p>
   </w:comment>
-  <w:comment w:id="79" w:author="jburmeister" w:date="2016-06-07T14:32:00Z" w:initials="j">
+  <w:comment w:id="93" w:author="jburmeister" w:date="2016-06-07T14:32:00Z" w:initials="j">
     <w:p>
       <w:pPr>
         <w:pStyle w:val="CommentText"/>
@@ -30003,7 +30942,7 @@
       </w:r>
     </w:p>
   </w:comment>
-  <w:comment w:id="96" w:author="jburmeister" w:date="2016-06-07T14:32:00Z" w:initials="j">
+  <w:comment w:id="110" w:author="jburmeister" w:date="2016-06-07T14:32:00Z" w:initials="j">
     <w:p>
       <w:pPr>
         <w:pStyle w:val="CommentText"/>
@@ -30019,7 +30958,7 @@
       </w:r>
     </w:p>
   </w:comment>
-  <w:comment w:id="102" w:author="jburmeister" w:date="2016-06-07T14:29:00Z" w:initials="j">
+  <w:comment w:id="121" w:author="jburmeister" w:date="2016-06-07T14:29:00Z" w:initials="j">
     <w:p>
       <w:pPr>
         <w:pStyle w:val="CommentText"/>
@@ -30035,7 +30974,7 @@
       </w:r>
     </w:p>
   </w:comment>
-  <w:comment w:id="108" w:author="jburmeister" w:date="2016-06-07T14:33:00Z" w:initials="j">
+  <w:comment w:id="132" w:author="jburmeister" w:date="2016-06-07T14:33:00Z" w:initials="j">
     <w:p>
       <w:pPr>
         <w:pStyle w:val="CommentText"/>
@@ -30051,7 +30990,7 @@
       </w:r>
     </w:p>
   </w:comment>
-  <w:comment w:id="127" w:author="jburmeister" w:date="2016-06-07T14:33:00Z" w:initials="j">
+  <w:comment w:id="151" w:author="jburmeister" w:date="2016-06-07T14:33:00Z" w:initials="j">
     <w:p>
       <w:pPr>
         <w:pStyle w:val="CommentText"/>
@@ -30067,7 +31006,7 @@
       </w:r>
     </w:p>
   </w:comment>
-  <w:comment w:id="137" w:author="jburmeister" w:date="2016-06-07T14:29:00Z" w:initials="j">
+  <w:comment w:id="161" w:author="jburmeister" w:date="2016-06-07T14:29:00Z" w:initials="j">
     <w:p>
       <w:pPr>
         <w:pStyle w:val="CommentText"/>
@@ -30083,7 +31022,7 @@
       </w:r>
     </w:p>
   </w:comment>
-  <w:comment w:id="145" w:author="jburmeister" w:date="2016-06-07T14:34:00Z" w:initials="j">
+  <w:comment w:id="169" w:author="jburmeister" w:date="2016-06-07T14:34:00Z" w:initials="j">
     <w:p>
       <w:pPr>
         <w:pStyle w:val="CommentText"/>
@@ -30099,7 +31038,7 @@
       </w:r>
     </w:p>
   </w:comment>
-  <w:comment w:id="150" w:author="jburmeister" w:date="2016-06-07T14:29:00Z" w:initials="j">
+  <w:comment w:id="174" w:author="jburmeister" w:date="2016-06-07T14:29:00Z" w:initials="j">
     <w:p>
       <w:pPr>
         <w:pStyle w:val="CommentText"/>
@@ -30115,7 +31054,7 @@
       </w:r>
     </w:p>
   </w:comment>
-  <w:comment w:id="154" w:author="jburmeister" w:date="2016-06-07T14:34:00Z" w:initials="j">
+  <w:comment w:id="178" w:author="jburmeister" w:date="2016-06-07T14:34:00Z" w:initials="j">
     <w:p>
       <w:pPr>
         <w:pStyle w:val="CommentText"/>
@@ -30128,6 +31067,22 @@
       </w:r>
       <w:r>
         <w:t>Clarified method used for counting mismatches</w:t>
+      </w:r>
+    </w:p>
+  </w:comment>
+  <w:comment w:id="181" w:author="jburmeister" w:date="2016-06-17T13:00:00Z" w:initials="j">
+    <w:p>
+      <w:pPr>
+        <w:pStyle w:val="CommentText"/>
+      </w:pPr>
+      <w:r>
+        <w:rPr>
+          <w:rStyle w:val="CommentReference"/>
+        </w:rPr>
+        <w:annotationRef/>
+      </w:r>
+      <w:r>
+        <w:t>Replaced Remote Inventory with HDDS Pass-Through capability.</w:t>
       </w:r>
     </w:p>
   </w:comment>
@@ -30152,6 +31107,7 @@
   <w15:commentEx w15:paraId="6A6EB8F2" w15:done="0"/>
   <w15:commentEx w15:paraId="34BA15D3" w15:done="0"/>
   <w15:commentEx w15:paraId="61E4076F" w15:done="0"/>
+  <w15:commentEx w15:paraId="239142E9" w15:done="0"/>
 </w15:commentsEx>
 </file>
 
@@ -30361,7 +31317,7 @@
               <w:b/>
               <w:noProof/>
             </w:rPr>
-            <w:t>10</w:t>
+            <w:t>40</w:t>
           </w:r>
           <w:r>
             <w:rPr>
@@ -30402,7 +31358,7 @@
               <w:b/>
               <w:noProof/>
             </w:rPr>
-            <w:t>42</w:t>
+            <w:t>43</w:t>
           </w:r>
           <w:r>
             <w:rPr>
@@ -30763,7 +31719,7 @@
               <w:b/>
               <w:noProof/>
             </w:rPr>
-            <w:t>42</w:t>
+            <w:t>43</w:t>
           </w:r>
           <w:r>
             <w:rPr>
@@ -30988,7 +31944,7 @@
               <w:b/>
               <w:noProof/>
             </w:rPr>
-            <w:t>42</w:t>
+            <w:t>43</w:t>
           </w:r>
           <w:r>
             <w:rPr>
@@ -33296,6 +34252,7 @@
   <w:style w:type="character" w:default="1" w:styleId="DefaultParagraphFont">
     <w:name w:val="Default Paragraph Font"/>
     <w:uiPriority w:val="1"/>
+    <w:semiHidden/>
     <w:unhideWhenUsed/>
   </w:style>
   <w:style w:type="table" w:default="1" w:styleId="TableNormal">
@@ -34643,7 +35600,7 @@
 </file>
 
 <file path=customXml/itemProps1.xml><?xml version="1.0" encoding="utf-8"?>
-<ds:datastoreItem xmlns:ds="http://schemas.openxmlformats.org/officeDocument/2006/customXml" ds:itemID="{0842B6FA-86A2-4617-A008-688028FCAFB5}">
+<ds:datastoreItem xmlns:ds="http://schemas.openxmlformats.org/officeDocument/2006/customXml" ds:itemID="{91252439-1F97-4F22-BA5D-DC28B2D6AF7C}">
   <ds:schemaRefs>
     <ds:schemaRef ds:uri="http://schemas.openxmlformats.org/officeDocument/2006/bibliography"/>
   </ds:schemaRefs>

</xml_diff>